<commit_message>
add SRS part 3.6 Design Constraints
</commit_message>
<xml_diff>
--- a/task5_srs/TT2L_G7_SRS.docx
+++ b/task5_srs/TT2L_G7_SRS.docx
@@ -18059,24 +18059,345 @@
       <w:bookmarkEnd w:id="23"/>
     </w:p>
     <w:p>
+      <w:r>
+        <w:t>3.6.1 External Constraints</w:t>
+      </w:r>
+    </w:p>
+    <w:p>
       <w:pPr>
         <w:rPr>
-          <w:lang w:val="en-US"/>
+          <w:b/>
         </w:rPr>
       </w:pPr>
+      <w:r>
+        <w:rPr>
+          <w:b/>
+        </w:rPr>
+        <w:t>Business Constraints</w:t>
+      </w:r>
+    </w:p>
+    <w:p>
+      <w:pPr>
+        <w:numPr>
+          <w:ilvl w:val="0"/>
+          <w:numId w:val="4"/>
+        </w:numPr>
+        <w:spacing w:after="0" w:line="276" w:lineRule="auto"/>
+      </w:pPr>
+      <w:r>
+        <w:t>University Platform Scope: The system must only be accessible to Multimedia University (MMU) students and staff. Users must authenticate using MMU Digital ID to gain access.</w:t>
+      </w:r>
+    </w:p>
+    <w:p>
+      <w:pPr>
+        <w:numPr>
+          <w:ilvl w:val="0"/>
+          <w:numId w:val="4"/>
+        </w:numPr>
+        <w:spacing w:line="276" w:lineRule="auto"/>
+      </w:pPr>
+      <w:r>
+        <w:t xml:space="preserve">Campus-Only Operations: </w:t>
+      </w:r>
+      <w:proofErr w:type="gramStart"/>
+      <w:r>
+        <w:t>Ride-sharing</w:t>
+      </w:r>
+      <w:proofErr w:type="gramEnd"/>
+      <w:r>
+        <w:t xml:space="preserve"> and parking services are strictly limited to MMU campus community members.</w:t>
+      </w:r>
+    </w:p>
+    <w:p>
+      <w:pPr>
+        <w:rPr>
+          <w:b/>
+        </w:rPr>
+      </w:pPr>
+      <w:r>
+        <w:rPr>
+          <w:b/>
+        </w:rPr>
+        <w:t>Organizational Constraints</w:t>
+      </w:r>
+    </w:p>
+    <w:p>
+      <w:pPr>
+        <w:numPr>
+          <w:ilvl w:val="0"/>
+          <w:numId w:val="6"/>
+        </w:numPr>
+        <w:spacing w:after="0" w:line="276" w:lineRule="auto"/>
+      </w:pPr>
+      <w:r>
+        <w:t xml:space="preserve">University Branding Requirements: The user interface must comply with MMU’s branding guidelines, including university-approved </w:t>
+      </w:r>
       <w:proofErr w:type="spellStart"/>
       <w:r>
-        <w:rPr>
-          <w:lang w:val="en-US"/>
-        </w:rPr>
-        <w:t>tx</w:t>
+        <w:t>colors</w:t>
       </w:r>
       <w:proofErr w:type="spellEnd"/>
+      <w:r>
+        <w:t>, logos, fonts, and layout components.</w:t>
+      </w:r>
     </w:p>
     <w:p>
       <w:pPr>
-        <w:pStyle w:val="TNRHeading2"/>
+        <w:numPr>
+          <w:ilvl w:val="0"/>
+          <w:numId w:val="6"/>
+        </w:numPr>
+        <w:spacing w:line="276" w:lineRule="auto"/>
+      </w:pPr>
+      <w:r>
+        <w:t>Approved Internal Services Only: Integration is restricted to authorized MMU internal systems (e.g., MMU Digital ID, Parking Management). Third-party APIs are not allowed unless pre-approved by the university.</w:t>
+      </w:r>
+    </w:p>
+    <w:p>
+      <w:r>
+        <w:t>3.6.2 Regulatory Constraints</w:t>
+      </w:r>
+    </w:p>
+    <w:p>
+      <w:pPr>
         <w:rPr>
+          <w:b/>
+        </w:rPr>
+      </w:pPr>
+      <w:r>
+        <w:rPr>
+          <w:b/>
+        </w:rPr>
+        <w:t>Data Protection and Privacy</w:t>
+      </w:r>
+    </w:p>
+    <w:p>
+      <w:pPr>
+        <w:numPr>
+          <w:ilvl w:val="0"/>
+          <w:numId w:val="8"/>
+        </w:numPr>
+        <w:spacing w:after="0" w:line="276" w:lineRule="auto"/>
+      </w:pPr>
+      <w:r>
+        <w:t>PDPA Compliance (Malaysia Personal Data Protection Act 2010): All personal data collected and processed by the system must comply with the PDPA. Consent must be obtained for all data transactions, and data should only be used for specified educational or operational purposes.</w:t>
+      </w:r>
+    </w:p>
+    <w:p>
+      <w:pPr>
+        <w:numPr>
+          <w:ilvl w:val="0"/>
+          <w:numId w:val="8"/>
+        </w:numPr>
+        <w:spacing w:after="0" w:line="276" w:lineRule="auto"/>
+      </w:pPr>
+      <w:r>
+        <w:lastRenderedPageBreak/>
+        <w:t>User Consent and Transparency: The system must inform users of data usage and require their consent before storing or processing identifiable personal data (e.g., MMU ID, name, email, contact number).</w:t>
+      </w:r>
+    </w:p>
+    <w:p>
+      <w:pPr>
+        <w:numPr>
+          <w:ilvl w:val="0"/>
+          <w:numId w:val="8"/>
+        </w:numPr>
+        <w:spacing w:after="0" w:line="276" w:lineRule="auto"/>
+      </w:pPr>
+      <w:r>
+        <w:t>Data Protection &amp; Privacy: Purpose Limitation: User personal data may only be processed for functions directly related to the ride-sharing service. Secondary uses (e.g., marketing or fundraising) are prohibited unless separate consent is obtained.</w:t>
+      </w:r>
+    </w:p>
+    <w:p>
+      <w:pPr>
+        <w:numPr>
+          <w:ilvl w:val="0"/>
+          <w:numId w:val="8"/>
+        </w:numPr>
+        <w:spacing w:after="0" w:line="276" w:lineRule="auto"/>
+      </w:pPr>
+      <w:r>
+        <w:t xml:space="preserve">Data Retention Limitation: Personal data must be retained only for as long as necessary to </w:t>
+      </w:r>
+      <w:proofErr w:type="spellStart"/>
+      <w:r>
+        <w:t>fulfill</w:t>
+      </w:r>
+      <w:proofErr w:type="spellEnd"/>
+      <w:r>
+        <w:t xml:space="preserve"> the ride-sharing service purpose. Beyond that, the system must support anonymization or deletion mechanisms.</w:t>
+      </w:r>
+    </w:p>
+    <w:p>
+      <w:pPr>
+        <w:numPr>
+          <w:ilvl w:val="0"/>
+          <w:numId w:val="8"/>
+        </w:numPr>
+        <w:spacing w:after="0" w:line="276" w:lineRule="auto"/>
+      </w:pPr>
+      <w:r>
+        <w:t>Right to Access and Correction: Users must be able to request access to their personal data, and submit correction or withdrawal requests, which must be processed within a reasonable time.</w:t>
+      </w:r>
+    </w:p>
+    <w:p>
+      <w:pPr>
+        <w:numPr>
+          <w:ilvl w:val="0"/>
+          <w:numId w:val="8"/>
+        </w:numPr>
+        <w:spacing w:after="0" w:line="276" w:lineRule="auto"/>
+      </w:pPr>
+      <w:r>
+        <w:t>Confidential Disclosure: User data must only be shared with authorized parties (e.g., MMU internal departments or systems) and cannot be disclosed to external parties without consent, unless required by law.</w:t>
+      </w:r>
+    </w:p>
+    <w:p>
+      <w:pPr>
+        <w:numPr>
+          <w:ilvl w:val="0"/>
+          <w:numId w:val="8"/>
+        </w:numPr>
+        <w:spacing w:line="276" w:lineRule="auto"/>
+      </w:pPr>
+      <w:r>
+        <w:t>Data Protection Mechanisms: The system must implement encryption (e.g., SSL/TLS) for secure transmission and storage, along with access control mechanisms to prevent unauthorized use, alteration, or disclosure.</w:t>
+      </w:r>
+    </w:p>
+    <w:p>
+      <w:r>
+        <w:t>3.6.3 Technical Constraints</w:t>
+      </w:r>
+    </w:p>
+    <w:p>
+      <w:r>
+        <w:t xml:space="preserve">These are system-related constraints arising from design choices, platform requirements, or functional </w:t>
+      </w:r>
+      <w:r>
+        <w:t>behaviour</w:t>
+      </w:r>
+      <w:r>
+        <w:t>.</w:t>
+      </w:r>
+    </w:p>
+    <w:p>
+      <w:pPr>
+        <w:rPr>
+          <w:b/>
+        </w:rPr>
+      </w:pPr>
+      <w:r>
+        <w:rPr>
+          <w:b/>
+        </w:rPr>
+        <w:t>Platform Constraints</w:t>
+      </w:r>
+    </w:p>
+    <w:p>
+      <w:pPr>
+        <w:numPr>
+          <w:ilvl w:val="0"/>
+          <w:numId w:val="3"/>
+        </w:numPr>
+        <w:spacing w:line="276" w:lineRule="auto"/>
+      </w:pPr>
+      <w:r>
+        <w:t>Mobile Compatibility: The system must be fully responsive for use on mobile devices such as smartphones and tablets, ensuring consistent access across platforms.</w:t>
+      </w:r>
+    </w:p>
+    <w:p>
+      <w:pPr>
+        <w:rPr>
+          <w:b/>
+        </w:rPr>
+      </w:pPr>
+      <w:r>
+        <w:rPr>
+          <w:b/>
+        </w:rPr>
+        <w:t xml:space="preserve">Feature </w:t>
+      </w:r>
+      <w:r>
+        <w:rPr>
+          <w:b/>
+        </w:rPr>
+        <w:t>Behaviour</w:t>
+      </w:r>
+      <w:r>
+        <w:rPr>
+          <w:b/>
+        </w:rPr>
+        <w:t xml:space="preserve"> Constraints</w:t>
+      </w:r>
+    </w:p>
+    <w:p>
+      <w:pPr>
+        <w:numPr>
+          <w:ilvl w:val="0"/>
+          <w:numId w:val="7"/>
+        </w:numPr>
+        <w:spacing w:after="0" w:line="276" w:lineRule="auto"/>
+      </w:pPr>
+      <w:r>
+        <w:t>System-Controlled Matchmaking: Users are not allowed to browse or select rides manually. All ride matching must be performed automatically by the system based on time, pickup/destination, and available seats.</w:t>
+      </w:r>
+    </w:p>
+    <w:p>
+      <w:pPr>
+        <w:numPr>
+          <w:ilvl w:val="0"/>
+          <w:numId w:val="5"/>
+        </w:numPr>
+        <w:spacing w:line="276" w:lineRule="auto"/>
+      </w:pPr>
+      <w:r>
+        <w:t>Chat Lifecycle Control: The chat feature is only enabled for matched passengers and drivers during an active ride. It is disabled and auto-deleted post-ride.</w:t>
+      </w:r>
+    </w:p>
+    <w:p>
+      <w:pPr>
+        <w:rPr>
+          <w:b/>
+        </w:rPr>
+      </w:pPr>
+      <w:r>
+        <w:rPr>
+          <w:b/>
+        </w:rPr>
+        <w:t>Data Retention Constraints</w:t>
+      </w:r>
+    </w:p>
+    <w:p>
+      <w:pPr>
+        <w:numPr>
+          <w:ilvl w:val="0"/>
+          <w:numId w:val="9"/>
+        </w:numPr>
+        <w:spacing w:after="0" w:line="276" w:lineRule="auto"/>
+      </w:pPr>
+      <w:r>
+        <w:t>Message and Chat Expiry: Messages and chat records must be auto-deleted 7 days after ride completion to comply with MMU’s short-term communication policy and storage optimization.</w:t>
+      </w:r>
+    </w:p>
+    <w:p>
+      <w:pPr>
+        <w:numPr>
+          <w:ilvl w:val="0"/>
+          <w:numId w:val="9"/>
+        </w:numPr>
+        <w:spacing w:line="276" w:lineRule="auto"/>
+      </w:pPr>
+      <w:r>
+        <w:t>Notification Expiry: Notifications are retained for a maximum of 30 days and then auto-cleared.</w:t>
+      </w:r>
+    </w:p>
+    <w:p/>
+    <w:p>
+      <w:pPr>
+        <w:jc w:val="left"/>
+        <w:rPr>
+          <w:b/>
+          <w:sz w:val="32"/>
           <w:lang w:val="en-US"/>
         </w:rPr>
       </w:pPr>
@@ -18085,6 +18406,21 @@
         <w:rPr>
           <w:lang w:val="en-US"/>
         </w:rPr>
+        <w:br w:type="page"/>
+      </w:r>
+    </w:p>
+    <w:p>
+      <w:pPr>
+        <w:pStyle w:val="TNRHeading2"/>
+        <w:rPr>
+          <w:lang w:val="en-US"/>
+        </w:rPr>
+      </w:pPr>
+      <w:r>
+        <w:rPr>
+          <w:lang w:val="en-US"/>
+        </w:rPr>
+        <w:lastRenderedPageBreak/>
         <w:t>3.7 Software System Attributes</w:t>
       </w:r>
       <w:bookmarkEnd w:id="24"/>
@@ -18539,6 +18875,232 @@
 <file path=word/numbering.xml><?xml version="1.0" encoding="utf-8"?>
 <w:numbering xmlns:wpc="http://schemas.microsoft.com/office/word/2010/wordprocessingCanvas" xmlns:cx="http://schemas.microsoft.com/office/drawing/2014/chartex" xmlns:cx1="http://schemas.microsoft.com/office/drawing/2015/9/8/chartex" xmlns:cx2="http://schemas.microsoft.com/office/drawing/2015/10/21/chartex" xmlns:cx3="http://schemas.microsoft.com/office/drawing/2016/5/9/chartex" xmlns:cx4="http://schemas.microsoft.com/office/drawing/2016/5/10/chartex" xmlns:cx5="http://schemas.microsoft.com/office/drawing/2016/5/11/chartex" xmlns:cx6="http://schemas.microsoft.com/office/drawing/2016/5/12/chartex" xmlns:cx7="http://schemas.microsoft.com/office/drawing/2016/5/13/chartex" xmlns:cx8="http://schemas.microsoft.com/office/drawing/2016/5/14/chartex" xmlns:mc="http://schemas.openxmlformats.org/markup-compatibility/2006" xmlns:aink="http://schemas.microsoft.com/office/drawing/2016/ink" xmlns:am3d="http://schemas.microsoft.com/office/drawing/2017/model3d" xmlns:o="urn:schemas-microsoft-com:office:office" xmlns:oel="http://schemas.microsoft.com/office/2019/extlst" xmlns:r="http://schemas.openxmlformats.org/officeDocument/2006/relationships" xmlns:m="http://schemas.openxmlformats.org/officeDocument/2006/math" xmlns:v="urn:schemas-microsoft-com:vml" xmlns:wp14="http://schemas.microsoft.com/office/word/2010/wordprocessingDrawing" xmlns:wp="http://schemas.openxmlformats.org/drawingml/2006/wordprocessingDrawing" xmlns:w10="urn:schemas-microsoft-com:office:word" xmlns:w="http://schemas.openxmlformats.org/wordprocessingml/2006/main" xmlns:w14="http://schemas.microsoft.com/office/word/2010/wordml" xmlns:w15="http://schemas.microsoft.com/office/word/2012/wordml" xmlns:w16cex="http://schemas.microsoft.com/office/word/2018/wordml/cex" xmlns:w16cid="http://schemas.microsoft.com/office/word/2016/wordml/cid" xmlns:w16="http://schemas.microsoft.com/office/word/2018/wordml" xmlns:w16du="http://schemas.microsoft.com/office/word/2023/wordml/word16du" xmlns:w16sdtdh="http://schemas.microsoft.com/office/word/2020/wordml/sdtdatahash" xmlns:w16sdtfl="http://schemas.microsoft.com/office/word/2024/wordml/sdtformatlock" xmlns:w16se="http://schemas.microsoft.com/office/word/2015/wordml/symex" xmlns:wpg="http://schemas.microsoft.com/office/word/2010/wordprocessingGroup" xmlns:wpi="http://schemas.microsoft.com/office/word/2010/wordprocessingInk" xmlns:wne="http://schemas.microsoft.com/office/word/2006/wordml" xmlns:wps="http://schemas.microsoft.com/office/word/2010/wordprocessingShape" mc:Ignorable="w14 w15 w16se w16cid w16 w16cex w16sdtdh w16sdtfl w16du wp14">
   <w:abstractNum w:abstractNumId="0" w15:restartNumberingAfterBreak="0">
+    <w:nsid w:val="1B8164F4"/>
+    <w:multiLevelType w:val="multilevel"/>
+    <w:tmpl w:val="74963CD6"/>
+    <w:lvl w:ilvl="0">
+      <w:start w:val="1"/>
+      <w:numFmt w:val="bullet"/>
+      <w:lvlText w:val="-"/>
+      <w:lvlJc w:val="left"/>
+      <w:pPr>
+        <w:ind w:left="720" w:hanging="360"/>
+      </w:pPr>
+      <w:rPr>
+        <w:u w:val="none"/>
+      </w:rPr>
+    </w:lvl>
+    <w:lvl w:ilvl="1">
+      <w:start w:val="1"/>
+      <w:numFmt w:val="bullet"/>
+      <w:lvlText w:val="-"/>
+      <w:lvlJc w:val="left"/>
+      <w:pPr>
+        <w:ind w:left="1440" w:hanging="360"/>
+      </w:pPr>
+      <w:rPr>
+        <w:u w:val="none"/>
+      </w:rPr>
+    </w:lvl>
+    <w:lvl w:ilvl="2">
+      <w:start w:val="1"/>
+      <w:numFmt w:val="bullet"/>
+      <w:lvlText w:val="-"/>
+      <w:lvlJc w:val="left"/>
+      <w:pPr>
+        <w:ind w:left="2160" w:hanging="360"/>
+      </w:pPr>
+      <w:rPr>
+        <w:u w:val="none"/>
+      </w:rPr>
+    </w:lvl>
+    <w:lvl w:ilvl="3">
+      <w:start w:val="1"/>
+      <w:numFmt w:val="bullet"/>
+      <w:lvlText w:val="-"/>
+      <w:lvlJc w:val="left"/>
+      <w:pPr>
+        <w:ind w:left="2880" w:hanging="360"/>
+      </w:pPr>
+      <w:rPr>
+        <w:u w:val="none"/>
+      </w:rPr>
+    </w:lvl>
+    <w:lvl w:ilvl="4">
+      <w:start w:val="1"/>
+      <w:numFmt w:val="bullet"/>
+      <w:lvlText w:val="-"/>
+      <w:lvlJc w:val="left"/>
+      <w:pPr>
+        <w:ind w:left="3600" w:hanging="360"/>
+      </w:pPr>
+      <w:rPr>
+        <w:u w:val="none"/>
+      </w:rPr>
+    </w:lvl>
+    <w:lvl w:ilvl="5">
+      <w:start w:val="1"/>
+      <w:numFmt w:val="bullet"/>
+      <w:lvlText w:val="-"/>
+      <w:lvlJc w:val="left"/>
+      <w:pPr>
+        <w:ind w:left="4320" w:hanging="360"/>
+      </w:pPr>
+      <w:rPr>
+        <w:u w:val="none"/>
+      </w:rPr>
+    </w:lvl>
+    <w:lvl w:ilvl="6">
+      <w:start w:val="1"/>
+      <w:numFmt w:val="bullet"/>
+      <w:lvlText w:val="-"/>
+      <w:lvlJc w:val="left"/>
+      <w:pPr>
+        <w:ind w:left="5040" w:hanging="360"/>
+      </w:pPr>
+      <w:rPr>
+        <w:u w:val="none"/>
+      </w:rPr>
+    </w:lvl>
+    <w:lvl w:ilvl="7">
+      <w:start w:val="1"/>
+      <w:numFmt w:val="bullet"/>
+      <w:lvlText w:val="-"/>
+      <w:lvlJc w:val="left"/>
+      <w:pPr>
+        <w:ind w:left="5760" w:hanging="360"/>
+      </w:pPr>
+      <w:rPr>
+        <w:u w:val="none"/>
+      </w:rPr>
+    </w:lvl>
+    <w:lvl w:ilvl="8">
+      <w:start w:val="1"/>
+      <w:numFmt w:val="bullet"/>
+      <w:lvlText w:val="-"/>
+      <w:lvlJc w:val="left"/>
+      <w:pPr>
+        <w:ind w:left="6480" w:hanging="360"/>
+      </w:pPr>
+      <w:rPr>
+        <w:u w:val="none"/>
+      </w:rPr>
+    </w:lvl>
+  </w:abstractNum>
+  <w:abstractNum w:abstractNumId="1" w15:restartNumberingAfterBreak="0">
+    <w:nsid w:val="2BC7293C"/>
+    <w:multiLevelType w:val="multilevel"/>
+    <w:tmpl w:val="4572BBD2"/>
+    <w:lvl w:ilvl="0">
+      <w:start w:val="1"/>
+      <w:numFmt w:val="bullet"/>
+      <w:lvlText w:val="-"/>
+      <w:lvlJc w:val="left"/>
+      <w:pPr>
+        <w:ind w:left="720" w:hanging="360"/>
+      </w:pPr>
+      <w:rPr>
+        <w:u w:val="none"/>
+      </w:rPr>
+    </w:lvl>
+    <w:lvl w:ilvl="1">
+      <w:start w:val="1"/>
+      <w:numFmt w:val="bullet"/>
+      <w:lvlText w:val="-"/>
+      <w:lvlJc w:val="left"/>
+      <w:pPr>
+        <w:ind w:left="1440" w:hanging="360"/>
+      </w:pPr>
+      <w:rPr>
+        <w:u w:val="none"/>
+      </w:rPr>
+    </w:lvl>
+    <w:lvl w:ilvl="2">
+      <w:start w:val="1"/>
+      <w:numFmt w:val="bullet"/>
+      <w:lvlText w:val="-"/>
+      <w:lvlJc w:val="left"/>
+      <w:pPr>
+        <w:ind w:left="2160" w:hanging="360"/>
+      </w:pPr>
+      <w:rPr>
+        <w:u w:val="none"/>
+      </w:rPr>
+    </w:lvl>
+    <w:lvl w:ilvl="3">
+      <w:start w:val="1"/>
+      <w:numFmt w:val="bullet"/>
+      <w:lvlText w:val="-"/>
+      <w:lvlJc w:val="left"/>
+      <w:pPr>
+        <w:ind w:left="2880" w:hanging="360"/>
+      </w:pPr>
+      <w:rPr>
+        <w:u w:val="none"/>
+      </w:rPr>
+    </w:lvl>
+    <w:lvl w:ilvl="4">
+      <w:start w:val="1"/>
+      <w:numFmt w:val="bullet"/>
+      <w:lvlText w:val="-"/>
+      <w:lvlJc w:val="left"/>
+      <w:pPr>
+        <w:ind w:left="3600" w:hanging="360"/>
+      </w:pPr>
+      <w:rPr>
+        <w:u w:val="none"/>
+      </w:rPr>
+    </w:lvl>
+    <w:lvl w:ilvl="5">
+      <w:start w:val="1"/>
+      <w:numFmt w:val="bullet"/>
+      <w:lvlText w:val="-"/>
+      <w:lvlJc w:val="left"/>
+      <w:pPr>
+        <w:ind w:left="4320" w:hanging="360"/>
+      </w:pPr>
+      <w:rPr>
+        <w:u w:val="none"/>
+      </w:rPr>
+    </w:lvl>
+    <w:lvl w:ilvl="6">
+      <w:start w:val="1"/>
+      <w:numFmt w:val="bullet"/>
+      <w:lvlText w:val="-"/>
+      <w:lvlJc w:val="left"/>
+      <w:pPr>
+        <w:ind w:left="5040" w:hanging="360"/>
+      </w:pPr>
+      <w:rPr>
+        <w:u w:val="none"/>
+      </w:rPr>
+    </w:lvl>
+    <w:lvl w:ilvl="7">
+      <w:start w:val="1"/>
+      <w:numFmt w:val="bullet"/>
+      <w:lvlText w:val="-"/>
+      <w:lvlJc w:val="left"/>
+      <w:pPr>
+        <w:ind w:left="5760" w:hanging="360"/>
+      </w:pPr>
+      <w:rPr>
+        <w:u w:val="none"/>
+      </w:rPr>
+    </w:lvl>
+    <w:lvl w:ilvl="8">
+      <w:start w:val="1"/>
+      <w:numFmt w:val="bullet"/>
+      <w:lvlText w:val="-"/>
+      <w:lvlJc w:val="left"/>
+      <w:pPr>
+        <w:ind w:left="6480" w:hanging="360"/>
+      </w:pPr>
+      <w:rPr>
+        <w:u w:val="none"/>
+      </w:rPr>
+    </w:lvl>
+  </w:abstractNum>
+  <w:abstractNum w:abstractNumId="2" w15:restartNumberingAfterBreak="0">
     <w:nsid w:val="32687559"/>
     <w:multiLevelType w:val="multilevel"/>
     <w:tmpl w:val="60704090"/>
@@ -18651,7 +19213,233 @@
       </w:rPr>
     </w:lvl>
   </w:abstractNum>
-  <w:abstractNum w:abstractNumId="1" w15:restartNumberingAfterBreak="0">
+  <w:abstractNum w:abstractNumId="3" w15:restartNumberingAfterBreak="0">
+    <w:nsid w:val="39F064D0"/>
+    <w:multiLevelType w:val="multilevel"/>
+    <w:tmpl w:val="B040F3CC"/>
+    <w:lvl w:ilvl="0">
+      <w:start w:val="1"/>
+      <w:numFmt w:val="bullet"/>
+      <w:lvlText w:val="-"/>
+      <w:lvlJc w:val="left"/>
+      <w:pPr>
+        <w:ind w:left="720" w:hanging="360"/>
+      </w:pPr>
+      <w:rPr>
+        <w:u w:val="none"/>
+      </w:rPr>
+    </w:lvl>
+    <w:lvl w:ilvl="1">
+      <w:start w:val="1"/>
+      <w:numFmt w:val="bullet"/>
+      <w:lvlText w:val="-"/>
+      <w:lvlJc w:val="left"/>
+      <w:pPr>
+        <w:ind w:left="1440" w:hanging="360"/>
+      </w:pPr>
+      <w:rPr>
+        <w:u w:val="none"/>
+      </w:rPr>
+    </w:lvl>
+    <w:lvl w:ilvl="2">
+      <w:start w:val="1"/>
+      <w:numFmt w:val="bullet"/>
+      <w:lvlText w:val="-"/>
+      <w:lvlJc w:val="left"/>
+      <w:pPr>
+        <w:ind w:left="2160" w:hanging="360"/>
+      </w:pPr>
+      <w:rPr>
+        <w:u w:val="none"/>
+      </w:rPr>
+    </w:lvl>
+    <w:lvl w:ilvl="3">
+      <w:start w:val="1"/>
+      <w:numFmt w:val="bullet"/>
+      <w:lvlText w:val="-"/>
+      <w:lvlJc w:val="left"/>
+      <w:pPr>
+        <w:ind w:left="2880" w:hanging="360"/>
+      </w:pPr>
+      <w:rPr>
+        <w:u w:val="none"/>
+      </w:rPr>
+    </w:lvl>
+    <w:lvl w:ilvl="4">
+      <w:start w:val="1"/>
+      <w:numFmt w:val="bullet"/>
+      <w:lvlText w:val="-"/>
+      <w:lvlJc w:val="left"/>
+      <w:pPr>
+        <w:ind w:left="3600" w:hanging="360"/>
+      </w:pPr>
+      <w:rPr>
+        <w:u w:val="none"/>
+      </w:rPr>
+    </w:lvl>
+    <w:lvl w:ilvl="5">
+      <w:start w:val="1"/>
+      <w:numFmt w:val="bullet"/>
+      <w:lvlText w:val="-"/>
+      <w:lvlJc w:val="left"/>
+      <w:pPr>
+        <w:ind w:left="4320" w:hanging="360"/>
+      </w:pPr>
+      <w:rPr>
+        <w:u w:val="none"/>
+      </w:rPr>
+    </w:lvl>
+    <w:lvl w:ilvl="6">
+      <w:start w:val="1"/>
+      <w:numFmt w:val="bullet"/>
+      <w:lvlText w:val="-"/>
+      <w:lvlJc w:val="left"/>
+      <w:pPr>
+        <w:ind w:left="5040" w:hanging="360"/>
+      </w:pPr>
+      <w:rPr>
+        <w:u w:val="none"/>
+      </w:rPr>
+    </w:lvl>
+    <w:lvl w:ilvl="7">
+      <w:start w:val="1"/>
+      <w:numFmt w:val="bullet"/>
+      <w:lvlText w:val="-"/>
+      <w:lvlJc w:val="left"/>
+      <w:pPr>
+        <w:ind w:left="5760" w:hanging="360"/>
+      </w:pPr>
+      <w:rPr>
+        <w:u w:val="none"/>
+      </w:rPr>
+    </w:lvl>
+    <w:lvl w:ilvl="8">
+      <w:start w:val="1"/>
+      <w:numFmt w:val="bullet"/>
+      <w:lvlText w:val="-"/>
+      <w:lvlJc w:val="left"/>
+      <w:pPr>
+        <w:ind w:left="6480" w:hanging="360"/>
+      </w:pPr>
+      <w:rPr>
+        <w:u w:val="none"/>
+      </w:rPr>
+    </w:lvl>
+  </w:abstractNum>
+  <w:abstractNum w:abstractNumId="4" w15:restartNumberingAfterBreak="0">
+    <w:nsid w:val="3AAF7927"/>
+    <w:multiLevelType w:val="multilevel"/>
+    <w:tmpl w:val="5CAEF39E"/>
+    <w:lvl w:ilvl="0">
+      <w:start w:val="1"/>
+      <w:numFmt w:val="bullet"/>
+      <w:lvlText w:val="-"/>
+      <w:lvlJc w:val="left"/>
+      <w:pPr>
+        <w:ind w:left="720" w:hanging="360"/>
+      </w:pPr>
+      <w:rPr>
+        <w:u w:val="none"/>
+      </w:rPr>
+    </w:lvl>
+    <w:lvl w:ilvl="1">
+      <w:start w:val="1"/>
+      <w:numFmt w:val="bullet"/>
+      <w:lvlText w:val="-"/>
+      <w:lvlJc w:val="left"/>
+      <w:pPr>
+        <w:ind w:left="1440" w:hanging="360"/>
+      </w:pPr>
+      <w:rPr>
+        <w:u w:val="none"/>
+      </w:rPr>
+    </w:lvl>
+    <w:lvl w:ilvl="2">
+      <w:start w:val="1"/>
+      <w:numFmt w:val="bullet"/>
+      <w:lvlText w:val="-"/>
+      <w:lvlJc w:val="left"/>
+      <w:pPr>
+        <w:ind w:left="2160" w:hanging="360"/>
+      </w:pPr>
+      <w:rPr>
+        <w:u w:val="none"/>
+      </w:rPr>
+    </w:lvl>
+    <w:lvl w:ilvl="3">
+      <w:start w:val="1"/>
+      <w:numFmt w:val="bullet"/>
+      <w:lvlText w:val="-"/>
+      <w:lvlJc w:val="left"/>
+      <w:pPr>
+        <w:ind w:left="2880" w:hanging="360"/>
+      </w:pPr>
+      <w:rPr>
+        <w:u w:val="none"/>
+      </w:rPr>
+    </w:lvl>
+    <w:lvl w:ilvl="4">
+      <w:start w:val="1"/>
+      <w:numFmt w:val="bullet"/>
+      <w:lvlText w:val="-"/>
+      <w:lvlJc w:val="left"/>
+      <w:pPr>
+        <w:ind w:left="3600" w:hanging="360"/>
+      </w:pPr>
+      <w:rPr>
+        <w:u w:val="none"/>
+      </w:rPr>
+    </w:lvl>
+    <w:lvl w:ilvl="5">
+      <w:start w:val="1"/>
+      <w:numFmt w:val="bullet"/>
+      <w:lvlText w:val="-"/>
+      <w:lvlJc w:val="left"/>
+      <w:pPr>
+        <w:ind w:left="4320" w:hanging="360"/>
+      </w:pPr>
+      <w:rPr>
+        <w:u w:val="none"/>
+      </w:rPr>
+    </w:lvl>
+    <w:lvl w:ilvl="6">
+      <w:start w:val="1"/>
+      <w:numFmt w:val="bullet"/>
+      <w:lvlText w:val="-"/>
+      <w:lvlJc w:val="left"/>
+      <w:pPr>
+        <w:ind w:left="5040" w:hanging="360"/>
+      </w:pPr>
+      <w:rPr>
+        <w:u w:val="none"/>
+      </w:rPr>
+    </w:lvl>
+    <w:lvl w:ilvl="7">
+      <w:start w:val="1"/>
+      <w:numFmt w:val="bullet"/>
+      <w:lvlText w:val="-"/>
+      <w:lvlJc w:val="left"/>
+      <w:pPr>
+        <w:ind w:left="5760" w:hanging="360"/>
+      </w:pPr>
+      <w:rPr>
+        <w:u w:val="none"/>
+      </w:rPr>
+    </w:lvl>
+    <w:lvl w:ilvl="8">
+      <w:start w:val="1"/>
+      <w:numFmt w:val="bullet"/>
+      <w:lvlText w:val="-"/>
+      <w:lvlJc w:val="left"/>
+      <w:pPr>
+        <w:ind w:left="6480" w:hanging="360"/>
+      </w:pPr>
+      <w:rPr>
+        <w:u w:val="none"/>
+      </w:rPr>
+    </w:lvl>
+  </w:abstractNum>
+  <w:abstractNum w:abstractNumId="5" w15:restartNumberingAfterBreak="0">
     <w:nsid w:val="3ED94A3C"/>
     <w:multiLevelType w:val="multilevel"/>
     <w:tmpl w:val="25629DDE"/>
@@ -18764,11 +19552,371 @@
       </w:rPr>
     </w:lvl>
   </w:abstractNum>
+  <w:abstractNum w:abstractNumId="6" w15:restartNumberingAfterBreak="0">
+    <w:nsid w:val="41C42BB3"/>
+    <w:multiLevelType w:val="multilevel"/>
+    <w:tmpl w:val="64F0E6A2"/>
+    <w:lvl w:ilvl="0">
+      <w:start w:val="1"/>
+      <w:numFmt w:val="bullet"/>
+      <w:lvlText w:val="-"/>
+      <w:lvlJc w:val="left"/>
+      <w:pPr>
+        <w:ind w:left="720" w:hanging="360"/>
+      </w:pPr>
+      <w:rPr>
+        <w:u w:val="none"/>
+      </w:rPr>
+    </w:lvl>
+    <w:lvl w:ilvl="1">
+      <w:start w:val="1"/>
+      <w:numFmt w:val="bullet"/>
+      <w:lvlText w:val="-"/>
+      <w:lvlJc w:val="left"/>
+      <w:pPr>
+        <w:ind w:left="1440" w:hanging="360"/>
+      </w:pPr>
+      <w:rPr>
+        <w:u w:val="none"/>
+      </w:rPr>
+    </w:lvl>
+    <w:lvl w:ilvl="2">
+      <w:start w:val="1"/>
+      <w:numFmt w:val="bullet"/>
+      <w:lvlText w:val="-"/>
+      <w:lvlJc w:val="left"/>
+      <w:pPr>
+        <w:ind w:left="2160" w:hanging="360"/>
+      </w:pPr>
+      <w:rPr>
+        <w:u w:val="none"/>
+      </w:rPr>
+    </w:lvl>
+    <w:lvl w:ilvl="3">
+      <w:start w:val="1"/>
+      <w:numFmt w:val="bullet"/>
+      <w:lvlText w:val="-"/>
+      <w:lvlJc w:val="left"/>
+      <w:pPr>
+        <w:ind w:left="2880" w:hanging="360"/>
+      </w:pPr>
+      <w:rPr>
+        <w:u w:val="none"/>
+      </w:rPr>
+    </w:lvl>
+    <w:lvl w:ilvl="4">
+      <w:start w:val="1"/>
+      <w:numFmt w:val="bullet"/>
+      <w:lvlText w:val="-"/>
+      <w:lvlJc w:val="left"/>
+      <w:pPr>
+        <w:ind w:left="3600" w:hanging="360"/>
+      </w:pPr>
+      <w:rPr>
+        <w:u w:val="none"/>
+      </w:rPr>
+    </w:lvl>
+    <w:lvl w:ilvl="5">
+      <w:start w:val="1"/>
+      <w:numFmt w:val="bullet"/>
+      <w:lvlText w:val="-"/>
+      <w:lvlJc w:val="left"/>
+      <w:pPr>
+        <w:ind w:left="4320" w:hanging="360"/>
+      </w:pPr>
+      <w:rPr>
+        <w:u w:val="none"/>
+      </w:rPr>
+    </w:lvl>
+    <w:lvl w:ilvl="6">
+      <w:start w:val="1"/>
+      <w:numFmt w:val="bullet"/>
+      <w:lvlText w:val="-"/>
+      <w:lvlJc w:val="left"/>
+      <w:pPr>
+        <w:ind w:left="5040" w:hanging="360"/>
+      </w:pPr>
+      <w:rPr>
+        <w:u w:val="none"/>
+      </w:rPr>
+    </w:lvl>
+    <w:lvl w:ilvl="7">
+      <w:start w:val="1"/>
+      <w:numFmt w:val="bullet"/>
+      <w:lvlText w:val="-"/>
+      <w:lvlJc w:val="left"/>
+      <w:pPr>
+        <w:ind w:left="5760" w:hanging="360"/>
+      </w:pPr>
+      <w:rPr>
+        <w:u w:val="none"/>
+      </w:rPr>
+    </w:lvl>
+    <w:lvl w:ilvl="8">
+      <w:start w:val="1"/>
+      <w:numFmt w:val="bullet"/>
+      <w:lvlText w:val="-"/>
+      <w:lvlJc w:val="left"/>
+      <w:pPr>
+        <w:ind w:left="6480" w:hanging="360"/>
+      </w:pPr>
+      <w:rPr>
+        <w:u w:val="none"/>
+      </w:rPr>
+    </w:lvl>
+  </w:abstractNum>
+  <w:abstractNum w:abstractNumId="7" w15:restartNumberingAfterBreak="0">
+    <w:nsid w:val="523D3858"/>
+    <w:multiLevelType w:val="multilevel"/>
+    <w:tmpl w:val="8A463300"/>
+    <w:lvl w:ilvl="0">
+      <w:start w:val="1"/>
+      <w:numFmt w:val="bullet"/>
+      <w:lvlText w:val="-"/>
+      <w:lvlJc w:val="left"/>
+      <w:pPr>
+        <w:ind w:left="720" w:hanging="360"/>
+      </w:pPr>
+      <w:rPr>
+        <w:u w:val="none"/>
+      </w:rPr>
+    </w:lvl>
+    <w:lvl w:ilvl="1">
+      <w:start w:val="1"/>
+      <w:numFmt w:val="bullet"/>
+      <w:lvlText w:val="-"/>
+      <w:lvlJc w:val="left"/>
+      <w:pPr>
+        <w:ind w:left="1440" w:hanging="360"/>
+      </w:pPr>
+      <w:rPr>
+        <w:u w:val="none"/>
+      </w:rPr>
+    </w:lvl>
+    <w:lvl w:ilvl="2">
+      <w:start w:val="1"/>
+      <w:numFmt w:val="bullet"/>
+      <w:lvlText w:val="-"/>
+      <w:lvlJc w:val="left"/>
+      <w:pPr>
+        <w:ind w:left="2160" w:hanging="360"/>
+      </w:pPr>
+      <w:rPr>
+        <w:u w:val="none"/>
+      </w:rPr>
+    </w:lvl>
+    <w:lvl w:ilvl="3">
+      <w:start w:val="1"/>
+      <w:numFmt w:val="bullet"/>
+      <w:lvlText w:val="-"/>
+      <w:lvlJc w:val="left"/>
+      <w:pPr>
+        <w:ind w:left="2880" w:hanging="360"/>
+      </w:pPr>
+      <w:rPr>
+        <w:u w:val="none"/>
+      </w:rPr>
+    </w:lvl>
+    <w:lvl w:ilvl="4">
+      <w:start w:val="1"/>
+      <w:numFmt w:val="bullet"/>
+      <w:lvlText w:val="-"/>
+      <w:lvlJc w:val="left"/>
+      <w:pPr>
+        <w:ind w:left="3600" w:hanging="360"/>
+      </w:pPr>
+      <w:rPr>
+        <w:u w:val="none"/>
+      </w:rPr>
+    </w:lvl>
+    <w:lvl w:ilvl="5">
+      <w:start w:val="1"/>
+      <w:numFmt w:val="bullet"/>
+      <w:lvlText w:val="-"/>
+      <w:lvlJc w:val="left"/>
+      <w:pPr>
+        <w:ind w:left="4320" w:hanging="360"/>
+      </w:pPr>
+      <w:rPr>
+        <w:u w:val="none"/>
+      </w:rPr>
+    </w:lvl>
+    <w:lvl w:ilvl="6">
+      <w:start w:val="1"/>
+      <w:numFmt w:val="bullet"/>
+      <w:lvlText w:val="-"/>
+      <w:lvlJc w:val="left"/>
+      <w:pPr>
+        <w:ind w:left="5040" w:hanging="360"/>
+      </w:pPr>
+      <w:rPr>
+        <w:u w:val="none"/>
+      </w:rPr>
+    </w:lvl>
+    <w:lvl w:ilvl="7">
+      <w:start w:val="1"/>
+      <w:numFmt w:val="bullet"/>
+      <w:lvlText w:val="-"/>
+      <w:lvlJc w:val="left"/>
+      <w:pPr>
+        <w:ind w:left="5760" w:hanging="360"/>
+      </w:pPr>
+      <w:rPr>
+        <w:u w:val="none"/>
+      </w:rPr>
+    </w:lvl>
+    <w:lvl w:ilvl="8">
+      <w:start w:val="1"/>
+      <w:numFmt w:val="bullet"/>
+      <w:lvlText w:val="-"/>
+      <w:lvlJc w:val="left"/>
+      <w:pPr>
+        <w:ind w:left="6480" w:hanging="360"/>
+      </w:pPr>
+      <w:rPr>
+        <w:u w:val="none"/>
+      </w:rPr>
+    </w:lvl>
+  </w:abstractNum>
+  <w:abstractNum w:abstractNumId="8" w15:restartNumberingAfterBreak="0">
+    <w:nsid w:val="66E4061E"/>
+    <w:multiLevelType w:val="multilevel"/>
+    <w:tmpl w:val="DC983E9C"/>
+    <w:lvl w:ilvl="0">
+      <w:start w:val="1"/>
+      <w:numFmt w:val="bullet"/>
+      <w:lvlText w:val="-"/>
+      <w:lvlJc w:val="left"/>
+      <w:pPr>
+        <w:ind w:left="720" w:hanging="360"/>
+      </w:pPr>
+      <w:rPr>
+        <w:u w:val="none"/>
+      </w:rPr>
+    </w:lvl>
+    <w:lvl w:ilvl="1">
+      <w:start w:val="1"/>
+      <w:numFmt w:val="bullet"/>
+      <w:lvlText w:val="-"/>
+      <w:lvlJc w:val="left"/>
+      <w:pPr>
+        <w:ind w:left="1440" w:hanging="360"/>
+      </w:pPr>
+      <w:rPr>
+        <w:u w:val="none"/>
+      </w:rPr>
+    </w:lvl>
+    <w:lvl w:ilvl="2">
+      <w:start w:val="1"/>
+      <w:numFmt w:val="bullet"/>
+      <w:lvlText w:val="-"/>
+      <w:lvlJc w:val="left"/>
+      <w:pPr>
+        <w:ind w:left="2160" w:hanging="360"/>
+      </w:pPr>
+      <w:rPr>
+        <w:u w:val="none"/>
+      </w:rPr>
+    </w:lvl>
+    <w:lvl w:ilvl="3">
+      <w:start w:val="1"/>
+      <w:numFmt w:val="bullet"/>
+      <w:lvlText w:val="-"/>
+      <w:lvlJc w:val="left"/>
+      <w:pPr>
+        <w:ind w:left="2880" w:hanging="360"/>
+      </w:pPr>
+      <w:rPr>
+        <w:u w:val="none"/>
+      </w:rPr>
+    </w:lvl>
+    <w:lvl w:ilvl="4">
+      <w:start w:val="1"/>
+      <w:numFmt w:val="bullet"/>
+      <w:lvlText w:val="-"/>
+      <w:lvlJc w:val="left"/>
+      <w:pPr>
+        <w:ind w:left="3600" w:hanging="360"/>
+      </w:pPr>
+      <w:rPr>
+        <w:u w:val="none"/>
+      </w:rPr>
+    </w:lvl>
+    <w:lvl w:ilvl="5">
+      <w:start w:val="1"/>
+      <w:numFmt w:val="bullet"/>
+      <w:lvlText w:val="-"/>
+      <w:lvlJc w:val="left"/>
+      <w:pPr>
+        <w:ind w:left="4320" w:hanging="360"/>
+      </w:pPr>
+      <w:rPr>
+        <w:u w:val="none"/>
+      </w:rPr>
+    </w:lvl>
+    <w:lvl w:ilvl="6">
+      <w:start w:val="1"/>
+      <w:numFmt w:val="bullet"/>
+      <w:lvlText w:val="-"/>
+      <w:lvlJc w:val="left"/>
+      <w:pPr>
+        <w:ind w:left="5040" w:hanging="360"/>
+      </w:pPr>
+      <w:rPr>
+        <w:u w:val="none"/>
+      </w:rPr>
+    </w:lvl>
+    <w:lvl w:ilvl="7">
+      <w:start w:val="1"/>
+      <w:numFmt w:val="bullet"/>
+      <w:lvlText w:val="-"/>
+      <w:lvlJc w:val="left"/>
+      <w:pPr>
+        <w:ind w:left="5760" w:hanging="360"/>
+      </w:pPr>
+      <w:rPr>
+        <w:u w:val="none"/>
+      </w:rPr>
+    </w:lvl>
+    <w:lvl w:ilvl="8">
+      <w:start w:val="1"/>
+      <w:numFmt w:val="bullet"/>
+      <w:lvlText w:val="-"/>
+      <w:lvlJc w:val="left"/>
+      <w:pPr>
+        <w:ind w:left="6480" w:hanging="360"/>
+      </w:pPr>
+      <w:rPr>
+        <w:u w:val="none"/>
+      </w:rPr>
+    </w:lvl>
+  </w:abstractNum>
   <w:num w:numId="1" w16cid:durableId="91512490">
+    <w:abstractNumId w:val="5"/>
+  </w:num>
+  <w:num w:numId="2" w16cid:durableId="2033797891">
+    <w:abstractNumId w:val="2"/>
+  </w:num>
+  <w:num w:numId="3" w16cid:durableId="1986277060">
+    <w:abstractNumId w:val="0"/>
+  </w:num>
+  <w:num w:numId="4" w16cid:durableId="2136218549">
+    <w:abstractNumId w:val="3"/>
+  </w:num>
+  <w:num w:numId="5" w16cid:durableId="300768022">
     <w:abstractNumId w:val="1"/>
   </w:num>
-  <w:num w:numId="2" w16cid:durableId="2033797891">
-    <w:abstractNumId w:val="0"/>
+  <w:num w:numId="6" w16cid:durableId="1281762338">
+    <w:abstractNumId w:val="7"/>
+  </w:num>
+  <w:num w:numId="7" w16cid:durableId="57679589">
+    <w:abstractNumId w:val="6"/>
+  </w:num>
+  <w:num w:numId="8" w16cid:durableId="1063453262">
+    <w:abstractNumId w:val="8"/>
+  </w:num>
+  <w:num w:numId="9" w16cid:durableId="1505363387">
+    <w:abstractNumId w:val="4"/>
   </w:num>
 </w:numbering>
 </file>

</xml_diff>

<commit_message>
remove admin login logout use case
</commit_message>
<xml_diff>
--- a/task5_srs/TT2L_G7_SRS.docx
+++ b/task5_srs/TT2L_G7_SRS.docx
@@ -2217,14 +2217,12 @@
         <w:lastRenderedPageBreak/>
         <w:fldChar w:fldCharType="end"/>
       </w:r>
-      <w:proofErr w:type="spellStart"/>
       <w:r>
         <w:rPr>
           <w:lang w:val="en-US"/>
         </w:rPr>
         <w:t>tx</w:t>
       </w:r>
-      <w:proofErr w:type="spellEnd"/>
       <w:r>
         <w:rPr>
           <w:lang w:val="en-US"/>
@@ -2255,14 +2253,12 @@
           <w:lang w:val="en-US"/>
         </w:rPr>
       </w:pPr>
-      <w:proofErr w:type="spellStart"/>
       <w:r>
         <w:rPr>
           <w:lang w:val="en-US"/>
         </w:rPr>
         <w:t>tx</w:t>
       </w:r>
-      <w:proofErr w:type="spellEnd"/>
     </w:p>
     <w:p>
       <w:pPr>
@@ -2286,14 +2282,12 @@
           <w:lang w:val="en-US"/>
         </w:rPr>
       </w:pPr>
-      <w:proofErr w:type="spellStart"/>
       <w:r>
         <w:rPr>
           <w:lang w:val="en-US"/>
         </w:rPr>
         <w:t>tx</w:t>
       </w:r>
-      <w:proofErr w:type="spellEnd"/>
     </w:p>
     <w:p>
       <w:pPr>
@@ -2317,14 +2311,12 @@
           <w:lang w:val="en-US"/>
         </w:rPr>
       </w:pPr>
-      <w:proofErr w:type="spellStart"/>
       <w:r>
         <w:rPr>
           <w:lang w:val="en-US"/>
         </w:rPr>
         <w:t>tx</w:t>
       </w:r>
-      <w:proofErr w:type="spellEnd"/>
     </w:p>
     <w:p>
       <w:pPr>
@@ -2348,14 +2340,12 @@
           <w:lang w:val="en-US"/>
         </w:rPr>
       </w:pPr>
-      <w:proofErr w:type="spellStart"/>
       <w:r>
         <w:rPr>
           <w:lang w:val="en-US"/>
         </w:rPr>
         <w:t>tx</w:t>
       </w:r>
-      <w:proofErr w:type="spellEnd"/>
     </w:p>
     <w:p>
       <w:pPr>
@@ -2379,14 +2369,12 @@
           <w:lang w:val="en-US"/>
         </w:rPr>
       </w:pPr>
-      <w:proofErr w:type="spellStart"/>
       <w:r>
         <w:rPr>
           <w:lang w:val="en-US"/>
         </w:rPr>
         <w:t>tx</w:t>
       </w:r>
-      <w:proofErr w:type="spellEnd"/>
     </w:p>
     <w:p>
       <w:pPr>
@@ -2410,14 +2398,12 @@
           <w:lang w:val="en-US"/>
         </w:rPr>
       </w:pPr>
-      <w:proofErr w:type="spellStart"/>
       <w:r>
         <w:rPr>
           <w:lang w:val="en-US"/>
         </w:rPr>
         <w:t>tx</w:t>
       </w:r>
-      <w:proofErr w:type="spellEnd"/>
     </w:p>
     <w:p>
       <w:pPr>
@@ -2441,14 +2427,12 @@
           <w:lang w:val="en-US"/>
         </w:rPr>
       </w:pPr>
-      <w:proofErr w:type="spellStart"/>
       <w:r>
         <w:rPr>
           <w:lang w:val="en-US"/>
         </w:rPr>
         <w:t>tx</w:t>
       </w:r>
-      <w:proofErr w:type="spellEnd"/>
     </w:p>
     <w:p>
       <w:pPr>
@@ -2472,14 +2456,12 @@
           <w:lang w:val="en-US"/>
         </w:rPr>
       </w:pPr>
-      <w:proofErr w:type="spellStart"/>
       <w:r>
         <w:rPr>
           <w:lang w:val="en-US"/>
         </w:rPr>
         <w:t>tx</w:t>
       </w:r>
-      <w:proofErr w:type="spellEnd"/>
     </w:p>
     <w:p>
       <w:pPr>
@@ -2503,14 +2485,12 @@
           <w:lang w:val="en-US"/>
         </w:rPr>
       </w:pPr>
-      <w:proofErr w:type="spellStart"/>
       <w:r>
         <w:rPr>
           <w:lang w:val="en-US"/>
         </w:rPr>
         <w:t>tx</w:t>
       </w:r>
-      <w:proofErr w:type="spellEnd"/>
     </w:p>
     <w:p>
       <w:pPr>
@@ -2552,14 +2532,12 @@
           <w:lang w:val="en-US"/>
         </w:rPr>
       </w:pPr>
-      <w:proofErr w:type="spellStart"/>
       <w:r>
         <w:rPr>
           <w:lang w:val="en-US"/>
         </w:rPr>
         <w:t>tx</w:t>
       </w:r>
-      <w:proofErr w:type="spellEnd"/>
       <w:r>
         <w:rPr>
           <w:lang w:val="en-US"/>
@@ -3371,7 +3349,6 @@
         <w:tc>
           <w:tcPr>
             <w:tcW w:w="2415" w:type="dxa"/>
-            <w:vMerge w:val="restart"/>
             <w:shd w:val="clear" w:color="auto" w:fill="auto"/>
             <w:tcMar>
               <w:top w:w="100" w:type="dxa"/>
@@ -3396,128 +3373,6 @@
             <w:r>
               <w:t>Admin</w:t>
             </w:r>
-          </w:p>
-        </w:tc>
-        <w:tc>
-          <w:tcPr>
-            <w:tcW w:w="6585" w:type="dxa"/>
-            <w:shd w:val="clear" w:color="auto" w:fill="auto"/>
-            <w:tcMar>
-              <w:top w:w="100" w:type="dxa"/>
-              <w:left w:w="100" w:type="dxa"/>
-              <w:bottom w:w="100" w:type="dxa"/>
-              <w:right w:w="100" w:type="dxa"/>
-            </w:tcMar>
-          </w:tcPr>
-          <w:p>
-            <w:pPr>
-              <w:widowControl w:val="0"/>
-              <w:pBdr>
-                <w:top w:val="nil"/>
-                <w:left w:val="nil"/>
-                <w:bottom w:val="nil"/>
-                <w:right w:val="nil"/>
-                <w:between w:val="nil"/>
-              </w:pBdr>
-              <w:spacing w:after="0" w:line="240" w:lineRule="auto"/>
-              <w:jc w:val="left"/>
-            </w:pPr>
-            <w:r>
-              <w:t>Admin Log In</w:t>
-            </w:r>
-          </w:p>
-        </w:tc>
-      </w:tr>
-      <w:tr>
-        <w:trPr>
-          <w:trHeight w:val="440"/>
-        </w:trPr>
-        <w:tc>
-          <w:tcPr>
-            <w:tcW w:w="2415" w:type="dxa"/>
-            <w:vMerge/>
-            <w:shd w:val="clear" w:color="auto" w:fill="auto"/>
-            <w:tcMar>
-              <w:top w:w="100" w:type="dxa"/>
-              <w:left w:w="100" w:type="dxa"/>
-              <w:bottom w:w="100" w:type="dxa"/>
-              <w:right w:w="100" w:type="dxa"/>
-            </w:tcMar>
-          </w:tcPr>
-          <w:p>
-            <w:pPr>
-              <w:widowControl w:val="0"/>
-              <w:pBdr>
-                <w:top w:val="nil"/>
-                <w:left w:val="nil"/>
-                <w:bottom w:val="nil"/>
-                <w:right w:val="nil"/>
-                <w:between w:val="nil"/>
-              </w:pBdr>
-              <w:spacing w:after="0" w:line="240" w:lineRule="auto"/>
-              <w:jc w:val="left"/>
-            </w:pPr>
-          </w:p>
-        </w:tc>
-        <w:tc>
-          <w:tcPr>
-            <w:tcW w:w="6585" w:type="dxa"/>
-            <w:shd w:val="clear" w:color="auto" w:fill="auto"/>
-            <w:tcMar>
-              <w:top w:w="100" w:type="dxa"/>
-              <w:left w:w="100" w:type="dxa"/>
-              <w:bottom w:w="100" w:type="dxa"/>
-              <w:right w:w="100" w:type="dxa"/>
-            </w:tcMar>
-          </w:tcPr>
-          <w:p>
-            <w:pPr>
-              <w:widowControl w:val="0"/>
-              <w:pBdr>
-                <w:top w:val="nil"/>
-                <w:left w:val="nil"/>
-                <w:bottom w:val="nil"/>
-                <w:right w:val="nil"/>
-                <w:between w:val="nil"/>
-              </w:pBdr>
-              <w:spacing w:after="0" w:line="240" w:lineRule="auto"/>
-              <w:jc w:val="left"/>
-            </w:pPr>
-            <w:r>
-              <w:t>Admin Log Out</w:t>
-            </w:r>
-          </w:p>
-        </w:tc>
-      </w:tr>
-      <w:tr>
-        <w:trPr>
-          <w:trHeight w:val="440"/>
-        </w:trPr>
-        <w:tc>
-          <w:tcPr>
-            <w:tcW w:w="2415" w:type="dxa"/>
-            <w:vMerge/>
-            <w:shd w:val="clear" w:color="auto" w:fill="auto"/>
-            <w:tcMar>
-              <w:top w:w="100" w:type="dxa"/>
-              <w:left w:w="100" w:type="dxa"/>
-              <w:bottom w:w="100" w:type="dxa"/>
-              <w:right w:w="100" w:type="dxa"/>
-            </w:tcMar>
-          </w:tcPr>
-          <w:p>
-            <w:pPr>
-              <w:widowControl w:val="0"/>
-              <w:pBdr>
-                <w:top w:val="nil"/>
-                <w:left w:val="nil"/>
-                <w:bottom w:val="nil"/>
-                <w:right w:val="nil"/>
-                <w:between w:val="nil"/>
-              </w:pBdr>
-              <w:spacing w:after="0" w:line="240" w:lineRule="auto"/>
-              <w:jc w:val="left"/>
-            </w:pPr>
           </w:p>
         </w:tc>
         <w:tc>
@@ -7836,15 +7691,7 @@
               <w:jc w:val="left"/>
             </w:pPr>
             <w:r>
-              <w:t xml:space="preserve">6. If the ride session is </w:t>
-            </w:r>
-            <w:proofErr w:type="spellStart"/>
-            <w:r>
-              <w:t>canceled</w:t>
-            </w:r>
-            <w:proofErr w:type="spellEnd"/>
-            <w:r>
-              <w:t xml:space="preserve"> or ends, system disables the messaging functionality.</w:t>
+              <w:t>6. If the ride session is canceled or ends, system disables the messaging functionality.</w:t>
             </w:r>
           </w:p>
           <w:p>
@@ -9623,15 +9470,7 @@
     <w:p>
       <w:r>
         <w:lastRenderedPageBreak/>
-        <w:t xml:space="preserve">3.1.1.10 Use Case 10: User Log </w:t>
-      </w:r>
-      <w:proofErr w:type="gramStart"/>
-      <w:r>
-        <w:t>In</w:t>
-      </w:r>
-      <w:proofErr w:type="gramEnd"/>
-      <w:r>
-        <w:t xml:space="preserve"> with MMU Digital ID</w:t>
+        <w:t>3.1.1.10 Use Case 10: User Log In with MMU Digital ID</w:t>
       </w:r>
     </w:p>
     <w:tbl>
@@ -9688,15 +9527,7 @@
           </w:tcPr>
           <w:p>
             <w:r>
-              <w:t xml:space="preserve">User Log </w:t>
-            </w:r>
-            <w:proofErr w:type="gramStart"/>
-            <w:r>
-              <w:t>In</w:t>
-            </w:r>
-            <w:proofErr w:type="gramEnd"/>
-            <w:r>
-              <w:t xml:space="preserve"> with MMU Digital ID</w:t>
+              <w:t>User Log In with MMU Digital ID</w:t>
             </w:r>
           </w:p>
         </w:tc>
@@ -10710,7 +10541,19 @@
     <w:p>
       <w:r>
         <w:lastRenderedPageBreak/>
-        <w:t xml:space="preserve">3.1.1.12 Use Case 12: Admin Log In </w:t>
+        <w:t>3.1.1.1</w:t>
+      </w:r>
+      <w:r>
+        <w:t>2</w:t>
+      </w:r>
+      <w:r>
+        <w:t xml:space="preserve"> Use Case 1</w:t>
+      </w:r>
+      <w:r>
+        <w:t>2</w:t>
+      </w:r>
+      <w:r>
+        <w:t>: Admin View User Information and Vehicle Details</w:t>
       </w:r>
     </w:p>
     <w:tbl>
@@ -10771,7 +10614,7 @@
               <w:jc w:val="left"/>
             </w:pPr>
             <w:r>
-              <w:t>Admin Log In</w:t>
+              <w:t>Admin View User Information and Vehicle Details</w:t>
             </w:r>
           </w:p>
         </w:tc>
@@ -10817,1063 +10660,10 @@
               <w:jc w:val="left"/>
             </w:pPr>
             <w:r>
-              <w:t>UC-12</w:t>
-            </w:r>
-          </w:p>
-        </w:tc>
-      </w:tr>
-      <w:tr>
-        <w:tc>
-          <w:tcPr>
-            <w:tcW w:w="2310" w:type="dxa"/>
-            <w:shd w:val="clear" w:color="auto" w:fill="auto"/>
-            <w:tcMar>
-              <w:top w:w="100" w:type="dxa"/>
-              <w:left w:w="100" w:type="dxa"/>
-              <w:bottom w:w="100" w:type="dxa"/>
-              <w:right w:w="100" w:type="dxa"/>
-            </w:tcMar>
-          </w:tcPr>
-          <w:p>
-            <w:pPr>
-              <w:widowControl w:val="0"/>
-              <w:spacing w:after="0" w:line="240" w:lineRule="auto"/>
-              <w:jc w:val="left"/>
-            </w:pPr>
-            <w:r>
-              <w:t>Purpose</w:t>
-            </w:r>
-          </w:p>
-        </w:tc>
-        <w:tc>
-          <w:tcPr>
-            <w:tcW w:w="6690" w:type="dxa"/>
-            <w:shd w:val="clear" w:color="auto" w:fill="auto"/>
-            <w:tcMar>
-              <w:top w:w="100" w:type="dxa"/>
-              <w:left w:w="100" w:type="dxa"/>
-              <w:bottom w:w="100" w:type="dxa"/>
-              <w:right w:w="100" w:type="dxa"/>
-            </w:tcMar>
-          </w:tcPr>
-          <w:p>
-            <w:pPr>
-              <w:widowControl w:val="0"/>
-              <w:spacing w:after="0" w:line="240" w:lineRule="auto"/>
-              <w:jc w:val="left"/>
-            </w:pPr>
-            <w:r>
-              <w:t>Allow admins to log in.</w:t>
-            </w:r>
-          </w:p>
-        </w:tc>
-      </w:tr>
-      <w:tr>
-        <w:tc>
-          <w:tcPr>
-            <w:tcW w:w="2310" w:type="dxa"/>
-            <w:shd w:val="clear" w:color="auto" w:fill="auto"/>
-            <w:tcMar>
-              <w:top w:w="100" w:type="dxa"/>
-              <w:left w:w="100" w:type="dxa"/>
-              <w:bottom w:w="100" w:type="dxa"/>
-              <w:right w:w="100" w:type="dxa"/>
-            </w:tcMar>
-          </w:tcPr>
-          <w:p>
-            <w:pPr>
-              <w:widowControl w:val="0"/>
-              <w:spacing w:after="0" w:line="240" w:lineRule="auto"/>
-              <w:jc w:val="left"/>
-            </w:pPr>
-            <w:r>
-              <w:t>Primary Actor</w:t>
-            </w:r>
-          </w:p>
-        </w:tc>
-        <w:tc>
-          <w:tcPr>
-            <w:tcW w:w="6690" w:type="dxa"/>
-            <w:shd w:val="clear" w:color="auto" w:fill="auto"/>
-            <w:tcMar>
-              <w:top w:w="100" w:type="dxa"/>
-              <w:left w:w="100" w:type="dxa"/>
-              <w:bottom w:w="100" w:type="dxa"/>
-              <w:right w:w="100" w:type="dxa"/>
-            </w:tcMar>
-          </w:tcPr>
-          <w:p>
-            <w:pPr>
-              <w:widowControl w:val="0"/>
-              <w:spacing w:after="0" w:line="240" w:lineRule="auto"/>
-              <w:jc w:val="left"/>
-            </w:pPr>
-            <w:r>
-              <w:t>Admin</w:t>
-            </w:r>
-          </w:p>
-        </w:tc>
-      </w:tr>
-      <w:tr>
-        <w:tc>
-          <w:tcPr>
-            <w:tcW w:w="2310" w:type="dxa"/>
-            <w:shd w:val="clear" w:color="auto" w:fill="auto"/>
-            <w:tcMar>
-              <w:top w:w="100" w:type="dxa"/>
-              <w:left w:w="100" w:type="dxa"/>
-              <w:bottom w:w="100" w:type="dxa"/>
-              <w:right w:w="100" w:type="dxa"/>
-            </w:tcMar>
-          </w:tcPr>
-          <w:p>
-            <w:pPr>
-              <w:widowControl w:val="0"/>
-              <w:spacing w:after="0" w:line="240" w:lineRule="auto"/>
-              <w:jc w:val="left"/>
-            </w:pPr>
-            <w:r>
-              <w:t>Secondary Actor</w:t>
-            </w:r>
-          </w:p>
-        </w:tc>
-        <w:tc>
-          <w:tcPr>
-            <w:tcW w:w="6690" w:type="dxa"/>
-            <w:shd w:val="clear" w:color="auto" w:fill="auto"/>
-            <w:tcMar>
-              <w:top w:w="100" w:type="dxa"/>
-              <w:left w:w="100" w:type="dxa"/>
-              <w:bottom w:w="100" w:type="dxa"/>
-              <w:right w:w="100" w:type="dxa"/>
-            </w:tcMar>
-          </w:tcPr>
-          <w:p>
-            <w:pPr>
-              <w:widowControl w:val="0"/>
-              <w:spacing w:after="0" w:line="240" w:lineRule="auto"/>
-              <w:jc w:val="left"/>
-            </w:pPr>
-            <w:r>
-              <w:t>-</w:t>
-            </w:r>
-          </w:p>
-        </w:tc>
-      </w:tr>
-      <w:tr>
-        <w:tc>
-          <w:tcPr>
-            <w:tcW w:w="2310" w:type="dxa"/>
-            <w:shd w:val="clear" w:color="auto" w:fill="auto"/>
-            <w:tcMar>
-              <w:top w:w="100" w:type="dxa"/>
-              <w:left w:w="100" w:type="dxa"/>
-              <w:bottom w:w="100" w:type="dxa"/>
-              <w:right w:w="100" w:type="dxa"/>
-            </w:tcMar>
-          </w:tcPr>
-          <w:p>
-            <w:pPr>
-              <w:widowControl w:val="0"/>
-              <w:spacing w:after="0" w:line="240" w:lineRule="auto"/>
-              <w:jc w:val="left"/>
-            </w:pPr>
-            <w:r>
-              <w:t>Preconditions</w:t>
-            </w:r>
-          </w:p>
-        </w:tc>
-        <w:tc>
-          <w:tcPr>
-            <w:tcW w:w="6690" w:type="dxa"/>
-            <w:shd w:val="clear" w:color="auto" w:fill="auto"/>
-            <w:tcMar>
-              <w:top w:w="100" w:type="dxa"/>
-              <w:left w:w="100" w:type="dxa"/>
-              <w:bottom w:w="100" w:type="dxa"/>
-              <w:right w:w="100" w:type="dxa"/>
-            </w:tcMar>
-          </w:tcPr>
-          <w:p>
-            <w:pPr>
-              <w:widowControl w:val="0"/>
-              <w:spacing w:after="0" w:line="240" w:lineRule="auto"/>
-              <w:jc w:val="left"/>
-            </w:pPr>
-            <w:r>
-              <w:t>- Admin must have a valid account.</w:t>
-            </w:r>
-          </w:p>
-        </w:tc>
-      </w:tr>
-      <w:tr>
-        <w:tc>
-          <w:tcPr>
-            <w:tcW w:w="2310" w:type="dxa"/>
-            <w:shd w:val="clear" w:color="auto" w:fill="auto"/>
-            <w:tcMar>
-              <w:top w:w="100" w:type="dxa"/>
-              <w:left w:w="100" w:type="dxa"/>
-              <w:bottom w:w="100" w:type="dxa"/>
-              <w:right w:w="100" w:type="dxa"/>
-            </w:tcMar>
-          </w:tcPr>
-          <w:p>
-            <w:pPr>
-              <w:widowControl w:val="0"/>
-              <w:spacing w:after="0" w:line="240" w:lineRule="auto"/>
-              <w:jc w:val="left"/>
-            </w:pPr>
-            <w:r>
-              <w:t>Postconditions</w:t>
-            </w:r>
-          </w:p>
-        </w:tc>
-        <w:tc>
-          <w:tcPr>
-            <w:tcW w:w="6690" w:type="dxa"/>
-            <w:shd w:val="clear" w:color="auto" w:fill="auto"/>
-            <w:tcMar>
-              <w:top w:w="100" w:type="dxa"/>
-              <w:left w:w="100" w:type="dxa"/>
-              <w:bottom w:w="100" w:type="dxa"/>
-              <w:right w:w="100" w:type="dxa"/>
-            </w:tcMar>
-          </w:tcPr>
-          <w:p>
-            <w:pPr>
-              <w:widowControl w:val="0"/>
-              <w:spacing w:after="0" w:line="240" w:lineRule="auto"/>
-              <w:jc w:val="left"/>
-            </w:pPr>
-            <w:r>
-              <w:t>- Admin is logged in.</w:t>
-            </w:r>
-          </w:p>
-        </w:tc>
-      </w:tr>
-      <w:tr>
-        <w:tc>
-          <w:tcPr>
-            <w:tcW w:w="2310" w:type="dxa"/>
-            <w:shd w:val="clear" w:color="auto" w:fill="auto"/>
-            <w:tcMar>
-              <w:top w:w="100" w:type="dxa"/>
-              <w:left w:w="100" w:type="dxa"/>
-              <w:bottom w:w="100" w:type="dxa"/>
-              <w:right w:w="100" w:type="dxa"/>
-            </w:tcMar>
-          </w:tcPr>
-          <w:p>
-            <w:pPr>
-              <w:widowControl w:val="0"/>
-              <w:spacing w:after="0" w:line="240" w:lineRule="auto"/>
-              <w:jc w:val="left"/>
-            </w:pPr>
-            <w:r>
-              <w:t>Main Flow</w:t>
-            </w:r>
-          </w:p>
-        </w:tc>
-        <w:tc>
-          <w:tcPr>
-            <w:tcW w:w="6690" w:type="dxa"/>
-            <w:shd w:val="clear" w:color="auto" w:fill="auto"/>
-            <w:tcMar>
-              <w:top w:w="100" w:type="dxa"/>
-              <w:left w:w="100" w:type="dxa"/>
-              <w:bottom w:w="100" w:type="dxa"/>
-              <w:right w:w="100" w:type="dxa"/>
-            </w:tcMar>
-          </w:tcPr>
-          <w:p>
-            <w:pPr>
-              <w:widowControl w:val="0"/>
-              <w:spacing w:after="0" w:line="240" w:lineRule="auto"/>
-              <w:jc w:val="left"/>
-            </w:pPr>
-            <w:r>
-              <w:t>1. Admin navigates to the admin login page.</w:t>
-            </w:r>
-          </w:p>
-          <w:p>
-            <w:pPr>
-              <w:widowControl w:val="0"/>
-              <w:spacing w:after="0" w:line="240" w:lineRule="auto"/>
-              <w:jc w:val="left"/>
-            </w:pPr>
-            <w:r>
-              <w:t>2. Admin enters their credentials.</w:t>
-            </w:r>
-          </w:p>
-          <w:p>
-            <w:pPr>
-              <w:widowControl w:val="0"/>
-              <w:spacing w:after="0" w:line="240" w:lineRule="auto"/>
-              <w:jc w:val="left"/>
-            </w:pPr>
-            <w:r>
-              <w:t>3. System validates the credentials and logs admin in.</w:t>
-            </w:r>
-          </w:p>
-        </w:tc>
-      </w:tr>
-      <w:tr>
-        <w:tc>
-          <w:tcPr>
-            <w:tcW w:w="2310" w:type="dxa"/>
-            <w:shd w:val="clear" w:color="auto" w:fill="auto"/>
-            <w:tcMar>
-              <w:top w:w="100" w:type="dxa"/>
-              <w:left w:w="100" w:type="dxa"/>
-              <w:bottom w:w="100" w:type="dxa"/>
-              <w:right w:w="100" w:type="dxa"/>
-            </w:tcMar>
-          </w:tcPr>
-          <w:p>
-            <w:pPr>
-              <w:widowControl w:val="0"/>
-              <w:spacing w:after="0" w:line="240" w:lineRule="auto"/>
-              <w:jc w:val="left"/>
-            </w:pPr>
-            <w:r>
-              <w:t>Alternate Flow</w:t>
-            </w:r>
-          </w:p>
-        </w:tc>
-        <w:tc>
-          <w:tcPr>
-            <w:tcW w:w="6690" w:type="dxa"/>
-            <w:shd w:val="clear" w:color="auto" w:fill="auto"/>
-            <w:tcMar>
-              <w:top w:w="100" w:type="dxa"/>
-              <w:left w:w="100" w:type="dxa"/>
-              <w:bottom w:w="100" w:type="dxa"/>
-              <w:right w:w="100" w:type="dxa"/>
-            </w:tcMar>
-          </w:tcPr>
-          <w:p>
-            <w:pPr>
-              <w:widowControl w:val="0"/>
-              <w:spacing w:after="0" w:line="240" w:lineRule="auto"/>
-              <w:jc w:val="left"/>
-              <w:rPr>
-                <w:u w:val="single"/>
-              </w:rPr>
-            </w:pPr>
-            <w:r>
-              <w:rPr>
-                <w:u w:val="single"/>
-              </w:rPr>
-              <w:t>Alternate Flow 1:</w:t>
-            </w:r>
-          </w:p>
-          <w:p>
-            <w:pPr>
-              <w:widowControl w:val="0"/>
-              <w:spacing w:after="0" w:line="240" w:lineRule="auto"/>
-              <w:jc w:val="left"/>
-            </w:pPr>
-            <w:r>
-              <w:t>1. Admin navigates to the admin login page.</w:t>
-            </w:r>
-          </w:p>
-          <w:p>
-            <w:pPr>
-              <w:widowControl w:val="0"/>
-              <w:spacing w:after="0" w:line="240" w:lineRule="auto"/>
-              <w:jc w:val="left"/>
-            </w:pPr>
-            <w:r>
-              <w:t>2. Admin enters the wrong credentials.</w:t>
-            </w:r>
-          </w:p>
-          <w:p>
-            <w:pPr>
-              <w:widowControl w:val="0"/>
-              <w:spacing w:after="0" w:line="240" w:lineRule="auto"/>
-              <w:jc w:val="left"/>
-            </w:pPr>
-            <w:r>
-              <w:t>3. System validates the credentials.</w:t>
-            </w:r>
-          </w:p>
-          <w:p>
-            <w:pPr>
-              <w:widowControl w:val="0"/>
-              <w:spacing w:after="0" w:line="240" w:lineRule="auto"/>
-              <w:jc w:val="left"/>
-            </w:pPr>
-            <w:r>
-              <w:t>4. Validation process failed. System shows an error message.</w:t>
-            </w:r>
-          </w:p>
-        </w:tc>
-      </w:tr>
-      <w:tr>
-        <w:tc>
-          <w:tcPr>
-            <w:tcW w:w="2310" w:type="dxa"/>
-            <w:shd w:val="clear" w:color="auto" w:fill="auto"/>
-            <w:tcMar>
-              <w:top w:w="100" w:type="dxa"/>
-              <w:left w:w="100" w:type="dxa"/>
-              <w:bottom w:w="100" w:type="dxa"/>
-              <w:right w:w="100" w:type="dxa"/>
-            </w:tcMar>
-          </w:tcPr>
-          <w:p>
-            <w:pPr>
-              <w:widowControl w:val="0"/>
-              <w:spacing w:after="0" w:line="240" w:lineRule="auto"/>
-              <w:jc w:val="left"/>
-            </w:pPr>
-            <w:r>
-              <w:t>Special Requirements</w:t>
-            </w:r>
-          </w:p>
-        </w:tc>
-        <w:tc>
-          <w:tcPr>
-            <w:tcW w:w="6690" w:type="dxa"/>
-            <w:shd w:val="clear" w:color="auto" w:fill="auto"/>
-            <w:tcMar>
-              <w:top w:w="100" w:type="dxa"/>
-              <w:left w:w="100" w:type="dxa"/>
-              <w:bottom w:w="100" w:type="dxa"/>
-              <w:right w:w="100" w:type="dxa"/>
-            </w:tcMar>
-          </w:tcPr>
-          <w:p>
-            <w:pPr>
-              <w:widowControl w:val="0"/>
-              <w:spacing w:after="0" w:line="240" w:lineRule="auto"/>
-              <w:jc w:val="left"/>
-            </w:pPr>
-            <w:r>
-              <w:t>-</w:t>
-            </w:r>
-          </w:p>
-        </w:tc>
-      </w:tr>
-    </w:tbl>
-    <w:p/>
-    <w:p>
-      <w:r>
-        <w:br w:type="page"/>
-      </w:r>
-    </w:p>
-    <w:p>
-      <w:r>
-        <w:lastRenderedPageBreak/>
-        <w:t>3.1.1.13 Use Case 13: Admin Log Out</w:t>
-      </w:r>
-    </w:p>
-    <w:tbl>
-      <w:tblPr>
-        <w:tblW w:w="9000" w:type="dxa"/>
-        <w:tblBorders>
-          <w:top w:val="single" w:sz="8" w:space="0" w:color="000000"/>
-          <w:left w:val="single" w:sz="8" w:space="0" w:color="000000"/>
-          <w:bottom w:val="single" w:sz="8" w:space="0" w:color="000000"/>
-          <w:right w:val="single" w:sz="8" w:space="0" w:color="000000"/>
-          <w:insideH w:val="single" w:sz="8" w:space="0" w:color="000000"/>
-          <w:insideV w:val="single" w:sz="8" w:space="0" w:color="000000"/>
-        </w:tblBorders>
-        <w:tblLayout w:type="fixed"/>
-        <w:tblLook w:val="0600" w:firstRow="0" w:lastRow="0" w:firstColumn="0" w:lastColumn="0" w:noHBand="1" w:noVBand="1"/>
-      </w:tblPr>
-      <w:tblGrid>
-        <w:gridCol w:w="2310"/>
-        <w:gridCol w:w="6690"/>
-      </w:tblGrid>
-      <w:tr>
-        <w:tc>
-          <w:tcPr>
-            <w:tcW w:w="2310" w:type="dxa"/>
-            <w:shd w:val="clear" w:color="auto" w:fill="auto"/>
-            <w:tcMar>
-              <w:top w:w="100" w:type="dxa"/>
-              <w:left w:w="100" w:type="dxa"/>
-              <w:bottom w:w="100" w:type="dxa"/>
-              <w:right w:w="100" w:type="dxa"/>
-            </w:tcMar>
-          </w:tcPr>
-          <w:p>
-            <w:pPr>
-              <w:widowControl w:val="0"/>
-              <w:spacing w:after="0" w:line="240" w:lineRule="auto"/>
-              <w:jc w:val="left"/>
-            </w:pPr>
-            <w:r>
-              <w:t>Use Case Name</w:t>
-            </w:r>
-          </w:p>
-        </w:tc>
-        <w:tc>
-          <w:tcPr>
-            <w:tcW w:w="6690" w:type="dxa"/>
-            <w:shd w:val="clear" w:color="auto" w:fill="auto"/>
-            <w:tcMar>
-              <w:top w:w="100" w:type="dxa"/>
-              <w:left w:w="100" w:type="dxa"/>
-              <w:bottom w:w="100" w:type="dxa"/>
-              <w:right w:w="100" w:type="dxa"/>
-            </w:tcMar>
-          </w:tcPr>
-          <w:p>
-            <w:pPr>
-              <w:spacing w:after="0"/>
-              <w:jc w:val="left"/>
-            </w:pPr>
-            <w:r>
-              <w:t>Admin Log Out</w:t>
-            </w:r>
-          </w:p>
-        </w:tc>
-      </w:tr>
-      <w:tr>
-        <w:tc>
-          <w:tcPr>
-            <w:tcW w:w="2310" w:type="dxa"/>
-            <w:shd w:val="clear" w:color="auto" w:fill="auto"/>
-            <w:tcMar>
-              <w:top w:w="100" w:type="dxa"/>
-              <w:left w:w="100" w:type="dxa"/>
-              <w:bottom w:w="100" w:type="dxa"/>
-              <w:right w:w="100" w:type="dxa"/>
-            </w:tcMar>
-          </w:tcPr>
-          <w:p>
-            <w:pPr>
-              <w:widowControl w:val="0"/>
-              <w:spacing w:after="0" w:line="240" w:lineRule="auto"/>
-              <w:jc w:val="left"/>
-            </w:pPr>
-            <w:r>
-              <w:t>Use Case ID</w:t>
-            </w:r>
-          </w:p>
-        </w:tc>
-        <w:tc>
-          <w:tcPr>
-            <w:tcW w:w="6690" w:type="dxa"/>
-            <w:shd w:val="clear" w:color="auto" w:fill="auto"/>
-            <w:tcMar>
-              <w:top w:w="100" w:type="dxa"/>
-              <w:left w:w="100" w:type="dxa"/>
-              <w:bottom w:w="100" w:type="dxa"/>
-              <w:right w:w="100" w:type="dxa"/>
-            </w:tcMar>
-          </w:tcPr>
-          <w:p>
-            <w:pPr>
-              <w:widowControl w:val="0"/>
-              <w:spacing w:after="0" w:line="240" w:lineRule="auto"/>
-              <w:jc w:val="left"/>
-            </w:pPr>
-            <w:r>
-              <w:t>UC-13</w:t>
-            </w:r>
-          </w:p>
-        </w:tc>
-      </w:tr>
-      <w:tr>
-        <w:tc>
-          <w:tcPr>
-            <w:tcW w:w="2310" w:type="dxa"/>
-            <w:shd w:val="clear" w:color="auto" w:fill="auto"/>
-            <w:tcMar>
-              <w:top w:w="100" w:type="dxa"/>
-              <w:left w:w="100" w:type="dxa"/>
-              <w:bottom w:w="100" w:type="dxa"/>
-              <w:right w:w="100" w:type="dxa"/>
-            </w:tcMar>
-          </w:tcPr>
-          <w:p>
-            <w:pPr>
-              <w:widowControl w:val="0"/>
-              <w:spacing w:after="0" w:line="240" w:lineRule="auto"/>
-              <w:jc w:val="left"/>
-            </w:pPr>
-            <w:r>
-              <w:t>Purpose</w:t>
-            </w:r>
-          </w:p>
-        </w:tc>
-        <w:tc>
-          <w:tcPr>
-            <w:tcW w:w="6690" w:type="dxa"/>
-            <w:shd w:val="clear" w:color="auto" w:fill="auto"/>
-            <w:tcMar>
-              <w:top w:w="100" w:type="dxa"/>
-              <w:left w:w="100" w:type="dxa"/>
-              <w:bottom w:w="100" w:type="dxa"/>
-              <w:right w:w="100" w:type="dxa"/>
-            </w:tcMar>
-          </w:tcPr>
-          <w:p>
-            <w:pPr>
-              <w:widowControl w:val="0"/>
-              <w:spacing w:after="0" w:line="240" w:lineRule="auto"/>
-              <w:jc w:val="left"/>
-            </w:pPr>
-            <w:r>
-              <w:t>Allows admin to log out of the session.</w:t>
-            </w:r>
-          </w:p>
-        </w:tc>
-      </w:tr>
-      <w:tr>
-        <w:tc>
-          <w:tcPr>
-            <w:tcW w:w="2310" w:type="dxa"/>
-            <w:shd w:val="clear" w:color="auto" w:fill="auto"/>
-            <w:tcMar>
-              <w:top w:w="100" w:type="dxa"/>
-              <w:left w:w="100" w:type="dxa"/>
-              <w:bottom w:w="100" w:type="dxa"/>
-              <w:right w:w="100" w:type="dxa"/>
-            </w:tcMar>
-          </w:tcPr>
-          <w:p>
-            <w:pPr>
-              <w:widowControl w:val="0"/>
-              <w:spacing w:after="0" w:line="240" w:lineRule="auto"/>
-              <w:jc w:val="left"/>
-            </w:pPr>
-            <w:r>
-              <w:t>Primary Actor</w:t>
-            </w:r>
-          </w:p>
-        </w:tc>
-        <w:tc>
-          <w:tcPr>
-            <w:tcW w:w="6690" w:type="dxa"/>
-            <w:shd w:val="clear" w:color="auto" w:fill="auto"/>
-            <w:tcMar>
-              <w:top w:w="100" w:type="dxa"/>
-              <w:left w:w="100" w:type="dxa"/>
-              <w:bottom w:w="100" w:type="dxa"/>
-              <w:right w:w="100" w:type="dxa"/>
-            </w:tcMar>
-          </w:tcPr>
-          <w:p>
-            <w:pPr>
-              <w:widowControl w:val="0"/>
-              <w:spacing w:after="0" w:line="240" w:lineRule="auto"/>
-              <w:jc w:val="left"/>
-            </w:pPr>
-            <w:r>
-              <w:t>Admin</w:t>
-            </w:r>
-          </w:p>
-        </w:tc>
-      </w:tr>
-      <w:tr>
-        <w:tc>
-          <w:tcPr>
-            <w:tcW w:w="2310" w:type="dxa"/>
-            <w:shd w:val="clear" w:color="auto" w:fill="auto"/>
-            <w:tcMar>
-              <w:top w:w="100" w:type="dxa"/>
-              <w:left w:w="100" w:type="dxa"/>
-              <w:bottom w:w="100" w:type="dxa"/>
-              <w:right w:w="100" w:type="dxa"/>
-            </w:tcMar>
-          </w:tcPr>
-          <w:p>
-            <w:pPr>
-              <w:widowControl w:val="0"/>
-              <w:spacing w:after="0" w:line="240" w:lineRule="auto"/>
-              <w:jc w:val="left"/>
-            </w:pPr>
-            <w:r>
-              <w:t>Secondary Actor</w:t>
-            </w:r>
-          </w:p>
-        </w:tc>
-        <w:tc>
-          <w:tcPr>
-            <w:tcW w:w="6690" w:type="dxa"/>
-            <w:shd w:val="clear" w:color="auto" w:fill="auto"/>
-            <w:tcMar>
-              <w:top w:w="100" w:type="dxa"/>
-              <w:left w:w="100" w:type="dxa"/>
-              <w:bottom w:w="100" w:type="dxa"/>
-              <w:right w:w="100" w:type="dxa"/>
-            </w:tcMar>
-          </w:tcPr>
-          <w:p>
-            <w:pPr>
-              <w:widowControl w:val="0"/>
-              <w:spacing w:after="0" w:line="240" w:lineRule="auto"/>
-              <w:jc w:val="left"/>
-            </w:pPr>
-            <w:r>
-              <w:t>-</w:t>
-            </w:r>
-          </w:p>
-        </w:tc>
-      </w:tr>
-      <w:tr>
-        <w:tc>
-          <w:tcPr>
-            <w:tcW w:w="2310" w:type="dxa"/>
-            <w:shd w:val="clear" w:color="auto" w:fill="auto"/>
-            <w:tcMar>
-              <w:top w:w="100" w:type="dxa"/>
-              <w:left w:w="100" w:type="dxa"/>
-              <w:bottom w:w="100" w:type="dxa"/>
-              <w:right w:w="100" w:type="dxa"/>
-            </w:tcMar>
-          </w:tcPr>
-          <w:p>
-            <w:pPr>
-              <w:widowControl w:val="0"/>
-              <w:spacing w:after="0" w:line="240" w:lineRule="auto"/>
-              <w:jc w:val="left"/>
-            </w:pPr>
-            <w:r>
-              <w:t>Preconditions</w:t>
-            </w:r>
-          </w:p>
-        </w:tc>
-        <w:tc>
-          <w:tcPr>
-            <w:tcW w:w="6690" w:type="dxa"/>
-            <w:shd w:val="clear" w:color="auto" w:fill="auto"/>
-            <w:tcMar>
-              <w:top w:w="100" w:type="dxa"/>
-              <w:left w:w="100" w:type="dxa"/>
-              <w:bottom w:w="100" w:type="dxa"/>
-              <w:right w:w="100" w:type="dxa"/>
-            </w:tcMar>
-          </w:tcPr>
-          <w:p>
-            <w:pPr>
-              <w:widowControl w:val="0"/>
-              <w:spacing w:after="0" w:line="240" w:lineRule="auto"/>
-              <w:jc w:val="left"/>
-            </w:pPr>
-            <w:r>
-              <w:t>- Admin must be logged into the system.</w:t>
-            </w:r>
-          </w:p>
-        </w:tc>
-      </w:tr>
-      <w:tr>
-        <w:tc>
-          <w:tcPr>
-            <w:tcW w:w="2310" w:type="dxa"/>
-            <w:shd w:val="clear" w:color="auto" w:fill="auto"/>
-            <w:tcMar>
-              <w:top w:w="100" w:type="dxa"/>
-              <w:left w:w="100" w:type="dxa"/>
-              <w:bottom w:w="100" w:type="dxa"/>
-              <w:right w:w="100" w:type="dxa"/>
-            </w:tcMar>
-          </w:tcPr>
-          <w:p>
-            <w:pPr>
-              <w:widowControl w:val="0"/>
-              <w:spacing w:after="0" w:line="240" w:lineRule="auto"/>
-              <w:jc w:val="left"/>
-            </w:pPr>
-            <w:r>
-              <w:t>Postconditions</w:t>
-            </w:r>
-          </w:p>
-        </w:tc>
-        <w:tc>
-          <w:tcPr>
-            <w:tcW w:w="6690" w:type="dxa"/>
-            <w:shd w:val="clear" w:color="auto" w:fill="auto"/>
-            <w:tcMar>
-              <w:top w:w="100" w:type="dxa"/>
-              <w:left w:w="100" w:type="dxa"/>
-              <w:bottom w:w="100" w:type="dxa"/>
-              <w:right w:w="100" w:type="dxa"/>
-            </w:tcMar>
-          </w:tcPr>
-          <w:p>
-            <w:pPr>
-              <w:widowControl w:val="0"/>
-              <w:spacing w:after="0" w:line="240" w:lineRule="auto"/>
-              <w:jc w:val="left"/>
-            </w:pPr>
-            <w:r>
-              <w:t>- Admin is logged out and related session objects are deleted.</w:t>
-            </w:r>
-          </w:p>
-        </w:tc>
-      </w:tr>
-      <w:tr>
-        <w:tc>
-          <w:tcPr>
-            <w:tcW w:w="2310" w:type="dxa"/>
-            <w:shd w:val="clear" w:color="auto" w:fill="auto"/>
-            <w:tcMar>
-              <w:top w:w="100" w:type="dxa"/>
-              <w:left w:w="100" w:type="dxa"/>
-              <w:bottom w:w="100" w:type="dxa"/>
-              <w:right w:w="100" w:type="dxa"/>
-            </w:tcMar>
-          </w:tcPr>
-          <w:p>
-            <w:pPr>
-              <w:widowControl w:val="0"/>
-              <w:spacing w:after="0" w:line="240" w:lineRule="auto"/>
-              <w:jc w:val="left"/>
-            </w:pPr>
-            <w:r>
-              <w:t>Main Flow</w:t>
-            </w:r>
-          </w:p>
-        </w:tc>
-        <w:tc>
-          <w:tcPr>
-            <w:tcW w:w="6690" w:type="dxa"/>
-            <w:shd w:val="clear" w:color="auto" w:fill="auto"/>
-            <w:tcMar>
-              <w:top w:w="100" w:type="dxa"/>
-              <w:left w:w="100" w:type="dxa"/>
-              <w:bottom w:w="100" w:type="dxa"/>
-              <w:right w:w="100" w:type="dxa"/>
-            </w:tcMar>
-          </w:tcPr>
-          <w:p>
-            <w:pPr>
-              <w:widowControl w:val="0"/>
-              <w:spacing w:after="0" w:line="240" w:lineRule="auto"/>
-              <w:jc w:val="left"/>
-            </w:pPr>
-            <w:r>
-              <w:t>1. Admin clicks the “Logout” button.</w:t>
-            </w:r>
-          </w:p>
-          <w:p>
-            <w:pPr>
-              <w:widowControl w:val="0"/>
-              <w:spacing w:after="0" w:line="240" w:lineRule="auto"/>
-              <w:jc w:val="left"/>
-            </w:pPr>
-            <w:r>
-              <w:t>2. System logs admin out and deletes related session objects.</w:t>
-            </w:r>
-          </w:p>
-        </w:tc>
-      </w:tr>
-      <w:tr>
-        <w:tc>
-          <w:tcPr>
-            <w:tcW w:w="2310" w:type="dxa"/>
-            <w:shd w:val="clear" w:color="auto" w:fill="auto"/>
-            <w:tcMar>
-              <w:top w:w="100" w:type="dxa"/>
-              <w:left w:w="100" w:type="dxa"/>
-              <w:bottom w:w="100" w:type="dxa"/>
-              <w:right w:w="100" w:type="dxa"/>
-            </w:tcMar>
-          </w:tcPr>
-          <w:p>
-            <w:pPr>
-              <w:widowControl w:val="0"/>
-              <w:spacing w:after="0" w:line="240" w:lineRule="auto"/>
-              <w:jc w:val="left"/>
-            </w:pPr>
-            <w:r>
-              <w:t>Alternate Flow</w:t>
-            </w:r>
-          </w:p>
-        </w:tc>
-        <w:tc>
-          <w:tcPr>
-            <w:tcW w:w="6690" w:type="dxa"/>
-            <w:shd w:val="clear" w:color="auto" w:fill="auto"/>
-            <w:tcMar>
-              <w:top w:w="100" w:type="dxa"/>
-              <w:left w:w="100" w:type="dxa"/>
-              <w:bottom w:w="100" w:type="dxa"/>
-              <w:right w:w="100" w:type="dxa"/>
-            </w:tcMar>
-          </w:tcPr>
-          <w:p>
-            <w:pPr>
-              <w:widowControl w:val="0"/>
-              <w:spacing w:after="0" w:line="240" w:lineRule="auto"/>
-              <w:jc w:val="left"/>
-            </w:pPr>
-            <w:r>
-              <w:t>-</w:t>
-            </w:r>
-          </w:p>
-        </w:tc>
-      </w:tr>
-      <w:tr>
-        <w:tc>
-          <w:tcPr>
-            <w:tcW w:w="2310" w:type="dxa"/>
-            <w:shd w:val="clear" w:color="auto" w:fill="auto"/>
-            <w:tcMar>
-              <w:top w:w="100" w:type="dxa"/>
-              <w:left w:w="100" w:type="dxa"/>
-              <w:bottom w:w="100" w:type="dxa"/>
-              <w:right w:w="100" w:type="dxa"/>
-            </w:tcMar>
-          </w:tcPr>
-          <w:p>
-            <w:pPr>
-              <w:widowControl w:val="0"/>
-              <w:spacing w:after="0" w:line="240" w:lineRule="auto"/>
-              <w:jc w:val="left"/>
-            </w:pPr>
-            <w:r>
-              <w:t>Special Requirements</w:t>
-            </w:r>
-          </w:p>
-        </w:tc>
-        <w:tc>
-          <w:tcPr>
-            <w:tcW w:w="6690" w:type="dxa"/>
-            <w:shd w:val="clear" w:color="auto" w:fill="auto"/>
-            <w:tcMar>
-              <w:top w:w="100" w:type="dxa"/>
-              <w:left w:w="100" w:type="dxa"/>
-              <w:bottom w:w="100" w:type="dxa"/>
-              <w:right w:w="100" w:type="dxa"/>
-            </w:tcMar>
-          </w:tcPr>
-          <w:p>
-            <w:pPr>
-              <w:widowControl w:val="0"/>
-              <w:spacing w:after="0" w:line="240" w:lineRule="auto"/>
-              <w:jc w:val="left"/>
-            </w:pPr>
-            <w:r>
-              <w:t>-</w:t>
-            </w:r>
-          </w:p>
-        </w:tc>
-      </w:tr>
-    </w:tbl>
-    <w:p/>
-    <w:p>
-      <w:r>
-        <w:br w:type="page"/>
-      </w:r>
-    </w:p>
-    <w:p>
-      <w:r>
-        <w:lastRenderedPageBreak/>
-        <w:t>3.1.1.14 Use Case 14: Admin View User Information and Vehicle Details</w:t>
-      </w:r>
-    </w:p>
-    <w:tbl>
-      <w:tblPr>
-        <w:tblW w:w="9000" w:type="dxa"/>
-        <w:tblBorders>
-          <w:top w:val="single" w:sz="8" w:space="0" w:color="000000"/>
-          <w:left w:val="single" w:sz="8" w:space="0" w:color="000000"/>
-          <w:bottom w:val="single" w:sz="8" w:space="0" w:color="000000"/>
-          <w:right w:val="single" w:sz="8" w:space="0" w:color="000000"/>
-          <w:insideH w:val="single" w:sz="8" w:space="0" w:color="000000"/>
-          <w:insideV w:val="single" w:sz="8" w:space="0" w:color="000000"/>
-        </w:tblBorders>
-        <w:tblLayout w:type="fixed"/>
-        <w:tblLook w:val="0600" w:firstRow="0" w:lastRow="0" w:firstColumn="0" w:lastColumn="0" w:noHBand="1" w:noVBand="1"/>
-      </w:tblPr>
-      <w:tblGrid>
-        <w:gridCol w:w="2310"/>
-        <w:gridCol w:w="6690"/>
-      </w:tblGrid>
-      <w:tr>
-        <w:tc>
-          <w:tcPr>
-            <w:tcW w:w="2310" w:type="dxa"/>
-            <w:shd w:val="clear" w:color="auto" w:fill="auto"/>
-            <w:tcMar>
-              <w:top w:w="100" w:type="dxa"/>
-              <w:left w:w="100" w:type="dxa"/>
-              <w:bottom w:w="100" w:type="dxa"/>
-              <w:right w:w="100" w:type="dxa"/>
-            </w:tcMar>
-          </w:tcPr>
-          <w:p>
-            <w:pPr>
-              <w:widowControl w:val="0"/>
-              <w:spacing w:after="0" w:line="240" w:lineRule="auto"/>
-              <w:jc w:val="left"/>
-            </w:pPr>
-            <w:r>
-              <w:t>Use Case Name</w:t>
-            </w:r>
-          </w:p>
-        </w:tc>
-        <w:tc>
-          <w:tcPr>
-            <w:tcW w:w="6690" w:type="dxa"/>
-            <w:shd w:val="clear" w:color="auto" w:fill="auto"/>
-            <w:tcMar>
-              <w:top w:w="100" w:type="dxa"/>
-              <w:left w:w="100" w:type="dxa"/>
-              <w:bottom w:w="100" w:type="dxa"/>
-              <w:right w:w="100" w:type="dxa"/>
-            </w:tcMar>
-          </w:tcPr>
-          <w:p>
-            <w:pPr>
-              <w:spacing w:after="0"/>
-              <w:jc w:val="left"/>
-            </w:pPr>
-            <w:r>
-              <w:t>Admin View User Information and Vehicle Details</w:t>
-            </w:r>
-          </w:p>
-        </w:tc>
-      </w:tr>
-      <w:tr>
-        <w:tc>
-          <w:tcPr>
-            <w:tcW w:w="2310" w:type="dxa"/>
-            <w:shd w:val="clear" w:color="auto" w:fill="auto"/>
-            <w:tcMar>
-              <w:top w:w="100" w:type="dxa"/>
-              <w:left w:w="100" w:type="dxa"/>
-              <w:bottom w:w="100" w:type="dxa"/>
-              <w:right w:w="100" w:type="dxa"/>
-            </w:tcMar>
-          </w:tcPr>
-          <w:p>
-            <w:pPr>
-              <w:widowControl w:val="0"/>
-              <w:spacing w:after="0" w:line="240" w:lineRule="auto"/>
-              <w:jc w:val="left"/>
-            </w:pPr>
-            <w:r>
-              <w:t>Use Case ID</w:t>
-            </w:r>
-          </w:p>
-        </w:tc>
-        <w:tc>
-          <w:tcPr>
-            <w:tcW w:w="6690" w:type="dxa"/>
-            <w:shd w:val="clear" w:color="auto" w:fill="auto"/>
-            <w:tcMar>
-              <w:top w:w="100" w:type="dxa"/>
-              <w:left w:w="100" w:type="dxa"/>
-              <w:bottom w:w="100" w:type="dxa"/>
-              <w:right w:w="100" w:type="dxa"/>
-            </w:tcMar>
-          </w:tcPr>
-          <w:p>
-            <w:pPr>
-              <w:widowControl w:val="0"/>
-              <w:spacing w:after="0" w:line="240" w:lineRule="auto"/>
-              <w:jc w:val="left"/>
-            </w:pPr>
-            <w:r>
-              <w:t>UC-14</w:t>
+              <w:t>UC-1</w:t>
+            </w:r>
+            <w:r>
+              <w:t>2</w:t>
             </w:r>
           </w:p>
         </w:tc>
@@ -12347,14 +11137,12 @@
           <w:lang w:val="en-US"/>
         </w:rPr>
       </w:pPr>
-      <w:proofErr w:type="spellStart"/>
       <w:r>
         <w:rPr>
           <w:lang w:val="en-US"/>
         </w:rPr>
         <w:t>tx</w:t>
       </w:r>
-      <w:proofErr w:type="spellEnd"/>
     </w:p>
     <w:p>
       <w:pPr>
@@ -12378,14 +11166,12 @@
           <w:lang w:val="en-US"/>
         </w:rPr>
       </w:pPr>
-      <w:proofErr w:type="spellStart"/>
       <w:r>
         <w:rPr>
           <w:lang w:val="en-US"/>
         </w:rPr>
         <w:t>tx</w:t>
       </w:r>
-      <w:proofErr w:type="spellEnd"/>
     </w:p>
     <w:p>
       <w:pPr>
@@ -12409,14 +11195,12 @@
           <w:lang w:val="en-US"/>
         </w:rPr>
       </w:pPr>
-      <w:proofErr w:type="spellStart"/>
       <w:r>
         <w:rPr>
           <w:lang w:val="en-US"/>
         </w:rPr>
         <w:t>tx</w:t>
       </w:r>
-      <w:proofErr w:type="spellEnd"/>
     </w:p>
     <w:p>
       <w:pPr>
@@ -12440,14 +11224,12 @@
           <w:lang w:val="en-US"/>
         </w:rPr>
       </w:pPr>
-      <w:proofErr w:type="spellStart"/>
       <w:r>
         <w:rPr>
           <w:lang w:val="en-US"/>
         </w:rPr>
         <w:t>tx</w:t>
       </w:r>
-      <w:proofErr w:type="spellEnd"/>
     </w:p>
     <w:p>
       <w:pPr>
@@ -12471,14 +11253,12 @@
           <w:lang w:val="en-US"/>
         </w:rPr>
       </w:pPr>
-      <w:proofErr w:type="spellStart"/>
       <w:r>
         <w:rPr>
           <w:lang w:val="en-US"/>
         </w:rPr>
         <w:t>tx</w:t>
       </w:r>
-      <w:proofErr w:type="spellEnd"/>
     </w:p>
     <w:p>
       <w:pPr>
@@ -12502,14 +11282,12 @@
           <w:lang w:val="en-US"/>
         </w:rPr>
       </w:pPr>
-      <w:proofErr w:type="spellStart"/>
       <w:r>
         <w:rPr>
           <w:lang w:val="en-US"/>
         </w:rPr>
         <w:t>tx</w:t>
       </w:r>
-      <w:proofErr w:type="spellEnd"/>
     </w:p>
     <w:p>
       <w:pPr>
@@ -12533,14 +11311,12 @@
           <w:lang w:val="en-US"/>
         </w:rPr>
       </w:pPr>
-      <w:proofErr w:type="spellStart"/>
       <w:r>
         <w:rPr>
           <w:lang w:val="en-US"/>
         </w:rPr>
         <w:t>tx</w:t>
       </w:r>
-      <w:proofErr w:type="spellEnd"/>
     </w:p>
     <w:p>
       <w:pPr>
@@ -12564,14 +11340,12 @@
           <w:lang w:val="en-US"/>
         </w:rPr>
       </w:pPr>
-      <w:proofErr w:type="spellStart"/>
       <w:r>
         <w:rPr>
           <w:lang w:val="en-US"/>
         </w:rPr>
         <w:t>tx</w:t>
       </w:r>
-      <w:proofErr w:type="spellEnd"/>
     </w:p>
     <w:p>
       <w:pPr>
@@ -16792,15 +15566,7 @@
               <w:jc w:val="left"/>
             </w:pPr>
             <w:r>
-              <w:t xml:space="preserve">Ensures that all values in a column are different. The record of each PLATE_NUMBER must be unique </w:t>
-            </w:r>
-            <w:proofErr w:type="gramStart"/>
-            <w:r>
-              <w:t>in order to</w:t>
-            </w:r>
-            <w:proofErr w:type="gramEnd"/>
-            <w:r>
-              <w:t xml:space="preserve"> identify and track vehicles precisely.</w:t>
+              <w:t>Ensures that all values in a column are different. The record of each PLATE_NUMBER must be unique in order to identify and track vehicles precisely.</w:t>
             </w:r>
           </w:p>
         </w:tc>
@@ -16860,15 +15626,7 @@
               <w:jc w:val="left"/>
             </w:pPr>
             <w:r>
-              <w:t>A combination of NOT NULL and UNIQUE. Uniquely identifies each row in a table. Each entity has a primary key (</w:t>
-            </w:r>
-            <w:proofErr w:type="spellStart"/>
-            <w:r>
-              <w:t>eg.</w:t>
-            </w:r>
-            <w:proofErr w:type="spellEnd"/>
-            <w:r>
-              <w:t xml:space="preserve"> USER.MMU_ID, RIDE.RIDE_ID, REQUEST.REQUEST_ID).</w:t>
+              <w:t>A combination of NOT NULL and UNIQUE. Uniquely identifies each row in a table. Each entity has a primary key (eg. USER.MMU_ID, RIDE.RIDE_ID, REQUEST.REQUEST_ID).</w:t>
             </w:r>
           </w:p>
         </w:tc>
@@ -16928,23 +15686,7 @@
               <w:jc w:val="left"/>
             </w:pPr>
             <w:r>
-              <w:t xml:space="preserve">Prevents actions that would destroy links between tables. All foreign </w:t>
-            </w:r>
-            <w:proofErr w:type="gramStart"/>
-            <w:r>
-              <w:t>key</w:t>
-            </w:r>
-            <w:proofErr w:type="gramEnd"/>
-            <w:r>
-              <w:t xml:space="preserve"> are enforced (</w:t>
-            </w:r>
-            <w:proofErr w:type="spellStart"/>
-            <w:r>
-              <w:t>eg.</w:t>
-            </w:r>
-            <w:proofErr w:type="spellEnd"/>
-            <w:r>
-              <w:t xml:space="preserve"> RIDE.DRIVER_ID reference USER.MMU_ID, DESTINATION reference LOCATION.LOCATION_ID).</w:t>
+              <w:t>Prevents actions that would destroy links between tables. All foreign key are enforced (eg. RIDE.DRIVER_ID reference USER.MMU_ID, DESTINATION reference LOCATION.LOCATION_ID).</w:t>
             </w:r>
           </w:p>
         </w:tc>
@@ -17004,15 +15746,7 @@
               <w:jc w:val="left"/>
             </w:pPr>
             <w:r>
-              <w:t xml:space="preserve">Ensures that the </w:t>
-            </w:r>
-            <w:proofErr w:type="gramStart"/>
-            <w:r>
-              <w:t>values</w:t>
-            </w:r>
-            <w:proofErr w:type="gramEnd"/>
-            <w:r>
-              <w:t xml:space="preserve"> in a column satisfies a specific condition. Only REQUESTs with status = ‘MATCHED’ may be assigned a RIDE_ID. CANCEL_REASON is NOT NULL if STATUS = ‘CANCELED’.</w:t>
+              <w:t>Ensures that the values in a column satisfies a specific condition. Only REQUESTs with status = ‘MATCHED’ may be assigned a RIDE_ID. CANCEL_REASON is NOT NULL if STATUS = ‘CANCELED’.</w:t>
             </w:r>
           </w:p>
         </w:tc>
@@ -18097,15 +16831,7 @@
         <w:spacing w:line="276" w:lineRule="auto"/>
       </w:pPr>
       <w:r>
-        <w:t xml:space="preserve">Campus-Only Operations: </w:t>
-      </w:r>
-      <w:proofErr w:type="gramStart"/>
-      <w:r>
-        <w:t>Ride-sharing</w:t>
-      </w:r>
-      <w:proofErr w:type="gramEnd"/>
-      <w:r>
-        <w:t xml:space="preserve"> and parking services are strictly limited to MMU campus community members.</w:t>
+        <w:t>Campus-Only Operations: Ride-sharing and parking services are strictly limited to MMU campus community members.</w:t>
       </w:r>
     </w:p>
     <w:p>
@@ -18130,15 +16856,7 @@
         <w:spacing w:after="0" w:line="276" w:lineRule="auto"/>
       </w:pPr>
       <w:r>
-        <w:t xml:space="preserve">University Branding Requirements: The user interface must comply with MMU’s branding guidelines, including university-approved </w:t>
-      </w:r>
-      <w:proofErr w:type="spellStart"/>
-      <w:r>
-        <w:t>colors</w:t>
-      </w:r>
-      <w:proofErr w:type="spellEnd"/>
-      <w:r>
-        <w:t>, logos, fonts, and layout components.</w:t>
+        <w:t>University Branding Requirements: The user interface must comply with MMU’s branding guidelines, including university-approved colors, logos, fonts, and layout components.</w:t>
       </w:r>
     </w:p>
     <w:p>
@@ -18217,15 +16935,7 @@
         <w:spacing w:after="0" w:line="276" w:lineRule="auto"/>
       </w:pPr>
       <w:r>
-        <w:t xml:space="preserve">Data Retention Limitation: Personal data must be retained only for as long as necessary to </w:t>
-      </w:r>
-      <w:proofErr w:type="spellStart"/>
-      <w:r>
-        <w:t>fulfill</w:t>
-      </w:r>
-      <w:proofErr w:type="spellEnd"/>
-      <w:r>
-        <w:t xml:space="preserve"> the ride-sharing service purpose. Beyond that, the system must support anonymization or deletion mechanisms.</w:t>
+        <w:t>Data Retention Limitation: Personal data must be retained only for as long as necessary to fulfill the ride-sharing service purpose. Beyond that, the system must support anonymization or deletion mechanisms.</w:t>
       </w:r>
     </w:p>
     <w:p>
@@ -18271,13 +16981,7 @@
     </w:p>
     <w:p>
       <w:r>
-        <w:t xml:space="preserve">These are system-related constraints arising from design choices, platform requirements, or functional </w:t>
-      </w:r>
-      <w:r>
-        <w:t>behaviour</w:t>
-      </w:r>
-      <w:r>
-        <w:t>.</w:t>
+        <w:t>These are system-related constraints arising from design choices, platform requirements, or functional behaviour.</w:t>
       </w:r>
     </w:p>
     <w:p>
@@ -18315,19 +17019,7 @@
         <w:rPr>
           <w:b/>
         </w:rPr>
-        <w:t xml:space="preserve">Feature </w:t>
-      </w:r>
-      <w:r>
-        <w:rPr>
-          <w:b/>
-        </w:rPr>
-        <w:t>Behaviour</w:t>
-      </w:r>
-      <w:r>
-        <w:rPr>
-          <w:b/>
-        </w:rPr>
-        <w:t xml:space="preserve"> Constraints</w:t>
+        <w:t>Feature Behaviour Constraints</w:t>
       </w:r>
     </w:p>
     <w:p>
@@ -18431,14 +17123,12 @@
           <w:lang w:val="en-US"/>
         </w:rPr>
       </w:pPr>
-      <w:proofErr w:type="spellStart"/>
       <w:r>
         <w:rPr>
           <w:lang w:val="en-US"/>
         </w:rPr>
         <w:t>tx</w:t>
       </w:r>
-      <w:proofErr w:type="spellEnd"/>
     </w:p>
     <w:p>
       <w:pPr>
@@ -18462,14 +17152,12 @@
           <w:lang w:val="en-US"/>
         </w:rPr>
       </w:pPr>
-      <w:proofErr w:type="spellStart"/>
       <w:r>
         <w:rPr>
           <w:lang w:val="en-US"/>
         </w:rPr>
         <w:t>tx</w:t>
       </w:r>
-      <w:proofErr w:type="spellEnd"/>
     </w:p>
     <w:p>
       <w:pPr>
@@ -18510,14 +17198,12 @@
           <w:lang w:val="en-US"/>
         </w:rPr>
       </w:pPr>
-      <w:proofErr w:type="spellStart"/>
       <w:r>
         <w:rPr>
           <w:lang w:val="en-US"/>
         </w:rPr>
         <w:t>tx</w:t>
       </w:r>
-      <w:proofErr w:type="spellEnd"/>
     </w:p>
     <w:p>
       <w:pPr>
@@ -18541,14 +17227,12 @@
           <w:lang w:val="en-US"/>
         </w:rPr>
       </w:pPr>
-      <w:proofErr w:type="spellStart"/>
       <w:r>
         <w:rPr>
           <w:lang w:val="en-US"/>
         </w:rPr>
         <w:t>tx</w:t>
       </w:r>
-      <w:proofErr w:type="spellEnd"/>
     </w:p>
     <w:p>
       <w:pPr>
@@ -18572,14 +17256,12 @@
           <w:lang w:val="en-US"/>
         </w:rPr>
       </w:pPr>
-      <w:proofErr w:type="spellStart"/>
       <w:r>
         <w:rPr>
           <w:lang w:val="en-US"/>
         </w:rPr>
         <w:t>tx</w:t>
       </w:r>
-      <w:proofErr w:type="spellEnd"/>
     </w:p>
     <w:p>
       <w:pPr>
@@ -18620,14 +17302,12 @@
           <w:lang w:val="en-US"/>
         </w:rPr>
       </w:pPr>
-      <w:proofErr w:type="spellStart"/>
       <w:r>
         <w:rPr>
           <w:lang w:val="en-US"/>
         </w:rPr>
         <w:t>tx</w:t>
       </w:r>
-      <w:proofErr w:type="spellEnd"/>
     </w:p>
     <w:p>
       <w:pPr>
@@ -18651,14 +17331,12 @@
           <w:lang w:val="en-US"/>
         </w:rPr>
       </w:pPr>
-      <w:proofErr w:type="spellStart"/>
       <w:r>
         <w:rPr>
           <w:lang w:val="en-US"/>
         </w:rPr>
         <w:t>tx</w:t>
       </w:r>
-      <w:proofErr w:type="spellEnd"/>
     </w:p>
     <w:p>
       <w:pPr>
@@ -18682,14 +17360,12 @@
           <w:lang w:val="en-US"/>
         </w:rPr>
       </w:pPr>
-      <w:proofErr w:type="spellStart"/>
       <w:r>
         <w:rPr>
           <w:lang w:val="en-US"/>
         </w:rPr>
         <w:t>tx</w:t>
       </w:r>
-      <w:proofErr w:type="spellEnd"/>
     </w:p>
     <w:p>
       <w:pPr>
@@ -21102,6 +19778,44 @@
       <w:u w:val="single"/>
     </w:rPr>
   </w:style>
+  <w:style w:type="paragraph" w:styleId="CommentText">
+    <w:name w:val="annotation text"/>
+    <w:basedOn w:val="Normal"/>
+    <w:link w:val="CommentTextChar"/>
+    <w:uiPriority w:val="99"/>
+    <w:semiHidden/>
+    <w:unhideWhenUsed/>
+    <w:pPr>
+      <w:spacing w:line="240" w:lineRule="auto"/>
+    </w:pPr>
+    <w:rPr>
+      <w:sz w:val="20"/>
+      <w:szCs w:val="20"/>
+    </w:rPr>
+  </w:style>
+  <w:style w:type="character" w:customStyle="1" w:styleId="CommentTextChar">
+    <w:name w:val="Comment Text Char"/>
+    <w:basedOn w:val="DefaultParagraphFont"/>
+    <w:link w:val="CommentText"/>
+    <w:uiPriority w:val="99"/>
+    <w:semiHidden/>
+    <w:rPr>
+      <w:rFonts w:ascii="Times New Roman" w:hAnsi="Times New Roman"/>
+      <w:sz w:val="20"/>
+      <w:szCs w:val="20"/>
+    </w:rPr>
+  </w:style>
+  <w:style w:type="character" w:styleId="CommentReference">
+    <w:name w:val="annotation reference"/>
+    <w:basedOn w:val="DefaultParagraphFont"/>
+    <w:uiPriority w:val="99"/>
+    <w:semiHidden/>
+    <w:unhideWhenUsed/>
+    <w:rPr>
+      <w:sz w:val="16"/>
+      <w:szCs w:val="16"/>
+    </w:rPr>
+  </w:style>
 </w:styles>
 </file>
 

</xml_diff>

<commit_message>
add 3.7 system attribute
</commit_message>
<xml_diff>
--- a/task5_srs/TT2L_G7_SRS.docx
+++ b/task5_srs/TT2L_G7_SRS.docx
@@ -2217,12 +2217,14 @@
         <w:lastRenderedPageBreak/>
         <w:fldChar w:fldCharType="end"/>
       </w:r>
+      <w:proofErr w:type="spellStart"/>
       <w:r>
         <w:rPr>
           <w:lang w:val="en-US"/>
         </w:rPr>
         <w:t>tx</w:t>
       </w:r>
+      <w:proofErr w:type="spellEnd"/>
       <w:r>
         <w:rPr>
           <w:lang w:val="en-US"/>
@@ -2253,12 +2255,14 @@
           <w:lang w:val="en-US"/>
         </w:rPr>
       </w:pPr>
+      <w:proofErr w:type="spellStart"/>
       <w:r>
         <w:rPr>
           <w:lang w:val="en-US"/>
         </w:rPr>
         <w:t>tx</w:t>
       </w:r>
+      <w:proofErr w:type="spellEnd"/>
     </w:p>
     <w:p>
       <w:pPr>
@@ -2282,12 +2286,14 @@
           <w:lang w:val="en-US"/>
         </w:rPr>
       </w:pPr>
+      <w:proofErr w:type="spellStart"/>
       <w:r>
         <w:rPr>
           <w:lang w:val="en-US"/>
         </w:rPr>
         <w:t>tx</w:t>
       </w:r>
+      <w:proofErr w:type="spellEnd"/>
     </w:p>
     <w:p>
       <w:pPr>
@@ -2311,12 +2317,14 @@
           <w:lang w:val="en-US"/>
         </w:rPr>
       </w:pPr>
+      <w:proofErr w:type="spellStart"/>
       <w:r>
         <w:rPr>
           <w:lang w:val="en-US"/>
         </w:rPr>
         <w:t>tx</w:t>
       </w:r>
+      <w:proofErr w:type="spellEnd"/>
     </w:p>
     <w:p>
       <w:pPr>
@@ -2340,12 +2348,14 @@
           <w:lang w:val="en-US"/>
         </w:rPr>
       </w:pPr>
+      <w:proofErr w:type="spellStart"/>
       <w:r>
         <w:rPr>
           <w:lang w:val="en-US"/>
         </w:rPr>
         <w:t>tx</w:t>
       </w:r>
+      <w:proofErr w:type="spellEnd"/>
     </w:p>
     <w:p>
       <w:pPr>
@@ -2369,12 +2379,14 @@
           <w:lang w:val="en-US"/>
         </w:rPr>
       </w:pPr>
+      <w:proofErr w:type="spellStart"/>
       <w:r>
         <w:rPr>
           <w:lang w:val="en-US"/>
         </w:rPr>
         <w:t>tx</w:t>
       </w:r>
+      <w:proofErr w:type="spellEnd"/>
     </w:p>
     <w:p>
       <w:pPr>
@@ -2398,12 +2410,14 @@
           <w:lang w:val="en-US"/>
         </w:rPr>
       </w:pPr>
+      <w:proofErr w:type="spellStart"/>
       <w:r>
         <w:rPr>
           <w:lang w:val="en-US"/>
         </w:rPr>
         <w:t>tx</w:t>
       </w:r>
+      <w:proofErr w:type="spellEnd"/>
     </w:p>
     <w:p>
       <w:pPr>
@@ -2427,12 +2441,14 @@
           <w:lang w:val="en-US"/>
         </w:rPr>
       </w:pPr>
+      <w:proofErr w:type="spellStart"/>
       <w:r>
         <w:rPr>
           <w:lang w:val="en-US"/>
         </w:rPr>
         <w:t>tx</w:t>
       </w:r>
+      <w:proofErr w:type="spellEnd"/>
     </w:p>
     <w:p>
       <w:pPr>
@@ -2456,12 +2472,14 @@
           <w:lang w:val="en-US"/>
         </w:rPr>
       </w:pPr>
+      <w:proofErr w:type="spellStart"/>
       <w:r>
         <w:rPr>
           <w:lang w:val="en-US"/>
         </w:rPr>
         <w:t>tx</w:t>
       </w:r>
+      <w:proofErr w:type="spellEnd"/>
     </w:p>
     <w:p>
       <w:pPr>
@@ -2485,12 +2503,14 @@
           <w:lang w:val="en-US"/>
         </w:rPr>
       </w:pPr>
+      <w:proofErr w:type="spellStart"/>
       <w:r>
         <w:rPr>
           <w:lang w:val="en-US"/>
         </w:rPr>
         <w:t>tx</w:t>
       </w:r>
+      <w:proofErr w:type="spellEnd"/>
     </w:p>
     <w:p>
       <w:pPr>
@@ -2532,12 +2552,14 @@
           <w:lang w:val="en-US"/>
         </w:rPr>
       </w:pPr>
+      <w:proofErr w:type="spellStart"/>
       <w:r>
         <w:rPr>
           <w:lang w:val="en-US"/>
         </w:rPr>
         <w:t>tx</w:t>
       </w:r>
+      <w:proofErr w:type="spellEnd"/>
       <w:r>
         <w:rPr>
           <w:lang w:val="en-US"/>
@@ -7691,7 +7713,15 @@
               <w:jc w:val="left"/>
             </w:pPr>
             <w:r>
-              <w:t>6. If the ride session is canceled or ends, system disables the messaging functionality.</w:t>
+              <w:t xml:space="preserve">6. If the ride session is </w:t>
+            </w:r>
+            <w:proofErr w:type="spellStart"/>
+            <w:r>
+              <w:t>canceled</w:t>
+            </w:r>
+            <w:proofErr w:type="spellEnd"/>
+            <w:r>
+              <w:t xml:space="preserve"> or ends, system disables the messaging functionality.</w:t>
             </w:r>
           </w:p>
           <w:p>
@@ -9470,7 +9500,15 @@
     <w:p>
       <w:r>
         <w:lastRenderedPageBreak/>
-        <w:t>3.1.1.10 Use Case 10: User Log In with MMU Digital ID</w:t>
+        <w:t xml:space="preserve">3.1.1.10 Use Case 10: User Log </w:t>
+      </w:r>
+      <w:proofErr w:type="gramStart"/>
+      <w:r>
+        <w:t>In</w:t>
+      </w:r>
+      <w:proofErr w:type="gramEnd"/>
+      <w:r>
+        <w:t xml:space="preserve"> with MMU Digital ID</w:t>
       </w:r>
     </w:p>
     <w:tbl>
@@ -9527,7 +9565,15 @@
           </w:tcPr>
           <w:p>
             <w:r>
-              <w:t>User Log In with MMU Digital ID</w:t>
+              <w:t xml:space="preserve">User Log </w:t>
+            </w:r>
+            <w:proofErr w:type="gramStart"/>
+            <w:r>
+              <w:t>In</w:t>
+            </w:r>
+            <w:proofErr w:type="gramEnd"/>
+            <w:r>
+              <w:t xml:space="preserve"> with MMU Digital ID</w:t>
             </w:r>
           </w:p>
         </w:tc>
@@ -11137,12 +11183,14 @@
           <w:lang w:val="en-US"/>
         </w:rPr>
       </w:pPr>
+      <w:proofErr w:type="spellStart"/>
       <w:r>
         <w:rPr>
           <w:lang w:val="en-US"/>
         </w:rPr>
         <w:t>tx</w:t>
       </w:r>
+      <w:proofErr w:type="spellEnd"/>
     </w:p>
     <w:p>
       <w:pPr>
@@ -11166,12 +11214,14 @@
           <w:lang w:val="en-US"/>
         </w:rPr>
       </w:pPr>
+      <w:proofErr w:type="spellStart"/>
       <w:r>
         <w:rPr>
           <w:lang w:val="en-US"/>
         </w:rPr>
         <w:t>tx</w:t>
       </w:r>
+      <w:proofErr w:type="spellEnd"/>
     </w:p>
     <w:p>
       <w:pPr>
@@ -11195,12 +11245,14 @@
           <w:lang w:val="en-US"/>
         </w:rPr>
       </w:pPr>
+      <w:proofErr w:type="spellStart"/>
       <w:r>
         <w:rPr>
           <w:lang w:val="en-US"/>
         </w:rPr>
         <w:t>tx</w:t>
       </w:r>
+      <w:proofErr w:type="spellEnd"/>
     </w:p>
     <w:p>
       <w:pPr>
@@ -11224,12 +11276,14 @@
           <w:lang w:val="en-US"/>
         </w:rPr>
       </w:pPr>
+      <w:proofErr w:type="spellStart"/>
       <w:r>
         <w:rPr>
           <w:lang w:val="en-US"/>
         </w:rPr>
         <w:t>tx</w:t>
       </w:r>
+      <w:proofErr w:type="spellEnd"/>
     </w:p>
     <w:p>
       <w:pPr>
@@ -11253,12 +11307,14 @@
           <w:lang w:val="en-US"/>
         </w:rPr>
       </w:pPr>
+      <w:proofErr w:type="spellStart"/>
       <w:r>
         <w:rPr>
           <w:lang w:val="en-US"/>
         </w:rPr>
         <w:t>tx</w:t>
       </w:r>
+      <w:proofErr w:type="spellEnd"/>
     </w:p>
     <w:p>
       <w:pPr>
@@ -11282,12 +11338,14 @@
           <w:lang w:val="en-US"/>
         </w:rPr>
       </w:pPr>
+      <w:proofErr w:type="spellStart"/>
       <w:r>
         <w:rPr>
           <w:lang w:val="en-US"/>
         </w:rPr>
         <w:t>tx</w:t>
       </w:r>
+      <w:proofErr w:type="spellEnd"/>
     </w:p>
     <w:p>
       <w:pPr>
@@ -11311,12 +11369,14 @@
           <w:lang w:val="en-US"/>
         </w:rPr>
       </w:pPr>
+      <w:proofErr w:type="spellStart"/>
       <w:r>
         <w:rPr>
           <w:lang w:val="en-US"/>
         </w:rPr>
         <w:t>tx</w:t>
       </w:r>
+      <w:proofErr w:type="spellEnd"/>
     </w:p>
     <w:p>
       <w:pPr>
@@ -11340,12 +11400,14 @@
           <w:lang w:val="en-US"/>
         </w:rPr>
       </w:pPr>
+      <w:proofErr w:type="spellStart"/>
       <w:r>
         <w:rPr>
           <w:lang w:val="en-US"/>
         </w:rPr>
         <w:t>tx</w:t>
       </w:r>
+      <w:proofErr w:type="spellEnd"/>
     </w:p>
     <w:p>
       <w:pPr>
@@ -11440,7 +11502,15 @@
     <w:p>
       <w:r>
         <w:lastRenderedPageBreak/>
-        <w:t>Below are the attributes exist in each entity:</w:t>
+        <w:t xml:space="preserve">Below are the attributes </w:t>
+      </w:r>
+      <w:proofErr w:type="gramStart"/>
+      <w:r>
+        <w:t>exist</w:t>
+      </w:r>
+      <w:proofErr w:type="gramEnd"/>
+      <w:r>
+        <w:t xml:space="preserve"> in each entity:</w:t>
       </w:r>
     </w:p>
     <w:tbl>
@@ -15566,7 +15636,15 @@
               <w:jc w:val="left"/>
             </w:pPr>
             <w:r>
-              <w:t>Ensures that all values in a column are different. The record of each PLATE_NUMBER must be unique in order to identify and track vehicles precisely.</w:t>
+              <w:t xml:space="preserve">Ensures that all values in a column are different. The record of each PLATE_NUMBER must be unique </w:t>
+            </w:r>
+            <w:proofErr w:type="gramStart"/>
+            <w:r>
+              <w:t>in order to</w:t>
+            </w:r>
+            <w:proofErr w:type="gramEnd"/>
+            <w:r>
+              <w:t xml:space="preserve"> identify and track vehicles precisely.</w:t>
             </w:r>
           </w:p>
         </w:tc>
@@ -15626,7 +15704,15 @@
               <w:jc w:val="left"/>
             </w:pPr>
             <w:r>
-              <w:t>A combination of NOT NULL and UNIQUE. Uniquely identifies each row in a table. Each entity has a primary key (eg. USER.MMU_ID, RIDE.RIDE_ID, REQUEST.REQUEST_ID).</w:t>
+              <w:t>A combination of NOT NULL and UNIQUE. Uniquely identifies each row in a table. Each entity has a primary key (</w:t>
+            </w:r>
+            <w:proofErr w:type="spellStart"/>
+            <w:r>
+              <w:t>eg.</w:t>
+            </w:r>
+            <w:proofErr w:type="spellEnd"/>
+            <w:r>
+              <w:t xml:space="preserve"> USER.MMU_ID, RIDE.RIDE_ID, REQUEST.REQUEST_ID).</w:t>
             </w:r>
           </w:p>
         </w:tc>
@@ -15686,7 +15772,23 @@
               <w:jc w:val="left"/>
             </w:pPr>
             <w:r>
-              <w:t>Prevents actions that would destroy links between tables. All foreign key are enforced (eg. RIDE.DRIVER_ID reference USER.MMU_ID, DESTINATION reference LOCATION.LOCATION_ID).</w:t>
+              <w:t xml:space="preserve">Prevents actions that would destroy links between tables. All foreign </w:t>
+            </w:r>
+            <w:proofErr w:type="gramStart"/>
+            <w:r>
+              <w:t>key</w:t>
+            </w:r>
+            <w:proofErr w:type="gramEnd"/>
+            <w:r>
+              <w:t xml:space="preserve"> are enforced (</w:t>
+            </w:r>
+            <w:proofErr w:type="spellStart"/>
+            <w:r>
+              <w:t>eg.</w:t>
+            </w:r>
+            <w:proofErr w:type="spellEnd"/>
+            <w:r>
+              <w:t xml:space="preserve"> RIDE.DRIVER_ID reference USER.MMU_ID, DESTINATION reference LOCATION.LOCATION_ID).</w:t>
             </w:r>
           </w:p>
         </w:tc>
@@ -15746,7 +15848,15 @@
               <w:jc w:val="left"/>
             </w:pPr>
             <w:r>
-              <w:t>Ensures that the values in a column satisfies a specific condition. Only REQUESTs with status = ‘MATCHED’ may be assigned a RIDE_ID. CANCEL_REASON is NOT NULL if STATUS = ‘CANCELED’.</w:t>
+              <w:t xml:space="preserve">Ensures that the </w:t>
+            </w:r>
+            <w:proofErr w:type="gramStart"/>
+            <w:r>
+              <w:t>values</w:t>
+            </w:r>
+            <w:proofErr w:type="gramEnd"/>
+            <w:r>
+              <w:t xml:space="preserve"> in a column satisfies a specific condition. Only REQUESTs with status = ‘MATCHED’ may be assigned a RIDE_ID. CANCEL_REASON is NOT NULL if STATUS = ‘CANCELED’.</w:t>
             </w:r>
           </w:p>
         </w:tc>
@@ -16831,7 +16941,15 @@
         <w:spacing w:line="276" w:lineRule="auto"/>
       </w:pPr>
       <w:r>
-        <w:t>Campus-Only Operations: Ride-sharing and parking services are strictly limited to MMU campus community members.</w:t>
+        <w:t xml:space="preserve">Campus-Only Operations: </w:t>
+      </w:r>
+      <w:proofErr w:type="gramStart"/>
+      <w:r>
+        <w:t>Ride-sharing</w:t>
+      </w:r>
+      <w:proofErr w:type="gramEnd"/>
+      <w:r>
+        <w:t xml:space="preserve"> and parking services are strictly limited to MMU campus community members.</w:t>
       </w:r>
     </w:p>
     <w:p>
@@ -16856,7 +16974,15 @@
         <w:spacing w:after="0" w:line="276" w:lineRule="auto"/>
       </w:pPr>
       <w:r>
-        <w:t>University Branding Requirements: The user interface must comply with MMU’s branding guidelines, including university-approved colors, logos, fonts, and layout components.</w:t>
+        <w:t xml:space="preserve">University Branding Requirements: The user interface must comply with MMU’s branding guidelines, including university-approved </w:t>
+      </w:r>
+      <w:proofErr w:type="spellStart"/>
+      <w:r>
+        <w:t>colors</w:t>
+      </w:r>
+      <w:proofErr w:type="spellEnd"/>
+      <w:r>
+        <w:t>, logos, fonts, and layout components.</w:t>
       </w:r>
     </w:p>
     <w:p>
@@ -16935,7 +17061,15 @@
         <w:spacing w:after="0" w:line="276" w:lineRule="auto"/>
       </w:pPr>
       <w:r>
-        <w:t>Data Retention Limitation: Personal data must be retained only for as long as necessary to fulfill the ride-sharing service purpose. Beyond that, the system must support anonymization or deletion mechanisms.</w:t>
+        <w:t xml:space="preserve">Data Retention Limitation: Personal data must be retained only for as long as necessary to </w:t>
+      </w:r>
+      <w:proofErr w:type="spellStart"/>
+      <w:r>
+        <w:t>fulfill</w:t>
+      </w:r>
+      <w:proofErr w:type="spellEnd"/>
+      <w:r>
+        <w:t xml:space="preserve"> the ride-sharing service purpose. Beyond that, the system must support anonymization or deletion mechanisms.</w:t>
       </w:r>
     </w:p>
     <w:p>
@@ -17080,7 +17214,15 @@
         <w:spacing w:line="276" w:lineRule="auto"/>
       </w:pPr>
       <w:r>
-        <w:t>Notification Expiry: Notifications are retained for a maximum of 30 days and then auto-cleared.</w:t>
+        <w:t xml:space="preserve">Notification Expiry: Notifications are retained for a maximum of 30 days and then </w:t>
+      </w:r>
+      <w:proofErr w:type="gramStart"/>
+      <w:r>
+        <w:t>auto-cleared</w:t>
+      </w:r>
+      <w:proofErr w:type="gramEnd"/>
+      <w:r>
+        <w:t>.</w:t>
       </w:r>
     </w:p>
     <w:p/>
@@ -17118,6 +17260,555 @@
       <w:bookmarkEnd w:id="24"/>
     </w:p>
     <w:p>
+      <w:bookmarkStart w:id="25" w:name="_Toc197034172"/>
+      <w:r>
+        <w:t>Reliability</w:t>
+      </w:r>
+    </w:p>
+    <w:p>
+      <w:pPr>
+        <w:numPr>
+          <w:ilvl w:val="0"/>
+          <w:numId w:val="10"/>
+        </w:numPr>
+      </w:pPr>
+      <w:r>
+        <w:t>The system shall successfully process at least 99.5% of valid user ride requests and offers without failure during normal operations.</w:t>
+      </w:r>
+    </w:p>
+    <w:p>
+      <w:pPr>
+        <w:numPr>
+          <w:ilvl w:val="0"/>
+          <w:numId w:val="10"/>
+        </w:numPr>
+      </w:pPr>
+      <w:r>
+        <w:t>If the system encounters a failure during ride requests or offers, it shall provide a retry option and store the partially completed form for a maximum of 10 minutes.</w:t>
+      </w:r>
+    </w:p>
+    <w:p>
+      <w:pPr>
+        <w:numPr>
+          <w:ilvl w:val="0"/>
+          <w:numId w:val="10"/>
+        </w:numPr>
+      </w:pPr>
+      <w:r>
+        <w:t>The system shall log all failed transactions with timestamps and error codes for later review by administrators.</w:t>
+      </w:r>
+    </w:p>
+    <w:p>
+      <w:pPr>
+        <w:numPr>
+          <w:ilvl w:val="0"/>
+          <w:numId w:val="10"/>
+        </w:numPr>
+      </w:pPr>
+      <w:r>
+        <w:t>Ride cancellation messages shall be delivered to the opposite user interface within 5 seconds whenever driver or passenger cancel the ride.</w:t>
+      </w:r>
+    </w:p>
+    <w:p>
+      <w:pPr>
+        <w:numPr>
+          <w:ilvl w:val="0"/>
+          <w:numId w:val="10"/>
+        </w:numPr>
+      </w:pPr>
+      <w:r>
+        <w:t>The system shall be able to handle at least 1,000 users at the same time.</w:t>
+      </w:r>
+    </w:p>
+    <w:p/>
+    <w:p>
+      <w:r>
+        <w:t>Availability</w:t>
+      </w:r>
+    </w:p>
+    <w:p>
+      <w:pPr>
+        <w:numPr>
+          <w:ilvl w:val="0"/>
+          <w:numId w:val="11"/>
+        </w:numPr>
+      </w:pPr>
+      <w:r>
+        <w:t>The system shall be operational and accessible to users 99.9% of the time per calendar month, excluding scheduled maintenance.</w:t>
+      </w:r>
+    </w:p>
+    <w:p>
+      <w:pPr>
+        <w:numPr>
+          <w:ilvl w:val="0"/>
+          <w:numId w:val="11"/>
+        </w:numPr>
+      </w:pPr>
+      <w:r>
+        <w:t>System downtime shall not exceed x minutes per month, including unexpected outages.</w:t>
+      </w:r>
+    </w:p>
+    <w:p>
+      <w:pPr>
+        <w:numPr>
+          <w:ilvl w:val="0"/>
+          <w:numId w:val="11"/>
+        </w:numPr>
+      </w:pPr>
+      <w:r>
+        <w:t>Scheduled maintenance shall occur during non-peak hours (2:00 AM – 4:00 AM local time) and shall be announced at least 24 hours in advance to all users.</w:t>
+      </w:r>
+    </w:p>
+    <w:p>
+      <w:pPr>
+        <w:numPr>
+          <w:ilvl w:val="0"/>
+          <w:numId w:val="11"/>
+        </w:numPr>
+      </w:pPr>
+      <w:r>
+        <w:t>The system shall create a checkpoint of all in-progress ride and ride request data every 5 minutes, enabling recovery from the last known good state in case of failure.</w:t>
+      </w:r>
+    </w:p>
+    <w:p>
+      <w:pPr>
+        <w:numPr>
+          <w:ilvl w:val="0"/>
+          <w:numId w:val="11"/>
+        </w:numPr>
+      </w:pPr>
+      <w:r>
+        <w:t>Following an unplanned service outage, the system shall automatically resume operation from the latest checkpoint with no user action required.</w:t>
+      </w:r>
+    </w:p>
+    <w:p>
+      <w:pPr>
+        <w:numPr>
+          <w:ilvl w:val="0"/>
+          <w:numId w:val="11"/>
+        </w:numPr>
+      </w:pPr>
+      <w:r>
+        <w:t xml:space="preserve">The system shall store uptime statistics per </w:t>
+      </w:r>
+      <w:proofErr w:type="gramStart"/>
+      <w:r>
+        <w:t>service, and</w:t>
+      </w:r>
+      <w:proofErr w:type="gramEnd"/>
+      <w:r>
+        <w:t xml:space="preserve"> generate monthly uptime reports for internal auditing.</w:t>
+      </w:r>
+    </w:p>
+    <w:p/>
+    <w:p>
+      <w:r>
+        <w:t>Security</w:t>
+      </w:r>
+    </w:p>
+    <w:p>
+      <w:r>
+        <w:rPr>
+          <w:b/>
+          <w:bCs/>
+        </w:rPr>
+        <w:t>Utilize Certain Cryptographic Techniques</w:t>
+      </w:r>
+    </w:p>
+    <w:p>
+      <w:pPr>
+        <w:numPr>
+          <w:ilvl w:val="0"/>
+          <w:numId w:val="12"/>
+        </w:numPr>
+      </w:pPr>
+      <w:r>
+        <w:t>All sensitive data transmitted between the client and server (</w:t>
+      </w:r>
+      <w:proofErr w:type="spellStart"/>
+      <w:r>
+        <w:t>eg.</w:t>
+      </w:r>
+      <w:proofErr w:type="spellEnd"/>
+      <w:r>
+        <w:t xml:space="preserve"> ride details, personal info) shall be protected using HTTPS (TLS).</w:t>
+      </w:r>
+    </w:p>
+    <w:p>
+      <w:r>
+        <w:rPr>
+          <w:b/>
+          <w:bCs/>
+        </w:rPr>
+        <w:t>Keep Specific Log or History Data Sets</w:t>
+      </w:r>
+    </w:p>
+    <w:p>
+      <w:pPr>
+        <w:numPr>
+          <w:ilvl w:val="0"/>
+          <w:numId w:val="13"/>
+        </w:numPr>
+      </w:pPr>
+      <w:r>
+        <w:t>The system shall maintain secure audit logs for all admin actions, such as user management and system configuration changes.</w:t>
+      </w:r>
+    </w:p>
+    <w:p>
+      <w:pPr>
+        <w:numPr>
+          <w:ilvl w:val="0"/>
+          <w:numId w:val="13"/>
+        </w:numPr>
+      </w:pPr>
+      <w:r>
+        <w:lastRenderedPageBreak/>
+        <w:t>All user actions related to ride requests, cancellations, and confirmations shall be logged with timestamps and user IDs for accountability.</w:t>
+      </w:r>
+    </w:p>
+    <w:p>
+      <w:r>
+        <w:rPr>
+          <w:b/>
+          <w:bCs/>
+        </w:rPr>
+        <w:t>Assign certain Functions to different Modules</w:t>
+      </w:r>
+    </w:p>
+    <w:p>
+      <w:pPr>
+        <w:numPr>
+          <w:ilvl w:val="0"/>
+          <w:numId w:val="14"/>
+        </w:numPr>
+      </w:pPr>
+      <w:r>
+        <w:t>The system shall assign different functions to separate modules based on different users:</w:t>
+      </w:r>
+    </w:p>
+    <w:p>
+      <w:r>
+        <w:rPr>
+          <w:u w:val="single"/>
+        </w:rPr>
+        <w:t>Admin</w:t>
+      </w:r>
+      <w:r>
+        <w:t>: Manage user accounts, view system-wide statistics, handle abuse reports, and monitor system logs.</w:t>
+      </w:r>
+    </w:p>
+    <w:p>
+      <w:r>
+        <w:rPr>
+          <w:u w:val="single"/>
+        </w:rPr>
+        <w:t xml:space="preserve">User </w:t>
+      </w:r>
+      <w:r>
+        <w:t>(Driver, Passenger): Request rides, accept rides, view ride status, and manage personal profiles.</w:t>
+      </w:r>
+    </w:p>
+    <w:p>
+      <w:pPr>
+        <w:numPr>
+          <w:ilvl w:val="0"/>
+          <w:numId w:val="15"/>
+        </w:numPr>
+      </w:pPr>
+      <w:r>
+        <w:t>These functions shall be enforced using role-based access control (RBAC) to prevent unauthorized access.</w:t>
+      </w:r>
+    </w:p>
+    <w:p>
+      <w:r>
+        <w:rPr>
+          <w:b/>
+          <w:bCs/>
+        </w:rPr>
+        <w:t>Restrict Communications between some areas of the Programme</w:t>
+      </w:r>
+    </w:p>
+    <w:p>
+      <w:pPr>
+        <w:numPr>
+          <w:ilvl w:val="0"/>
+          <w:numId w:val="16"/>
+        </w:numPr>
+      </w:pPr>
+      <w:r>
+        <w:t>The system shall prevent direct communication between user-side clients and admin-only backend services.</w:t>
+      </w:r>
+    </w:p>
+    <w:p>
+      <w:pPr>
+        <w:numPr>
+          <w:ilvl w:val="0"/>
+          <w:numId w:val="16"/>
+        </w:numPr>
+      </w:pPr>
+      <w:r>
+        <w:t>Admin APIs shall be protected behind authentication and authorization layers and not exposed to normal users.</w:t>
+      </w:r>
+    </w:p>
+    <w:p>
+      <w:pPr>
+        <w:numPr>
+          <w:ilvl w:val="0"/>
+          <w:numId w:val="16"/>
+        </w:numPr>
+      </w:pPr>
+      <w:r>
+        <w:t>The frontend shall load only the components that correspond to the authenticated user’s role.</w:t>
+      </w:r>
+    </w:p>
+    <w:p>
+      <w:r>
+        <w:rPr>
+          <w:b/>
+          <w:bCs/>
+        </w:rPr>
+        <w:t>Check Data Integrity for Critical Variables</w:t>
+      </w:r>
+    </w:p>
+    <w:p>
+      <w:pPr>
+        <w:numPr>
+          <w:ilvl w:val="0"/>
+          <w:numId w:val="17"/>
+        </w:numPr>
+      </w:pPr>
+      <w:r>
+        <w:t xml:space="preserve">The system shall perform integrity checks on all incoming data </w:t>
+      </w:r>
+      <w:proofErr w:type="gramStart"/>
+      <w:r>
+        <w:t>of  ride</w:t>
+      </w:r>
+      <w:proofErr w:type="gramEnd"/>
+      <w:r>
+        <w:t xml:space="preserve"> request and offer to ensure it has not been tampered with.</w:t>
+      </w:r>
+    </w:p>
+    <w:p>
+      <w:pPr>
+        <w:numPr>
+          <w:ilvl w:val="0"/>
+          <w:numId w:val="17"/>
+        </w:numPr>
+      </w:pPr>
+      <w:r>
+        <w:t>Server-side validation shall ensure that required fields (</w:t>
+      </w:r>
+      <w:proofErr w:type="spellStart"/>
+      <w:r>
+        <w:t>eg.</w:t>
+      </w:r>
+      <w:proofErr w:type="spellEnd"/>
+      <w:r>
+        <w:t xml:space="preserve"> pickup location, time, vehicle ID) are complete and within acceptable limits.</w:t>
+      </w:r>
+    </w:p>
+    <w:p>
+      <w:pPr>
+        <w:numPr>
+          <w:ilvl w:val="0"/>
+          <w:numId w:val="17"/>
+        </w:numPr>
+      </w:pPr>
+      <w:r>
+        <w:t>Database constraints shall enforce the integrity of ride schedules, payment amounts, user roles, and relational links between rides and users.</w:t>
+      </w:r>
+    </w:p>
+    <w:p>
+      <w:pPr>
+        <w:numPr>
+          <w:ilvl w:val="0"/>
+          <w:numId w:val="17"/>
+        </w:numPr>
+      </w:pPr>
+      <w:r>
+        <w:t>To prevent abuse, the system shall implement rate limiting mechanisms to block users from spamming ride requests or offers within a short time frame.</w:t>
+      </w:r>
+    </w:p>
+    <w:p>
+      <w:pPr>
+        <w:numPr>
+          <w:ilvl w:val="0"/>
+          <w:numId w:val="17"/>
+        </w:numPr>
+      </w:pPr>
+      <w:r>
+        <w:t>Malicious or excessive submissions (</w:t>
+      </w:r>
+      <w:proofErr w:type="spellStart"/>
+      <w:r>
+        <w:t>eg.</w:t>
+      </w:r>
+      <w:proofErr w:type="spellEnd"/>
+      <w:r>
+        <w:t xml:space="preserve"> automated spam) shall trigger temporary account suspension, CAPTCHA challenges, or administrative review.</w:t>
+      </w:r>
+    </w:p>
+    <w:p>
+      <w:r>
+        <w:rPr>
+          <w:b/>
+          <w:bCs/>
+        </w:rPr>
+        <w:t>Assure Data Privacy</w:t>
+      </w:r>
+    </w:p>
+    <w:p>
+      <w:pPr>
+        <w:numPr>
+          <w:ilvl w:val="0"/>
+          <w:numId w:val="18"/>
+        </w:numPr>
+      </w:pPr>
+      <w:r>
+        <w:t>The system shall ensure that users can only view and edit their own personal data (</w:t>
+      </w:r>
+      <w:proofErr w:type="spellStart"/>
+      <w:r>
+        <w:t>eg.</w:t>
+      </w:r>
+      <w:proofErr w:type="spellEnd"/>
+      <w:r>
+        <w:t xml:space="preserve"> name, user info, vehicle details).</w:t>
+      </w:r>
+    </w:p>
+    <w:p>
+      <w:pPr>
+        <w:numPr>
+          <w:ilvl w:val="0"/>
+          <w:numId w:val="18"/>
+        </w:numPr>
+      </w:pPr>
+      <w:r>
+        <w:t>Admins shall access user data only for administrative purposes, and access shall be recorded in audit logs.</w:t>
+      </w:r>
+    </w:p>
+    <w:p>
+      <w:pPr>
+        <w:numPr>
+          <w:ilvl w:val="0"/>
+          <w:numId w:val="18"/>
+        </w:numPr>
+      </w:pPr>
+      <w:r>
+        <w:lastRenderedPageBreak/>
+        <w:t>The system shall comply with Malaysia’s Personal Data Protection Act, protecting all personal information collected from users.</w:t>
+      </w:r>
+    </w:p>
+    <w:p/>
+    <w:p>
+      <w:r>
+        <w:t>Maintainability</w:t>
+      </w:r>
+    </w:p>
+    <w:p>
+      <w:pPr>
+        <w:numPr>
+          <w:ilvl w:val="0"/>
+          <w:numId w:val="19"/>
+        </w:numPr>
+      </w:pPr>
+      <w:r>
+        <w:t xml:space="preserve">The system shall use a modular design where key components (user management, </w:t>
+      </w:r>
+      <w:proofErr w:type="gramStart"/>
+      <w:r>
+        <w:t>ride-sharing</w:t>
+      </w:r>
+      <w:proofErr w:type="gramEnd"/>
+      <w:r>
+        <w:t>, parking, administration) are separated, allowing isolated maintenance and updates.</w:t>
+      </w:r>
+    </w:p>
+    <w:p>
+      <w:pPr>
+        <w:numPr>
+          <w:ilvl w:val="0"/>
+          <w:numId w:val="19"/>
+        </w:numPr>
+      </w:pPr>
+      <w:r>
+        <w:t>Each module shall expose only well-defined interfaces, avoiding direct dependency on internal logic or data of other modules.</w:t>
+      </w:r>
+    </w:p>
+    <w:p>
+      <w:pPr>
+        <w:numPr>
+          <w:ilvl w:val="0"/>
+          <w:numId w:val="19"/>
+        </w:numPr>
+      </w:pPr>
+      <w:r>
+        <w:t>Code complexity shall be limited through short, following single responsibility principle and consistent naming conventions, making the code easier to understand and update.</w:t>
+      </w:r>
+    </w:p>
+    <w:p>
+      <w:pPr>
+        <w:numPr>
+          <w:ilvl w:val="0"/>
+          <w:numId w:val="19"/>
+        </w:numPr>
+      </w:pPr>
+      <w:r>
+        <w:t>Changes or bug fixes shall be localized to individual modules, minimizing impact on other parts of the system.</w:t>
+      </w:r>
+    </w:p>
+    <w:p>
+      <w:pPr>
+        <w:numPr>
+          <w:ilvl w:val="0"/>
+          <w:numId w:val="19"/>
+        </w:numPr>
+      </w:pPr>
+      <w:r>
+        <w:t>The system shall be structured so that future enhancements or modifications can be made without requiring large-scale changes to the codebase.</w:t>
+      </w:r>
+    </w:p>
+    <w:p/>
+    <w:p>
+      <w:r>
+        <w:t>Portability</w:t>
+      </w:r>
+    </w:p>
+    <w:p>
+      <w:pPr>
+        <w:numPr>
+          <w:ilvl w:val="0"/>
+          <w:numId w:val="20"/>
+        </w:numPr>
+      </w:pPr>
+      <w:r>
+        <w:t>The system shall be designed to run on major operating systems (Windows, macOS, Linux) with no modification to the source code.</w:t>
+      </w:r>
+    </w:p>
+    <w:p>
+      <w:pPr>
+        <w:numPr>
+          <w:ilvl w:val="0"/>
+          <w:numId w:val="20"/>
+        </w:numPr>
+      </w:pPr>
+      <w:r>
+        <w:t>At least 95% of the codebase shall remain host-independent, minimizing reliance on system-specific paths, commands, or APIs.</w:t>
+      </w:r>
+    </w:p>
+    <w:p>
+      <w:pPr>
+        <w:numPr>
+          <w:ilvl w:val="0"/>
+          <w:numId w:val="20"/>
+        </w:numPr>
+      </w:pPr>
+      <w:r>
+        <w:t>All platform-dependent configurations (e.g., file paths, environment variables) shall be abstracted and handled through environment-specific configuration files.</w:t>
+      </w:r>
+    </w:p>
+    <w:p>
       <w:pPr>
         <w:rPr>
           <w:lang w:val="en-US"/>
@@ -17127,37 +17818,9 @@
         <w:rPr>
           <w:lang w:val="en-US"/>
         </w:rPr>
-        <w:t>tx</w:t>
-      </w:r>
-    </w:p>
-    <w:p>
-      <w:pPr>
-        <w:pStyle w:val="TNRHeading2"/>
-        <w:rPr>
-          <w:lang w:val="en-US"/>
-        </w:rPr>
-      </w:pPr>
-      <w:bookmarkStart w:id="25" w:name="_Toc197034172"/>
-      <w:r>
-        <w:rPr>
-          <w:lang w:val="en-US"/>
-        </w:rPr>
-        <w:t>3.8 Supporting Information</w:t>
+        <w:t xml:space="preserve"> </w:t>
       </w:r>
       <w:bookmarkEnd w:id="25"/>
-    </w:p>
-    <w:p>
-      <w:pPr>
-        <w:rPr>
-          <w:lang w:val="en-US"/>
-        </w:rPr>
-      </w:pPr>
-      <w:r>
-        <w:rPr>
-          <w:lang w:val="en-US"/>
-        </w:rPr>
-        <w:t>tx</w:t>
-      </w:r>
     </w:p>
     <w:p>
       <w:pPr>
@@ -17198,12 +17861,14 @@
           <w:lang w:val="en-US"/>
         </w:rPr>
       </w:pPr>
+      <w:proofErr w:type="spellStart"/>
       <w:r>
         <w:rPr>
           <w:lang w:val="en-US"/>
         </w:rPr>
         <w:t>tx</w:t>
       </w:r>
+      <w:proofErr w:type="spellEnd"/>
     </w:p>
     <w:p>
       <w:pPr>
@@ -17227,12 +17892,14 @@
           <w:lang w:val="en-US"/>
         </w:rPr>
       </w:pPr>
+      <w:proofErr w:type="spellStart"/>
       <w:r>
         <w:rPr>
           <w:lang w:val="en-US"/>
         </w:rPr>
         <w:t>tx</w:t>
       </w:r>
+      <w:proofErr w:type="spellEnd"/>
     </w:p>
     <w:p>
       <w:pPr>
@@ -17256,12 +17923,14 @@
           <w:lang w:val="en-US"/>
         </w:rPr>
       </w:pPr>
+      <w:proofErr w:type="spellStart"/>
       <w:r>
         <w:rPr>
           <w:lang w:val="en-US"/>
         </w:rPr>
         <w:t>tx</w:t>
       </w:r>
+      <w:proofErr w:type="spellEnd"/>
     </w:p>
     <w:p>
       <w:pPr>
@@ -17302,12 +17971,14 @@
           <w:lang w:val="en-US"/>
         </w:rPr>
       </w:pPr>
+      <w:proofErr w:type="spellStart"/>
       <w:r>
         <w:rPr>
           <w:lang w:val="en-US"/>
         </w:rPr>
         <w:t>tx</w:t>
       </w:r>
+      <w:proofErr w:type="spellEnd"/>
     </w:p>
     <w:p>
       <w:pPr>
@@ -17331,12 +18002,14 @@
           <w:lang w:val="en-US"/>
         </w:rPr>
       </w:pPr>
+      <w:proofErr w:type="spellStart"/>
       <w:r>
         <w:rPr>
           <w:lang w:val="en-US"/>
         </w:rPr>
         <w:t>tx</w:t>
       </w:r>
+      <w:proofErr w:type="spellEnd"/>
     </w:p>
     <w:p>
       <w:pPr>
@@ -17360,12 +18033,14 @@
           <w:lang w:val="en-US"/>
         </w:rPr>
       </w:pPr>
+      <w:proofErr w:type="spellStart"/>
       <w:r>
         <w:rPr>
           <w:lang w:val="en-US"/>
         </w:rPr>
         <w:t>tx</w:t>
       </w:r>
+      <w:proofErr w:type="spellEnd"/>
     </w:p>
     <w:p>
       <w:pPr>
@@ -17551,6 +18226,453 @@
 <file path=word/numbering.xml><?xml version="1.0" encoding="utf-8"?>
 <w:numbering xmlns:wpc="http://schemas.microsoft.com/office/word/2010/wordprocessingCanvas" xmlns:cx="http://schemas.microsoft.com/office/drawing/2014/chartex" xmlns:cx1="http://schemas.microsoft.com/office/drawing/2015/9/8/chartex" xmlns:cx2="http://schemas.microsoft.com/office/drawing/2015/10/21/chartex" xmlns:cx3="http://schemas.microsoft.com/office/drawing/2016/5/9/chartex" xmlns:cx4="http://schemas.microsoft.com/office/drawing/2016/5/10/chartex" xmlns:cx5="http://schemas.microsoft.com/office/drawing/2016/5/11/chartex" xmlns:cx6="http://schemas.microsoft.com/office/drawing/2016/5/12/chartex" xmlns:cx7="http://schemas.microsoft.com/office/drawing/2016/5/13/chartex" xmlns:cx8="http://schemas.microsoft.com/office/drawing/2016/5/14/chartex" xmlns:mc="http://schemas.openxmlformats.org/markup-compatibility/2006" xmlns:aink="http://schemas.microsoft.com/office/drawing/2016/ink" xmlns:am3d="http://schemas.microsoft.com/office/drawing/2017/model3d" xmlns:o="urn:schemas-microsoft-com:office:office" xmlns:oel="http://schemas.microsoft.com/office/2019/extlst" xmlns:r="http://schemas.openxmlformats.org/officeDocument/2006/relationships" xmlns:m="http://schemas.openxmlformats.org/officeDocument/2006/math" xmlns:v="urn:schemas-microsoft-com:vml" xmlns:wp14="http://schemas.microsoft.com/office/word/2010/wordprocessingDrawing" xmlns:wp="http://schemas.openxmlformats.org/drawingml/2006/wordprocessingDrawing" xmlns:w10="urn:schemas-microsoft-com:office:word" xmlns:w="http://schemas.openxmlformats.org/wordprocessingml/2006/main" xmlns:w14="http://schemas.microsoft.com/office/word/2010/wordml" xmlns:w15="http://schemas.microsoft.com/office/word/2012/wordml" xmlns:w16cex="http://schemas.microsoft.com/office/word/2018/wordml/cex" xmlns:w16cid="http://schemas.microsoft.com/office/word/2016/wordml/cid" xmlns:w16="http://schemas.microsoft.com/office/word/2018/wordml" xmlns:w16du="http://schemas.microsoft.com/office/word/2023/wordml/word16du" xmlns:w16sdtdh="http://schemas.microsoft.com/office/word/2020/wordml/sdtdatahash" xmlns:w16sdtfl="http://schemas.microsoft.com/office/word/2024/wordml/sdtformatlock" xmlns:w16se="http://schemas.microsoft.com/office/word/2015/wordml/symex" xmlns:wpg="http://schemas.microsoft.com/office/word/2010/wordprocessingGroup" xmlns:wpi="http://schemas.microsoft.com/office/word/2010/wordprocessingInk" xmlns:wne="http://schemas.microsoft.com/office/word/2006/wordml" xmlns:wps="http://schemas.microsoft.com/office/word/2010/wordprocessingShape" mc:Ignorable="w14 w15 w16se w16cid w16 w16cex w16sdtdh w16sdtfl w16du wp14">
   <w:abstractNum w:abstractNumId="0" w15:restartNumberingAfterBreak="0">
+    <w:nsid w:val="13B07937"/>
+    <w:multiLevelType w:val="multilevel"/>
+    <w:tmpl w:val="18ACDE20"/>
+    <w:lvl w:ilvl="0">
+      <w:start w:val="1"/>
+      <w:numFmt w:val="bullet"/>
+      <w:lvlText w:val=""/>
+      <w:lvlJc w:val="left"/>
+      <w:pPr>
+        <w:tabs>
+          <w:tab w:val="num" w:pos="720"/>
+        </w:tabs>
+        <w:ind w:left="720" w:hanging="360"/>
+      </w:pPr>
+      <w:rPr>
+        <w:rFonts w:ascii="Symbol" w:hAnsi="Symbol" w:hint="default"/>
+        <w:sz w:val="20"/>
+      </w:rPr>
+    </w:lvl>
+    <w:lvl w:ilvl="1" w:tentative="1">
+      <w:start w:val="1"/>
+      <w:numFmt w:val="bullet"/>
+      <w:lvlText w:val="o"/>
+      <w:lvlJc w:val="left"/>
+      <w:pPr>
+        <w:tabs>
+          <w:tab w:val="num" w:pos="1440"/>
+        </w:tabs>
+        <w:ind w:left="1440" w:hanging="360"/>
+      </w:pPr>
+      <w:rPr>
+        <w:rFonts w:ascii="Courier New" w:hAnsi="Courier New" w:hint="default"/>
+        <w:sz w:val="20"/>
+      </w:rPr>
+    </w:lvl>
+    <w:lvl w:ilvl="2" w:tentative="1">
+      <w:start w:val="1"/>
+      <w:numFmt w:val="bullet"/>
+      <w:lvlText w:val=""/>
+      <w:lvlJc w:val="left"/>
+      <w:pPr>
+        <w:tabs>
+          <w:tab w:val="num" w:pos="2160"/>
+        </w:tabs>
+        <w:ind w:left="2160" w:hanging="360"/>
+      </w:pPr>
+      <w:rPr>
+        <w:rFonts w:ascii="Wingdings" w:hAnsi="Wingdings" w:hint="default"/>
+        <w:sz w:val="20"/>
+      </w:rPr>
+    </w:lvl>
+    <w:lvl w:ilvl="3" w:tentative="1">
+      <w:start w:val="1"/>
+      <w:numFmt w:val="bullet"/>
+      <w:lvlText w:val=""/>
+      <w:lvlJc w:val="left"/>
+      <w:pPr>
+        <w:tabs>
+          <w:tab w:val="num" w:pos="2880"/>
+        </w:tabs>
+        <w:ind w:left="2880" w:hanging="360"/>
+      </w:pPr>
+      <w:rPr>
+        <w:rFonts w:ascii="Wingdings" w:hAnsi="Wingdings" w:hint="default"/>
+        <w:sz w:val="20"/>
+      </w:rPr>
+    </w:lvl>
+    <w:lvl w:ilvl="4" w:tentative="1">
+      <w:start w:val="1"/>
+      <w:numFmt w:val="bullet"/>
+      <w:lvlText w:val=""/>
+      <w:lvlJc w:val="left"/>
+      <w:pPr>
+        <w:tabs>
+          <w:tab w:val="num" w:pos="3600"/>
+        </w:tabs>
+        <w:ind w:left="3600" w:hanging="360"/>
+      </w:pPr>
+      <w:rPr>
+        <w:rFonts w:ascii="Wingdings" w:hAnsi="Wingdings" w:hint="default"/>
+        <w:sz w:val="20"/>
+      </w:rPr>
+    </w:lvl>
+    <w:lvl w:ilvl="5" w:tentative="1">
+      <w:start w:val="1"/>
+      <w:numFmt w:val="bullet"/>
+      <w:lvlText w:val=""/>
+      <w:lvlJc w:val="left"/>
+      <w:pPr>
+        <w:tabs>
+          <w:tab w:val="num" w:pos="4320"/>
+        </w:tabs>
+        <w:ind w:left="4320" w:hanging="360"/>
+      </w:pPr>
+      <w:rPr>
+        <w:rFonts w:ascii="Wingdings" w:hAnsi="Wingdings" w:hint="default"/>
+        <w:sz w:val="20"/>
+      </w:rPr>
+    </w:lvl>
+    <w:lvl w:ilvl="6" w:tentative="1">
+      <w:start w:val="1"/>
+      <w:numFmt w:val="bullet"/>
+      <w:lvlText w:val=""/>
+      <w:lvlJc w:val="left"/>
+      <w:pPr>
+        <w:tabs>
+          <w:tab w:val="num" w:pos="5040"/>
+        </w:tabs>
+        <w:ind w:left="5040" w:hanging="360"/>
+      </w:pPr>
+      <w:rPr>
+        <w:rFonts w:ascii="Wingdings" w:hAnsi="Wingdings" w:hint="default"/>
+        <w:sz w:val="20"/>
+      </w:rPr>
+    </w:lvl>
+    <w:lvl w:ilvl="7" w:tentative="1">
+      <w:start w:val="1"/>
+      <w:numFmt w:val="bullet"/>
+      <w:lvlText w:val=""/>
+      <w:lvlJc w:val="left"/>
+      <w:pPr>
+        <w:tabs>
+          <w:tab w:val="num" w:pos="5760"/>
+        </w:tabs>
+        <w:ind w:left="5760" w:hanging="360"/>
+      </w:pPr>
+      <w:rPr>
+        <w:rFonts w:ascii="Wingdings" w:hAnsi="Wingdings" w:hint="default"/>
+        <w:sz w:val="20"/>
+      </w:rPr>
+    </w:lvl>
+    <w:lvl w:ilvl="8" w:tentative="1">
+      <w:start w:val="1"/>
+      <w:numFmt w:val="bullet"/>
+      <w:lvlText w:val=""/>
+      <w:lvlJc w:val="left"/>
+      <w:pPr>
+        <w:tabs>
+          <w:tab w:val="num" w:pos="6480"/>
+        </w:tabs>
+        <w:ind w:left="6480" w:hanging="360"/>
+      </w:pPr>
+      <w:rPr>
+        <w:rFonts w:ascii="Wingdings" w:hAnsi="Wingdings" w:hint="default"/>
+        <w:sz w:val="20"/>
+      </w:rPr>
+    </w:lvl>
+  </w:abstractNum>
+  <w:abstractNum w:abstractNumId="1" w15:restartNumberingAfterBreak="0">
+    <w:nsid w:val="17554D1A"/>
+    <w:multiLevelType w:val="multilevel"/>
+    <w:tmpl w:val="283E251C"/>
+    <w:lvl w:ilvl="0">
+      <w:start w:val="1"/>
+      <w:numFmt w:val="bullet"/>
+      <w:lvlText w:val=""/>
+      <w:lvlJc w:val="left"/>
+      <w:pPr>
+        <w:tabs>
+          <w:tab w:val="num" w:pos="720"/>
+        </w:tabs>
+        <w:ind w:left="720" w:hanging="360"/>
+      </w:pPr>
+      <w:rPr>
+        <w:rFonts w:ascii="Symbol" w:hAnsi="Symbol" w:hint="default"/>
+        <w:sz w:val="20"/>
+      </w:rPr>
+    </w:lvl>
+    <w:lvl w:ilvl="1" w:tentative="1">
+      <w:start w:val="1"/>
+      <w:numFmt w:val="bullet"/>
+      <w:lvlText w:val="o"/>
+      <w:lvlJc w:val="left"/>
+      <w:pPr>
+        <w:tabs>
+          <w:tab w:val="num" w:pos="1440"/>
+        </w:tabs>
+        <w:ind w:left="1440" w:hanging="360"/>
+      </w:pPr>
+      <w:rPr>
+        <w:rFonts w:ascii="Courier New" w:hAnsi="Courier New" w:hint="default"/>
+        <w:sz w:val="20"/>
+      </w:rPr>
+    </w:lvl>
+    <w:lvl w:ilvl="2" w:tentative="1">
+      <w:start w:val="1"/>
+      <w:numFmt w:val="bullet"/>
+      <w:lvlText w:val=""/>
+      <w:lvlJc w:val="left"/>
+      <w:pPr>
+        <w:tabs>
+          <w:tab w:val="num" w:pos="2160"/>
+        </w:tabs>
+        <w:ind w:left="2160" w:hanging="360"/>
+      </w:pPr>
+      <w:rPr>
+        <w:rFonts w:ascii="Wingdings" w:hAnsi="Wingdings" w:hint="default"/>
+        <w:sz w:val="20"/>
+      </w:rPr>
+    </w:lvl>
+    <w:lvl w:ilvl="3" w:tentative="1">
+      <w:start w:val="1"/>
+      <w:numFmt w:val="bullet"/>
+      <w:lvlText w:val=""/>
+      <w:lvlJc w:val="left"/>
+      <w:pPr>
+        <w:tabs>
+          <w:tab w:val="num" w:pos="2880"/>
+        </w:tabs>
+        <w:ind w:left="2880" w:hanging="360"/>
+      </w:pPr>
+      <w:rPr>
+        <w:rFonts w:ascii="Wingdings" w:hAnsi="Wingdings" w:hint="default"/>
+        <w:sz w:val="20"/>
+      </w:rPr>
+    </w:lvl>
+    <w:lvl w:ilvl="4" w:tentative="1">
+      <w:start w:val="1"/>
+      <w:numFmt w:val="bullet"/>
+      <w:lvlText w:val=""/>
+      <w:lvlJc w:val="left"/>
+      <w:pPr>
+        <w:tabs>
+          <w:tab w:val="num" w:pos="3600"/>
+        </w:tabs>
+        <w:ind w:left="3600" w:hanging="360"/>
+      </w:pPr>
+      <w:rPr>
+        <w:rFonts w:ascii="Wingdings" w:hAnsi="Wingdings" w:hint="default"/>
+        <w:sz w:val="20"/>
+      </w:rPr>
+    </w:lvl>
+    <w:lvl w:ilvl="5" w:tentative="1">
+      <w:start w:val="1"/>
+      <w:numFmt w:val="bullet"/>
+      <w:lvlText w:val=""/>
+      <w:lvlJc w:val="left"/>
+      <w:pPr>
+        <w:tabs>
+          <w:tab w:val="num" w:pos="4320"/>
+        </w:tabs>
+        <w:ind w:left="4320" w:hanging="360"/>
+      </w:pPr>
+      <w:rPr>
+        <w:rFonts w:ascii="Wingdings" w:hAnsi="Wingdings" w:hint="default"/>
+        <w:sz w:val="20"/>
+      </w:rPr>
+    </w:lvl>
+    <w:lvl w:ilvl="6" w:tentative="1">
+      <w:start w:val="1"/>
+      <w:numFmt w:val="bullet"/>
+      <w:lvlText w:val=""/>
+      <w:lvlJc w:val="left"/>
+      <w:pPr>
+        <w:tabs>
+          <w:tab w:val="num" w:pos="5040"/>
+        </w:tabs>
+        <w:ind w:left="5040" w:hanging="360"/>
+      </w:pPr>
+      <w:rPr>
+        <w:rFonts w:ascii="Wingdings" w:hAnsi="Wingdings" w:hint="default"/>
+        <w:sz w:val="20"/>
+      </w:rPr>
+    </w:lvl>
+    <w:lvl w:ilvl="7" w:tentative="1">
+      <w:start w:val="1"/>
+      <w:numFmt w:val="bullet"/>
+      <w:lvlText w:val=""/>
+      <w:lvlJc w:val="left"/>
+      <w:pPr>
+        <w:tabs>
+          <w:tab w:val="num" w:pos="5760"/>
+        </w:tabs>
+        <w:ind w:left="5760" w:hanging="360"/>
+      </w:pPr>
+      <w:rPr>
+        <w:rFonts w:ascii="Wingdings" w:hAnsi="Wingdings" w:hint="default"/>
+        <w:sz w:val="20"/>
+      </w:rPr>
+    </w:lvl>
+    <w:lvl w:ilvl="8" w:tentative="1">
+      <w:start w:val="1"/>
+      <w:numFmt w:val="bullet"/>
+      <w:lvlText w:val=""/>
+      <w:lvlJc w:val="left"/>
+      <w:pPr>
+        <w:tabs>
+          <w:tab w:val="num" w:pos="6480"/>
+        </w:tabs>
+        <w:ind w:left="6480" w:hanging="360"/>
+      </w:pPr>
+      <w:rPr>
+        <w:rFonts w:ascii="Wingdings" w:hAnsi="Wingdings" w:hint="default"/>
+        <w:sz w:val="20"/>
+      </w:rPr>
+    </w:lvl>
+  </w:abstractNum>
+  <w:abstractNum w:abstractNumId="2" w15:restartNumberingAfterBreak="0">
+    <w:nsid w:val="19B44AFC"/>
+    <w:multiLevelType w:val="multilevel"/>
+    <w:tmpl w:val="BD34F7F0"/>
+    <w:lvl w:ilvl="0">
+      <w:start w:val="1"/>
+      <w:numFmt w:val="bullet"/>
+      <w:lvlText w:val=""/>
+      <w:lvlJc w:val="left"/>
+      <w:pPr>
+        <w:tabs>
+          <w:tab w:val="num" w:pos="720"/>
+        </w:tabs>
+        <w:ind w:left="720" w:hanging="360"/>
+      </w:pPr>
+      <w:rPr>
+        <w:rFonts w:ascii="Symbol" w:hAnsi="Symbol" w:hint="default"/>
+        <w:sz w:val="20"/>
+      </w:rPr>
+    </w:lvl>
+    <w:lvl w:ilvl="1" w:tentative="1">
+      <w:start w:val="1"/>
+      <w:numFmt w:val="bullet"/>
+      <w:lvlText w:val="o"/>
+      <w:lvlJc w:val="left"/>
+      <w:pPr>
+        <w:tabs>
+          <w:tab w:val="num" w:pos="1440"/>
+        </w:tabs>
+        <w:ind w:left="1440" w:hanging="360"/>
+      </w:pPr>
+      <w:rPr>
+        <w:rFonts w:ascii="Courier New" w:hAnsi="Courier New" w:hint="default"/>
+        <w:sz w:val="20"/>
+      </w:rPr>
+    </w:lvl>
+    <w:lvl w:ilvl="2" w:tentative="1">
+      <w:start w:val="1"/>
+      <w:numFmt w:val="bullet"/>
+      <w:lvlText w:val=""/>
+      <w:lvlJc w:val="left"/>
+      <w:pPr>
+        <w:tabs>
+          <w:tab w:val="num" w:pos="2160"/>
+        </w:tabs>
+        <w:ind w:left="2160" w:hanging="360"/>
+      </w:pPr>
+      <w:rPr>
+        <w:rFonts w:ascii="Wingdings" w:hAnsi="Wingdings" w:hint="default"/>
+        <w:sz w:val="20"/>
+      </w:rPr>
+    </w:lvl>
+    <w:lvl w:ilvl="3" w:tentative="1">
+      <w:start w:val="1"/>
+      <w:numFmt w:val="bullet"/>
+      <w:lvlText w:val=""/>
+      <w:lvlJc w:val="left"/>
+      <w:pPr>
+        <w:tabs>
+          <w:tab w:val="num" w:pos="2880"/>
+        </w:tabs>
+        <w:ind w:left="2880" w:hanging="360"/>
+      </w:pPr>
+      <w:rPr>
+        <w:rFonts w:ascii="Wingdings" w:hAnsi="Wingdings" w:hint="default"/>
+        <w:sz w:val="20"/>
+      </w:rPr>
+    </w:lvl>
+    <w:lvl w:ilvl="4" w:tentative="1">
+      <w:start w:val="1"/>
+      <w:numFmt w:val="bullet"/>
+      <w:lvlText w:val=""/>
+      <w:lvlJc w:val="left"/>
+      <w:pPr>
+        <w:tabs>
+          <w:tab w:val="num" w:pos="3600"/>
+        </w:tabs>
+        <w:ind w:left="3600" w:hanging="360"/>
+      </w:pPr>
+      <w:rPr>
+        <w:rFonts w:ascii="Wingdings" w:hAnsi="Wingdings" w:hint="default"/>
+        <w:sz w:val="20"/>
+      </w:rPr>
+    </w:lvl>
+    <w:lvl w:ilvl="5" w:tentative="1">
+      <w:start w:val="1"/>
+      <w:numFmt w:val="bullet"/>
+      <w:lvlText w:val=""/>
+      <w:lvlJc w:val="left"/>
+      <w:pPr>
+        <w:tabs>
+          <w:tab w:val="num" w:pos="4320"/>
+        </w:tabs>
+        <w:ind w:left="4320" w:hanging="360"/>
+      </w:pPr>
+      <w:rPr>
+        <w:rFonts w:ascii="Wingdings" w:hAnsi="Wingdings" w:hint="default"/>
+        <w:sz w:val="20"/>
+      </w:rPr>
+    </w:lvl>
+    <w:lvl w:ilvl="6" w:tentative="1">
+      <w:start w:val="1"/>
+      <w:numFmt w:val="bullet"/>
+      <w:lvlText w:val=""/>
+      <w:lvlJc w:val="left"/>
+      <w:pPr>
+        <w:tabs>
+          <w:tab w:val="num" w:pos="5040"/>
+        </w:tabs>
+        <w:ind w:left="5040" w:hanging="360"/>
+      </w:pPr>
+      <w:rPr>
+        <w:rFonts w:ascii="Wingdings" w:hAnsi="Wingdings" w:hint="default"/>
+        <w:sz w:val="20"/>
+      </w:rPr>
+    </w:lvl>
+    <w:lvl w:ilvl="7" w:tentative="1">
+      <w:start w:val="1"/>
+      <w:numFmt w:val="bullet"/>
+      <w:lvlText w:val=""/>
+      <w:lvlJc w:val="left"/>
+      <w:pPr>
+        <w:tabs>
+          <w:tab w:val="num" w:pos="5760"/>
+        </w:tabs>
+        <w:ind w:left="5760" w:hanging="360"/>
+      </w:pPr>
+      <w:rPr>
+        <w:rFonts w:ascii="Wingdings" w:hAnsi="Wingdings" w:hint="default"/>
+        <w:sz w:val="20"/>
+      </w:rPr>
+    </w:lvl>
+    <w:lvl w:ilvl="8" w:tentative="1">
+      <w:start w:val="1"/>
+      <w:numFmt w:val="bullet"/>
+      <w:lvlText w:val=""/>
+      <w:lvlJc w:val="left"/>
+      <w:pPr>
+        <w:tabs>
+          <w:tab w:val="num" w:pos="6480"/>
+        </w:tabs>
+        <w:ind w:left="6480" w:hanging="360"/>
+      </w:pPr>
+      <w:rPr>
+        <w:rFonts w:ascii="Wingdings" w:hAnsi="Wingdings" w:hint="default"/>
+        <w:sz w:val="20"/>
+      </w:rPr>
+    </w:lvl>
+  </w:abstractNum>
+  <w:abstractNum w:abstractNumId="3" w15:restartNumberingAfterBreak="0">
     <w:nsid w:val="1B8164F4"/>
     <w:multiLevelType w:val="multilevel"/>
     <w:tmpl w:val="74963CD6"/>
@@ -17663,7 +18785,305 @@
       </w:rPr>
     </w:lvl>
   </w:abstractNum>
-  <w:abstractNum w:abstractNumId="1" w15:restartNumberingAfterBreak="0">
+  <w:abstractNum w:abstractNumId="4" w15:restartNumberingAfterBreak="0">
+    <w:nsid w:val="1E0C6AF2"/>
+    <w:multiLevelType w:val="multilevel"/>
+    <w:tmpl w:val="35869FDE"/>
+    <w:lvl w:ilvl="0">
+      <w:start w:val="1"/>
+      <w:numFmt w:val="bullet"/>
+      <w:lvlText w:val=""/>
+      <w:lvlJc w:val="left"/>
+      <w:pPr>
+        <w:tabs>
+          <w:tab w:val="num" w:pos="720"/>
+        </w:tabs>
+        <w:ind w:left="720" w:hanging="360"/>
+      </w:pPr>
+      <w:rPr>
+        <w:rFonts w:ascii="Symbol" w:hAnsi="Symbol" w:hint="default"/>
+        <w:sz w:val="20"/>
+      </w:rPr>
+    </w:lvl>
+    <w:lvl w:ilvl="1" w:tentative="1">
+      <w:start w:val="1"/>
+      <w:numFmt w:val="bullet"/>
+      <w:lvlText w:val="o"/>
+      <w:lvlJc w:val="left"/>
+      <w:pPr>
+        <w:tabs>
+          <w:tab w:val="num" w:pos="1440"/>
+        </w:tabs>
+        <w:ind w:left="1440" w:hanging="360"/>
+      </w:pPr>
+      <w:rPr>
+        <w:rFonts w:ascii="Courier New" w:hAnsi="Courier New" w:hint="default"/>
+        <w:sz w:val="20"/>
+      </w:rPr>
+    </w:lvl>
+    <w:lvl w:ilvl="2" w:tentative="1">
+      <w:start w:val="1"/>
+      <w:numFmt w:val="bullet"/>
+      <w:lvlText w:val=""/>
+      <w:lvlJc w:val="left"/>
+      <w:pPr>
+        <w:tabs>
+          <w:tab w:val="num" w:pos="2160"/>
+        </w:tabs>
+        <w:ind w:left="2160" w:hanging="360"/>
+      </w:pPr>
+      <w:rPr>
+        <w:rFonts w:ascii="Wingdings" w:hAnsi="Wingdings" w:hint="default"/>
+        <w:sz w:val="20"/>
+      </w:rPr>
+    </w:lvl>
+    <w:lvl w:ilvl="3" w:tentative="1">
+      <w:start w:val="1"/>
+      <w:numFmt w:val="bullet"/>
+      <w:lvlText w:val=""/>
+      <w:lvlJc w:val="left"/>
+      <w:pPr>
+        <w:tabs>
+          <w:tab w:val="num" w:pos="2880"/>
+        </w:tabs>
+        <w:ind w:left="2880" w:hanging="360"/>
+      </w:pPr>
+      <w:rPr>
+        <w:rFonts w:ascii="Wingdings" w:hAnsi="Wingdings" w:hint="default"/>
+        <w:sz w:val="20"/>
+      </w:rPr>
+    </w:lvl>
+    <w:lvl w:ilvl="4" w:tentative="1">
+      <w:start w:val="1"/>
+      <w:numFmt w:val="bullet"/>
+      <w:lvlText w:val=""/>
+      <w:lvlJc w:val="left"/>
+      <w:pPr>
+        <w:tabs>
+          <w:tab w:val="num" w:pos="3600"/>
+        </w:tabs>
+        <w:ind w:left="3600" w:hanging="360"/>
+      </w:pPr>
+      <w:rPr>
+        <w:rFonts w:ascii="Wingdings" w:hAnsi="Wingdings" w:hint="default"/>
+        <w:sz w:val="20"/>
+      </w:rPr>
+    </w:lvl>
+    <w:lvl w:ilvl="5" w:tentative="1">
+      <w:start w:val="1"/>
+      <w:numFmt w:val="bullet"/>
+      <w:lvlText w:val=""/>
+      <w:lvlJc w:val="left"/>
+      <w:pPr>
+        <w:tabs>
+          <w:tab w:val="num" w:pos="4320"/>
+        </w:tabs>
+        <w:ind w:left="4320" w:hanging="360"/>
+      </w:pPr>
+      <w:rPr>
+        <w:rFonts w:ascii="Wingdings" w:hAnsi="Wingdings" w:hint="default"/>
+        <w:sz w:val="20"/>
+      </w:rPr>
+    </w:lvl>
+    <w:lvl w:ilvl="6" w:tentative="1">
+      <w:start w:val="1"/>
+      <w:numFmt w:val="bullet"/>
+      <w:lvlText w:val=""/>
+      <w:lvlJc w:val="left"/>
+      <w:pPr>
+        <w:tabs>
+          <w:tab w:val="num" w:pos="5040"/>
+        </w:tabs>
+        <w:ind w:left="5040" w:hanging="360"/>
+      </w:pPr>
+      <w:rPr>
+        <w:rFonts w:ascii="Wingdings" w:hAnsi="Wingdings" w:hint="default"/>
+        <w:sz w:val="20"/>
+      </w:rPr>
+    </w:lvl>
+    <w:lvl w:ilvl="7" w:tentative="1">
+      <w:start w:val="1"/>
+      <w:numFmt w:val="bullet"/>
+      <w:lvlText w:val=""/>
+      <w:lvlJc w:val="left"/>
+      <w:pPr>
+        <w:tabs>
+          <w:tab w:val="num" w:pos="5760"/>
+        </w:tabs>
+        <w:ind w:left="5760" w:hanging="360"/>
+      </w:pPr>
+      <w:rPr>
+        <w:rFonts w:ascii="Wingdings" w:hAnsi="Wingdings" w:hint="default"/>
+        <w:sz w:val="20"/>
+      </w:rPr>
+    </w:lvl>
+    <w:lvl w:ilvl="8" w:tentative="1">
+      <w:start w:val="1"/>
+      <w:numFmt w:val="bullet"/>
+      <w:lvlText w:val=""/>
+      <w:lvlJc w:val="left"/>
+      <w:pPr>
+        <w:tabs>
+          <w:tab w:val="num" w:pos="6480"/>
+        </w:tabs>
+        <w:ind w:left="6480" w:hanging="360"/>
+      </w:pPr>
+      <w:rPr>
+        <w:rFonts w:ascii="Wingdings" w:hAnsi="Wingdings" w:hint="default"/>
+        <w:sz w:val="20"/>
+      </w:rPr>
+    </w:lvl>
+  </w:abstractNum>
+  <w:abstractNum w:abstractNumId="5" w15:restartNumberingAfterBreak="0">
+    <w:nsid w:val="260E2282"/>
+    <w:multiLevelType w:val="multilevel"/>
+    <w:tmpl w:val="F6282698"/>
+    <w:lvl w:ilvl="0">
+      <w:start w:val="1"/>
+      <w:numFmt w:val="bullet"/>
+      <w:lvlText w:val=""/>
+      <w:lvlJc w:val="left"/>
+      <w:pPr>
+        <w:tabs>
+          <w:tab w:val="num" w:pos="720"/>
+        </w:tabs>
+        <w:ind w:left="720" w:hanging="360"/>
+      </w:pPr>
+      <w:rPr>
+        <w:rFonts w:ascii="Symbol" w:hAnsi="Symbol" w:hint="default"/>
+        <w:sz w:val="20"/>
+      </w:rPr>
+    </w:lvl>
+    <w:lvl w:ilvl="1" w:tentative="1">
+      <w:start w:val="1"/>
+      <w:numFmt w:val="bullet"/>
+      <w:lvlText w:val="o"/>
+      <w:lvlJc w:val="left"/>
+      <w:pPr>
+        <w:tabs>
+          <w:tab w:val="num" w:pos="1440"/>
+        </w:tabs>
+        <w:ind w:left="1440" w:hanging="360"/>
+      </w:pPr>
+      <w:rPr>
+        <w:rFonts w:ascii="Courier New" w:hAnsi="Courier New" w:hint="default"/>
+        <w:sz w:val="20"/>
+      </w:rPr>
+    </w:lvl>
+    <w:lvl w:ilvl="2" w:tentative="1">
+      <w:start w:val="1"/>
+      <w:numFmt w:val="bullet"/>
+      <w:lvlText w:val=""/>
+      <w:lvlJc w:val="left"/>
+      <w:pPr>
+        <w:tabs>
+          <w:tab w:val="num" w:pos="2160"/>
+        </w:tabs>
+        <w:ind w:left="2160" w:hanging="360"/>
+      </w:pPr>
+      <w:rPr>
+        <w:rFonts w:ascii="Wingdings" w:hAnsi="Wingdings" w:hint="default"/>
+        <w:sz w:val="20"/>
+      </w:rPr>
+    </w:lvl>
+    <w:lvl w:ilvl="3" w:tentative="1">
+      <w:start w:val="1"/>
+      <w:numFmt w:val="bullet"/>
+      <w:lvlText w:val=""/>
+      <w:lvlJc w:val="left"/>
+      <w:pPr>
+        <w:tabs>
+          <w:tab w:val="num" w:pos="2880"/>
+        </w:tabs>
+        <w:ind w:left="2880" w:hanging="360"/>
+      </w:pPr>
+      <w:rPr>
+        <w:rFonts w:ascii="Wingdings" w:hAnsi="Wingdings" w:hint="default"/>
+        <w:sz w:val="20"/>
+      </w:rPr>
+    </w:lvl>
+    <w:lvl w:ilvl="4" w:tentative="1">
+      <w:start w:val="1"/>
+      <w:numFmt w:val="bullet"/>
+      <w:lvlText w:val=""/>
+      <w:lvlJc w:val="left"/>
+      <w:pPr>
+        <w:tabs>
+          <w:tab w:val="num" w:pos="3600"/>
+        </w:tabs>
+        <w:ind w:left="3600" w:hanging="360"/>
+      </w:pPr>
+      <w:rPr>
+        <w:rFonts w:ascii="Wingdings" w:hAnsi="Wingdings" w:hint="default"/>
+        <w:sz w:val="20"/>
+      </w:rPr>
+    </w:lvl>
+    <w:lvl w:ilvl="5" w:tentative="1">
+      <w:start w:val="1"/>
+      <w:numFmt w:val="bullet"/>
+      <w:lvlText w:val=""/>
+      <w:lvlJc w:val="left"/>
+      <w:pPr>
+        <w:tabs>
+          <w:tab w:val="num" w:pos="4320"/>
+        </w:tabs>
+        <w:ind w:left="4320" w:hanging="360"/>
+      </w:pPr>
+      <w:rPr>
+        <w:rFonts w:ascii="Wingdings" w:hAnsi="Wingdings" w:hint="default"/>
+        <w:sz w:val="20"/>
+      </w:rPr>
+    </w:lvl>
+    <w:lvl w:ilvl="6" w:tentative="1">
+      <w:start w:val="1"/>
+      <w:numFmt w:val="bullet"/>
+      <w:lvlText w:val=""/>
+      <w:lvlJc w:val="left"/>
+      <w:pPr>
+        <w:tabs>
+          <w:tab w:val="num" w:pos="5040"/>
+        </w:tabs>
+        <w:ind w:left="5040" w:hanging="360"/>
+      </w:pPr>
+      <w:rPr>
+        <w:rFonts w:ascii="Wingdings" w:hAnsi="Wingdings" w:hint="default"/>
+        <w:sz w:val="20"/>
+      </w:rPr>
+    </w:lvl>
+    <w:lvl w:ilvl="7" w:tentative="1">
+      <w:start w:val="1"/>
+      <w:numFmt w:val="bullet"/>
+      <w:lvlText w:val=""/>
+      <w:lvlJc w:val="left"/>
+      <w:pPr>
+        <w:tabs>
+          <w:tab w:val="num" w:pos="5760"/>
+        </w:tabs>
+        <w:ind w:left="5760" w:hanging="360"/>
+      </w:pPr>
+      <w:rPr>
+        <w:rFonts w:ascii="Wingdings" w:hAnsi="Wingdings" w:hint="default"/>
+        <w:sz w:val="20"/>
+      </w:rPr>
+    </w:lvl>
+    <w:lvl w:ilvl="8" w:tentative="1">
+      <w:start w:val="1"/>
+      <w:numFmt w:val="bullet"/>
+      <w:lvlText w:val=""/>
+      <w:lvlJc w:val="left"/>
+      <w:pPr>
+        <w:tabs>
+          <w:tab w:val="num" w:pos="6480"/>
+        </w:tabs>
+        <w:ind w:left="6480" w:hanging="360"/>
+      </w:pPr>
+      <w:rPr>
+        <w:rFonts w:ascii="Wingdings" w:hAnsi="Wingdings" w:hint="default"/>
+        <w:sz w:val="20"/>
+      </w:rPr>
+    </w:lvl>
+  </w:abstractNum>
+  <w:abstractNum w:abstractNumId="6" w15:restartNumberingAfterBreak="0">
     <w:nsid w:val="2BC7293C"/>
     <w:multiLevelType w:val="multilevel"/>
     <w:tmpl w:val="4572BBD2"/>
@@ -17776,7 +19196,156 @@
       </w:rPr>
     </w:lvl>
   </w:abstractNum>
-  <w:abstractNum w:abstractNumId="2" w15:restartNumberingAfterBreak="0">
+  <w:abstractNum w:abstractNumId="7" w15:restartNumberingAfterBreak="0">
+    <w:nsid w:val="300D1C4A"/>
+    <w:multiLevelType w:val="multilevel"/>
+    <w:tmpl w:val="D4F083A2"/>
+    <w:lvl w:ilvl="0">
+      <w:start w:val="1"/>
+      <w:numFmt w:val="bullet"/>
+      <w:lvlText w:val=""/>
+      <w:lvlJc w:val="left"/>
+      <w:pPr>
+        <w:tabs>
+          <w:tab w:val="num" w:pos="720"/>
+        </w:tabs>
+        <w:ind w:left="720" w:hanging="360"/>
+      </w:pPr>
+      <w:rPr>
+        <w:rFonts w:ascii="Symbol" w:hAnsi="Symbol" w:hint="default"/>
+        <w:sz w:val="20"/>
+      </w:rPr>
+    </w:lvl>
+    <w:lvl w:ilvl="1" w:tentative="1">
+      <w:start w:val="1"/>
+      <w:numFmt w:val="bullet"/>
+      <w:lvlText w:val="o"/>
+      <w:lvlJc w:val="left"/>
+      <w:pPr>
+        <w:tabs>
+          <w:tab w:val="num" w:pos="1440"/>
+        </w:tabs>
+        <w:ind w:left="1440" w:hanging="360"/>
+      </w:pPr>
+      <w:rPr>
+        <w:rFonts w:ascii="Courier New" w:hAnsi="Courier New" w:hint="default"/>
+        <w:sz w:val="20"/>
+      </w:rPr>
+    </w:lvl>
+    <w:lvl w:ilvl="2" w:tentative="1">
+      <w:start w:val="1"/>
+      <w:numFmt w:val="bullet"/>
+      <w:lvlText w:val=""/>
+      <w:lvlJc w:val="left"/>
+      <w:pPr>
+        <w:tabs>
+          <w:tab w:val="num" w:pos="2160"/>
+        </w:tabs>
+        <w:ind w:left="2160" w:hanging="360"/>
+      </w:pPr>
+      <w:rPr>
+        <w:rFonts w:ascii="Wingdings" w:hAnsi="Wingdings" w:hint="default"/>
+        <w:sz w:val="20"/>
+      </w:rPr>
+    </w:lvl>
+    <w:lvl w:ilvl="3" w:tentative="1">
+      <w:start w:val="1"/>
+      <w:numFmt w:val="bullet"/>
+      <w:lvlText w:val=""/>
+      <w:lvlJc w:val="left"/>
+      <w:pPr>
+        <w:tabs>
+          <w:tab w:val="num" w:pos="2880"/>
+        </w:tabs>
+        <w:ind w:left="2880" w:hanging="360"/>
+      </w:pPr>
+      <w:rPr>
+        <w:rFonts w:ascii="Wingdings" w:hAnsi="Wingdings" w:hint="default"/>
+        <w:sz w:val="20"/>
+      </w:rPr>
+    </w:lvl>
+    <w:lvl w:ilvl="4" w:tentative="1">
+      <w:start w:val="1"/>
+      <w:numFmt w:val="bullet"/>
+      <w:lvlText w:val=""/>
+      <w:lvlJc w:val="left"/>
+      <w:pPr>
+        <w:tabs>
+          <w:tab w:val="num" w:pos="3600"/>
+        </w:tabs>
+        <w:ind w:left="3600" w:hanging="360"/>
+      </w:pPr>
+      <w:rPr>
+        <w:rFonts w:ascii="Wingdings" w:hAnsi="Wingdings" w:hint="default"/>
+        <w:sz w:val="20"/>
+      </w:rPr>
+    </w:lvl>
+    <w:lvl w:ilvl="5" w:tentative="1">
+      <w:start w:val="1"/>
+      <w:numFmt w:val="bullet"/>
+      <w:lvlText w:val=""/>
+      <w:lvlJc w:val="left"/>
+      <w:pPr>
+        <w:tabs>
+          <w:tab w:val="num" w:pos="4320"/>
+        </w:tabs>
+        <w:ind w:left="4320" w:hanging="360"/>
+      </w:pPr>
+      <w:rPr>
+        <w:rFonts w:ascii="Wingdings" w:hAnsi="Wingdings" w:hint="default"/>
+        <w:sz w:val="20"/>
+      </w:rPr>
+    </w:lvl>
+    <w:lvl w:ilvl="6" w:tentative="1">
+      <w:start w:val="1"/>
+      <w:numFmt w:val="bullet"/>
+      <w:lvlText w:val=""/>
+      <w:lvlJc w:val="left"/>
+      <w:pPr>
+        <w:tabs>
+          <w:tab w:val="num" w:pos="5040"/>
+        </w:tabs>
+        <w:ind w:left="5040" w:hanging="360"/>
+      </w:pPr>
+      <w:rPr>
+        <w:rFonts w:ascii="Wingdings" w:hAnsi="Wingdings" w:hint="default"/>
+        <w:sz w:val="20"/>
+      </w:rPr>
+    </w:lvl>
+    <w:lvl w:ilvl="7" w:tentative="1">
+      <w:start w:val="1"/>
+      <w:numFmt w:val="bullet"/>
+      <w:lvlText w:val=""/>
+      <w:lvlJc w:val="left"/>
+      <w:pPr>
+        <w:tabs>
+          <w:tab w:val="num" w:pos="5760"/>
+        </w:tabs>
+        <w:ind w:left="5760" w:hanging="360"/>
+      </w:pPr>
+      <w:rPr>
+        <w:rFonts w:ascii="Wingdings" w:hAnsi="Wingdings" w:hint="default"/>
+        <w:sz w:val="20"/>
+      </w:rPr>
+    </w:lvl>
+    <w:lvl w:ilvl="8" w:tentative="1">
+      <w:start w:val="1"/>
+      <w:numFmt w:val="bullet"/>
+      <w:lvlText w:val=""/>
+      <w:lvlJc w:val="left"/>
+      <w:pPr>
+        <w:tabs>
+          <w:tab w:val="num" w:pos="6480"/>
+        </w:tabs>
+        <w:ind w:left="6480" w:hanging="360"/>
+      </w:pPr>
+      <w:rPr>
+        <w:rFonts w:ascii="Wingdings" w:hAnsi="Wingdings" w:hint="default"/>
+        <w:sz w:val="20"/>
+      </w:rPr>
+    </w:lvl>
+  </w:abstractNum>
+  <w:abstractNum w:abstractNumId="8" w15:restartNumberingAfterBreak="0">
     <w:nsid w:val="32687559"/>
     <w:multiLevelType w:val="multilevel"/>
     <w:tmpl w:val="60704090"/>
@@ -17889,7 +19458,7 @@
       </w:rPr>
     </w:lvl>
   </w:abstractNum>
-  <w:abstractNum w:abstractNumId="3" w15:restartNumberingAfterBreak="0">
+  <w:abstractNum w:abstractNumId="9" w15:restartNumberingAfterBreak="0">
     <w:nsid w:val="39F064D0"/>
     <w:multiLevelType w:val="multilevel"/>
     <w:tmpl w:val="B040F3CC"/>
@@ -18002,7 +19571,7 @@
       </w:rPr>
     </w:lvl>
   </w:abstractNum>
-  <w:abstractNum w:abstractNumId="4" w15:restartNumberingAfterBreak="0">
+  <w:abstractNum w:abstractNumId="10" w15:restartNumberingAfterBreak="0">
     <w:nsid w:val="3AAF7927"/>
     <w:multiLevelType w:val="multilevel"/>
     <w:tmpl w:val="5CAEF39E"/>
@@ -18115,7 +19684,7 @@
       </w:rPr>
     </w:lvl>
   </w:abstractNum>
-  <w:abstractNum w:abstractNumId="5" w15:restartNumberingAfterBreak="0">
+  <w:abstractNum w:abstractNumId="11" w15:restartNumberingAfterBreak="0">
     <w:nsid w:val="3ED94A3C"/>
     <w:multiLevelType w:val="multilevel"/>
     <w:tmpl w:val="25629DDE"/>
@@ -18228,7 +19797,7 @@
       </w:rPr>
     </w:lvl>
   </w:abstractNum>
-  <w:abstractNum w:abstractNumId="6" w15:restartNumberingAfterBreak="0">
+  <w:abstractNum w:abstractNumId="12" w15:restartNumberingAfterBreak="0">
     <w:nsid w:val="41C42BB3"/>
     <w:multiLevelType w:val="multilevel"/>
     <w:tmpl w:val="64F0E6A2"/>
@@ -18341,7 +19910,156 @@
       </w:rPr>
     </w:lvl>
   </w:abstractNum>
-  <w:abstractNum w:abstractNumId="7" w15:restartNumberingAfterBreak="0">
+  <w:abstractNum w:abstractNumId="13" w15:restartNumberingAfterBreak="0">
+    <w:nsid w:val="4A1B27E5"/>
+    <w:multiLevelType w:val="multilevel"/>
+    <w:tmpl w:val="4A80990C"/>
+    <w:lvl w:ilvl="0">
+      <w:start w:val="1"/>
+      <w:numFmt w:val="bullet"/>
+      <w:lvlText w:val=""/>
+      <w:lvlJc w:val="left"/>
+      <w:pPr>
+        <w:tabs>
+          <w:tab w:val="num" w:pos="720"/>
+        </w:tabs>
+        <w:ind w:left="720" w:hanging="360"/>
+      </w:pPr>
+      <w:rPr>
+        <w:rFonts w:ascii="Symbol" w:hAnsi="Symbol" w:hint="default"/>
+        <w:sz w:val="20"/>
+      </w:rPr>
+    </w:lvl>
+    <w:lvl w:ilvl="1" w:tentative="1">
+      <w:start w:val="1"/>
+      <w:numFmt w:val="bullet"/>
+      <w:lvlText w:val="o"/>
+      <w:lvlJc w:val="left"/>
+      <w:pPr>
+        <w:tabs>
+          <w:tab w:val="num" w:pos="1440"/>
+        </w:tabs>
+        <w:ind w:left="1440" w:hanging="360"/>
+      </w:pPr>
+      <w:rPr>
+        <w:rFonts w:ascii="Courier New" w:hAnsi="Courier New" w:hint="default"/>
+        <w:sz w:val="20"/>
+      </w:rPr>
+    </w:lvl>
+    <w:lvl w:ilvl="2" w:tentative="1">
+      <w:start w:val="1"/>
+      <w:numFmt w:val="bullet"/>
+      <w:lvlText w:val=""/>
+      <w:lvlJc w:val="left"/>
+      <w:pPr>
+        <w:tabs>
+          <w:tab w:val="num" w:pos="2160"/>
+        </w:tabs>
+        <w:ind w:left="2160" w:hanging="360"/>
+      </w:pPr>
+      <w:rPr>
+        <w:rFonts w:ascii="Wingdings" w:hAnsi="Wingdings" w:hint="default"/>
+        <w:sz w:val="20"/>
+      </w:rPr>
+    </w:lvl>
+    <w:lvl w:ilvl="3" w:tentative="1">
+      <w:start w:val="1"/>
+      <w:numFmt w:val="bullet"/>
+      <w:lvlText w:val=""/>
+      <w:lvlJc w:val="left"/>
+      <w:pPr>
+        <w:tabs>
+          <w:tab w:val="num" w:pos="2880"/>
+        </w:tabs>
+        <w:ind w:left="2880" w:hanging="360"/>
+      </w:pPr>
+      <w:rPr>
+        <w:rFonts w:ascii="Wingdings" w:hAnsi="Wingdings" w:hint="default"/>
+        <w:sz w:val="20"/>
+      </w:rPr>
+    </w:lvl>
+    <w:lvl w:ilvl="4" w:tentative="1">
+      <w:start w:val="1"/>
+      <w:numFmt w:val="bullet"/>
+      <w:lvlText w:val=""/>
+      <w:lvlJc w:val="left"/>
+      <w:pPr>
+        <w:tabs>
+          <w:tab w:val="num" w:pos="3600"/>
+        </w:tabs>
+        <w:ind w:left="3600" w:hanging="360"/>
+      </w:pPr>
+      <w:rPr>
+        <w:rFonts w:ascii="Wingdings" w:hAnsi="Wingdings" w:hint="default"/>
+        <w:sz w:val="20"/>
+      </w:rPr>
+    </w:lvl>
+    <w:lvl w:ilvl="5" w:tentative="1">
+      <w:start w:val="1"/>
+      <w:numFmt w:val="bullet"/>
+      <w:lvlText w:val=""/>
+      <w:lvlJc w:val="left"/>
+      <w:pPr>
+        <w:tabs>
+          <w:tab w:val="num" w:pos="4320"/>
+        </w:tabs>
+        <w:ind w:left="4320" w:hanging="360"/>
+      </w:pPr>
+      <w:rPr>
+        <w:rFonts w:ascii="Wingdings" w:hAnsi="Wingdings" w:hint="default"/>
+        <w:sz w:val="20"/>
+      </w:rPr>
+    </w:lvl>
+    <w:lvl w:ilvl="6" w:tentative="1">
+      <w:start w:val="1"/>
+      <w:numFmt w:val="bullet"/>
+      <w:lvlText w:val=""/>
+      <w:lvlJc w:val="left"/>
+      <w:pPr>
+        <w:tabs>
+          <w:tab w:val="num" w:pos="5040"/>
+        </w:tabs>
+        <w:ind w:left="5040" w:hanging="360"/>
+      </w:pPr>
+      <w:rPr>
+        <w:rFonts w:ascii="Wingdings" w:hAnsi="Wingdings" w:hint="default"/>
+        <w:sz w:val="20"/>
+      </w:rPr>
+    </w:lvl>
+    <w:lvl w:ilvl="7" w:tentative="1">
+      <w:start w:val="1"/>
+      <w:numFmt w:val="bullet"/>
+      <w:lvlText w:val=""/>
+      <w:lvlJc w:val="left"/>
+      <w:pPr>
+        <w:tabs>
+          <w:tab w:val="num" w:pos="5760"/>
+        </w:tabs>
+        <w:ind w:left="5760" w:hanging="360"/>
+      </w:pPr>
+      <w:rPr>
+        <w:rFonts w:ascii="Wingdings" w:hAnsi="Wingdings" w:hint="default"/>
+        <w:sz w:val="20"/>
+      </w:rPr>
+    </w:lvl>
+    <w:lvl w:ilvl="8" w:tentative="1">
+      <w:start w:val="1"/>
+      <w:numFmt w:val="bullet"/>
+      <w:lvlText w:val=""/>
+      <w:lvlJc w:val="left"/>
+      <w:pPr>
+        <w:tabs>
+          <w:tab w:val="num" w:pos="6480"/>
+        </w:tabs>
+        <w:ind w:left="6480" w:hanging="360"/>
+      </w:pPr>
+      <w:rPr>
+        <w:rFonts w:ascii="Wingdings" w:hAnsi="Wingdings" w:hint="default"/>
+        <w:sz w:val="20"/>
+      </w:rPr>
+    </w:lvl>
+  </w:abstractNum>
+  <w:abstractNum w:abstractNumId="14" w15:restartNumberingAfterBreak="0">
     <w:nsid w:val="523D3858"/>
     <w:multiLevelType w:val="multilevel"/>
     <w:tmpl w:val="8A463300"/>
@@ -18454,7 +20172,305 @@
       </w:rPr>
     </w:lvl>
   </w:abstractNum>
-  <w:abstractNum w:abstractNumId="8" w15:restartNumberingAfterBreak="0">
+  <w:abstractNum w:abstractNumId="15" w15:restartNumberingAfterBreak="0">
+    <w:nsid w:val="587B22F4"/>
+    <w:multiLevelType w:val="multilevel"/>
+    <w:tmpl w:val="6136E63A"/>
+    <w:lvl w:ilvl="0">
+      <w:start w:val="1"/>
+      <w:numFmt w:val="bullet"/>
+      <w:lvlText w:val=""/>
+      <w:lvlJc w:val="left"/>
+      <w:pPr>
+        <w:tabs>
+          <w:tab w:val="num" w:pos="720"/>
+        </w:tabs>
+        <w:ind w:left="720" w:hanging="360"/>
+      </w:pPr>
+      <w:rPr>
+        <w:rFonts w:ascii="Symbol" w:hAnsi="Symbol" w:hint="default"/>
+        <w:sz w:val="20"/>
+      </w:rPr>
+    </w:lvl>
+    <w:lvl w:ilvl="1" w:tentative="1">
+      <w:start w:val="1"/>
+      <w:numFmt w:val="bullet"/>
+      <w:lvlText w:val="o"/>
+      <w:lvlJc w:val="left"/>
+      <w:pPr>
+        <w:tabs>
+          <w:tab w:val="num" w:pos="1440"/>
+        </w:tabs>
+        <w:ind w:left="1440" w:hanging="360"/>
+      </w:pPr>
+      <w:rPr>
+        <w:rFonts w:ascii="Courier New" w:hAnsi="Courier New" w:hint="default"/>
+        <w:sz w:val="20"/>
+      </w:rPr>
+    </w:lvl>
+    <w:lvl w:ilvl="2" w:tentative="1">
+      <w:start w:val="1"/>
+      <w:numFmt w:val="bullet"/>
+      <w:lvlText w:val=""/>
+      <w:lvlJc w:val="left"/>
+      <w:pPr>
+        <w:tabs>
+          <w:tab w:val="num" w:pos="2160"/>
+        </w:tabs>
+        <w:ind w:left="2160" w:hanging="360"/>
+      </w:pPr>
+      <w:rPr>
+        <w:rFonts w:ascii="Wingdings" w:hAnsi="Wingdings" w:hint="default"/>
+        <w:sz w:val="20"/>
+      </w:rPr>
+    </w:lvl>
+    <w:lvl w:ilvl="3" w:tentative="1">
+      <w:start w:val="1"/>
+      <w:numFmt w:val="bullet"/>
+      <w:lvlText w:val=""/>
+      <w:lvlJc w:val="left"/>
+      <w:pPr>
+        <w:tabs>
+          <w:tab w:val="num" w:pos="2880"/>
+        </w:tabs>
+        <w:ind w:left="2880" w:hanging="360"/>
+      </w:pPr>
+      <w:rPr>
+        <w:rFonts w:ascii="Wingdings" w:hAnsi="Wingdings" w:hint="default"/>
+        <w:sz w:val="20"/>
+      </w:rPr>
+    </w:lvl>
+    <w:lvl w:ilvl="4" w:tentative="1">
+      <w:start w:val="1"/>
+      <w:numFmt w:val="bullet"/>
+      <w:lvlText w:val=""/>
+      <w:lvlJc w:val="left"/>
+      <w:pPr>
+        <w:tabs>
+          <w:tab w:val="num" w:pos="3600"/>
+        </w:tabs>
+        <w:ind w:left="3600" w:hanging="360"/>
+      </w:pPr>
+      <w:rPr>
+        <w:rFonts w:ascii="Wingdings" w:hAnsi="Wingdings" w:hint="default"/>
+        <w:sz w:val="20"/>
+      </w:rPr>
+    </w:lvl>
+    <w:lvl w:ilvl="5" w:tentative="1">
+      <w:start w:val="1"/>
+      <w:numFmt w:val="bullet"/>
+      <w:lvlText w:val=""/>
+      <w:lvlJc w:val="left"/>
+      <w:pPr>
+        <w:tabs>
+          <w:tab w:val="num" w:pos="4320"/>
+        </w:tabs>
+        <w:ind w:left="4320" w:hanging="360"/>
+      </w:pPr>
+      <w:rPr>
+        <w:rFonts w:ascii="Wingdings" w:hAnsi="Wingdings" w:hint="default"/>
+        <w:sz w:val="20"/>
+      </w:rPr>
+    </w:lvl>
+    <w:lvl w:ilvl="6" w:tentative="1">
+      <w:start w:val="1"/>
+      <w:numFmt w:val="bullet"/>
+      <w:lvlText w:val=""/>
+      <w:lvlJc w:val="left"/>
+      <w:pPr>
+        <w:tabs>
+          <w:tab w:val="num" w:pos="5040"/>
+        </w:tabs>
+        <w:ind w:left="5040" w:hanging="360"/>
+      </w:pPr>
+      <w:rPr>
+        <w:rFonts w:ascii="Wingdings" w:hAnsi="Wingdings" w:hint="default"/>
+        <w:sz w:val="20"/>
+      </w:rPr>
+    </w:lvl>
+    <w:lvl w:ilvl="7" w:tentative="1">
+      <w:start w:val="1"/>
+      <w:numFmt w:val="bullet"/>
+      <w:lvlText w:val=""/>
+      <w:lvlJc w:val="left"/>
+      <w:pPr>
+        <w:tabs>
+          <w:tab w:val="num" w:pos="5760"/>
+        </w:tabs>
+        <w:ind w:left="5760" w:hanging="360"/>
+      </w:pPr>
+      <w:rPr>
+        <w:rFonts w:ascii="Wingdings" w:hAnsi="Wingdings" w:hint="default"/>
+        <w:sz w:val="20"/>
+      </w:rPr>
+    </w:lvl>
+    <w:lvl w:ilvl="8" w:tentative="1">
+      <w:start w:val="1"/>
+      <w:numFmt w:val="bullet"/>
+      <w:lvlText w:val=""/>
+      <w:lvlJc w:val="left"/>
+      <w:pPr>
+        <w:tabs>
+          <w:tab w:val="num" w:pos="6480"/>
+        </w:tabs>
+        <w:ind w:left="6480" w:hanging="360"/>
+      </w:pPr>
+      <w:rPr>
+        <w:rFonts w:ascii="Wingdings" w:hAnsi="Wingdings" w:hint="default"/>
+        <w:sz w:val="20"/>
+      </w:rPr>
+    </w:lvl>
+  </w:abstractNum>
+  <w:abstractNum w:abstractNumId="16" w15:restartNumberingAfterBreak="0">
+    <w:nsid w:val="5A827C6D"/>
+    <w:multiLevelType w:val="multilevel"/>
+    <w:tmpl w:val="5DCE4634"/>
+    <w:lvl w:ilvl="0">
+      <w:start w:val="1"/>
+      <w:numFmt w:val="bullet"/>
+      <w:lvlText w:val=""/>
+      <w:lvlJc w:val="left"/>
+      <w:pPr>
+        <w:tabs>
+          <w:tab w:val="num" w:pos="720"/>
+        </w:tabs>
+        <w:ind w:left="720" w:hanging="360"/>
+      </w:pPr>
+      <w:rPr>
+        <w:rFonts w:ascii="Symbol" w:hAnsi="Symbol" w:hint="default"/>
+        <w:sz w:val="20"/>
+      </w:rPr>
+    </w:lvl>
+    <w:lvl w:ilvl="1" w:tentative="1">
+      <w:start w:val="1"/>
+      <w:numFmt w:val="bullet"/>
+      <w:lvlText w:val="o"/>
+      <w:lvlJc w:val="left"/>
+      <w:pPr>
+        <w:tabs>
+          <w:tab w:val="num" w:pos="1440"/>
+        </w:tabs>
+        <w:ind w:left="1440" w:hanging="360"/>
+      </w:pPr>
+      <w:rPr>
+        <w:rFonts w:ascii="Courier New" w:hAnsi="Courier New" w:hint="default"/>
+        <w:sz w:val="20"/>
+      </w:rPr>
+    </w:lvl>
+    <w:lvl w:ilvl="2" w:tentative="1">
+      <w:start w:val="1"/>
+      <w:numFmt w:val="bullet"/>
+      <w:lvlText w:val=""/>
+      <w:lvlJc w:val="left"/>
+      <w:pPr>
+        <w:tabs>
+          <w:tab w:val="num" w:pos="2160"/>
+        </w:tabs>
+        <w:ind w:left="2160" w:hanging="360"/>
+      </w:pPr>
+      <w:rPr>
+        <w:rFonts w:ascii="Wingdings" w:hAnsi="Wingdings" w:hint="default"/>
+        <w:sz w:val="20"/>
+      </w:rPr>
+    </w:lvl>
+    <w:lvl w:ilvl="3" w:tentative="1">
+      <w:start w:val="1"/>
+      <w:numFmt w:val="bullet"/>
+      <w:lvlText w:val=""/>
+      <w:lvlJc w:val="left"/>
+      <w:pPr>
+        <w:tabs>
+          <w:tab w:val="num" w:pos="2880"/>
+        </w:tabs>
+        <w:ind w:left="2880" w:hanging="360"/>
+      </w:pPr>
+      <w:rPr>
+        <w:rFonts w:ascii="Wingdings" w:hAnsi="Wingdings" w:hint="default"/>
+        <w:sz w:val="20"/>
+      </w:rPr>
+    </w:lvl>
+    <w:lvl w:ilvl="4" w:tentative="1">
+      <w:start w:val="1"/>
+      <w:numFmt w:val="bullet"/>
+      <w:lvlText w:val=""/>
+      <w:lvlJc w:val="left"/>
+      <w:pPr>
+        <w:tabs>
+          <w:tab w:val="num" w:pos="3600"/>
+        </w:tabs>
+        <w:ind w:left="3600" w:hanging="360"/>
+      </w:pPr>
+      <w:rPr>
+        <w:rFonts w:ascii="Wingdings" w:hAnsi="Wingdings" w:hint="default"/>
+        <w:sz w:val="20"/>
+      </w:rPr>
+    </w:lvl>
+    <w:lvl w:ilvl="5" w:tentative="1">
+      <w:start w:val="1"/>
+      <w:numFmt w:val="bullet"/>
+      <w:lvlText w:val=""/>
+      <w:lvlJc w:val="left"/>
+      <w:pPr>
+        <w:tabs>
+          <w:tab w:val="num" w:pos="4320"/>
+        </w:tabs>
+        <w:ind w:left="4320" w:hanging="360"/>
+      </w:pPr>
+      <w:rPr>
+        <w:rFonts w:ascii="Wingdings" w:hAnsi="Wingdings" w:hint="default"/>
+        <w:sz w:val="20"/>
+      </w:rPr>
+    </w:lvl>
+    <w:lvl w:ilvl="6" w:tentative="1">
+      <w:start w:val="1"/>
+      <w:numFmt w:val="bullet"/>
+      <w:lvlText w:val=""/>
+      <w:lvlJc w:val="left"/>
+      <w:pPr>
+        <w:tabs>
+          <w:tab w:val="num" w:pos="5040"/>
+        </w:tabs>
+        <w:ind w:left="5040" w:hanging="360"/>
+      </w:pPr>
+      <w:rPr>
+        <w:rFonts w:ascii="Wingdings" w:hAnsi="Wingdings" w:hint="default"/>
+        <w:sz w:val="20"/>
+      </w:rPr>
+    </w:lvl>
+    <w:lvl w:ilvl="7" w:tentative="1">
+      <w:start w:val="1"/>
+      <w:numFmt w:val="bullet"/>
+      <w:lvlText w:val=""/>
+      <w:lvlJc w:val="left"/>
+      <w:pPr>
+        <w:tabs>
+          <w:tab w:val="num" w:pos="5760"/>
+        </w:tabs>
+        <w:ind w:left="5760" w:hanging="360"/>
+      </w:pPr>
+      <w:rPr>
+        <w:rFonts w:ascii="Wingdings" w:hAnsi="Wingdings" w:hint="default"/>
+        <w:sz w:val="20"/>
+      </w:rPr>
+    </w:lvl>
+    <w:lvl w:ilvl="8" w:tentative="1">
+      <w:start w:val="1"/>
+      <w:numFmt w:val="bullet"/>
+      <w:lvlText w:val=""/>
+      <w:lvlJc w:val="left"/>
+      <w:pPr>
+        <w:tabs>
+          <w:tab w:val="num" w:pos="6480"/>
+        </w:tabs>
+        <w:ind w:left="6480" w:hanging="360"/>
+      </w:pPr>
+      <w:rPr>
+        <w:rFonts w:ascii="Wingdings" w:hAnsi="Wingdings" w:hint="default"/>
+        <w:sz w:val="20"/>
+      </w:rPr>
+    </w:lvl>
+  </w:abstractNum>
+  <w:abstractNum w:abstractNumId="17" w15:restartNumberingAfterBreak="0">
     <w:nsid w:val="66E4061E"/>
     <w:multiLevelType w:val="multilevel"/>
     <w:tmpl w:val="DC983E9C"/>
@@ -18567,32 +20583,363 @@
       </w:rPr>
     </w:lvl>
   </w:abstractNum>
+  <w:abstractNum w:abstractNumId="18" w15:restartNumberingAfterBreak="0">
+    <w:nsid w:val="68AC6410"/>
+    <w:multiLevelType w:val="multilevel"/>
+    <w:tmpl w:val="11B00AE0"/>
+    <w:lvl w:ilvl="0">
+      <w:start w:val="1"/>
+      <w:numFmt w:val="bullet"/>
+      <w:lvlText w:val=""/>
+      <w:lvlJc w:val="left"/>
+      <w:pPr>
+        <w:tabs>
+          <w:tab w:val="num" w:pos="720"/>
+        </w:tabs>
+        <w:ind w:left="720" w:hanging="360"/>
+      </w:pPr>
+      <w:rPr>
+        <w:rFonts w:ascii="Symbol" w:hAnsi="Symbol" w:hint="default"/>
+        <w:sz w:val="20"/>
+      </w:rPr>
+    </w:lvl>
+    <w:lvl w:ilvl="1" w:tentative="1">
+      <w:start w:val="1"/>
+      <w:numFmt w:val="bullet"/>
+      <w:lvlText w:val="o"/>
+      <w:lvlJc w:val="left"/>
+      <w:pPr>
+        <w:tabs>
+          <w:tab w:val="num" w:pos="1440"/>
+        </w:tabs>
+        <w:ind w:left="1440" w:hanging="360"/>
+      </w:pPr>
+      <w:rPr>
+        <w:rFonts w:ascii="Courier New" w:hAnsi="Courier New" w:hint="default"/>
+        <w:sz w:val="20"/>
+      </w:rPr>
+    </w:lvl>
+    <w:lvl w:ilvl="2" w:tentative="1">
+      <w:start w:val="1"/>
+      <w:numFmt w:val="bullet"/>
+      <w:lvlText w:val=""/>
+      <w:lvlJc w:val="left"/>
+      <w:pPr>
+        <w:tabs>
+          <w:tab w:val="num" w:pos="2160"/>
+        </w:tabs>
+        <w:ind w:left="2160" w:hanging="360"/>
+      </w:pPr>
+      <w:rPr>
+        <w:rFonts w:ascii="Wingdings" w:hAnsi="Wingdings" w:hint="default"/>
+        <w:sz w:val="20"/>
+      </w:rPr>
+    </w:lvl>
+    <w:lvl w:ilvl="3" w:tentative="1">
+      <w:start w:val="1"/>
+      <w:numFmt w:val="bullet"/>
+      <w:lvlText w:val=""/>
+      <w:lvlJc w:val="left"/>
+      <w:pPr>
+        <w:tabs>
+          <w:tab w:val="num" w:pos="2880"/>
+        </w:tabs>
+        <w:ind w:left="2880" w:hanging="360"/>
+      </w:pPr>
+      <w:rPr>
+        <w:rFonts w:ascii="Wingdings" w:hAnsi="Wingdings" w:hint="default"/>
+        <w:sz w:val="20"/>
+      </w:rPr>
+    </w:lvl>
+    <w:lvl w:ilvl="4" w:tentative="1">
+      <w:start w:val="1"/>
+      <w:numFmt w:val="bullet"/>
+      <w:lvlText w:val=""/>
+      <w:lvlJc w:val="left"/>
+      <w:pPr>
+        <w:tabs>
+          <w:tab w:val="num" w:pos="3600"/>
+        </w:tabs>
+        <w:ind w:left="3600" w:hanging="360"/>
+      </w:pPr>
+      <w:rPr>
+        <w:rFonts w:ascii="Wingdings" w:hAnsi="Wingdings" w:hint="default"/>
+        <w:sz w:val="20"/>
+      </w:rPr>
+    </w:lvl>
+    <w:lvl w:ilvl="5" w:tentative="1">
+      <w:start w:val="1"/>
+      <w:numFmt w:val="bullet"/>
+      <w:lvlText w:val=""/>
+      <w:lvlJc w:val="left"/>
+      <w:pPr>
+        <w:tabs>
+          <w:tab w:val="num" w:pos="4320"/>
+        </w:tabs>
+        <w:ind w:left="4320" w:hanging="360"/>
+      </w:pPr>
+      <w:rPr>
+        <w:rFonts w:ascii="Wingdings" w:hAnsi="Wingdings" w:hint="default"/>
+        <w:sz w:val="20"/>
+      </w:rPr>
+    </w:lvl>
+    <w:lvl w:ilvl="6" w:tentative="1">
+      <w:start w:val="1"/>
+      <w:numFmt w:val="bullet"/>
+      <w:lvlText w:val=""/>
+      <w:lvlJc w:val="left"/>
+      <w:pPr>
+        <w:tabs>
+          <w:tab w:val="num" w:pos="5040"/>
+        </w:tabs>
+        <w:ind w:left="5040" w:hanging="360"/>
+      </w:pPr>
+      <w:rPr>
+        <w:rFonts w:ascii="Wingdings" w:hAnsi="Wingdings" w:hint="default"/>
+        <w:sz w:val="20"/>
+      </w:rPr>
+    </w:lvl>
+    <w:lvl w:ilvl="7" w:tentative="1">
+      <w:start w:val="1"/>
+      <w:numFmt w:val="bullet"/>
+      <w:lvlText w:val=""/>
+      <w:lvlJc w:val="left"/>
+      <w:pPr>
+        <w:tabs>
+          <w:tab w:val="num" w:pos="5760"/>
+        </w:tabs>
+        <w:ind w:left="5760" w:hanging="360"/>
+      </w:pPr>
+      <w:rPr>
+        <w:rFonts w:ascii="Wingdings" w:hAnsi="Wingdings" w:hint="default"/>
+        <w:sz w:val="20"/>
+      </w:rPr>
+    </w:lvl>
+    <w:lvl w:ilvl="8" w:tentative="1">
+      <w:start w:val="1"/>
+      <w:numFmt w:val="bullet"/>
+      <w:lvlText w:val=""/>
+      <w:lvlJc w:val="left"/>
+      <w:pPr>
+        <w:tabs>
+          <w:tab w:val="num" w:pos="6480"/>
+        </w:tabs>
+        <w:ind w:left="6480" w:hanging="360"/>
+      </w:pPr>
+      <w:rPr>
+        <w:rFonts w:ascii="Wingdings" w:hAnsi="Wingdings" w:hint="default"/>
+        <w:sz w:val="20"/>
+      </w:rPr>
+    </w:lvl>
+  </w:abstractNum>
+  <w:abstractNum w:abstractNumId="19" w15:restartNumberingAfterBreak="0">
+    <w:nsid w:val="71BF7F58"/>
+    <w:multiLevelType w:val="multilevel"/>
+    <w:tmpl w:val="51DA9C62"/>
+    <w:lvl w:ilvl="0">
+      <w:start w:val="1"/>
+      <w:numFmt w:val="bullet"/>
+      <w:lvlText w:val=""/>
+      <w:lvlJc w:val="left"/>
+      <w:pPr>
+        <w:tabs>
+          <w:tab w:val="num" w:pos="720"/>
+        </w:tabs>
+        <w:ind w:left="720" w:hanging="360"/>
+      </w:pPr>
+      <w:rPr>
+        <w:rFonts w:ascii="Symbol" w:hAnsi="Symbol" w:hint="default"/>
+        <w:sz w:val="20"/>
+      </w:rPr>
+    </w:lvl>
+    <w:lvl w:ilvl="1" w:tentative="1">
+      <w:start w:val="1"/>
+      <w:numFmt w:val="bullet"/>
+      <w:lvlText w:val="o"/>
+      <w:lvlJc w:val="left"/>
+      <w:pPr>
+        <w:tabs>
+          <w:tab w:val="num" w:pos="1440"/>
+        </w:tabs>
+        <w:ind w:left="1440" w:hanging="360"/>
+      </w:pPr>
+      <w:rPr>
+        <w:rFonts w:ascii="Courier New" w:hAnsi="Courier New" w:hint="default"/>
+        <w:sz w:val="20"/>
+      </w:rPr>
+    </w:lvl>
+    <w:lvl w:ilvl="2" w:tentative="1">
+      <w:start w:val="1"/>
+      <w:numFmt w:val="bullet"/>
+      <w:lvlText w:val=""/>
+      <w:lvlJc w:val="left"/>
+      <w:pPr>
+        <w:tabs>
+          <w:tab w:val="num" w:pos="2160"/>
+        </w:tabs>
+        <w:ind w:left="2160" w:hanging="360"/>
+      </w:pPr>
+      <w:rPr>
+        <w:rFonts w:ascii="Wingdings" w:hAnsi="Wingdings" w:hint="default"/>
+        <w:sz w:val="20"/>
+      </w:rPr>
+    </w:lvl>
+    <w:lvl w:ilvl="3" w:tentative="1">
+      <w:start w:val="1"/>
+      <w:numFmt w:val="bullet"/>
+      <w:lvlText w:val=""/>
+      <w:lvlJc w:val="left"/>
+      <w:pPr>
+        <w:tabs>
+          <w:tab w:val="num" w:pos="2880"/>
+        </w:tabs>
+        <w:ind w:left="2880" w:hanging="360"/>
+      </w:pPr>
+      <w:rPr>
+        <w:rFonts w:ascii="Wingdings" w:hAnsi="Wingdings" w:hint="default"/>
+        <w:sz w:val="20"/>
+      </w:rPr>
+    </w:lvl>
+    <w:lvl w:ilvl="4" w:tentative="1">
+      <w:start w:val="1"/>
+      <w:numFmt w:val="bullet"/>
+      <w:lvlText w:val=""/>
+      <w:lvlJc w:val="left"/>
+      <w:pPr>
+        <w:tabs>
+          <w:tab w:val="num" w:pos="3600"/>
+        </w:tabs>
+        <w:ind w:left="3600" w:hanging="360"/>
+      </w:pPr>
+      <w:rPr>
+        <w:rFonts w:ascii="Wingdings" w:hAnsi="Wingdings" w:hint="default"/>
+        <w:sz w:val="20"/>
+      </w:rPr>
+    </w:lvl>
+    <w:lvl w:ilvl="5" w:tentative="1">
+      <w:start w:val="1"/>
+      <w:numFmt w:val="bullet"/>
+      <w:lvlText w:val=""/>
+      <w:lvlJc w:val="left"/>
+      <w:pPr>
+        <w:tabs>
+          <w:tab w:val="num" w:pos="4320"/>
+        </w:tabs>
+        <w:ind w:left="4320" w:hanging="360"/>
+      </w:pPr>
+      <w:rPr>
+        <w:rFonts w:ascii="Wingdings" w:hAnsi="Wingdings" w:hint="default"/>
+        <w:sz w:val="20"/>
+      </w:rPr>
+    </w:lvl>
+    <w:lvl w:ilvl="6" w:tentative="1">
+      <w:start w:val="1"/>
+      <w:numFmt w:val="bullet"/>
+      <w:lvlText w:val=""/>
+      <w:lvlJc w:val="left"/>
+      <w:pPr>
+        <w:tabs>
+          <w:tab w:val="num" w:pos="5040"/>
+        </w:tabs>
+        <w:ind w:left="5040" w:hanging="360"/>
+      </w:pPr>
+      <w:rPr>
+        <w:rFonts w:ascii="Wingdings" w:hAnsi="Wingdings" w:hint="default"/>
+        <w:sz w:val="20"/>
+      </w:rPr>
+    </w:lvl>
+    <w:lvl w:ilvl="7" w:tentative="1">
+      <w:start w:val="1"/>
+      <w:numFmt w:val="bullet"/>
+      <w:lvlText w:val=""/>
+      <w:lvlJc w:val="left"/>
+      <w:pPr>
+        <w:tabs>
+          <w:tab w:val="num" w:pos="5760"/>
+        </w:tabs>
+        <w:ind w:left="5760" w:hanging="360"/>
+      </w:pPr>
+      <w:rPr>
+        <w:rFonts w:ascii="Wingdings" w:hAnsi="Wingdings" w:hint="default"/>
+        <w:sz w:val="20"/>
+      </w:rPr>
+    </w:lvl>
+    <w:lvl w:ilvl="8" w:tentative="1">
+      <w:start w:val="1"/>
+      <w:numFmt w:val="bullet"/>
+      <w:lvlText w:val=""/>
+      <w:lvlJc w:val="left"/>
+      <w:pPr>
+        <w:tabs>
+          <w:tab w:val="num" w:pos="6480"/>
+        </w:tabs>
+        <w:ind w:left="6480" w:hanging="360"/>
+      </w:pPr>
+      <w:rPr>
+        <w:rFonts w:ascii="Wingdings" w:hAnsi="Wingdings" w:hint="default"/>
+        <w:sz w:val="20"/>
+      </w:rPr>
+    </w:lvl>
+  </w:abstractNum>
   <w:num w:numId="1" w16cid:durableId="91512490">
+    <w:abstractNumId w:val="11"/>
+  </w:num>
+  <w:num w:numId="2" w16cid:durableId="2033797891">
+    <w:abstractNumId w:val="8"/>
+  </w:num>
+  <w:num w:numId="3" w16cid:durableId="1986277060">
+    <w:abstractNumId w:val="3"/>
+  </w:num>
+  <w:num w:numId="4" w16cid:durableId="2136218549">
+    <w:abstractNumId w:val="9"/>
+  </w:num>
+  <w:num w:numId="5" w16cid:durableId="300768022">
+    <w:abstractNumId w:val="6"/>
+  </w:num>
+  <w:num w:numId="6" w16cid:durableId="1281762338">
+    <w:abstractNumId w:val="14"/>
+  </w:num>
+  <w:num w:numId="7" w16cid:durableId="57679589">
+    <w:abstractNumId w:val="12"/>
+  </w:num>
+  <w:num w:numId="8" w16cid:durableId="1063453262">
+    <w:abstractNumId w:val="17"/>
+  </w:num>
+  <w:num w:numId="9" w16cid:durableId="1505363387">
+    <w:abstractNumId w:val="10"/>
+  </w:num>
+  <w:num w:numId="10" w16cid:durableId="145629805">
+    <w:abstractNumId w:val="13"/>
+  </w:num>
+  <w:num w:numId="11" w16cid:durableId="1800025572">
+    <w:abstractNumId w:val="15"/>
+  </w:num>
+  <w:num w:numId="12" w16cid:durableId="759562571">
+    <w:abstractNumId w:val="2"/>
+  </w:num>
+  <w:num w:numId="13" w16cid:durableId="1470243979">
+    <w:abstractNumId w:val="16"/>
+  </w:num>
+  <w:num w:numId="14" w16cid:durableId="1457412486">
+    <w:abstractNumId w:val="4"/>
+  </w:num>
+  <w:num w:numId="15" w16cid:durableId="918056153">
+    <w:abstractNumId w:val="7"/>
+  </w:num>
+  <w:num w:numId="16" w16cid:durableId="18047657">
+    <w:abstractNumId w:val="0"/>
+  </w:num>
+  <w:num w:numId="17" w16cid:durableId="1806777698">
     <w:abstractNumId w:val="5"/>
   </w:num>
-  <w:num w:numId="2" w16cid:durableId="2033797891">
-    <w:abstractNumId w:val="2"/>
-  </w:num>
-  <w:num w:numId="3" w16cid:durableId="1986277060">
-    <w:abstractNumId w:val="0"/>
-  </w:num>
-  <w:num w:numId="4" w16cid:durableId="2136218549">
-    <w:abstractNumId w:val="3"/>
-  </w:num>
-  <w:num w:numId="5" w16cid:durableId="300768022">
+  <w:num w:numId="18" w16cid:durableId="214397468">
     <w:abstractNumId w:val="1"/>
   </w:num>
-  <w:num w:numId="6" w16cid:durableId="1281762338">
-    <w:abstractNumId w:val="7"/>
+  <w:num w:numId="19" w16cid:durableId="918368745">
+    <w:abstractNumId w:val="18"/>
   </w:num>
-  <w:num w:numId="7" w16cid:durableId="57679589">
-    <w:abstractNumId w:val="6"/>
-  </w:num>
-  <w:num w:numId="8" w16cid:durableId="1063453262">
-    <w:abstractNumId w:val="8"/>
-  </w:num>
-  <w:num w:numId="9" w16cid:durableId="1505363387">
-    <w:abstractNumId w:val="4"/>
+  <w:num w:numId="20" w16cid:durableId="1767383795">
+    <w:abstractNumId w:val="19"/>
   </w:num>
 </w:numbering>
 </file>
@@ -19206,7 +21553,6 @@
   <w:style w:type="character" w:default="1" w:styleId="DefaultParagraphFont">
     <w:name w:val="Default Paragraph Font"/>
     <w:uiPriority w:val="1"/>
-    <w:semiHidden/>
     <w:unhideWhenUsed/>
   </w:style>
   <w:style w:type="table" w:default="1" w:styleId="TableNormal">

</xml_diff>

<commit_message>
Added part 2 References
</commit_message>
<xml_diff>
--- a/task5_srs/TT2L_G7_SRS.docx
+++ b/task5_srs/TT2L_G7_SRS.docx
@@ -36,7 +36,7 @@
           <w:lang w:val="en-US"/>
         </w:rPr>
       </w:pPr>
-      <w:bookmarkStart w:id="0" w:name="_Toc198963575"/>
+      <w:bookmarkStart w:id="0" w:name="_Toc198997247"/>
       <w:r>
         <w:rPr>
           <w:lang w:val="en-US"/>
@@ -79,7 +79,7 @@
         </w:rPr>
         <w:fldChar w:fldCharType="separate"/>
       </w:r>
-      <w:hyperlink w:anchor="_Toc198963575" w:history="1">
+      <w:hyperlink w:anchor="_Toc198997247" w:history="1">
         <w:r>
           <w:rPr>
             <w:rStyle w:val="Hyperlink"/>
@@ -107,7 +107,7 @@
             <w:noProof/>
             <w:webHidden/>
           </w:rPr>
-          <w:instrText xml:space="preserve"> PAGEREF _Toc198963575 \h </w:instrText>
+          <w:instrText xml:space="preserve"> PAGEREF _Toc198997247 \h </w:instrText>
         </w:r>
         <w:r>
           <w:rPr>
@@ -153,7 +153,7 @@
           <w14:ligatures w14:val="standardContextual"/>
         </w:rPr>
       </w:pPr>
-      <w:hyperlink w:anchor="_Toc198963576" w:history="1">
+      <w:hyperlink w:anchor="_Toc198997248" w:history="1">
         <w:r>
           <w:rPr>
             <w:rStyle w:val="Hyperlink"/>
@@ -181,7 +181,7 @@
             <w:noProof/>
             <w:webHidden/>
           </w:rPr>
-          <w:instrText xml:space="preserve"> PAGEREF _Toc198963576 \h </w:instrText>
+          <w:instrText xml:space="preserve"> PAGEREF _Toc198997248 \h </w:instrText>
         </w:r>
         <w:r>
           <w:rPr>
@@ -227,7 +227,7 @@
           <w14:ligatures w14:val="standardContextual"/>
         </w:rPr>
       </w:pPr>
-      <w:hyperlink w:anchor="_Toc198963577" w:history="1">
+      <w:hyperlink w:anchor="_Toc198997249" w:history="1">
         <w:r>
           <w:rPr>
             <w:rStyle w:val="Hyperlink"/>
@@ -255,7 +255,7 @@
             <w:noProof/>
             <w:webHidden/>
           </w:rPr>
-          <w:instrText xml:space="preserve"> PAGEREF _Toc198963577 \h </w:instrText>
+          <w:instrText xml:space="preserve"> PAGEREF _Toc198997249 \h </w:instrText>
         </w:r>
         <w:r>
           <w:rPr>
@@ -301,7 +301,7 @@
           <w14:ligatures w14:val="standardContextual"/>
         </w:rPr>
       </w:pPr>
-      <w:hyperlink w:anchor="_Toc198963578" w:history="1">
+      <w:hyperlink w:anchor="_Toc198997250" w:history="1">
         <w:r>
           <w:rPr>
             <w:rStyle w:val="Hyperlink"/>
@@ -329,7 +329,7 @@
             <w:noProof/>
             <w:webHidden/>
           </w:rPr>
-          <w:instrText xml:space="preserve"> PAGEREF _Toc198963578 \h </w:instrText>
+          <w:instrText xml:space="preserve"> PAGEREF _Toc198997250 \h </w:instrText>
         </w:r>
         <w:r>
           <w:rPr>
@@ -375,7 +375,7 @@
           <w14:ligatures w14:val="standardContextual"/>
         </w:rPr>
       </w:pPr>
-      <w:hyperlink w:anchor="_Toc198963579" w:history="1">
+      <w:hyperlink w:anchor="_Toc198997251" w:history="1">
         <w:r>
           <w:rPr>
             <w:rStyle w:val="Hyperlink"/>
@@ -403,7 +403,7 @@
             <w:noProof/>
             <w:webHidden/>
           </w:rPr>
-          <w:instrText xml:space="preserve"> PAGEREF _Toc198963579 \h </w:instrText>
+          <w:instrText xml:space="preserve"> PAGEREF _Toc198997251 \h </w:instrText>
         </w:r>
         <w:r>
           <w:rPr>
@@ -449,7 +449,7 @@
           <w14:ligatures w14:val="standardContextual"/>
         </w:rPr>
       </w:pPr>
-      <w:hyperlink w:anchor="_Toc198963580" w:history="1">
+      <w:hyperlink w:anchor="_Toc198997252" w:history="1">
         <w:r>
           <w:rPr>
             <w:rStyle w:val="Hyperlink"/>
@@ -477,7 +477,7 @@
             <w:noProof/>
             <w:webHidden/>
           </w:rPr>
-          <w:instrText xml:space="preserve"> PAGEREF _Toc198963580 \h </w:instrText>
+          <w:instrText xml:space="preserve"> PAGEREF _Toc198997252 \h </w:instrText>
         </w:r>
         <w:r>
           <w:rPr>
@@ -523,7 +523,7 @@
           <w14:ligatures w14:val="standardContextual"/>
         </w:rPr>
       </w:pPr>
-      <w:hyperlink w:anchor="_Toc198963581" w:history="1">
+      <w:hyperlink w:anchor="_Toc198997253" w:history="1">
         <w:r>
           <w:rPr>
             <w:rStyle w:val="Hyperlink"/>
@@ -550,7 +550,7 @@
             <w:noProof/>
             <w:webHidden/>
           </w:rPr>
-          <w:instrText xml:space="preserve"> PAGEREF _Toc198963581 \h </w:instrText>
+          <w:instrText xml:space="preserve"> PAGEREF _Toc198997253 \h </w:instrText>
         </w:r>
         <w:r>
           <w:rPr>
@@ -596,7 +596,7 @@
           <w14:ligatures w14:val="standardContextual"/>
         </w:rPr>
       </w:pPr>
-      <w:hyperlink w:anchor="_Toc198963582" w:history="1">
+      <w:hyperlink w:anchor="_Toc198997254" w:history="1">
         <w:r>
           <w:rPr>
             <w:rStyle w:val="Hyperlink"/>
@@ -624,7 +624,7 @@
             <w:noProof/>
             <w:webHidden/>
           </w:rPr>
-          <w:instrText xml:space="preserve"> PAGEREF _Toc198963582 \h </w:instrText>
+          <w:instrText xml:space="preserve"> PAGEREF _Toc198997254 \h </w:instrText>
         </w:r>
         <w:r>
           <w:rPr>
@@ -670,7 +670,7 @@
           <w14:ligatures w14:val="standardContextual"/>
         </w:rPr>
       </w:pPr>
-      <w:hyperlink w:anchor="_Toc198963583" w:history="1">
+      <w:hyperlink w:anchor="_Toc198997255" w:history="1">
         <w:r>
           <w:rPr>
             <w:rStyle w:val="Hyperlink"/>
@@ -698,7 +698,7 @@
             <w:noProof/>
             <w:webHidden/>
           </w:rPr>
-          <w:instrText xml:space="preserve"> PAGEREF _Toc198963583 \h </w:instrText>
+          <w:instrText xml:space="preserve"> PAGEREF _Toc198997255 \h </w:instrText>
         </w:r>
         <w:r>
           <w:rPr>
@@ -744,7 +744,7 @@
           <w14:ligatures w14:val="standardContextual"/>
         </w:rPr>
       </w:pPr>
-      <w:hyperlink w:anchor="_Toc198963584" w:history="1">
+      <w:hyperlink w:anchor="_Toc198997256" w:history="1">
         <w:r>
           <w:rPr>
             <w:rStyle w:val="Hyperlink"/>
@@ -772,7 +772,7 @@
             <w:noProof/>
             <w:webHidden/>
           </w:rPr>
-          <w:instrText xml:space="preserve"> PAGEREF _Toc198963584 \h </w:instrText>
+          <w:instrText xml:space="preserve"> PAGEREF _Toc198997256 \h </w:instrText>
         </w:r>
         <w:r>
           <w:rPr>
@@ -818,7 +818,7 @@
           <w14:ligatures w14:val="standardContextual"/>
         </w:rPr>
       </w:pPr>
-      <w:hyperlink w:anchor="_Toc198963585" w:history="1">
+      <w:hyperlink w:anchor="_Toc198997257" w:history="1">
         <w:r>
           <w:rPr>
             <w:rStyle w:val="Hyperlink"/>
@@ -846,7 +846,7 @@
             <w:noProof/>
             <w:webHidden/>
           </w:rPr>
-          <w:instrText xml:space="preserve"> PAGEREF _Toc198963585 \h </w:instrText>
+          <w:instrText xml:space="preserve"> PAGEREF _Toc198997257 \h </w:instrText>
         </w:r>
         <w:r>
           <w:rPr>
@@ -892,7 +892,7 @@
           <w14:ligatures w14:val="standardContextual"/>
         </w:rPr>
       </w:pPr>
-      <w:hyperlink w:anchor="_Toc198963586" w:history="1">
+      <w:hyperlink w:anchor="_Toc198997258" w:history="1">
         <w:r>
           <w:rPr>
             <w:rStyle w:val="Hyperlink"/>
@@ -920,7 +920,7 @@
             <w:noProof/>
             <w:webHidden/>
           </w:rPr>
-          <w:instrText xml:space="preserve"> PAGEREF _Toc198963586 \h </w:instrText>
+          <w:instrText xml:space="preserve"> PAGEREF _Toc198997258 \h </w:instrText>
         </w:r>
         <w:r>
           <w:rPr>
@@ -966,7 +966,7 @@
           <w14:ligatures w14:val="standardContextual"/>
         </w:rPr>
       </w:pPr>
-      <w:hyperlink w:anchor="_Toc198963587" w:history="1">
+      <w:hyperlink w:anchor="_Toc198997259" w:history="1">
         <w:r>
           <w:rPr>
             <w:rStyle w:val="Hyperlink"/>
@@ -994,7 +994,7 @@
             <w:noProof/>
             <w:webHidden/>
           </w:rPr>
-          <w:instrText xml:space="preserve"> PAGEREF _Toc198963587 \h </w:instrText>
+          <w:instrText xml:space="preserve"> PAGEREF _Toc198997259 \h </w:instrText>
         </w:r>
         <w:r>
           <w:rPr>
@@ -1040,7 +1040,7 @@
           <w14:ligatures w14:val="standardContextual"/>
         </w:rPr>
       </w:pPr>
-      <w:hyperlink w:anchor="_Toc198963588" w:history="1">
+      <w:hyperlink w:anchor="_Toc198997260" w:history="1">
         <w:r>
           <w:rPr>
             <w:rStyle w:val="Hyperlink"/>
@@ -1068,7 +1068,7 @@
             <w:noProof/>
             <w:webHidden/>
           </w:rPr>
-          <w:instrText xml:space="preserve"> PAGEREF _Toc198963588 \h </w:instrText>
+          <w:instrText xml:space="preserve"> PAGEREF _Toc198997260 \h </w:instrText>
         </w:r>
         <w:r>
           <w:rPr>
@@ -1114,7 +1114,7 @@
           <w14:ligatures w14:val="standardContextual"/>
         </w:rPr>
       </w:pPr>
-      <w:hyperlink w:anchor="_Toc198963589" w:history="1">
+      <w:hyperlink w:anchor="_Toc198997261" w:history="1">
         <w:r>
           <w:rPr>
             <w:rStyle w:val="Hyperlink"/>
@@ -1142,7 +1142,7 @@
             <w:noProof/>
             <w:webHidden/>
           </w:rPr>
-          <w:instrText xml:space="preserve"> PAGEREF _Toc198963589 \h </w:instrText>
+          <w:instrText xml:space="preserve"> PAGEREF _Toc198997261 \h </w:instrText>
         </w:r>
         <w:r>
           <w:rPr>
@@ -1188,7 +1188,7 @@
           <w14:ligatures w14:val="standardContextual"/>
         </w:rPr>
       </w:pPr>
-      <w:hyperlink w:anchor="_Toc198963590" w:history="1">
+      <w:hyperlink w:anchor="_Toc198997262" w:history="1">
         <w:r>
           <w:rPr>
             <w:rStyle w:val="Hyperlink"/>
@@ -1216,7 +1216,7 @@
             <w:noProof/>
             <w:webHidden/>
           </w:rPr>
-          <w:instrText xml:space="preserve"> PAGEREF _Toc198963590 \h </w:instrText>
+          <w:instrText xml:space="preserve"> PAGEREF _Toc198997262 \h </w:instrText>
         </w:r>
         <w:r>
           <w:rPr>
@@ -1262,7 +1262,7 @@
           <w14:ligatures w14:val="standardContextual"/>
         </w:rPr>
       </w:pPr>
-      <w:hyperlink w:anchor="_Toc198963591" w:history="1">
+      <w:hyperlink w:anchor="_Toc198997263" w:history="1">
         <w:r>
           <w:rPr>
             <w:rStyle w:val="Hyperlink"/>
@@ -1290,7 +1290,7 @@
             <w:noProof/>
             <w:webHidden/>
           </w:rPr>
-          <w:instrText xml:space="preserve"> PAGEREF _Toc198963591 \h </w:instrText>
+          <w:instrText xml:space="preserve"> PAGEREF _Toc198997263 \h </w:instrText>
         </w:r>
         <w:r>
           <w:rPr>
@@ -1336,7 +1336,7 @@
           <w14:ligatures w14:val="standardContextual"/>
         </w:rPr>
       </w:pPr>
-      <w:hyperlink w:anchor="_Toc198963592" w:history="1">
+      <w:hyperlink w:anchor="_Toc198997264" w:history="1">
         <w:r>
           <w:rPr>
             <w:rStyle w:val="Hyperlink"/>
@@ -1364,7 +1364,7 @@
             <w:noProof/>
             <w:webHidden/>
           </w:rPr>
-          <w:instrText xml:space="preserve"> PAGEREF _Toc198963592 \h </w:instrText>
+          <w:instrText xml:space="preserve"> PAGEREF _Toc198997264 \h </w:instrText>
         </w:r>
         <w:r>
           <w:rPr>
@@ -1410,7 +1410,7 @@
           <w14:ligatures w14:val="standardContextual"/>
         </w:rPr>
       </w:pPr>
-      <w:hyperlink w:anchor="_Toc198963593" w:history="1">
+      <w:hyperlink w:anchor="_Toc198997265" w:history="1">
         <w:r>
           <w:rPr>
             <w:rStyle w:val="Hyperlink"/>
@@ -1438,7 +1438,7 @@
             <w:noProof/>
             <w:webHidden/>
           </w:rPr>
-          <w:instrText xml:space="preserve"> PAGEREF _Toc198963593 \h </w:instrText>
+          <w:instrText xml:space="preserve"> PAGEREF _Toc198997265 \h </w:instrText>
         </w:r>
         <w:r>
           <w:rPr>
@@ -1484,7 +1484,7 @@
           <w14:ligatures w14:val="standardContextual"/>
         </w:rPr>
       </w:pPr>
-      <w:hyperlink w:anchor="_Toc198963594" w:history="1">
+      <w:hyperlink w:anchor="_Toc198997266" w:history="1">
         <w:r>
           <w:rPr>
             <w:rStyle w:val="Hyperlink"/>
@@ -1512,7 +1512,7 @@
             <w:noProof/>
             <w:webHidden/>
           </w:rPr>
-          <w:instrText xml:space="preserve"> PAGEREF _Toc198963594 \h </w:instrText>
+          <w:instrText xml:space="preserve"> PAGEREF _Toc198997266 \h </w:instrText>
         </w:r>
         <w:r>
           <w:rPr>
@@ -1558,7 +1558,7 @@
           <w14:ligatures w14:val="standardContextual"/>
         </w:rPr>
       </w:pPr>
-      <w:hyperlink w:anchor="_Toc198963595" w:history="1">
+      <w:hyperlink w:anchor="_Toc198997267" w:history="1">
         <w:r>
           <w:rPr>
             <w:rStyle w:val="Hyperlink"/>
@@ -1586,7 +1586,7 @@
             <w:noProof/>
             <w:webHidden/>
           </w:rPr>
-          <w:instrText xml:space="preserve"> PAGEREF _Toc198963595 \h </w:instrText>
+          <w:instrText xml:space="preserve"> PAGEREF _Toc198997267 \h </w:instrText>
         </w:r>
         <w:r>
           <w:rPr>
@@ -1632,7 +1632,7 @@
           <w14:ligatures w14:val="standardContextual"/>
         </w:rPr>
       </w:pPr>
-      <w:hyperlink w:anchor="_Toc198963596" w:history="1">
+      <w:hyperlink w:anchor="_Toc198997268" w:history="1">
         <w:r>
           <w:rPr>
             <w:rStyle w:val="Hyperlink"/>
@@ -1660,7 +1660,7 @@
             <w:noProof/>
             <w:webHidden/>
           </w:rPr>
-          <w:instrText xml:space="preserve"> PAGEREF _Toc198963596 \h </w:instrText>
+          <w:instrText xml:space="preserve"> PAGEREF _Toc198997268 \h </w:instrText>
         </w:r>
         <w:r>
           <w:rPr>
@@ -1706,7 +1706,7 @@
           <w14:ligatures w14:val="standardContextual"/>
         </w:rPr>
       </w:pPr>
-      <w:hyperlink w:anchor="_Toc198963597" w:history="1">
+      <w:hyperlink w:anchor="_Toc198997269" w:history="1">
         <w:r>
           <w:rPr>
             <w:rStyle w:val="Hyperlink"/>
@@ -1734,7 +1734,7 @@
             <w:noProof/>
             <w:webHidden/>
           </w:rPr>
-          <w:instrText xml:space="preserve"> PAGEREF _Toc198963597 \h </w:instrText>
+          <w:instrText xml:space="preserve"> PAGEREF _Toc198997269 \h </w:instrText>
         </w:r>
         <w:r>
           <w:rPr>
@@ -1780,7 +1780,7 @@
           <w14:ligatures w14:val="standardContextual"/>
         </w:rPr>
       </w:pPr>
-      <w:hyperlink w:anchor="_Toc198963598" w:history="1">
+      <w:hyperlink w:anchor="_Toc198997270" w:history="1">
         <w:r>
           <w:rPr>
             <w:rStyle w:val="Hyperlink"/>
@@ -1808,7 +1808,7 @@
             <w:noProof/>
             <w:webHidden/>
           </w:rPr>
-          <w:instrText xml:space="preserve"> PAGEREF _Toc198963598 \h </w:instrText>
+          <w:instrText xml:space="preserve"> PAGEREF _Toc198997270 \h </w:instrText>
         </w:r>
         <w:r>
           <w:rPr>
@@ -1854,7 +1854,7 @@
           <w14:ligatures w14:val="standardContextual"/>
         </w:rPr>
       </w:pPr>
-      <w:hyperlink w:anchor="_Toc198963599" w:history="1">
+      <w:hyperlink w:anchor="_Toc198997271" w:history="1">
         <w:r>
           <w:rPr>
             <w:rStyle w:val="Hyperlink"/>
@@ -1882,7 +1882,7 @@
             <w:noProof/>
             <w:webHidden/>
           </w:rPr>
-          <w:instrText xml:space="preserve"> PAGEREF _Toc198963599 \h </w:instrText>
+          <w:instrText xml:space="preserve"> PAGEREF _Toc198997271 \h </w:instrText>
         </w:r>
         <w:r>
           <w:rPr>
@@ -1928,7 +1928,7 @@
           <w14:ligatures w14:val="standardContextual"/>
         </w:rPr>
       </w:pPr>
-      <w:hyperlink w:anchor="_Toc198963600" w:history="1">
+      <w:hyperlink w:anchor="_Toc198997272" w:history="1">
         <w:r>
           <w:rPr>
             <w:rStyle w:val="Hyperlink"/>
@@ -1956,7 +1956,7 @@
             <w:noProof/>
             <w:webHidden/>
           </w:rPr>
-          <w:instrText xml:space="preserve"> PAGEREF _Toc198963600 \h </w:instrText>
+          <w:instrText xml:space="preserve"> PAGEREF _Toc198997272 \h </w:instrText>
         </w:r>
         <w:r>
           <w:rPr>
@@ -2002,7 +2002,7 @@
           <w14:ligatures w14:val="standardContextual"/>
         </w:rPr>
       </w:pPr>
-      <w:hyperlink w:anchor="_Toc198963601" w:history="1">
+      <w:hyperlink w:anchor="_Toc198997273" w:history="1">
         <w:r>
           <w:rPr>
             <w:rStyle w:val="Hyperlink"/>
@@ -2030,7 +2030,7 @@
             <w:noProof/>
             <w:webHidden/>
           </w:rPr>
-          <w:instrText xml:space="preserve"> PAGEREF _Toc198963601 \h </w:instrText>
+          <w:instrText xml:space="preserve"> PAGEREF _Toc198997273 \h </w:instrText>
         </w:r>
         <w:r>
           <w:rPr>
@@ -2076,7 +2076,7 @@
           <w14:ligatures w14:val="standardContextual"/>
         </w:rPr>
       </w:pPr>
-      <w:hyperlink w:anchor="_Toc198963602" w:history="1">
+      <w:hyperlink w:anchor="_Toc198997274" w:history="1">
         <w:r>
           <w:rPr>
             <w:rStyle w:val="Hyperlink"/>
@@ -2103,7 +2103,7 @@
             <w:noProof/>
             <w:webHidden/>
           </w:rPr>
-          <w:instrText xml:space="preserve"> PAGEREF _Toc198963602 \h </w:instrText>
+          <w:instrText xml:space="preserve"> PAGEREF _Toc198997274 \h </w:instrText>
         </w:r>
         <w:r>
           <w:rPr>
@@ -2149,7 +2149,7 @@
           <w14:ligatures w14:val="standardContextual"/>
         </w:rPr>
       </w:pPr>
-      <w:hyperlink w:anchor="_Toc198963603" w:history="1">
+      <w:hyperlink w:anchor="_Toc198997275" w:history="1">
         <w:r>
           <w:rPr>
             <w:rStyle w:val="Hyperlink"/>
@@ -2176,7 +2176,7 @@
             <w:noProof/>
             <w:webHidden/>
           </w:rPr>
-          <w:instrText xml:space="preserve"> PAGEREF _Toc198963603 \h </w:instrText>
+          <w:instrText xml:space="preserve"> PAGEREF _Toc198997275 \h </w:instrText>
         </w:r>
         <w:r>
           <w:rPr>
@@ -2222,7 +2222,7 @@
           <w14:ligatures w14:val="standardContextual"/>
         </w:rPr>
       </w:pPr>
-      <w:hyperlink w:anchor="_Toc198963604" w:history="1">
+      <w:hyperlink w:anchor="_Toc198997276" w:history="1">
         <w:r>
           <w:rPr>
             <w:rStyle w:val="Hyperlink"/>
@@ -2249,7 +2249,7 @@
             <w:noProof/>
             <w:webHidden/>
           </w:rPr>
-          <w:instrText xml:space="preserve"> PAGEREF _Toc198963604 \h </w:instrText>
+          <w:instrText xml:space="preserve"> PAGEREF _Toc198997276 \h </w:instrText>
         </w:r>
         <w:r>
           <w:rPr>
@@ -2295,7 +2295,7 @@
           <w14:ligatures w14:val="standardContextual"/>
         </w:rPr>
       </w:pPr>
-      <w:hyperlink w:anchor="_Toc198963605" w:history="1">
+      <w:hyperlink w:anchor="_Toc198997277" w:history="1">
         <w:r>
           <w:rPr>
             <w:rStyle w:val="Hyperlink"/>
@@ -2322,7 +2322,7 @@
             <w:noProof/>
             <w:webHidden/>
           </w:rPr>
-          <w:instrText xml:space="preserve"> PAGEREF _Toc198963605 \h </w:instrText>
+          <w:instrText xml:space="preserve"> PAGEREF _Toc198997277 \h </w:instrText>
         </w:r>
         <w:r>
           <w:rPr>
@@ -2368,7 +2368,7 @@
           <w14:ligatures w14:val="standardContextual"/>
         </w:rPr>
       </w:pPr>
-      <w:hyperlink w:anchor="_Toc198963606" w:history="1">
+      <w:hyperlink w:anchor="_Toc198997278" w:history="1">
         <w:r>
           <w:rPr>
             <w:rStyle w:val="Hyperlink"/>
@@ -2396,7 +2396,7 @@
             <w:noProof/>
             <w:webHidden/>
           </w:rPr>
-          <w:instrText xml:space="preserve"> PAGEREF _Toc198963606 \h </w:instrText>
+          <w:instrText xml:space="preserve"> PAGEREF _Toc198997278 \h </w:instrText>
         </w:r>
         <w:r>
           <w:rPr>
@@ -2442,7 +2442,7 @@
           <w14:ligatures w14:val="standardContextual"/>
         </w:rPr>
       </w:pPr>
-      <w:hyperlink w:anchor="_Toc198963607" w:history="1">
+      <w:hyperlink w:anchor="_Toc198997279" w:history="1">
         <w:r>
           <w:rPr>
             <w:rStyle w:val="Hyperlink"/>
@@ -2470,7 +2470,7 @@
             <w:noProof/>
             <w:webHidden/>
           </w:rPr>
-          <w:instrText xml:space="preserve"> PAGEREF _Toc198963607 \h </w:instrText>
+          <w:instrText xml:space="preserve"> PAGEREF _Toc198997279 \h </w:instrText>
         </w:r>
         <w:r>
           <w:rPr>
@@ -2516,7 +2516,7 @@
           <w14:ligatures w14:val="standardContextual"/>
         </w:rPr>
       </w:pPr>
-      <w:hyperlink w:anchor="_Toc198963608" w:history="1">
+      <w:hyperlink w:anchor="_Toc198997280" w:history="1">
         <w:r>
           <w:rPr>
             <w:rStyle w:val="Hyperlink"/>
@@ -2544,7 +2544,7 @@
             <w:noProof/>
             <w:webHidden/>
           </w:rPr>
-          <w:instrText xml:space="preserve"> PAGEREF _Toc198963608 \h </w:instrText>
+          <w:instrText xml:space="preserve"> PAGEREF _Toc198997280 \h </w:instrText>
         </w:r>
         <w:r>
           <w:rPr>
@@ -2602,7 +2602,7 @@
           <w:lang w:val="en-US"/>
         </w:rPr>
       </w:pPr>
-      <w:bookmarkStart w:id="1" w:name="_Toc198963576"/>
+      <w:bookmarkStart w:id="1" w:name="_Toc198997248"/>
       <w:r>
         <w:rPr>
           <w:lang w:val="en-US"/>
@@ -2619,7 +2619,7 @@
           <w:lang w:val="en-US"/>
         </w:rPr>
       </w:pPr>
-      <w:bookmarkStart w:id="2" w:name="_Toc198963577"/>
+      <w:bookmarkStart w:id="2" w:name="_Toc198997249"/>
       <w:r>
         <w:rPr>
           <w:lang w:val="en-US"/>
@@ -2645,7 +2645,7 @@
           <w:lang w:val="en-US"/>
         </w:rPr>
       </w:pPr>
-      <w:bookmarkStart w:id="3" w:name="_Toc198963578"/>
+      <w:bookmarkStart w:id="3" w:name="_Toc198997250"/>
       <w:r>
         <w:rPr>
           <w:lang w:val="en-US"/>
@@ -2666,7 +2666,7 @@
           <w:lang w:val="en-US"/>
         </w:rPr>
       </w:pPr>
-      <w:bookmarkStart w:id="4" w:name="_Toc198963579"/>
+      <w:bookmarkStart w:id="4" w:name="_Toc198997251"/>
       <w:r>
         <w:rPr>
           <w:lang w:val="en-US"/>
@@ -2677,18 +2677,15 @@
     </w:p>
     <w:p>
       <w:r>
-        <w:t xml:space="preserve">The Campus Ride-Sharing Platform with Parking System Integration is a hybrid mobile and web application solution developed to enhance transportation efficiency across campus. It interacts with three key external systems: the Campus Parking Management System (for parking availability), the MMU Identity Management System (for user authentication and role assignment), and external GPS/Map APIs (for location-based services and ride navigation). Users can request or offer rides, schedule and track rides, view parking availability, and communicate via in-app messaging. MMU IDM handles user authentication during sign-up and login. The Parking System provides real-time parking data to the platform. Admins access the system to view user and vehicle </w:t>
-      </w:r>
-      <w:r>
-        <w:t>information and</w:t>
-      </w:r>
-      <w:r>
-        <w:t xml:space="preserve"> manage login/logout. This setup ensures secure, efficient coordination of campus transportation and parking resources.</w:t>
+        <w:t>The Campus Ride-Sharing Platform with Parking System Integration is a hybrid mobile and web application solution developed to enhance transportation efficiency across campus. It interacts with three key external systems: the Campus Parking Management System (for parking availability), the MMU Identity Management System (for user authentication and role assignment), and external GPS/Map APIs (for location-based services and ride navigation). Users can request or offer rides, schedule and track rides, view parking availability, and communicate via in-app messaging. MMU IDM handles user authentication during sign-up and login. The Parking System provides real-time parking data to the platform. Admins access the system to view user and vehicle information and manage login/logout. This setup ensures secure, efficient coordination of campus transportation and parking resources.</w:t>
       </w:r>
     </w:p>
     <w:p/>
     <w:p>
       <w:r>
+        <w:rPr>
+          <w:noProof/>
+        </w:rPr>
         <w:lastRenderedPageBreak/>
         <w:drawing>
           <wp:inline distT="0" distB="0" distL="0" distR="0" wp14:anchorId="10C022E8" wp14:editId="303D81BE">
@@ -2762,7 +2759,7 @@
           <w:lang w:val="en-US"/>
         </w:rPr>
       </w:pPr>
-      <w:bookmarkStart w:id="5" w:name="_Toc198963580"/>
+      <w:bookmarkStart w:id="5" w:name="_Toc198997252"/>
       <w:r>
         <w:rPr>
           <w:lang w:val="en-US"/>
@@ -2794,6 +2791,9 @@
     <w:p/>
     <w:p>
       <w:r>
+        <w:rPr>
+          <w:noProof/>
+        </w:rPr>
         <w:lastRenderedPageBreak/>
         <w:drawing>
           <wp:inline distT="0" distB="0" distL="0" distR="0" wp14:anchorId="554868B6" wp14:editId="3E277450">
@@ -2862,7 +2862,7 @@
       <w:pPr>
         <w:pStyle w:val="TNRHeading4"/>
       </w:pPr>
-      <w:bookmarkStart w:id="6" w:name="_Toc198963581"/>
+      <w:bookmarkStart w:id="6" w:name="_Toc198997253"/>
       <w:r>
         <w:t>1.3.1.1 Goal of the system</w:t>
       </w:r>
@@ -3446,7 +3446,7 @@
           <w:lang w:val="en-US"/>
         </w:rPr>
       </w:pPr>
-      <w:bookmarkStart w:id="7" w:name="_Toc198963582"/>
+      <w:bookmarkStart w:id="7" w:name="_Toc198997254"/>
       <w:r>
         <w:rPr>
           <w:lang w:val="en-US"/>
@@ -4965,7 +4965,7 @@
           <w:lang w:val="en-US"/>
         </w:rPr>
       </w:pPr>
-      <w:bookmarkStart w:id="8" w:name="_Toc198963583"/>
+      <w:bookmarkStart w:id="8" w:name="_Toc198997255"/>
       <w:r>
         <w:rPr>
           <w:lang w:val="en-US"/>
@@ -5316,7 +5316,7 @@
           <w:lang w:val="en-US"/>
         </w:rPr>
       </w:pPr>
-      <w:bookmarkStart w:id="9" w:name="_Toc198963584"/>
+      <w:bookmarkStart w:id="9" w:name="_Toc198997256"/>
       <w:r>
         <w:rPr>
           <w:lang w:val="en-US"/>
@@ -5527,7 +5527,7 @@
           <w:lang w:val="en-US"/>
         </w:rPr>
       </w:pPr>
-      <w:bookmarkStart w:id="10" w:name="_Toc198963585"/>
+      <w:bookmarkStart w:id="10" w:name="_Toc198997257"/>
       <w:r>
         <w:rPr>
           <w:lang w:val="en-US"/>
@@ -6509,7 +6509,7 @@
           <w:lang w:val="en-US"/>
         </w:rPr>
       </w:pPr>
-      <w:bookmarkStart w:id="11" w:name="_Toc198963586"/>
+      <w:bookmarkStart w:id="11" w:name="_Toc198997258"/>
       <w:r>
         <w:rPr>
           <w:lang w:val="en-US"/>
@@ -6521,19 +6521,177 @@
     </w:p>
     <w:p>
       <w:pPr>
+        <w:ind w:left="720" w:hanging="720"/>
+        <w:jc w:val="left"/>
+      </w:pPr>
+      <w:r>
+        <w:t>DataGaps. (n.d.). Database testing concepts.</w:t>
+      </w:r>
+      <w:hyperlink r:id="rId10" w:history="1">
+        <w:r>
+          <w:rPr>
+            <w:rStyle w:val="Hyperlink"/>
+          </w:rPr>
+          <w:t xml:space="preserve"> </w:t>
+        </w:r>
+        <w:r>
+          <w:rPr>
+            <w:rStyle w:val="Hyperlink"/>
+          </w:rPr>
+          <w:t>https://www.datagaps.com/data-testing-concepts/database-testing/</w:t>
+        </w:r>
+      </w:hyperlink>
+    </w:p>
+    <w:p>
+      <w:pPr>
+        <w:ind w:left="720" w:hanging="720"/>
+        <w:jc w:val="left"/>
+      </w:pPr>
+      <w:r>
+        <w:t xml:space="preserve">GeeksforGeeks. (n.d.). Stress testing in software testing.  </w:t>
+      </w:r>
+      <w:hyperlink r:id="rId11" w:history="1">
+        <w:r>
+          <w:rPr>
+            <w:rStyle w:val="Hyperlink"/>
+          </w:rPr>
+          <w:t>https://www.geeksforgeeks.org/stress-testing-software-testing/</w:t>
+        </w:r>
+      </w:hyperlink>
+      <w:r>
+        <w:t> </w:t>
+      </w:r>
+    </w:p>
+    <w:p>
+      <w:pPr>
+        <w:ind w:left="720" w:hanging="720"/>
+        <w:jc w:val="left"/>
+      </w:pPr>
+      <w:r>
+        <w:t>IEEE. (2018). *ISO/IEC/IEEE 29148:2018 Systems and software engineering—Life cycle processes—Requirements engineering*.</w:t>
+      </w:r>
+      <w:hyperlink r:id="rId12" w:history="1">
+        <w:r>
+          <w:rPr>
+            <w:rStyle w:val="Hyperlink"/>
+          </w:rPr>
+          <w:t xml:space="preserve"> https://www.iso.org/standard/72089.html</w:t>
+        </w:r>
+      </w:hyperlink>
+    </w:p>
+    <w:p>
+      <w:pPr>
+        <w:ind w:left="720" w:hanging="720"/>
+        <w:jc w:val="left"/>
+      </w:pPr>
+      <w:r>
+        <w:t xml:space="preserve">Interaction Design Foundation. (n.d.). Usability testing. </w:t>
+      </w:r>
+      <w:hyperlink r:id="rId13" w:history="1">
+        <w:r>
+          <w:rPr>
+            <w:rStyle w:val="Hyperlink"/>
+          </w:rPr>
+          <w:t>https://www.interaction-design.org/literature/topics/usability-testing</w:t>
+        </w:r>
+      </w:hyperlink>
+      <w:r>
+        <w:t> </w:t>
+      </w:r>
+    </w:p>
+    <w:p>
+      <w:pPr>
+        <w:ind w:left="720" w:hanging="720"/>
+        <w:jc w:val="left"/>
+      </w:pPr>
+      <w:r>
+        <w:t xml:space="preserve">Pohl, K. (2010). Requirements engineering: Fundamentals, principles, and techniques. Springer. </w:t>
+      </w:r>
+      <w:hyperlink r:id="rId14" w:history="1">
+        <w:r>
+          <w:rPr>
+            <w:rStyle w:val="Hyperlink"/>
+          </w:rPr>
+          <w:t>Pohl, K. (2010). Requirements Engineering Fundamentals, Principles, and Techniques (p. 813). Heidelberg Springer. - References - Scientific Research Publishing</w:t>
+        </w:r>
+      </w:hyperlink>
+    </w:p>
+    <w:p>
+      <w:pPr>
+        <w:jc w:val="left"/>
+      </w:pPr>
+      <w:r>
+        <w:t xml:space="preserve">QA Touch. (n.d.). Component testing. </w:t>
+      </w:r>
+      <w:hyperlink r:id="rId15" w:history="1">
+        <w:r>
+          <w:rPr>
+            <w:rStyle w:val="Hyperlink"/>
+          </w:rPr>
+          <w:t>https://www.qatouch.com/blog/component-testing/</w:t>
+        </w:r>
+      </w:hyperlink>
+    </w:p>
+    <w:p>
+      <w:pPr>
+        <w:ind w:left="720" w:hanging="720"/>
+        <w:jc w:val="left"/>
+      </w:pPr>
+      <w:r>
+        <w:t>ResearchGate. (2011). Effective and scalable software compatibility testing.</w:t>
+      </w:r>
+      <w:hyperlink r:id="rId16" w:history="1">
+        <w:r>
+          <w:rPr>
+            <w:rStyle w:val="Hyperlink"/>
+          </w:rPr>
+          <w:t xml:space="preserve"> https://www.researchgate.net/publication/220854681_Effective_and_scalable_software_compatibility_testing</w:t>
+        </w:r>
+      </w:hyperlink>
+    </w:p>
+    <w:p>
+      <w:pPr>
+        <w:ind w:left="720" w:hanging="720"/>
+        <w:jc w:val="left"/>
+      </w:pPr>
+      <w:r>
+        <w:t>TechTarget. (n.d.). API testing.</w:t>
+      </w:r>
+      <w:hyperlink r:id="rId17" w:history="1">
+        <w:r>
+          <w:rPr>
+            <w:rStyle w:val="Hyperlink"/>
+          </w:rPr>
+          <w:t xml:space="preserve"> https://www.techtarget.com/searchapparchitecture/definition/API-testing</w:t>
+        </w:r>
+      </w:hyperlink>
+      <w:r>
+        <w:t> </w:t>
+      </w:r>
+    </w:p>
+    <w:p>
+      <w:pPr>
+        <w:jc w:val="left"/>
+      </w:pPr>
+      <w:r>
+        <w:t xml:space="preserve">W3Schools. (n.d.). SQL Constraints. </w:t>
+      </w:r>
+      <w:hyperlink r:id="rId18" w:history="1">
+        <w:r>
+          <w:rPr>
+            <w:rStyle w:val="Hyperlink"/>
+          </w:rPr>
+          <w:t>https://www.w3schools.com/sql/sql_constraints.asp</w:t>
+        </w:r>
+      </w:hyperlink>
+    </w:p>
+    <w:p>
+      <w:pPr>
         <w:rPr>
           <w:sz w:val="40"/>
           <w:lang w:val="en-US"/>
         </w:rPr>
       </w:pPr>
-      <w:proofErr w:type="spellStart"/>
-      <w:r>
-        <w:rPr>
-          <w:lang w:val="en-US"/>
-        </w:rPr>
-        <w:t>tx</w:t>
-      </w:r>
-      <w:proofErr w:type="spellEnd"/>
       <w:r>
         <w:rPr>
           <w:lang w:val="en-US"/>
@@ -6548,7 +6706,7 @@
           <w:lang w:val="en-US"/>
         </w:rPr>
       </w:pPr>
-      <w:bookmarkStart w:id="12" w:name="_Toc198963587"/>
+      <w:bookmarkStart w:id="12" w:name="_Toc198997259"/>
       <w:r>
         <w:rPr>
           <w:lang w:val="en-US"/>
@@ -6565,7 +6723,7 @@
           <w:lang w:val="en-US"/>
         </w:rPr>
       </w:pPr>
-      <w:bookmarkStart w:id="13" w:name="_Toc198963588"/>
+      <w:bookmarkStart w:id="13" w:name="_Toc198997260"/>
       <w:r>
         <w:rPr>
           <w:lang w:val="en-US"/>
@@ -7436,7 +7594,7 @@
                     <pic:cNvPicPr preferRelativeResize="0"/>
                   </pic:nvPicPr>
                   <pic:blipFill>
-                    <a:blip r:embed="rId10"/>
+                    <a:blip r:embed="rId19"/>
                     <a:srcRect/>
                     <a:stretch>
                       <a:fillRect/>
@@ -11687,15 +11845,7 @@
               <w:jc w:val="left"/>
             </w:pPr>
             <w:r>
-              <w:t xml:space="preserve">6. If the ride session is </w:t>
-            </w:r>
-            <w:proofErr w:type="spellStart"/>
-            <w:r>
-              <w:t>canceled</w:t>
-            </w:r>
-            <w:proofErr w:type="spellEnd"/>
-            <w:r>
-              <w:t xml:space="preserve"> or ends, system disables the messaging functionality.</w:t>
+              <w:t>6. If the ride session is canceled or ends, system disables the messaging functionality.</w:t>
             </w:r>
           </w:p>
           <w:p>
@@ -15152,7 +15302,7 @@
                     <pic:cNvPicPr preferRelativeResize="0"/>
                   </pic:nvPicPr>
                   <pic:blipFill>
-                    <a:blip r:embed="rId11"/>
+                    <a:blip r:embed="rId20"/>
                     <a:srcRect/>
                     <a:stretch>
                       <a:fillRect/>
@@ -15203,7 +15353,7 @@
                     <pic:cNvPicPr preferRelativeResize="0"/>
                   </pic:nvPicPr>
                   <pic:blipFill>
-                    <a:blip r:embed="rId12"/>
+                    <a:blip r:embed="rId21"/>
                     <a:srcRect/>
                     <a:stretch>
                       <a:fillRect/>
@@ -15254,7 +15404,7 @@
                     <pic:cNvPicPr preferRelativeResize="0"/>
                   </pic:nvPicPr>
                   <pic:blipFill>
-                    <a:blip r:embed="rId13"/>
+                    <a:blip r:embed="rId22"/>
                     <a:srcRect/>
                     <a:stretch>
                       <a:fillRect/>
@@ -15310,7 +15460,7 @@
                     <pic:cNvPicPr preferRelativeResize="0"/>
                   </pic:nvPicPr>
                   <pic:blipFill>
-                    <a:blip r:embed="rId14"/>
+                    <a:blip r:embed="rId23"/>
                     <a:srcRect/>
                     <a:stretch>
                       <a:fillRect/>
@@ -15361,7 +15511,7 @@
                     <pic:cNvPicPr preferRelativeResize="0"/>
                   </pic:nvPicPr>
                   <pic:blipFill>
-                    <a:blip r:embed="rId15"/>
+                    <a:blip r:embed="rId24"/>
                     <a:srcRect/>
                     <a:stretch>
                       <a:fillRect/>
@@ -15414,7 +15564,7 @@
                     <pic:cNvPicPr preferRelativeResize="0"/>
                   </pic:nvPicPr>
                   <pic:blipFill>
-                    <a:blip r:embed="rId16"/>
+                    <a:blip r:embed="rId25"/>
                     <a:srcRect/>
                     <a:stretch>
                       <a:fillRect/>
@@ -15465,7 +15615,7 @@
                     <pic:cNvPicPr preferRelativeResize="0"/>
                   </pic:nvPicPr>
                   <pic:blipFill>
-                    <a:blip r:embed="rId17"/>
+                    <a:blip r:embed="rId26"/>
                     <a:srcRect/>
                     <a:stretch>
                       <a:fillRect/>
@@ -15518,7 +15668,7 @@
                     <pic:cNvPicPr preferRelativeResize="0"/>
                   </pic:nvPicPr>
                   <pic:blipFill>
-                    <a:blip r:embed="rId18"/>
+                    <a:blip r:embed="rId27"/>
                     <a:srcRect/>
                     <a:stretch>
                       <a:fillRect/>
@@ -15569,7 +15719,7 @@
                     <pic:cNvPicPr preferRelativeResize="0"/>
                   </pic:nvPicPr>
                   <pic:blipFill>
-                    <a:blip r:embed="rId19"/>
+                    <a:blip r:embed="rId28"/>
                     <a:srcRect/>
                     <a:stretch>
                       <a:fillRect/>
@@ -15620,7 +15770,7 @@
                     <pic:cNvPicPr preferRelativeResize="0"/>
                   </pic:nvPicPr>
                   <pic:blipFill>
-                    <a:blip r:embed="rId20"/>
+                    <a:blip r:embed="rId29"/>
                     <a:srcRect/>
                     <a:stretch>
                       <a:fillRect/>
@@ -15673,7 +15823,7 @@
                     <pic:cNvPicPr preferRelativeResize="0"/>
                   </pic:nvPicPr>
                   <pic:blipFill>
-                    <a:blip r:embed="rId21"/>
+                    <a:blip r:embed="rId30"/>
                     <a:srcRect/>
                     <a:stretch>
                       <a:fillRect/>
@@ -15726,7 +15876,7 @@
                     <pic:cNvPicPr preferRelativeResize="0"/>
                   </pic:nvPicPr>
                   <pic:blipFill>
-                    <a:blip r:embed="rId22"/>
+                    <a:blip r:embed="rId31"/>
                     <a:srcRect/>
                     <a:stretch>
                       <a:fillRect/>
@@ -15762,7 +15912,7 @@
           <w:lang w:val="en-US"/>
         </w:rPr>
       </w:pPr>
-      <w:bookmarkStart w:id="14" w:name="_Toc198963589"/>
+      <w:bookmarkStart w:id="14" w:name="_Toc198997261"/>
       <w:r>
         <w:rPr>
           <w:lang w:val="en-US"/>
@@ -15834,7 +15984,7 @@
           <w:lang w:val="en-US"/>
         </w:rPr>
       </w:pPr>
-      <w:bookmarkStart w:id="15" w:name="_Toc198963590"/>
+      <w:bookmarkStart w:id="15" w:name="_Toc198997262"/>
       <w:r>
         <w:rPr>
           <w:lang w:val="en-US"/>
@@ -15908,7 +16058,7 @@
           <w:lang w:val="en-US"/>
         </w:rPr>
       </w:pPr>
-      <w:bookmarkStart w:id="16" w:name="_Toc198963591"/>
+      <w:bookmarkStart w:id="16" w:name="_Toc198997263"/>
       <w:r>
         <w:rPr>
           <w:lang w:val="en-US"/>
@@ -15924,7 +16074,7 @@
           <w:lang w:val="en-US"/>
         </w:rPr>
       </w:pPr>
-      <w:bookmarkStart w:id="17" w:name="_Toc198963592"/>
+      <w:bookmarkStart w:id="17" w:name="_Toc198997264"/>
       <w:r>
         <w:rPr>
           <w:lang w:val="en-US"/>
@@ -15987,7 +16137,7 @@
           <w:lang w:val="en-US"/>
         </w:rPr>
       </w:pPr>
-      <w:bookmarkStart w:id="18" w:name="_Toc198963593"/>
+      <w:bookmarkStart w:id="18" w:name="_Toc198997265"/>
       <w:r>
         <w:rPr>
           <w:lang w:val="en-US"/>
@@ -16145,7 +16295,7 @@
           <w:lang w:val="en-US"/>
         </w:rPr>
       </w:pPr>
-      <w:bookmarkStart w:id="19" w:name="_Toc198963594"/>
+      <w:bookmarkStart w:id="19" w:name="_Toc198997266"/>
       <w:r>
         <w:rPr>
           <w:lang w:val="en-US"/>
@@ -16291,7 +16441,7 @@
           <w:lang w:val="en-US"/>
         </w:rPr>
       </w:pPr>
-      <w:bookmarkStart w:id="20" w:name="_Toc198963595"/>
+      <w:bookmarkStart w:id="20" w:name="_Toc198997267"/>
       <w:r>
         <w:rPr>
           <w:lang w:val="en-US"/>
@@ -16393,7 +16543,7 @@
           <w:lang w:val="en-US"/>
         </w:rPr>
       </w:pPr>
-      <w:bookmarkStart w:id="21" w:name="_Toc198963596"/>
+      <w:bookmarkStart w:id="21" w:name="_Toc198997268"/>
       <w:r>
         <w:rPr>
           <w:lang w:val="en-US"/>
@@ -16507,7 +16657,7 @@
           <w:lang w:val="en-US"/>
         </w:rPr>
       </w:pPr>
-      <w:bookmarkStart w:id="22" w:name="_Toc198963597"/>
+      <w:bookmarkStart w:id="22" w:name="_Toc198997269"/>
       <w:r>
         <w:rPr>
           <w:lang w:val="en-US"/>
@@ -16539,7 +16689,7 @@
                     <pic:cNvPicPr preferRelativeResize="0"/>
                   </pic:nvPicPr>
                   <pic:blipFill>
-                    <a:blip r:embed="rId23"/>
+                    <a:blip r:embed="rId32"/>
                     <a:srcRect/>
                     <a:stretch>
                       <a:fillRect/>
@@ -20779,15 +20929,7 @@
               <w:jc w:val="left"/>
             </w:pPr>
             <w:r>
-              <w:t>A combination of NOT NULL and UNIQUE. Uniquely identifies each row in a table. Each entity has a primary key (</w:t>
-            </w:r>
-            <w:proofErr w:type="spellStart"/>
-            <w:r>
-              <w:t>eg.</w:t>
-            </w:r>
-            <w:proofErr w:type="spellEnd"/>
-            <w:r>
-              <w:t xml:space="preserve"> USER.MMU_ID, RIDE.RIDE_ID, REQUEST.REQUEST_ID).</w:t>
+              <w:t>A combination of NOT NULL and UNIQUE. Uniquely identifies each row in a table. Each entity has a primary key (eg. USER.MMU_ID, RIDE.RIDE_ID, REQUEST.REQUEST_ID).</w:t>
             </w:r>
           </w:p>
         </w:tc>
@@ -20855,15 +20997,7 @@
             </w:r>
             <w:proofErr w:type="gramEnd"/>
             <w:r>
-              <w:t xml:space="preserve"> are enforced (</w:t>
-            </w:r>
-            <w:proofErr w:type="spellStart"/>
-            <w:r>
-              <w:t>eg.</w:t>
-            </w:r>
-            <w:proofErr w:type="spellEnd"/>
-            <w:r>
-              <w:t xml:space="preserve"> RIDE.DRIVER_ID reference USER.MMU_ID, DESTINATION reference LOCATION.LOCATION_ID).</w:t>
+              <w:t xml:space="preserve"> are enforced (eg. RIDE.DRIVER_ID reference USER.MMU_ID, DESTINATION reference LOCATION.LOCATION_ID).</w:t>
             </w:r>
           </w:p>
         </w:tc>
@@ -21968,7 +22102,7 @@
           <w:lang w:val="en-US"/>
         </w:rPr>
       </w:pPr>
-      <w:bookmarkStart w:id="24" w:name="_Toc198963598"/>
+      <w:bookmarkStart w:id="24" w:name="_Toc198997270"/>
       <w:r>
         <w:rPr>
           <w:lang w:val="en-US"/>
@@ -22049,15 +22183,7 @@
         <w:spacing w:after="0" w:line="276" w:lineRule="auto"/>
       </w:pPr>
       <w:r>
-        <w:t xml:space="preserve">University Branding Requirements: The user interface must comply with MMU’s branding guidelines, including university-approved </w:t>
-      </w:r>
-      <w:proofErr w:type="spellStart"/>
-      <w:r>
-        <w:t>colors</w:t>
-      </w:r>
-      <w:proofErr w:type="spellEnd"/>
-      <w:r>
-        <w:t>, logos, fonts, and layout components.</w:t>
+        <w:t>University Branding Requirements: The user interface must comply with MMU’s branding guidelines, including university-approved colors, logos, fonts, and layout components.</w:t>
       </w:r>
     </w:p>
     <w:p>
@@ -22136,15 +22262,7 @@
         <w:spacing w:after="0" w:line="276" w:lineRule="auto"/>
       </w:pPr>
       <w:r>
-        <w:t xml:space="preserve">Data Retention Limitation: Personal data must be retained only for as long as necessary to </w:t>
-      </w:r>
-      <w:proofErr w:type="spellStart"/>
-      <w:r>
-        <w:t>fulfill</w:t>
-      </w:r>
-      <w:proofErr w:type="spellEnd"/>
-      <w:r>
-        <w:t xml:space="preserve"> the ride-sharing service purpose. Beyond that, the system must support anonymization or deletion mechanisms.</w:t>
+        <w:t>Data Retention Limitation: Personal data must be retained only for as long as necessary to fulfill the ride-sharing service purpose. Beyond that, the system must support anonymization or deletion mechanisms.</w:t>
       </w:r>
     </w:p>
     <w:p>
@@ -22324,7 +22442,7 @@
           <w:lang w:val="en-US"/>
         </w:rPr>
       </w:pPr>
-      <w:bookmarkStart w:id="25" w:name="_Toc198963599"/>
+      <w:bookmarkStart w:id="25" w:name="_Toc198997271"/>
       <w:r>
         <w:rPr>
           <w:lang w:val="en-US"/>
@@ -22497,15 +22615,7 @@
         </w:numPr>
       </w:pPr>
       <w:r>
-        <w:t>All sensitive data transmitted between the client and server (</w:t>
-      </w:r>
-      <w:proofErr w:type="spellStart"/>
-      <w:r>
-        <w:t>eg.</w:t>
-      </w:r>
-      <w:proofErr w:type="spellEnd"/>
-      <w:r>
-        <w:t xml:space="preserve"> ride details, personal info) shall be protected using HTTPS (TLS).</w:t>
+        <w:t>All sensitive data transmitted between the client and server (eg. ride details, personal info) shall be protected using HTTPS (TLS).</w:t>
       </w:r>
     </w:p>
     <w:p>
@@ -22671,15 +22781,7 @@
         </w:numPr>
       </w:pPr>
       <w:r>
-        <w:t>Server-side validation shall ensure that required fields (</w:t>
-      </w:r>
-      <w:proofErr w:type="spellStart"/>
-      <w:r>
-        <w:t>eg.</w:t>
-      </w:r>
-      <w:proofErr w:type="spellEnd"/>
-      <w:r>
-        <w:t xml:space="preserve"> pickup location, time, vehicle ID) are complete and within acceptable limits.</w:t>
+        <w:t>Server-side validation shall ensure that required fields (eg. pickup location, time, vehicle ID) are complete and within acceptable limits.</w:t>
       </w:r>
     </w:p>
     <w:p>
@@ -22712,15 +22814,7 @@
         </w:numPr>
       </w:pPr>
       <w:r>
-        <w:t>Malicious or excessive submissions (</w:t>
-      </w:r>
-      <w:proofErr w:type="spellStart"/>
-      <w:r>
-        <w:t>eg.</w:t>
-      </w:r>
-      <w:proofErr w:type="spellEnd"/>
-      <w:r>
-        <w:t xml:space="preserve"> automated spam) shall trigger temporary account suspension, CAPTCHA challenges, or administrative review.</w:t>
+        <w:t>Malicious or excessive submissions (eg. automated spam) shall trigger temporary account suspension, CAPTCHA challenges, or administrative review.</w:t>
       </w:r>
     </w:p>
     <w:p>
@@ -22740,15 +22834,7 @@
         </w:numPr>
       </w:pPr>
       <w:r>
-        <w:t>The system shall ensure that users can only view and edit their own personal data (</w:t>
-      </w:r>
-      <w:proofErr w:type="spellStart"/>
-      <w:r>
-        <w:t>eg.</w:t>
-      </w:r>
-      <w:proofErr w:type="spellEnd"/>
-      <w:r>
-        <w:t xml:space="preserve"> name, user info, vehicle details).</w:t>
+        <w:t>The system shall ensure that users can only view and edit their own personal data (eg. name, user info, vehicle details).</w:t>
       </w:r>
     </w:p>
     <w:p>
@@ -22918,7 +23004,7 @@
           <w:lang w:val="en-US"/>
         </w:rPr>
       </w:pPr>
-      <w:bookmarkStart w:id="26" w:name="_Toc198963600"/>
+      <w:bookmarkStart w:id="26" w:name="_Toc198997272"/>
       <w:r>
         <w:rPr>
           <w:lang w:val="en-US"/>
@@ -22935,7 +23021,7 @@
           <w:lang w:val="en-US"/>
         </w:rPr>
       </w:pPr>
-      <w:bookmarkStart w:id="27" w:name="_Toc198963601"/>
+      <w:bookmarkStart w:id="27" w:name="_Toc198997273"/>
       <w:r>
         <w:rPr>
           <w:lang w:val="en-US"/>
@@ -22948,7 +23034,7 @@
       <w:pPr>
         <w:pStyle w:val="TNRHeading3"/>
       </w:pPr>
-      <w:bookmarkStart w:id="28" w:name="_Toc198963602"/>
+      <w:bookmarkStart w:id="28" w:name="_Toc198997274"/>
       <w:r>
         <w:t>4.1</w:t>
       </w:r>
@@ -23838,7 +23924,7 @@
         </w:rPr>
         <w:br w:type="page"/>
       </w:r>
-      <w:bookmarkStart w:id="29" w:name="_Toc198963603"/>
+      <w:bookmarkStart w:id="29" w:name="_Toc198997275"/>
       <w:r>
         <w:lastRenderedPageBreak/>
         <w:t>4.</w:t>
@@ -24537,7 +24623,7 @@
       <w:pPr>
         <w:pStyle w:val="TNRHeading3"/>
       </w:pPr>
-      <w:bookmarkStart w:id="30" w:name="_Toc198963604"/>
+      <w:bookmarkStart w:id="30" w:name="_Toc198997276"/>
       <w:r>
         <w:lastRenderedPageBreak/>
         <w:t>4.</w:t>
@@ -24555,15 +24641,7 @@
         <w:jc w:val="left"/>
       </w:pPr>
       <w:r>
-        <w:t xml:space="preserve">Database testing, also known as </w:t>
-      </w:r>
-      <w:proofErr w:type="spellStart"/>
-      <w:r>
-        <w:t>db</w:t>
-      </w:r>
-      <w:proofErr w:type="spellEnd"/>
-      <w:r>
-        <w:t xml:space="preserve"> testing, is the process of assessing database systems to ensure data accuracy, reliability, and performance. It involves the use of database testing tools to guarantee the consistency, validity, and the ability to manipulate data for business requirements.</w:t>
+        <w:t>Database testing, also known as db testing, is the process of assessing database systems to ensure data accuracy, reliability, and performance. It involves the use of database testing tools to guarantee the consistency, validity, and the ability to manipulate data for business requirements.</w:t>
       </w:r>
     </w:p>
     <w:p>
@@ -25690,7 +25768,7 @@
       <w:pPr>
         <w:pStyle w:val="TNRHeading3"/>
       </w:pPr>
-      <w:bookmarkStart w:id="31" w:name="_Toc198963605"/>
+      <w:bookmarkStart w:id="31" w:name="_Toc198997277"/>
       <w:r>
         <w:t>4.</w:t>
       </w:r>
@@ -25707,15 +25785,7 @@
         <w:jc w:val="left"/>
       </w:pPr>
       <w:r>
-        <w:t xml:space="preserve">API testing is a type of software testing that </w:t>
-      </w:r>
-      <w:proofErr w:type="spellStart"/>
-      <w:r>
-        <w:t>analyzes</w:t>
-      </w:r>
-      <w:proofErr w:type="spellEnd"/>
-      <w:r>
-        <w:t xml:space="preserve"> an application programming interface (API) to verify that it fulfils its expected functionality, security, performance and reliability.</w:t>
+        <w:t>API testing is a type of software testing that analyzes an application programming interface (API) to verify that it fulfils its expected functionality, security, performance and reliability.</w:t>
       </w:r>
     </w:p>
     <w:p>
@@ -26227,7 +26297,7 @@
           <w:lang w:val="en-US"/>
         </w:rPr>
       </w:pPr>
-      <w:bookmarkStart w:id="32" w:name="_Toc198963606"/>
+      <w:bookmarkStart w:id="32" w:name="_Toc198997278"/>
       <w:r>
         <w:rPr>
           <w:lang w:val="en-US"/>
@@ -26242,14 +26312,12 @@
           <w:lang w:val="en-US"/>
         </w:rPr>
       </w:pPr>
-      <w:proofErr w:type="spellStart"/>
       <w:r>
         <w:rPr>
           <w:lang w:val="en-US"/>
         </w:rPr>
         <w:t>tx</w:t>
       </w:r>
-      <w:proofErr w:type="spellEnd"/>
     </w:p>
     <w:p>
       <w:pPr>
@@ -26258,7 +26326,7 @@
           <w:lang w:val="en-US"/>
         </w:rPr>
       </w:pPr>
-      <w:bookmarkStart w:id="33" w:name="_Toc198963607"/>
+      <w:bookmarkStart w:id="33" w:name="_Toc198997279"/>
       <w:r>
         <w:rPr>
           <w:lang w:val="en-US"/>
@@ -26273,14 +26341,12 @@
           <w:lang w:val="en-US"/>
         </w:rPr>
       </w:pPr>
-      <w:proofErr w:type="spellStart"/>
       <w:r>
         <w:rPr>
           <w:lang w:val="en-US"/>
         </w:rPr>
         <w:t>tx</w:t>
       </w:r>
-      <w:proofErr w:type="spellEnd"/>
     </w:p>
     <w:p>
       <w:pPr>
@@ -26289,7 +26355,7 @@
           <w:lang w:val="en-US"/>
         </w:rPr>
       </w:pPr>
-      <w:bookmarkStart w:id="34" w:name="_Toc198963608"/>
+      <w:bookmarkStart w:id="34" w:name="_Toc198997280"/>
       <w:r>
         <w:rPr>
           <w:lang w:val="en-US"/>
@@ -26304,14 +26370,12 @@
           <w:lang w:val="en-US"/>
         </w:rPr>
       </w:pPr>
-      <w:proofErr w:type="spellStart"/>
       <w:r>
         <w:rPr>
           <w:lang w:val="en-US"/>
         </w:rPr>
         <w:t>tx</w:t>
       </w:r>
-      <w:proofErr w:type="spellEnd"/>
     </w:p>
     <w:p>
       <w:pPr>
@@ -26321,7 +26385,7 @@
       </w:pPr>
     </w:p>
     <w:sectPr>
-      <w:footerReference w:type="default" r:id="rId27"/>
+      <w:footerReference w:type="default" r:id="rId36"/>
       <w:pgSz w:w="11906" w:h="16838"/>
       <w:pgMar w:top="1440" w:right="1440" w:bottom="1440" w:left="1440" w:header="708" w:footer="708" w:gutter="0"/>
       <w:cols w:space="708"/>
@@ -31506,6 +31570,30 @@
       <w:ind w:left="720"/>
     </w:pPr>
   </w:style>
+  <w:style w:type="character" w:styleId="UnresolvedMention">
+    <w:name w:val="Unresolved Mention"/>
+    <w:basedOn w:val="DefaultParagraphFont"/>
+    <w:uiPriority w:val="99"/>
+    <w:semiHidden/>
+    <w:unhideWhenUsed/>
+    <w:rsid w:val="00C71B61"/>
+    <w:rPr>
+      <w:color w:val="605E5C"/>
+      <w:shd w:val="clear" w:color="auto" w:fill="E1DFDD"/>
+    </w:rPr>
+  </w:style>
+  <w:style w:type="character" w:styleId="FollowedHyperlink">
+    <w:name w:val="FollowedHyperlink"/>
+    <w:basedOn w:val="DefaultParagraphFont"/>
+    <w:uiPriority w:val="99"/>
+    <w:semiHidden/>
+    <w:unhideWhenUsed/>
+    <w:rsid w:val="00C71B61"/>
+    <w:rPr>
+      <w:color w:val="96607D" w:themeColor="followedHyperlink"/>
+      <w:u w:val="single"/>
+    </w:rPr>
+  </w:style>
 </w:styles>
 </file>
 

</xml_diff>

<commit_message>
Added part 5 Appendices (5.1-5.2)
</commit_message>
<xml_diff>
--- a/task5_srs/TT2L_G7_SRS.docx
+++ b/task5_srs/TT2L_G7_SRS.docx
@@ -36,7 +36,7 @@
           <w:lang w:val="en-US"/>
         </w:rPr>
       </w:pPr>
-      <w:bookmarkStart w:id="0" w:name="_Toc198997247"/>
+      <w:bookmarkStart w:id="0" w:name="_Toc198998470"/>
       <w:r>
         <w:rPr>
           <w:lang w:val="en-US"/>
@@ -79,7 +79,7 @@
         </w:rPr>
         <w:fldChar w:fldCharType="separate"/>
       </w:r>
-      <w:hyperlink w:anchor="_Toc198997247" w:history="1">
+      <w:hyperlink w:anchor="_Toc198998470" w:history="1">
         <w:r>
           <w:rPr>
             <w:rStyle w:val="Hyperlink"/>
@@ -107,7 +107,7 @@
             <w:noProof/>
             <w:webHidden/>
           </w:rPr>
-          <w:instrText xml:space="preserve"> PAGEREF _Toc198997247 \h </w:instrText>
+          <w:instrText xml:space="preserve"> PAGEREF _Toc198998470 \h </w:instrText>
         </w:r>
         <w:r>
           <w:rPr>
@@ -153,7 +153,7 @@
           <w14:ligatures w14:val="standardContextual"/>
         </w:rPr>
       </w:pPr>
-      <w:hyperlink w:anchor="_Toc198997248" w:history="1">
+      <w:hyperlink w:anchor="_Toc198998471" w:history="1">
         <w:r>
           <w:rPr>
             <w:rStyle w:val="Hyperlink"/>
@@ -181,7 +181,7 @@
             <w:noProof/>
             <w:webHidden/>
           </w:rPr>
-          <w:instrText xml:space="preserve"> PAGEREF _Toc198997248 \h </w:instrText>
+          <w:instrText xml:space="preserve"> PAGEREF _Toc198998471 \h </w:instrText>
         </w:r>
         <w:r>
           <w:rPr>
@@ -227,7 +227,7 @@
           <w14:ligatures w14:val="standardContextual"/>
         </w:rPr>
       </w:pPr>
-      <w:hyperlink w:anchor="_Toc198997249" w:history="1">
+      <w:hyperlink w:anchor="_Toc198998472" w:history="1">
         <w:r>
           <w:rPr>
             <w:rStyle w:val="Hyperlink"/>
@@ -255,7 +255,7 @@
             <w:noProof/>
             <w:webHidden/>
           </w:rPr>
-          <w:instrText xml:space="preserve"> PAGEREF _Toc198997249 \h </w:instrText>
+          <w:instrText xml:space="preserve"> PAGEREF _Toc198998472 \h </w:instrText>
         </w:r>
         <w:r>
           <w:rPr>
@@ -301,7 +301,7 @@
           <w14:ligatures w14:val="standardContextual"/>
         </w:rPr>
       </w:pPr>
-      <w:hyperlink w:anchor="_Toc198997250" w:history="1">
+      <w:hyperlink w:anchor="_Toc198998473" w:history="1">
         <w:r>
           <w:rPr>
             <w:rStyle w:val="Hyperlink"/>
@@ -329,7 +329,7 @@
             <w:noProof/>
             <w:webHidden/>
           </w:rPr>
-          <w:instrText xml:space="preserve"> PAGEREF _Toc198997250 \h </w:instrText>
+          <w:instrText xml:space="preserve"> PAGEREF _Toc198998473 \h </w:instrText>
         </w:r>
         <w:r>
           <w:rPr>
@@ -375,7 +375,7 @@
           <w14:ligatures w14:val="standardContextual"/>
         </w:rPr>
       </w:pPr>
-      <w:hyperlink w:anchor="_Toc198997251" w:history="1">
+      <w:hyperlink w:anchor="_Toc198998474" w:history="1">
         <w:r>
           <w:rPr>
             <w:rStyle w:val="Hyperlink"/>
@@ -403,7 +403,7 @@
             <w:noProof/>
             <w:webHidden/>
           </w:rPr>
-          <w:instrText xml:space="preserve"> PAGEREF _Toc198997251 \h </w:instrText>
+          <w:instrText xml:space="preserve"> PAGEREF _Toc198998474 \h </w:instrText>
         </w:r>
         <w:r>
           <w:rPr>
@@ -449,7 +449,7 @@
           <w14:ligatures w14:val="standardContextual"/>
         </w:rPr>
       </w:pPr>
-      <w:hyperlink w:anchor="_Toc198997252" w:history="1">
+      <w:hyperlink w:anchor="_Toc198998475" w:history="1">
         <w:r>
           <w:rPr>
             <w:rStyle w:val="Hyperlink"/>
@@ -477,7 +477,7 @@
             <w:noProof/>
             <w:webHidden/>
           </w:rPr>
-          <w:instrText xml:space="preserve"> PAGEREF _Toc198997252 \h </w:instrText>
+          <w:instrText xml:space="preserve"> PAGEREF _Toc198998475 \h </w:instrText>
         </w:r>
         <w:r>
           <w:rPr>
@@ -523,7 +523,7 @@
           <w14:ligatures w14:val="standardContextual"/>
         </w:rPr>
       </w:pPr>
-      <w:hyperlink w:anchor="_Toc198997253" w:history="1">
+      <w:hyperlink w:anchor="_Toc198998476" w:history="1">
         <w:r>
           <w:rPr>
             <w:rStyle w:val="Hyperlink"/>
@@ -550,7 +550,7 @@
             <w:noProof/>
             <w:webHidden/>
           </w:rPr>
-          <w:instrText xml:space="preserve"> PAGEREF _Toc198997253 \h </w:instrText>
+          <w:instrText xml:space="preserve"> PAGEREF _Toc198998476 \h </w:instrText>
         </w:r>
         <w:r>
           <w:rPr>
@@ -596,7 +596,7 @@
           <w14:ligatures w14:val="standardContextual"/>
         </w:rPr>
       </w:pPr>
-      <w:hyperlink w:anchor="_Toc198997254" w:history="1">
+      <w:hyperlink w:anchor="_Toc198998477" w:history="1">
         <w:r>
           <w:rPr>
             <w:rStyle w:val="Hyperlink"/>
@@ -624,7 +624,7 @@
             <w:noProof/>
             <w:webHidden/>
           </w:rPr>
-          <w:instrText xml:space="preserve"> PAGEREF _Toc198997254 \h </w:instrText>
+          <w:instrText xml:space="preserve"> PAGEREF _Toc198998477 \h </w:instrText>
         </w:r>
         <w:r>
           <w:rPr>
@@ -670,7 +670,7 @@
           <w14:ligatures w14:val="standardContextual"/>
         </w:rPr>
       </w:pPr>
-      <w:hyperlink w:anchor="_Toc198997255" w:history="1">
+      <w:hyperlink w:anchor="_Toc198998478" w:history="1">
         <w:r>
           <w:rPr>
             <w:rStyle w:val="Hyperlink"/>
@@ -698,7 +698,7 @@
             <w:noProof/>
             <w:webHidden/>
           </w:rPr>
-          <w:instrText xml:space="preserve"> PAGEREF _Toc198997255 \h </w:instrText>
+          <w:instrText xml:space="preserve"> PAGEREF _Toc198998478 \h </w:instrText>
         </w:r>
         <w:r>
           <w:rPr>
@@ -744,7 +744,7 @@
           <w14:ligatures w14:val="standardContextual"/>
         </w:rPr>
       </w:pPr>
-      <w:hyperlink w:anchor="_Toc198997256" w:history="1">
+      <w:hyperlink w:anchor="_Toc198998479" w:history="1">
         <w:r>
           <w:rPr>
             <w:rStyle w:val="Hyperlink"/>
@@ -772,7 +772,7 @@
             <w:noProof/>
             <w:webHidden/>
           </w:rPr>
-          <w:instrText xml:space="preserve"> PAGEREF _Toc198997256 \h </w:instrText>
+          <w:instrText xml:space="preserve"> PAGEREF _Toc198998479 \h </w:instrText>
         </w:r>
         <w:r>
           <w:rPr>
@@ -818,7 +818,7 @@
           <w14:ligatures w14:val="standardContextual"/>
         </w:rPr>
       </w:pPr>
-      <w:hyperlink w:anchor="_Toc198997257" w:history="1">
+      <w:hyperlink w:anchor="_Toc198998480" w:history="1">
         <w:r>
           <w:rPr>
             <w:rStyle w:val="Hyperlink"/>
@@ -846,7 +846,7 @@
             <w:noProof/>
             <w:webHidden/>
           </w:rPr>
-          <w:instrText xml:space="preserve"> PAGEREF _Toc198997257 \h </w:instrText>
+          <w:instrText xml:space="preserve"> PAGEREF _Toc198998480 \h </w:instrText>
         </w:r>
         <w:r>
           <w:rPr>
@@ -892,7 +892,7 @@
           <w14:ligatures w14:val="standardContextual"/>
         </w:rPr>
       </w:pPr>
-      <w:hyperlink w:anchor="_Toc198997258" w:history="1">
+      <w:hyperlink w:anchor="_Toc198998481" w:history="1">
         <w:r>
           <w:rPr>
             <w:rStyle w:val="Hyperlink"/>
@@ -920,7 +920,7 @@
             <w:noProof/>
             <w:webHidden/>
           </w:rPr>
-          <w:instrText xml:space="preserve"> PAGEREF _Toc198997258 \h </w:instrText>
+          <w:instrText xml:space="preserve"> PAGEREF _Toc198998481 \h </w:instrText>
         </w:r>
         <w:r>
           <w:rPr>
@@ -966,7 +966,7 @@
           <w14:ligatures w14:val="standardContextual"/>
         </w:rPr>
       </w:pPr>
-      <w:hyperlink w:anchor="_Toc198997259" w:history="1">
+      <w:hyperlink w:anchor="_Toc198998482" w:history="1">
         <w:r>
           <w:rPr>
             <w:rStyle w:val="Hyperlink"/>
@@ -994,7 +994,7 @@
             <w:noProof/>
             <w:webHidden/>
           </w:rPr>
-          <w:instrText xml:space="preserve"> PAGEREF _Toc198997259 \h </w:instrText>
+          <w:instrText xml:space="preserve"> PAGEREF _Toc198998482 \h </w:instrText>
         </w:r>
         <w:r>
           <w:rPr>
@@ -1040,7 +1040,7 @@
           <w14:ligatures w14:val="standardContextual"/>
         </w:rPr>
       </w:pPr>
-      <w:hyperlink w:anchor="_Toc198997260" w:history="1">
+      <w:hyperlink w:anchor="_Toc198998483" w:history="1">
         <w:r>
           <w:rPr>
             <w:rStyle w:val="Hyperlink"/>
@@ -1068,7 +1068,7 @@
             <w:noProof/>
             <w:webHidden/>
           </w:rPr>
-          <w:instrText xml:space="preserve"> PAGEREF _Toc198997260 \h </w:instrText>
+          <w:instrText xml:space="preserve"> PAGEREF _Toc198998483 \h </w:instrText>
         </w:r>
         <w:r>
           <w:rPr>
@@ -1114,7 +1114,7 @@
           <w14:ligatures w14:val="standardContextual"/>
         </w:rPr>
       </w:pPr>
-      <w:hyperlink w:anchor="_Toc198997261" w:history="1">
+      <w:hyperlink w:anchor="_Toc198998484" w:history="1">
         <w:r>
           <w:rPr>
             <w:rStyle w:val="Hyperlink"/>
@@ -1142,7 +1142,7 @@
             <w:noProof/>
             <w:webHidden/>
           </w:rPr>
-          <w:instrText xml:space="preserve"> PAGEREF _Toc198997261 \h </w:instrText>
+          <w:instrText xml:space="preserve"> PAGEREF _Toc198998484 \h </w:instrText>
         </w:r>
         <w:r>
           <w:rPr>
@@ -1188,7 +1188,7 @@
           <w14:ligatures w14:val="standardContextual"/>
         </w:rPr>
       </w:pPr>
-      <w:hyperlink w:anchor="_Toc198997262" w:history="1">
+      <w:hyperlink w:anchor="_Toc198998485" w:history="1">
         <w:r>
           <w:rPr>
             <w:rStyle w:val="Hyperlink"/>
@@ -1216,7 +1216,7 @@
             <w:noProof/>
             <w:webHidden/>
           </w:rPr>
-          <w:instrText xml:space="preserve"> PAGEREF _Toc198997262 \h </w:instrText>
+          <w:instrText xml:space="preserve"> PAGEREF _Toc198998485 \h </w:instrText>
         </w:r>
         <w:r>
           <w:rPr>
@@ -1262,7 +1262,7 @@
           <w14:ligatures w14:val="standardContextual"/>
         </w:rPr>
       </w:pPr>
-      <w:hyperlink w:anchor="_Toc198997263" w:history="1">
+      <w:hyperlink w:anchor="_Toc198998486" w:history="1">
         <w:r>
           <w:rPr>
             <w:rStyle w:val="Hyperlink"/>
@@ -1290,7 +1290,7 @@
             <w:noProof/>
             <w:webHidden/>
           </w:rPr>
-          <w:instrText xml:space="preserve"> PAGEREF _Toc198997263 \h </w:instrText>
+          <w:instrText xml:space="preserve"> PAGEREF _Toc198998486 \h </w:instrText>
         </w:r>
         <w:r>
           <w:rPr>
@@ -1336,7 +1336,7 @@
           <w14:ligatures w14:val="standardContextual"/>
         </w:rPr>
       </w:pPr>
-      <w:hyperlink w:anchor="_Toc198997264" w:history="1">
+      <w:hyperlink w:anchor="_Toc198998487" w:history="1">
         <w:r>
           <w:rPr>
             <w:rStyle w:val="Hyperlink"/>
@@ -1364,7 +1364,7 @@
             <w:noProof/>
             <w:webHidden/>
           </w:rPr>
-          <w:instrText xml:space="preserve"> PAGEREF _Toc198997264 \h </w:instrText>
+          <w:instrText xml:space="preserve"> PAGEREF _Toc198998487 \h </w:instrText>
         </w:r>
         <w:r>
           <w:rPr>
@@ -1410,7 +1410,7 @@
           <w14:ligatures w14:val="standardContextual"/>
         </w:rPr>
       </w:pPr>
-      <w:hyperlink w:anchor="_Toc198997265" w:history="1">
+      <w:hyperlink w:anchor="_Toc198998488" w:history="1">
         <w:r>
           <w:rPr>
             <w:rStyle w:val="Hyperlink"/>
@@ -1438,7 +1438,7 @@
             <w:noProof/>
             <w:webHidden/>
           </w:rPr>
-          <w:instrText xml:space="preserve"> PAGEREF _Toc198997265 \h </w:instrText>
+          <w:instrText xml:space="preserve"> PAGEREF _Toc198998488 \h </w:instrText>
         </w:r>
         <w:r>
           <w:rPr>
@@ -1484,7 +1484,7 @@
           <w14:ligatures w14:val="standardContextual"/>
         </w:rPr>
       </w:pPr>
-      <w:hyperlink w:anchor="_Toc198997266" w:history="1">
+      <w:hyperlink w:anchor="_Toc198998489" w:history="1">
         <w:r>
           <w:rPr>
             <w:rStyle w:val="Hyperlink"/>
@@ -1512,7 +1512,7 @@
             <w:noProof/>
             <w:webHidden/>
           </w:rPr>
-          <w:instrText xml:space="preserve"> PAGEREF _Toc198997266 \h </w:instrText>
+          <w:instrText xml:space="preserve"> PAGEREF _Toc198998489 \h </w:instrText>
         </w:r>
         <w:r>
           <w:rPr>
@@ -1558,7 +1558,7 @@
           <w14:ligatures w14:val="standardContextual"/>
         </w:rPr>
       </w:pPr>
-      <w:hyperlink w:anchor="_Toc198997267" w:history="1">
+      <w:hyperlink w:anchor="_Toc198998490" w:history="1">
         <w:r>
           <w:rPr>
             <w:rStyle w:val="Hyperlink"/>
@@ -1586,7 +1586,7 @@
             <w:noProof/>
             <w:webHidden/>
           </w:rPr>
-          <w:instrText xml:space="preserve"> PAGEREF _Toc198997267 \h </w:instrText>
+          <w:instrText xml:space="preserve"> PAGEREF _Toc198998490 \h </w:instrText>
         </w:r>
         <w:r>
           <w:rPr>
@@ -1632,7 +1632,7 @@
           <w14:ligatures w14:val="standardContextual"/>
         </w:rPr>
       </w:pPr>
-      <w:hyperlink w:anchor="_Toc198997268" w:history="1">
+      <w:hyperlink w:anchor="_Toc198998491" w:history="1">
         <w:r>
           <w:rPr>
             <w:rStyle w:val="Hyperlink"/>
@@ -1660,7 +1660,7 @@
             <w:noProof/>
             <w:webHidden/>
           </w:rPr>
-          <w:instrText xml:space="preserve"> PAGEREF _Toc198997268 \h </w:instrText>
+          <w:instrText xml:space="preserve"> PAGEREF _Toc198998491 \h </w:instrText>
         </w:r>
         <w:r>
           <w:rPr>
@@ -1706,7 +1706,7 @@
           <w14:ligatures w14:val="standardContextual"/>
         </w:rPr>
       </w:pPr>
-      <w:hyperlink w:anchor="_Toc198997269" w:history="1">
+      <w:hyperlink w:anchor="_Toc198998492" w:history="1">
         <w:r>
           <w:rPr>
             <w:rStyle w:val="Hyperlink"/>
@@ -1734,7 +1734,7 @@
             <w:noProof/>
             <w:webHidden/>
           </w:rPr>
-          <w:instrText xml:space="preserve"> PAGEREF _Toc198997269 \h </w:instrText>
+          <w:instrText xml:space="preserve"> PAGEREF _Toc198998492 \h </w:instrText>
         </w:r>
         <w:r>
           <w:rPr>
@@ -1780,7 +1780,7 @@
           <w14:ligatures w14:val="standardContextual"/>
         </w:rPr>
       </w:pPr>
-      <w:hyperlink w:anchor="_Toc198997270" w:history="1">
+      <w:hyperlink w:anchor="_Toc198998493" w:history="1">
         <w:r>
           <w:rPr>
             <w:rStyle w:val="Hyperlink"/>
@@ -1808,7 +1808,7 @@
             <w:noProof/>
             <w:webHidden/>
           </w:rPr>
-          <w:instrText xml:space="preserve"> PAGEREF _Toc198997270 \h </w:instrText>
+          <w:instrText xml:space="preserve"> PAGEREF _Toc198998493 \h </w:instrText>
         </w:r>
         <w:r>
           <w:rPr>
@@ -1854,7 +1854,7 @@
           <w14:ligatures w14:val="standardContextual"/>
         </w:rPr>
       </w:pPr>
-      <w:hyperlink w:anchor="_Toc198997271" w:history="1">
+      <w:hyperlink w:anchor="_Toc198998494" w:history="1">
         <w:r>
           <w:rPr>
             <w:rStyle w:val="Hyperlink"/>
@@ -1882,7 +1882,7 @@
             <w:noProof/>
             <w:webHidden/>
           </w:rPr>
-          <w:instrText xml:space="preserve"> PAGEREF _Toc198997271 \h </w:instrText>
+          <w:instrText xml:space="preserve"> PAGEREF _Toc198998494 \h </w:instrText>
         </w:r>
         <w:r>
           <w:rPr>
@@ -1928,7 +1928,7 @@
           <w14:ligatures w14:val="standardContextual"/>
         </w:rPr>
       </w:pPr>
-      <w:hyperlink w:anchor="_Toc198997272" w:history="1">
+      <w:hyperlink w:anchor="_Toc198998495" w:history="1">
         <w:r>
           <w:rPr>
             <w:rStyle w:val="Hyperlink"/>
@@ -1956,7 +1956,7 @@
             <w:noProof/>
             <w:webHidden/>
           </w:rPr>
-          <w:instrText xml:space="preserve"> PAGEREF _Toc198997272 \h </w:instrText>
+          <w:instrText xml:space="preserve"> PAGEREF _Toc198998495 \h </w:instrText>
         </w:r>
         <w:r>
           <w:rPr>
@@ -2002,7 +2002,7 @@
           <w14:ligatures w14:val="standardContextual"/>
         </w:rPr>
       </w:pPr>
-      <w:hyperlink w:anchor="_Toc198997273" w:history="1">
+      <w:hyperlink w:anchor="_Toc198998496" w:history="1">
         <w:r>
           <w:rPr>
             <w:rStyle w:val="Hyperlink"/>
@@ -2030,7 +2030,7 @@
             <w:noProof/>
             <w:webHidden/>
           </w:rPr>
-          <w:instrText xml:space="preserve"> PAGEREF _Toc198997273 \h </w:instrText>
+          <w:instrText xml:space="preserve"> PAGEREF _Toc198998496 \h </w:instrText>
         </w:r>
         <w:r>
           <w:rPr>
@@ -2076,7 +2076,7 @@
           <w14:ligatures w14:val="standardContextual"/>
         </w:rPr>
       </w:pPr>
-      <w:hyperlink w:anchor="_Toc198997274" w:history="1">
+      <w:hyperlink w:anchor="_Toc198998497" w:history="1">
         <w:r>
           <w:rPr>
             <w:rStyle w:val="Hyperlink"/>
@@ -2103,7 +2103,7 @@
             <w:noProof/>
             <w:webHidden/>
           </w:rPr>
-          <w:instrText xml:space="preserve"> PAGEREF _Toc198997274 \h </w:instrText>
+          <w:instrText xml:space="preserve"> PAGEREF _Toc198998497 \h </w:instrText>
         </w:r>
         <w:r>
           <w:rPr>
@@ -2149,7 +2149,7 @@
           <w14:ligatures w14:val="standardContextual"/>
         </w:rPr>
       </w:pPr>
-      <w:hyperlink w:anchor="_Toc198997275" w:history="1">
+      <w:hyperlink w:anchor="_Toc198998498" w:history="1">
         <w:r>
           <w:rPr>
             <w:rStyle w:val="Hyperlink"/>
@@ -2176,7 +2176,7 @@
             <w:noProof/>
             <w:webHidden/>
           </w:rPr>
-          <w:instrText xml:space="preserve"> PAGEREF _Toc198997275 \h </w:instrText>
+          <w:instrText xml:space="preserve"> PAGEREF _Toc198998498 \h </w:instrText>
         </w:r>
         <w:r>
           <w:rPr>
@@ -2222,7 +2222,7 @@
           <w14:ligatures w14:val="standardContextual"/>
         </w:rPr>
       </w:pPr>
-      <w:hyperlink w:anchor="_Toc198997276" w:history="1">
+      <w:hyperlink w:anchor="_Toc198998499" w:history="1">
         <w:r>
           <w:rPr>
             <w:rStyle w:val="Hyperlink"/>
@@ -2249,7 +2249,7 @@
             <w:noProof/>
             <w:webHidden/>
           </w:rPr>
-          <w:instrText xml:space="preserve"> PAGEREF _Toc198997276 \h </w:instrText>
+          <w:instrText xml:space="preserve"> PAGEREF _Toc198998499 \h </w:instrText>
         </w:r>
         <w:r>
           <w:rPr>
@@ -2295,7 +2295,7 @@
           <w14:ligatures w14:val="standardContextual"/>
         </w:rPr>
       </w:pPr>
-      <w:hyperlink w:anchor="_Toc198997277" w:history="1">
+      <w:hyperlink w:anchor="_Toc198998500" w:history="1">
         <w:r>
           <w:rPr>
             <w:rStyle w:val="Hyperlink"/>
@@ -2322,7 +2322,7 @@
             <w:noProof/>
             <w:webHidden/>
           </w:rPr>
-          <w:instrText xml:space="preserve"> PAGEREF _Toc198997277 \h </w:instrText>
+          <w:instrText xml:space="preserve"> PAGEREF _Toc198998500 \h </w:instrText>
         </w:r>
         <w:r>
           <w:rPr>
@@ -2368,7 +2368,7 @@
           <w14:ligatures w14:val="standardContextual"/>
         </w:rPr>
       </w:pPr>
-      <w:hyperlink w:anchor="_Toc198997278" w:history="1">
+      <w:hyperlink w:anchor="_Toc198998501" w:history="1">
         <w:r>
           <w:rPr>
             <w:rStyle w:val="Hyperlink"/>
@@ -2396,7 +2396,7 @@
             <w:noProof/>
             <w:webHidden/>
           </w:rPr>
-          <w:instrText xml:space="preserve"> PAGEREF _Toc198997278 \h </w:instrText>
+          <w:instrText xml:space="preserve"> PAGEREF _Toc198998501 \h </w:instrText>
         </w:r>
         <w:r>
           <w:rPr>
@@ -2442,7 +2442,7 @@
           <w14:ligatures w14:val="standardContextual"/>
         </w:rPr>
       </w:pPr>
-      <w:hyperlink w:anchor="_Toc198997279" w:history="1">
+      <w:hyperlink w:anchor="_Toc198998502" w:history="1">
         <w:r>
           <w:rPr>
             <w:rStyle w:val="Hyperlink"/>
@@ -2470,7 +2470,7 @@
             <w:noProof/>
             <w:webHidden/>
           </w:rPr>
-          <w:instrText xml:space="preserve"> PAGEREF _Toc198997279 \h </w:instrText>
+          <w:instrText xml:space="preserve"> PAGEREF _Toc198998502 \h </w:instrText>
         </w:r>
         <w:r>
           <w:rPr>
@@ -2516,7 +2516,7 @@
           <w14:ligatures w14:val="standardContextual"/>
         </w:rPr>
       </w:pPr>
-      <w:hyperlink w:anchor="_Toc198997280" w:history="1">
+      <w:hyperlink w:anchor="_Toc198998503" w:history="1">
         <w:r>
           <w:rPr>
             <w:rStyle w:val="Hyperlink"/>
@@ -2544,7 +2544,7 @@
             <w:noProof/>
             <w:webHidden/>
           </w:rPr>
-          <w:instrText xml:space="preserve"> PAGEREF _Toc198997280 \h </w:instrText>
+          <w:instrText xml:space="preserve"> PAGEREF _Toc198998503 \h </w:instrText>
         </w:r>
         <w:r>
           <w:rPr>
@@ -2564,7 +2564,7 @@
             <w:noProof/>
             <w:webHidden/>
           </w:rPr>
-          <w:t>58</w:t>
+          <w:t>59</w:t>
         </w:r>
         <w:r>
           <w:rPr>
@@ -2602,7 +2602,7 @@
           <w:lang w:val="en-US"/>
         </w:rPr>
       </w:pPr>
-      <w:bookmarkStart w:id="1" w:name="_Toc198997248"/>
+      <w:bookmarkStart w:id="1" w:name="_Toc198998471"/>
       <w:r>
         <w:rPr>
           <w:lang w:val="en-US"/>
@@ -2619,7 +2619,7 @@
           <w:lang w:val="en-US"/>
         </w:rPr>
       </w:pPr>
-      <w:bookmarkStart w:id="2" w:name="_Toc198997249"/>
+      <w:bookmarkStart w:id="2" w:name="_Toc198998472"/>
       <w:r>
         <w:rPr>
           <w:lang w:val="en-US"/>
@@ -2645,7 +2645,7 @@
           <w:lang w:val="en-US"/>
         </w:rPr>
       </w:pPr>
-      <w:bookmarkStart w:id="3" w:name="_Toc198997250"/>
+      <w:bookmarkStart w:id="3" w:name="_Toc198998473"/>
       <w:r>
         <w:rPr>
           <w:lang w:val="en-US"/>
@@ -2666,7 +2666,7 @@
           <w:lang w:val="en-US"/>
         </w:rPr>
       </w:pPr>
-      <w:bookmarkStart w:id="4" w:name="_Toc198997251"/>
+      <w:bookmarkStart w:id="4" w:name="_Toc198998474"/>
       <w:r>
         <w:rPr>
           <w:lang w:val="en-US"/>
@@ -2759,7 +2759,7 @@
           <w:lang w:val="en-US"/>
         </w:rPr>
       </w:pPr>
-      <w:bookmarkStart w:id="5" w:name="_Toc198997252"/>
+      <w:bookmarkStart w:id="5" w:name="_Toc198998475"/>
       <w:r>
         <w:rPr>
           <w:lang w:val="en-US"/>
@@ -2862,7 +2862,7 @@
       <w:pPr>
         <w:pStyle w:val="TNRHeading4"/>
       </w:pPr>
-      <w:bookmarkStart w:id="6" w:name="_Toc198997253"/>
+      <w:bookmarkStart w:id="6" w:name="_Toc198998476"/>
       <w:r>
         <w:t>1.3.1.1 Goal of the system</w:t>
       </w:r>
@@ -3446,7 +3446,7 @@
           <w:lang w:val="en-US"/>
         </w:rPr>
       </w:pPr>
-      <w:bookmarkStart w:id="7" w:name="_Toc198997254"/>
+      <w:bookmarkStart w:id="7" w:name="_Toc198998477"/>
       <w:r>
         <w:rPr>
           <w:lang w:val="en-US"/>
@@ -4965,7 +4965,7 @@
           <w:lang w:val="en-US"/>
         </w:rPr>
       </w:pPr>
-      <w:bookmarkStart w:id="8" w:name="_Toc198997255"/>
+      <w:bookmarkStart w:id="8" w:name="_Toc198998478"/>
       <w:r>
         <w:rPr>
           <w:lang w:val="en-US"/>
@@ -5316,7 +5316,7 @@
           <w:lang w:val="en-US"/>
         </w:rPr>
       </w:pPr>
-      <w:bookmarkStart w:id="9" w:name="_Toc198997256"/>
+      <w:bookmarkStart w:id="9" w:name="_Toc198998479"/>
       <w:r>
         <w:rPr>
           <w:lang w:val="en-US"/>
@@ -5527,7 +5527,7 @@
           <w:lang w:val="en-US"/>
         </w:rPr>
       </w:pPr>
-      <w:bookmarkStart w:id="10" w:name="_Toc198997257"/>
+      <w:bookmarkStart w:id="10" w:name="_Toc198998480"/>
       <w:r>
         <w:rPr>
           <w:lang w:val="en-US"/>
@@ -6509,7 +6509,7 @@
           <w:lang w:val="en-US"/>
         </w:rPr>
       </w:pPr>
-      <w:bookmarkStart w:id="11" w:name="_Toc198997258"/>
+      <w:bookmarkStart w:id="11" w:name="_Toc198998481"/>
       <w:r>
         <w:rPr>
           <w:lang w:val="en-US"/>
@@ -6706,7 +6706,7 @@
           <w:lang w:val="en-US"/>
         </w:rPr>
       </w:pPr>
-      <w:bookmarkStart w:id="12" w:name="_Toc198997259"/>
+      <w:bookmarkStart w:id="12" w:name="_Toc198998482"/>
       <w:r>
         <w:rPr>
           <w:lang w:val="en-US"/>
@@ -6723,7 +6723,7 @@
           <w:lang w:val="en-US"/>
         </w:rPr>
       </w:pPr>
-      <w:bookmarkStart w:id="13" w:name="_Toc198997260"/>
+      <w:bookmarkStart w:id="13" w:name="_Toc198998483"/>
       <w:r>
         <w:rPr>
           <w:lang w:val="en-US"/>
@@ -15912,7 +15912,7 @@
           <w:lang w:val="en-US"/>
         </w:rPr>
       </w:pPr>
-      <w:bookmarkStart w:id="14" w:name="_Toc198997261"/>
+      <w:bookmarkStart w:id="14" w:name="_Toc198998484"/>
       <w:r>
         <w:rPr>
           <w:lang w:val="en-US"/>
@@ -15984,7 +15984,7 @@
           <w:lang w:val="en-US"/>
         </w:rPr>
       </w:pPr>
-      <w:bookmarkStart w:id="15" w:name="_Toc198997262"/>
+      <w:bookmarkStart w:id="15" w:name="_Toc198998485"/>
       <w:r>
         <w:rPr>
           <w:lang w:val="en-US"/>
@@ -16058,7 +16058,7 @@
           <w:lang w:val="en-US"/>
         </w:rPr>
       </w:pPr>
-      <w:bookmarkStart w:id="16" w:name="_Toc198997263"/>
+      <w:bookmarkStart w:id="16" w:name="_Toc198998486"/>
       <w:r>
         <w:rPr>
           <w:lang w:val="en-US"/>
@@ -16074,7 +16074,7 @@
           <w:lang w:val="en-US"/>
         </w:rPr>
       </w:pPr>
-      <w:bookmarkStart w:id="17" w:name="_Toc198997264"/>
+      <w:bookmarkStart w:id="17" w:name="_Toc198998487"/>
       <w:r>
         <w:rPr>
           <w:lang w:val="en-US"/>
@@ -16137,7 +16137,7 @@
           <w:lang w:val="en-US"/>
         </w:rPr>
       </w:pPr>
-      <w:bookmarkStart w:id="18" w:name="_Toc198997265"/>
+      <w:bookmarkStart w:id="18" w:name="_Toc198998488"/>
       <w:r>
         <w:rPr>
           <w:lang w:val="en-US"/>
@@ -16295,7 +16295,7 @@
           <w:lang w:val="en-US"/>
         </w:rPr>
       </w:pPr>
-      <w:bookmarkStart w:id="19" w:name="_Toc198997266"/>
+      <w:bookmarkStart w:id="19" w:name="_Toc198998489"/>
       <w:r>
         <w:rPr>
           <w:lang w:val="en-US"/>
@@ -16441,7 +16441,7 @@
           <w:lang w:val="en-US"/>
         </w:rPr>
       </w:pPr>
-      <w:bookmarkStart w:id="20" w:name="_Toc198997267"/>
+      <w:bookmarkStart w:id="20" w:name="_Toc198998490"/>
       <w:r>
         <w:rPr>
           <w:lang w:val="en-US"/>
@@ -16543,7 +16543,7 @@
           <w:lang w:val="en-US"/>
         </w:rPr>
       </w:pPr>
-      <w:bookmarkStart w:id="21" w:name="_Toc198997268"/>
+      <w:bookmarkStart w:id="21" w:name="_Toc198998491"/>
       <w:r>
         <w:rPr>
           <w:lang w:val="en-US"/>
@@ -16657,7 +16657,7 @@
           <w:lang w:val="en-US"/>
         </w:rPr>
       </w:pPr>
-      <w:bookmarkStart w:id="22" w:name="_Toc198997269"/>
+      <w:bookmarkStart w:id="22" w:name="_Toc198998492"/>
       <w:r>
         <w:rPr>
           <w:lang w:val="en-US"/>
@@ -22102,7 +22102,7 @@
           <w:lang w:val="en-US"/>
         </w:rPr>
       </w:pPr>
-      <w:bookmarkStart w:id="24" w:name="_Toc198997270"/>
+      <w:bookmarkStart w:id="24" w:name="_Toc198998493"/>
       <w:r>
         <w:rPr>
           <w:lang w:val="en-US"/>
@@ -22442,7 +22442,7 @@
           <w:lang w:val="en-US"/>
         </w:rPr>
       </w:pPr>
-      <w:bookmarkStart w:id="25" w:name="_Toc198997271"/>
+      <w:bookmarkStart w:id="25" w:name="_Toc198998494"/>
       <w:r>
         <w:rPr>
           <w:lang w:val="en-US"/>
@@ -23004,7 +23004,7 @@
           <w:lang w:val="en-US"/>
         </w:rPr>
       </w:pPr>
-      <w:bookmarkStart w:id="26" w:name="_Toc198997272"/>
+      <w:bookmarkStart w:id="26" w:name="_Toc198998495"/>
       <w:r>
         <w:rPr>
           <w:lang w:val="en-US"/>
@@ -23021,7 +23021,7 @@
           <w:lang w:val="en-US"/>
         </w:rPr>
       </w:pPr>
-      <w:bookmarkStart w:id="27" w:name="_Toc198997273"/>
+      <w:bookmarkStart w:id="27" w:name="_Toc198998496"/>
       <w:r>
         <w:rPr>
           <w:lang w:val="en-US"/>
@@ -23034,7 +23034,7 @@
       <w:pPr>
         <w:pStyle w:val="TNRHeading3"/>
       </w:pPr>
-      <w:bookmarkStart w:id="28" w:name="_Toc198997274"/>
+      <w:bookmarkStart w:id="28" w:name="_Toc198998497"/>
       <w:r>
         <w:t>4.1</w:t>
       </w:r>
@@ -23924,7 +23924,7 @@
         </w:rPr>
         <w:br w:type="page"/>
       </w:r>
-      <w:bookmarkStart w:id="29" w:name="_Toc198997275"/>
+      <w:bookmarkStart w:id="29" w:name="_Toc198998498"/>
       <w:r>
         <w:lastRenderedPageBreak/>
         <w:t>4.</w:t>
@@ -24623,7 +24623,7 @@
       <w:pPr>
         <w:pStyle w:val="TNRHeading3"/>
       </w:pPr>
-      <w:bookmarkStart w:id="30" w:name="_Toc198997276"/>
+      <w:bookmarkStart w:id="30" w:name="_Toc198998499"/>
       <w:r>
         <w:lastRenderedPageBreak/>
         <w:t>4.</w:t>
@@ -25768,7 +25768,7 @@
       <w:pPr>
         <w:pStyle w:val="TNRHeading3"/>
       </w:pPr>
-      <w:bookmarkStart w:id="31" w:name="_Toc198997277"/>
+      <w:bookmarkStart w:id="31" w:name="_Toc198998500"/>
       <w:r>
         <w:t>4.</w:t>
       </w:r>
@@ -25844,23 +25844,25 @@
     <w:p>
       <w:pPr>
         <w:jc w:val="left"/>
+      </w:pPr>
+    </w:p>
+    <w:p>
+      <w:pPr>
+        <w:jc w:val="left"/>
+      </w:pPr>
+    </w:p>
+    <w:p>
+      <w:pPr>
+        <w:jc w:val="left"/>
+      </w:pPr>
+      <w:r>
         <w:rPr>
           <w:b/>
           <w:bCs/>
         </w:rPr>
-      </w:pPr>
-      <w:r>
-        <w:rPr>
-          <w:b/>
-          <w:bCs/>
-        </w:rPr>
+        <w:lastRenderedPageBreak/>
         <w:t>Test cases:</w:t>
       </w:r>
-    </w:p>
-    <w:p>
-      <w:pPr>
-        <w:jc w:val="left"/>
-      </w:pPr>
     </w:p>
     <w:tbl>
       <w:tblPr>
@@ -25901,7 +25903,6 @@
               <w:jc w:val="left"/>
             </w:pPr>
             <w:r>
-              <w:lastRenderedPageBreak/>
               <w:t>Test Aspect</w:t>
             </w:r>
           </w:p>
@@ -26297,7 +26298,7 @@
           <w:lang w:val="en-US"/>
         </w:rPr>
       </w:pPr>
-      <w:bookmarkStart w:id="32" w:name="_Toc198997278"/>
+      <w:bookmarkStart w:id="32" w:name="_Toc198998501"/>
       <w:r>
         <w:rPr>
           <w:lang w:val="en-US"/>
@@ -26308,25 +26309,12 @@
     </w:p>
     <w:p>
       <w:pPr>
-        <w:rPr>
-          <w:lang w:val="en-US"/>
-        </w:rPr>
-      </w:pPr>
-      <w:r>
-        <w:rPr>
-          <w:lang w:val="en-US"/>
-        </w:rPr>
-        <w:t>tx</w:t>
-      </w:r>
-    </w:p>
-    <w:p>
-      <w:pPr>
         <w:pStyle w:val="TNRHeading2"/>
         <w:rPr>
           <w:lang w:val="en-US"/>
         </w:rPr>
       </w:pPr>
-      <w:bookmarkStart w:id="33" w:name="_Toc198997279"/>
+      <w:bookmarkStart w:id="33" w:name="_Toc198998502"/>
       <w:r>
         <w:rPr>
           <w:lang w:val="en-US"/>
@@ -26338,15 +26326,174 @@
     <w:p>
       <w:pPr>
         <w:rPr>
-          <w:lang w:val="en-US"/>
+          <w:b/>
+          <w:bCs/>
         </w:rPr>
       </w:pPr>
       <w:r>
+        <w:rPr>
+          <w:b/>
+          <w:bCs/>
+        </w:rPr>
+        <w:t>Assumption</w:t>
+      </w:r>
+    </w:p>
+    <w:p>
+      <w:pPr>
+        <w:numPr>
+          <w:ilvl w:val="0"/>
+          <w:numId w:val="30"/>
+        </w:numPr>
+      </w:pPr>
+      <w:r>
+        <w:t>The system assumes that users’ device’s internet connection is available and stable.</w:t>
+      </w:r>
+    </w:p>
+    <w:p>
+      <w:pPr>
+        <w:numPr>
+          <w:ilvl w:val="0"/>
+          <w:numId w:val="30"/>
+        </w:numPr>
+      </w:pPr>
+      <w:r>
+        <w:t>The system assumes that users’ device’s location service is enabled and functioning.</w:t>
+      </w:r>
+    </w:p>
+    <w:p>
+      <w:pPr>
+        <w:numPr>
+          <w:ilvl w:val="0"/>
+          <w:numId w:val="30"/>
+        </w:numPr>
+      </w:pPr>
+      <w:r>
+        <w:t>The system assumes that users’ device is compatible with the platform.</w:t>
+      </w:r>
+    </w:p>
+    <w:p>
+      <w:pPr>
+        <w:numPr>
+          <w:ilvl w:val="0"/>
+          <w:numId w:val="30"/>
+        </w:numPr>
+      </w:pPr>
+      <w:r>
+        <w:t>The system assumes that users log in using valid MMU Digital ID credentials.</w:t>
+      </w:r>
+    </w:p>
+    <w:p>
+      <w:pPr>
+        <w:numPr>
+          <w:ilvl w:val="0"/>
+          <w:numId w:val="30"/>
+        </w:numPr>
+      </w:pPr>
+      <w:r>
+        <w:t>The system assumes that users provide accurate personal details, including contact and vehicle information.</w:t>
+      </w:r>
+    </w:p>
+    <w:p>
+      <w:pPr>
+        <w:numPr>
+          <w:ilvl w:val="0"/>
+          <w:numId w:val="30"/>
+        </w:numPr>
+      </w:pPr>
+      <w:r>
+        <w:t>The system assumes that drivers offer rides with correct seat availability.</w:t>
+      </w:r>
+    </w:p>
+    <w:p>
+      <w:pPr>
+        <w:numPr>
+          <w:ilvl w:val="0"/>
+          <w:numId w:val="30"/>
+        </w:numPr>
+      </w:pPr>
+      <w:r>
+        <w:t>The system assumes that passengers schedule ride requests with accurate date, time, pickup, and destination.</w:t>
+      </w:r>
+    </w:p>
+    <w:p/>
+    <w:p/>
+    <w:p>
+      <w:pPr>
+        <w:rPr>
+          <w:b/>
+          <w:bCs/>
+        </w:rPr>
+      </w:pPr>
+      <w:r>
+        <w:rPr>
+          <w:b/>
+          <w:bCs/>
+        </w:rPr>
+        <w:lastRenderedPageBreak/>
+        <w:t>Dependency</w:t>
+      </w:r>
+    </w:p>
+    <w:p>
+      <w:pPr>
+        <w:numPr>
+          <w:ilvl w:val="0"/>
+          <w:numId w:val="31"/>
+        </w:numPr>
+      </w:pPr>
+      <w:r>
+        <w:t>The system depends on the availability of MMU Digital ID database</w:t>
+      </w:r>
+    </w:p>
+    <w:p>
+      <w:pPr>
+        <w:numPr>
+          <w:ilvl w:val="0"/>
+          <w:numId w:val="31"/>
+        </w:numPr>
+      </w:pPr>
+      <w:r>
+        <w:t>The system depends on the availability of users’ device’s internet connection and device compatibility</w:t>
+      </w:r>
+    </w:p>
+    <w:p>
+      <w:pPr>
+        <w:numPr>
+          <w:ilvl w:val="0"/>
+          <w:numId w:val="31"/>
+        </w:numPr>
+      </w:pPr>
+      <w:r>
+        <w:t>The system depends on the availability of users’ device’s location service</w:t>
+      </w:r>
+    </w:p>
+    <w:p>
+      <w:pPr>
+        <w:numPr>
+          <w:ilvl w:val="0"/>
+          <w:numId w:val="31"/>
+        </w:numPr>
+      </w:pPr>
+      <w:r>
+        <w:t>The system depends on the availability of parking sensors</w:t>
+      </w:r>
+    </w:p>
+    <w:p>
+      <w:pPr>
+        <w:numPr>
+          <w:ilvl w:val="0"/>
+          <w:numId w:val="31"/>
+        </w:numPr>
+      </w:pPr>
+      <w:r>
+        <w:t>The system depends on the availability of parking availability data in the parking management system’s database.</w:t>
+      </w:r>
+    </w:p>
+    <w:p>
+      <w:pPr>
         <w:rPr>
           <w:lang w:val="en-US"/>
         </w:rPr>
-        <w:t>tx</w:t>
-      </w:r>
+      </w:pPr>
     </w:p>
     <w:p>
       <w:pPr>
@@ -26355,7 +26502,7 @@
           <w:lang w:val="en-US"/>
         </w:rPr>
       </w:pPr>
-      <w:bookmarkStart w:id="34" w:name="_Toc198997280"/>
+      <w:bookmarkStart w:id="34" w:name="_Toc198998503"/>
       <w:r>
         <w:rPr>
           <w:lang w:val="en-US"/>
@@ -26364,19 +26511,537 @@
       </w:r>
       <w:bookmarkEnd w:id="34"/>
     </w:p>
-    <w:p>
-      <w:pPr>
-        <w:rPr>
-          <w:lang w:val="en-US"/>
-        </w:rPr>
-      </w:pPr>
-      <w:r>
-        <w:rPr>
-          <w:lang w:val="en-US"/>
-        </w:rPr>
-        <w:t>tx</w:t>
-      </w:r>
-    </w:p>
+    <w:tbl>
+      <w:tblPr>
+        <w:tblW w:w="0" w:type="auto"/>
+        <w:tblCellMar>
+          <w:top w:w="15" w:type="dxa"/>
+          <w:left w:w="15" w:type="dxa"/>
+          <w:bottom w:w="15" w:type="dxa"/>
+          <w:right w:w="15" w:type="dxa"/>
+        </w:tblCellMar>
+        <w:tblLook w:val="04A0" w:firstRow="1" w:lastRow="0" w:firstColumn="1" w:lastColumn="0" w:noHBand="0" w:noVBand="1"/>
+      </w:tblPr>
+      <w:tblGrid>
+        <w:gridCol w:w="1160"/>
+        <w:gridCol w:w="4093"/>
+      </w:tblGrid>
+      <w:tr>
+        <w:trPr>
+          <w:trHeight w:val="480"/>
+        </w:trPr>
+        <w:tc>
+          <w:tcPr>
+            <w:tcW w:w="0" w:type="auto"/>
+            <w:tcMar>
+              <w:top w:w="100" w:type="dxa"/>
+              <w:left w:w="100" w:type="dxa"/>
+              <w:bottom w:w="100" w:type="dxa"/>
+              <w:right w:w="100" w:type="dxa"/>
+            </w:tcMar>
+            <w:hideMark/>
+          </w:tcPr>
+          <w:p>
+            <w:r>
+              <w:rPr>
+                <w:b/>
+                <w:bCs/>
+              </w:rPr>
+              <w:t>Acronym</w:t>
+            </w:r>
+          </w:p>
+        </w:tc>
+        <w:tc>
+          <w:tcPr>
+            <w:tcW w:w="0" w:type="auto"/>
+            <w:tcMar>
+              <w:top w:w="100" w:type="dxa"/>
+              <w:left w:w="100" w:type="dxa"/>
+              <w:bottom w:w="100" w:type="dxa"/>
+              <w:right w:w="100" w:type="dxa"/>
+            </w:tcMar>
+            <w:hideMark/>
+          </w:tcPr>
+          <w:p>
+            <w:r>
+              <w:rPr>
+                <w:b/>
+                <w:bCs/>
+              </w:rPr>
+              <w:t>Definition</w:t>
+            </w:r>
+          </w:p>
+        </w:tc>
+      </w:tr>
+      <w:tr>
+        <w:trPr>
+          <w:trHeight w:val="480"/>
+        </w:trPr>
+        <w:tc>
+          <w:tcPr>
+            <w:tcW w:w="0" w:type="auto"/>
+            <w:tcMar>
+              <w:top w:w="100" w:type="dxa"/>
+              <w:left w:w="100" w:type="dxa"/>
+              <w:bottom w:w="100" w:type="dxa"/>
+              <w:right w:w="100" w:type="dxa"/>
+            </w:tcMar>
+            <w:hideMark/>
+          </w:tcPr>
+          <w:p>
+            <w:r>
+              <w:t>MMU</w:t>
+            </w:r>
+          </w:p>
+        </w:tc>
+        <w:tc>
+          <w:tcPr>
+            <w:tcW w:w="0" w:type="auto"/>
+            <w:tcMar>
+              <w:top w:w="100" w:type="dxa"/>
+              <w:left w:w="100" w:type="dxa"/>
+              <w:bottom w:w="100" w:type="dxa"/>
+              <w:right w:w="100" w:type="dxa"/>
+            </w:tcMar>
+            <w:hideMark/>
+          </w:tcPr>
+          <w:p>
+            <w:r>
+              <w:t>Multimedia University</w:t>
+            </w:r>
+          </w:p>
+        </w:tc>
+      </w:tr>
+      <w:tr>
+        <w:trPr>
+          <w:trHeight w:val="480"/>
+        </w:trPr>
+        <w:tc>
+          <w:tcPr>
+            <w:tcW w:w="0" w:type="auto"/>
+            <w:tcMar>
+              <w:top w:w="100" w:type="dxa"/>
+              <w:left w:w="100" w:type="dxa"/>
+              <w:bottom w:w="100" w:type="dxa"/>
+              <w:right w:w="100" w:type="dxa"/>
+            </w:tcMar>
+            <w:hideMark/>
+          </w:tcPr>
+          <w:p>
+            <w:r>
+              <w:t>GPS</w:t>
+            </w:r>
+          </w:p>
+        </w:tc>
+        <w:tc>
+          <w:tcPr>
+            <w:tcW w:w="0" w:type="auto"/>
+            <w:tcMar>
+              <w:top w:w="100" w:type="dxa"/>
+              <w:left w:w="100" w:type="dxa"/>
+              <w:bottom w:w="100" w:type="dxa"/>
+              <w:right w:w="100" w:type="dxa"/>
+            </w:tcMar>
+            <w:hideMark/>
+          </w:tcPr>
+          <w:p>
+            <w:r>
+              <w:t>Global Positioning System</w:t>
+            </w:r>
+          </w:p>
+        </w:tc>
+      </w:tr>
+      <w:tr>
+        <w:trPr>
+          <w:trHeight w:val="480"/>
+        </w:trPr>
+        <w:tc>
+          <w:tcPr>
+            <w:tcW w:w="0" w:type="auto"/>
+            <w:tcMar>
+              <w:top w:w="100" w:type="dxa"/>
+              <w:left w:w="100" w:type="dxa"/>
+              <w:bottom w:w="100" w:type="dxa"/>
+              <w:right w:w="100" w:type="dxa"/>
+            </w:tcMar>
+            <w:hideMark/>
+          </w:tcPr>
+          <w:p>
+            <w:r>
+              <w:t>HTTPS</w:t>
+            </w:r>
+          </w:p>
+        </w:tc>
+        <w:tc>
+          <w:tcPr>
+            <w:tcW w:w="0" w:type="auto"/>
+            <w:tcMar>
+              <w:top w:w="100" w:type="dxa"/>
+              <w:left w:w="100" w:type="dxa"/>
+              <w:bottom w:w="100" w:type="dxa"/>
+              <w:right w:w="100" w:type="dxa"/>
+            </w:tcMar>
+            <w:hideMark/>
+          </w:tcPr>
+          <w:p>
+            <w:r>
+              <w:t>Hypertext Transfer Protocol Secure</w:t>
+            </w:r>
+          </w:p>
+        </w:tc>
+      </w:tr>
+      <w:tr>
+        <w:trPr>
+          <w:trHeight w:val="480"/>
+        </w:trPr>
+        <w:tc>
+          <w:tcPr>
+            <w:tcW w:w="0" w:type="auto"/>
+            <w:tcMar>
+              <w:top w:w="100" w:type="dxa"/>
+              <w:left w:w="100" w:type="dxa"/>
+              <w:bottom w:w="100" w:type="dxa"/>
+              <w:right w:w="100" w:type="dxa"/>
+            </w:tcMar>
+            <w:hideMark/>
+          </w:tcPr>
+          <w:p>
+            <w:r>
+              <w:t>IDM</w:t>
+            </w:r>
+          </w:p>
+        </w:tc>
+        <w:tc>
+          <w:tcPr>
+            <w:tcW w:w="0" w:type="auto"/>
+            <w:tcMar>
+              <w:top w:w="100" w:type="dxa"/>
+              <w:left w:w="100" w:type="dxa"/>
+              <w:bottom w:w="100" w:type="dxa"/>
+              <w:right w:w="100" w:type="dxa"/>
+            </w:tcMar>
+            <w:hideMark/>
+          </w:tcPr>
+          <w:p>
+            <w:r>
+              <w:t>Identity Management System</w:t>
+            </w:r>
+          </w:p>
+        </w:tc>
+      </w:tr>
+      <w:tr>
+        <w:trPr>
+          <w:trHeight w:val="480"/>
+        </w:trPr>
+        <w:tc>
+          <w:tcPr>
+            <w:tcW w:w="0" w:type="auto"/>
+            <w:tcMar>
+              <w:top w:w="100" w:type="dxa"/>
+              <w:left w:w="100" w:type="dxa"/>
+              <w:bottom w:w="100" w:type="dxa"/>
+              <w:right w:w="100" w:type="dxa"/>
+            </w:tcMar>
+            <w:hideMark/>
+          </w:tcPr>
+          <w:p>
+            <w:r>
+              <w:t>API</w:t>
+            </w:r>
+          </w:p>
+        </w:tc>
+        <w:tc>
+          <w:tcPr>
+            <w:tcW w:w="0" w:type="auto"/>
+            <w:tcMar>
+              <w:top w:w="100" w:type="dxa"/>
+              <w:left w:w="100" w:type="dxa"/>
+              <w:bottom w:w="100" w:type="dxa"/>
+              <w:right w:w="100" w:type="dxa"/>
+            </w:tcMar>
+            <w:hideMark/>
+          </w:tcPr>
+          <w:p>
+            <w:r>
+              <w:t>Application Programming Interface</w:t>
+            </w:r>
+          </w:p>
+        </w:tc>
+      </w:tr>
+      <w:tr>
+        <w:trPr>
+          <w:trHeight w:val="480"/>
+        </w:trPr>
+        <w:tc>
+          <w:tcPr>
+            <w:tcW w:w="0" w:type="auto"/>
+            <w:tcMar>
+              <w:top w:w="100" w:type="dxa"/>
+              <w:left w:w="100" w:type="dxa"/>
+              <w:bottom w:w="100" w:type="dxa"/>
+              <w:right w:w="100" w:type="dxa"/>
+            </w:tcMar>
+            <w:hideMark/>
+          </w:tcPr>
+          <w:p>
+            <w:r>
+              <w:t>PDPA</w:t>
+            </w:r>
+          </w:p>
+        </w:tc>
+        <w:tc>
+          <w:tcPr>
+            <w:tcW w:w="0" w:type="auto"/>
+            <w:tcMar>
+              <w:top w:w="100" w:type="dxa"/>
+              <w:left w:w="100" w:type="dxa"/>
+              <w:bottom w:w="100" w:type="dxa"/>
+              <w:right w:w="100" w:type="dxa"/>
+            </w:tcMar>
+            <w:hideMark/>
+          </w:tcPr>
+          <w:p>
+            <w:r>
+              <w:t>Personal Data Protection Act (Malaysia)</w:t>
+            </w:r>
+          </w:p>
+        </w:tc>
+      </w:tr>
+      <w:tr>
+        <w:trPr>
+          <w:trHeight w:val="480"/>
+        </w:trPr>
+        <w:tc>
+          <w:tcPr>
+            <w:tcW w:w="0" w:type="auto"/>
+            <w:tcMar>
+              <w:top w:w="100" w:type="dxa"/>
+              <w:left w:w="100" w:type="dxa"/>
+              <w:bottom w:w="100" w:type="dxa"/>
+              <w:right w:w="100" w:type="dxa"/>
+            </w:tcMar>
+            <w:hideMark/>
+          </w:tcPr>
+          <w:p>
+            <w:r>
+              <w:t>RAM</w:t>
+            </w:r>
+          </w:p>
+        </w:tc>
+        <w:tc>
+          <w:tcPr>
+            <w:tcW w:w="0" w:type="auto"/>
+            <w:tcMar>
+              <w:top w:w="100" w:type="dxa"/>
+              <w:left w:w="100" w:type="dxa"/>
+              <w:bottom w:w="100" w:type="dxa"/>
+              <w:right w:w="100" w:type="dxa"/>
+            </w:tcMar>
+            <w:hideMark/>
+          </w:tcPr>
+          <w:p>
+            <w:r>
+              <w:t>Random Access Memory</w:t>
+            </w:r>
+          </w:p>
+        </w:tc>
+      </w:tr>
+      <w:tr>
+        <w:trPr>
+          <w:trHeight w:val="480"/>
+        </w:trPr>
+        <w:tc>
+          <w:tcPr>
+            <w:tcW w:w="0" w:type="auto"/>
+            <w:tcMar>
+              <w:top w:w="100" w:type="dxa"/>
+              <w:left w:w="100" w:type="dxa"/>
+              <w:bottom w:w="100" w:type="dxa"/>
+              <w:right w:w="100" w:type="dxa"/>
+            </w:tcMar>
+            <w:hideMark/>
+          </w:tcPr>
+          <w:p>
+            <w:r>
+              <w:t>RBAC</w:t>
+            </w:r>
+          </w:p>
+        </w:tc>
+        <w:tc>
+          <w:tcPr>
+            <w:tcW w:w="0" w:type="auto"/>
+            <w:tcMar>
+              <w:top w:w="100" w:type="dxa"/>
+              <w:left w:w="100" w:type="dxa"/>
+              <w:bottom w:w="100" w:type="dxa"/>
+              <w:right w:w="100" w:type="dxa"/>
+            </w:tcMar>
+            <w:hideMark/>
+          </w:tcPr>
+          <w:p>
+            <w:r>
+              <w:t>Role-Based Access Control</w:t>
+            </w:r>
+          </w:p>
+        </w:tc>
+      </w:tr>
+      <w:tr>
+        <w:trPr>
+          <w:trHeight w:val="480"/>
+        </w:trPr>
+        <w:tc>
+          <w:tcPr>
+            <w:tcW w:w="0" w:type="auto"/>
+            <w:tcMar>
+              <w:top w:w="100" w:type="dxa"/>
+              <w:left w:w="100" w:type="dxa"/>
+              <w:bottom w:w="100" w:type="dxa"/>
+              <w:right w:w="100" w:type="dxa"/>
+            </w:tcMar>
+            <w:hideMark/>
+          </w:tcPr>
+          <w:p>
+            <w:r>
+              <w:t>SRS</w:t>
+            </w:r>
+          </w:p>
+        </w:tc>
+        <w:tc>
+          <w:tcPr>
+            <w:tcW w:w="0" w:type="auto"/>
+            <w:tcMar>
+              <w:top w:w="100" w:type="dxa"/>
+              <w:left w:w="100" w:type="dxa"/>
+              <w:bottom w:w="100" w:type="dxa"/>
+              <w:right w:w="100" w:type="dxa"/>
+            </w:tcMar>
+            <w:hideMark/>
+          </w:tcPr>
+          <w:p>
+            <w:r>
+              <w:t>Software Requirements Specification</w:t>
+            </w:r>
+          </w:p>
+        </w:tc>
+      </w:tr>
+      <w:tr>
+        <w:trPr>
+          <w:trHeight w:val="480"/>
+        </w:trPr>
+        <w:tc>
+          <w:tcPr>
+            <w:tcW w:w="0" w:type="auto"/>
+            <w:tcMar>
+              <w:top w:w="100" w:type="dxa"/>
+              <w:left w:w="100" w:type="dxa"/>
+              <w:bottom w:w="100" w:type="dxa"/>
+              <w:right w:w="100" w:type="dxa"/>
+            </w:tcMar>
+            <w:hideMark/>
+          </w:tcPr>
+          <w:p>
+            <w:r>
+              <w:t>TLS</w:t>
+            </w:r>
+          </w:p>
+        </w:tc>
+        <w:tc>
+          <w:tcPr>
+            <w:tcW w:w="0" w:type="auto"/>
+            <w:tcMar>
+              <w:top w:w="100" w:type="dxa"/>
+              <w:left w:w="100" w:type="dxa"/>
+              <w:bottom w:w="100" w:type="dxa"/>
+              <w:right w:w="100" w:type="dxa"/>
+            </w:tcMar>
+            <w:hideMark/>
+          </w:tcPr>
+          <w:p>
+            <w:r>
+              <w:t>Transport Layer Security</w:t>
+            </w:r>
+          </w:p>
+        </w:tc>
+      </w:tr>
+      <w:tr>
+        <w:trPr>
+          <w:trHeight w:val="480"/>
+        </w:trPr>
+        <w:tc>
+          <w:tcPr>
+            <w:tcW w:w="0" w:type="auto"/>
+            <w:tcMar>
+              <w:top w:w="100" w:type="dxa"/>
+              <w:left w:w="100" w:type="dxa"/>
+              <w:bottom w:w="100" w:type="dxa"/>
+              <w:right w:w="100" w:type="dxa"/>
+            </w:tcMar>
+            <w:hideMark/>
+          </w:tcPr>
+          <w:p>
+            <w:r>
+              <w:t>UI</w:t>
+            </w:r>
+          </w:p>
+        </w:tc>
+        <w:tc>
+          <w:tcPr>
+            <w:tcW w:w="0" w:type="auto"/>
+            <w:tcMar>
+              <w:top w:w="100" w:type="dxa"/>
+              <w:left w:w="100" w:type="dxa"/>
+              <w:bottom w:w="100" w:type="dxa"/>
+              <w:right w:w="100" w:type="dxa"/>
+            </w:tcMar>
+            <w:hideMark/>
+          </w:tcPr>
+          <w:p>
+            <w:r>
+              <w:t>User Interface</w:t>
+            </w:r>
+          </w:p>
+        </w:tc>
+      </w:tr>
+      <w:tr>
+        <w:trPr>
+          <w:trHeight w:val="480"/>
+        </w:trPr>
+        <w:tc>
+          <w:tcPr>
+            <w:tcW w:w="0" w:type="auto"/>
+            <w:tcMar>
+              <w:top w:w="100" w:type="dxa"/>
+              <w:left w:w="100" w:type="dxa"/>
+              <w:bottom w:w="100" w:type="dxa"/>
+              <w:right w:w="100" w:type="dxa"/>
+            </w:tcMar>
+            <w:hideMark/>
+          </w:tcPr>
+          <w:p>
+            <w:r>
+              <w:t>UX</w:t>
+            </w:r>
+          </w:p>
+        </w:tc>
+        <w:tc>
+          <w:tcPr>
+            <w:tcW w:w="0" w:type="auto"/>
+            <w:tcMar>
+              <w:top w:w="100" w:type="dxa"/>
+              <w:left w:w="100" w:type="dxa"/>
+              <w:bottom w:w="100" w:type="dxa"/>
+              <w:right w:w="100" w:type="dxa"/>
+            </w:tcMar>
+            <w:hideMark/>
+          </w:tcPr>
+          <w:p>
+            <w:r>
+              <w:t>User Experience</w:t>
+            </w:r>
+          </w:p>
+        </w:tc>
+      </w:tr>
+    </w:tbl>
     <w:p>
       <w:pPr>
         <w:rPr>
@@ -28847,348 +29512,9 @@
     </w:lvl>
   </w:abstractNum>
   <w:abstractNum w:abstractNumId="18" w15:restartNumberingAfterBreak="0">
-    <w:nsid w:val="514F14FE"/>
-    <w:multiLevelType w:val="hybridMultilevel"/>
-    <w:tmpl w:val="2380601C"/>
-    <w:lvl w:ilvl="0" w:tplc="44090001">
-      <w:start w:val="1"/>
-      <w:numFmt w:val="bullet"/>
-      <w:lvlText w:val=""/>
-      <w:lvlJc w:val="left"/>
-      <w:pPr>
-        <w:ind w:left="720" w:hanging="360"/>
-      </w:pPr>
-      <w:rPr>
-        <w:rFonts w:ascii="Symbol" w:hAnsi="Symbol" w:hint="default"/>
-      </w:rPr>
-    </w:lvl>
-    <w:lvl w:ilvl="1" w:tplc="44090003" w:tentative="1">
-      <w:start w:val="1"/>
-      <w:numFmt w:val="bullet"/>
-      <w:lvlText w:val="o"/>
-      <w:lvlJc w:val="left"/>
-      <w:pPr>
-        <w:ind w:left="1440" w:hanging="360"/>
-      </w:pPr>
-      <w:rPr>
-        <w:rFonts w:ascii="Courier New" w:hAnsi="Courier New" w:cs="Courier New" w:hint="default"/>
-      </w:rPr>
-    </w:lvl>
-    <w:lvl w:ilvl="2" w:tplc="44090005" w:tentative="1">
-      <w:start w:val="1"/>
-      <w:numFmt w:val="bullet"/>
-      <w:lvlText w:val=""/>
-      <w:lvlJc w:val="left"/>
-      <w:pPr>
-        <w:ind w:left="2160" w:hanging="360"/>
-      </w:pPr>
-      <w:rPr>
-        <w:rFonts w:ascii="Wingdings" w:hAnsi="Wingdings" w:hint="default"/>
-      </w:rPr>
-    </w:lvl>
-    <w:lvl w:ilvl="3" w:tplc="44090001" w:tentative="1">
-      <w:start w:val="1"/>
-      <w:numFmt w:val="bullet"/>
-      <w:lvlText w:val=""/>
-      <w:lvlJc w:val="left"/>
-      <w:pPr>
-        <w:ind w:left="2880" w:hanging="360"/>
-      </w:pPr>
-      <w:rPr>
-        <w:rFonts w:ascii="Symbol" w:hAnsi="Symbol" w:hint="default"/>
-      </w:rPr>
-    </w:lvl>
-    <w:lvl w:ilvl="4" w:tplc="44090003" w:tentative="1">
-      <w:start w:val="1"/>
-      <w:numFmt w:val="bullet"/>
-      <w:lvlText w:val="o"/>
-      <w:lvlJc w:val="left"/>
-      <w:pPr>
-        <w:ind w:left="3600" w:hanging="360"/>
-      </w:pPr>
-      <w:rPr>
-        <w:rFonts w:ascii="Courier New" w:hAnsi="Courier New" w:cs="Courier New" w:hint="default"/>
-      </w:rPr>
-    </w:lvl>
-    <w:lvl w:ilvl="5" w:tplc="44090005" w:tentative="1">
-      <w:start w:val="1"/>
-      <w:numFmt w:val="bullet"/>
-      <w:lvlText w:val=""/>
-      <w:lvlJc w:val="left"/>
-      <w:pPr>
-        <w:ind w:left="4320" w:hanging="360"/>
-      </w:pPr>
-      <w:rPr>
-        <w:rFonts w:ascii="Wingdings" w:hAnsi="Wingdings" w:hint="default"/>
-      </w:rPr>
-    </w:lvl>
-    <w:lvl w:ilvl="6" w:tplc="44090001" w:tentative="1">
-      <w:start w:val="1"/>
-      <w:numFmt w:val="bullet"/>
-      <w:lvlText w:val=""/>
-      <w:lvlJc w:val="left"/>
-      <w:pPr>
-        <w:ind w:left="5040" w:hanging="360"/>
-      </w:pPr>
-      <w:rPr>
-        <w:rFonts w:ascii="Symbol" w:hAnsi="Symbol" w:hint="default"/>
-      </w:rPr>
-    </w:lvl>
-    <w:lvl w:ilvl="7" w:tplc="44090003" w:tentative="1">
-      <w:start w:val="1"/>
-      <w:numFmt w:val="bullet"/>
-      <w:lvlText w:val="o"/>
-      <w:lvlJc w:val="left"/>
-      <w:pPr>
-        <w:ind w:left="5760" w:hanging="360"/>
-      </w:pPr>
-      <w:rPr>
-        <w:rFonts w:ascii="Courier New" w:hAnsi="Courier New" w:cs="Courier New" w:hint="default"/>
-      </w:rPr>
-    </w:lvl>
-    <w:lvl w:ilvl="8" w:tplc="44090005" w:tentative="1">
-      <w:start w:val="1"/>
-      <w:numFmt w:val="bullet"/>
-      <w:lvlText w:val=""/>
-      <w:lvlJc w:val="left"/>
-      <w:pPr>
-        <w:ind w:left="6480" w:hanging="360"/>
-      </w:pPr>
-      <w:rPr>
-        <w:rFonts w:ascii="Wingdings" w:hAnsi="Wingdings" w:hint="default"/>
-      </w:rPr>
-    </w:lvl>
-  </w:abstractNum>
-  <w:abstractNum w:abstractNumId="19" w15:restartNumberingAfterBreak="0">
-    <w:nsid w:val="523D3858"/>
+    <w:nsid w:val="4CE07B4E"/>
     <w:multiLevelType w:val="multilevel"/>
-    <w:tmpl w:val="8A463300"/>
-    <w:lvl w:ilvl="0">
-      <w:start w:val="1"/>
-      <w:numFmt w:val="bullet"/>
-      <w:lvlText w:val="-"/>
-      <w:lvlJc w:val="left"/>
-      <w:pPr>
-        <w:ind w:left="720" w:hanging="360"/>
-      </w:pPr>
-      <w:rPr>
-        <w:u w:val="none"/>
-      </w:rPr>
-    </w:lvl>
-    <w:lvl w:ilvl="1">
-      <w:start w:val="1"/>
-      <w:numFmt w:val="bullet"/>
-      <w:lvlText w:val="-"/>
-      <w:lvlJc w:val="left"/>
-      <w:pPr>
-        <w:ind w:left="1440" w:hanging="360"/>
-      </w:pPr>
-      <w:rPr>
-        <w:u w:val="none"/>
-      </w:rPr>
-    </w:lvl>
-    <w:lvl w:ilvl="2">
-      <w:start w:val="1"/>
-      <w:numFmt w:val="bullet"/>
-      <w:lvlText w:val="-"/>
-      <w:lvlJc w:val="left"/>
-      <w:pPr>
-        <w:ind w:left="2160" w:hanging="360"/>
-      </w:pPr>
-      <w:rPr>
-        <w:u w:val="none"/>
-      </w:rPr>
-    </w:lvl>
-    <w:lvl w:ilvl="3">
-      <w:start w:val="1"/>
-      <w:numFmt w:val="bullet"/>
-      <w:lvlText w:val="-"/>
-      <w:lvlJc w:val="left"/>
-      <w:pPr>
-        <w:ind w:left="2880" w:hanging="360"/>
-      </w:pPr>
-      <w:rPr>
-        <w:u w:val="none"/>
-      </w:rPr>
-    </w:lvl>
-    <w:lvl w:ilvl="4">
-      <w:start w:val="1"/>
-      <w:numFmt w:val="bullet"/>
-      <w:lvlText w:val="-"/>
-      <w:lvlJc w:val="left"/>
-      <w:pPr>
-        <w:ind w:left="3600" w:hanging="360"/>
-      </w:pPr>
-      <w:rPr>
-        <w:u w:val="none"/>
-      </w:rPr>
-    </w:lvl>
-    <w:lvl w:ilvl="5">
-      <w:start w:val="1"/>
-      <w:numFmt w:val="bullet"/>
-      <w:lvlText w:val="-"/>
-      <w:lvlJc w:val="left"/>
-      <w:pPr>
-        <w:ind w:left="4320" w:hanging="360"/>
-      </w:pPr>
-      <w:rPr>
-        <w:u w:val="none"/>
-      </w:rPr>
-    </w:lvl>
-    <w:lvl w:ilvl="6">
-      <w:start w:val="1"/>
-      <w:numFmt w:val="bullet"/>
-      <w:lvlText w:val="-"/>
-      <w:lvlJc w:val="left"/>
-      <w:pPr>
-        <w:ind w:left="5040" w:hanging="360"/>
-      </w:pPr>
-      <w:rPr>
-        <w:u w:val="none"/>
-      </w:rPr>
-    </w:lvl>
-    <w:lvl w:ilvl="7">
-      <w:start w:val="1"/>
-      <w:numFmt w:val="bullet"/>
-      <w:lvlText w:val="-"/>
-      <w:lvlJc w:val="left"/>
-      <w:pPr>
-        <w:ind w:left="5760" w:hanging="360"/>
-      </w:pPr>
-      <w:rPr>
-        <w:u w:val="none"/>
-      </w:rPr>
-    </w:lvl>
-    <w:lvl w:ilvl="8">
-      <w:start w:val="1"/>
-      <w:numFmt w:val="bullet"/>
-      <w:lvlText w:val="-"/>
-      <w:lvlJc w:val="left"/>
-      <w:pPr>
-        <w:ind w:left="6480" w:hanging="360"/>
-      </w:pPr>
-      <w:rPr>
-        <w:u w:val="none"/>
-      </w:rPr>
-    </w:lvl>
-  </w:abstractNum>
-  <w:abstractNum w:abstractNumId="20" w15:restartNumberingAfterBreak="0">
-    <w:nsid w:val="52FC430A"/>
-    <w:multiLevelType w:val="hybridMultilevel"/>
-    <w:tmpl w:val="7AC0BBF8"/>
-    <w:lvl w:ilvl="0" w:tplc="44090001">
-      <w:start w:val="1"/>
-      <w:numFmt w:val="bullet"/>
-      <w:lvlText w:val=""/>
-      <w:lvlJc w:val="left"/>
-      <w:pPr>
-        <w:ind w:left="720" w:hanging="360"/>
-      </w:pPr>
-      <w:rPr>
-        <w:rFonts w:ascii="Symbol" w:hAnsi="Symbol" w:hint="default"/>
-      </w:rPr>
-    </w:lvl>
-    <w:lvl w:ilvl="1" w:tplc="44090003" w:tentative="1">
-      <w:start w:val="1"/>
-      <w:numFmt w:val="bullet"/>
-      <w:lvlText w:val="o"/>
-      <w:lvlJc w:val="left"/>
-      <w:pPr>
-        <w:ind w:left="1440" w:hanging="360"/>
-      </w:pPr>
-      <w:rPr>
-        <w:rFonts w:ascii="Courier New" w:hAnsi="Courier New" w:cs="Courier New" w:hint="default"/>
-      </w:rPr>
-    </w:lvl>
-    <w:lvl w:ilvl="2" w:tplc="44090005" w:tentative="1">
-      <w:start w:val="1"/>
-      <w:numFmt w:val="bullet"/>
-      <w:lvlText w:val=""/>
-      <w:lvlJc w:val="left"/>
-      <w:pPr>
-        <w:ind w:left="2160" w:hanging="360"/>
-      </w:pPr>
-      <w:rPr>
-        <w:rFonts w:ascii="Wingdings" w:hAnsi="Wingdings" w:hint="default"/>
-      </w:rPr>
-    </w:lvl>
-    <w:lvl w:ilvl="3" w:tplc="44090001" w:tentative="1">
-      <w:start w:val="1"/>
-      <w:numFmt w:val="bullet"/>
-      <w:lvlText w:val=""/>
-      <w:lvlJc w:val="left"/>
-      <w:pPr>
-        <w:ind w:left="2880" w:hanging="360"/>
-      </w:pPr>
-      <w:rPr>
-        <w:rFonts w:ascii="Symbol" w:hAnsi="Symbol" w:hint="default"/>
-      </w:rPr>
-    </w:lvl>
-    <w:lvl w:ilvl="4" w:tplc="44090003" w:tentative="1">
-      <w:start w:val="1"/>
-      <w:numFmt w:val="bullet"/>
-      <w:lvlText w:val="o"/>
-      <w:lvlJc w:val="left"/>
-      <w:pPr>
-        <w:ind w:left="3600" w:hanging="360"/>
-      </w:pPr>
-      <w:rPr>
-        <w:rFonts w:ascii="Courier New" w:hAnsi="Courier New" w:cs="Courier New" w:hint="default"/>
-      </w:rPr>
-    </w:lvl>
-    <w:lvl w:ilvl="5" w:tplc="44090005" w:tentative="1">
-      <w:start w:val="1"/>
-      <w:numFmt w:val="bullet"/>
-      <w:lvlText w:val=""/>
-      <w:lvlJc w:val="left"/>
-      <w:pPr>
-        <w:ind w:left="4320" w:hanging="360"/>
-      </w:pPr>
-      <w:rPr>
-        <w:rFonts w:ascii="Wingdings" w:hAnsi="Wingdings" w:hint="default"/>
-      </w:rPr>
-    </w:lvl>
-    <w:lvl w:ilvl="6" w:tplc="44090001" w:tentative="1">
-      <w:start w:val="1"/>
-      <w:numFmt w:val="bullet"/>
-      <w:lvlText w:val=""/>
-      <w:lvlJc w:val="left"/>
-      <w:pPr>
-        <w:ind w:left="5040" w:hanging="360"/>
-      </w:pPr>
-      <w:rPr>
-        <w:rFonts w:ascii="Symbol" w:hAnsi="Symbol" w:hint="default"/>
-      </w:rPr>
-    </w:lvl>
-    <w:lvl w:ilvl="7" w:tplc="44090003" w:tentative="1">
-      <w:start w:val="1"/>
-      <w:numFmt w:val="bullet"/>
-      <w:lvlText w:val="o"/>
-      <w:lvlJc w:val="left"/>
-      <w:pPr>
-        <w:ind w:left="5760" w:hanging="360"/>
-      </w:pPr>
-      <w:rPr>
-        <w:rFonts w:ascii="Courier New" w:hAnsi="Courier New" w:cs="Courier New" w:hint="default"/>
-      </w:rPr>
-    </w:lvl>
-    <w:lvl w:ilvl="8" w:tplc="44090005" w:tentative="1">
-      <w:start w:val="1"/>
-      <w:numFmt w:val="bullet"/>
-      <w:lvlText w:val=""/>
-      <w:lvlJc w:val="left"/>
-      <w:pPr>
-        <w:ind w:left="6480" w:hanging="360"/>
-      </w:pPr>
-      <w:rPr>
-        <w:rFonts w:ascii="Wingdings" w:hAnsi="Wingdings" w:hint="default"/>
-      </w:rPr>
-    </w:lvl>
-  </w:abstractNum>
-  <w:abstractNum w:abstractNumId="21" w15:restartNumberingAfterBreak="0">
-    <w:nsid w:val="587B22F4"/>
-    <w:multiLevelType w:val="multilevel"/>
-    <w:tmpl w:val="6136E63A"/>
+    <w:tmpl w:val="7486DA2E"/>
     <w:lvl w:ilvl="0">
       <w:start w:val="1"/>
       <w:numFmt w:val="bullet"/>
@@ -29334,10 +29660,349 @@
       </w:rPr>
     </w:lvl>
   </w:abstractNum>
+  <w:abstractNum w:abstractNumId="19" w15:restartNumberingAfterBreak="0">
+    <w:nsid w:val="514F14FE"/>
+    <w:multiLevelType w:val="hybridMultilevel"/>
+    <w:tmpl w:val="2380601C"/>
+    <w:lvl w:ilvl="0" w:tplc="44090001">
+      <w:start w:val="1"/>
+      <w:numFmt w:val="bullet"/>
+      <w:lvlText w:val=""/>
+      <w:lvlJc w:val="left"/>
+      <w:pPr>
+        <w:ind w:left="720" w:hanging="360"/>
+      </w:pPr>
+      <w:rPr>
+        <w:rFonts w:ascii="Symbol" w:hAnsi="Symbol" w:hint="default"/>
+      </w:rPr>
+    </w:lvl>
+    <w:lvl w:ilvl="1" w:tplc="44090003" w:tentative="1">
+      <w:start w:val="1"/>
+      <w:numFmt w:val="bullet"/>
+      <w:lvlText w:val="o"/>
+      <w:lvlJc w:val="left"/>
+      <w:pPr>
+        <w:ind w:left="1440" w:hanging="360"/>
+      </w:pPr>
+      <w:rPr>
+        <w:rFonts w:ascii="Courier New" w:hAnsi="Courier New" w:cs="Courier New" w:hint="default"/>
+      </w:rPr>
+    </w:lvl>
+    <w:lvl w:ilvl="2" w:tplc="44090005" w:tentative="1">
+      <w:start w:val="1"/>
+      <w:numFmt w:val="bullet"/>
+      <w:lvlText w:val=""/>
+      <w:lvlJc w:val="left"/>
+      <w:pPr>
+        <w:ind w:left="2160" w:hanging="360"/>
+      </w:pPr>
+      <w:rPr>
+        <w:rFonts w:ascii="Wingdings" w:hAnsi="Wingdings" w:hint="default"/>
+      </w:rPr>
+    </w:lvl>
+    <w:lvl w:ilvl="3" w:tplc="44090001" w:tentative="1">
+      <w:start w:val="1"/>
+      <w:numFmt w:val="bullet"/>
+      <w:lvlText w:val=""/>
+      <w:lvlJc w:val="left"/>
+      <w:pPr>
+        <w:ind w:left="2880" w:hanging="360"/>
+      </w:pPr>
+      <w:rPr>
+        <w:rFonts w:ascii="Symbol" w:hAnsi="Symbol" w:hint="default"/>
+      </w:rPr>
+    </w:lvl>
+    <w:lvl w:ilvl="4" w:tplc="44090003" w:tentative="1">
+      <w:start w:val="1"/>
+      <w:numFmt w:val="bullet"/>
+      <w:lvlText w:val="o"/>
+      <w:lvlJc w:val="left"/>
+      <w:pPr>
+        <w:ind w:left="3600" w:hanging="360"/>
+      </w:pPr>
+      <w:rPr>
+        <w:rFonts w:ascii="Courier New" w:hAnsi="Courier New" w:cs="Courier New" w:hint="default"/>
+      </w:rPr>
+    </w:lvl>
+    <w:lvl w:ilvl="5" w:tplc="44090005" w:tentative="1">
+      <w:start w:val="1"/>
+      <w:numFmt w:val="bullet"/>
+      <w:lvlText w:val=""/>
+      <w:lvlJc w:val="left"/>
+      <w:pPr>
+        <w:ind w:left="4320" w:hanging="360"/>
+      </w:pPr>
+      <w:rPr>
+        <w:rFonts w:ascii="Wingdings" w:hAnsi="Wingdings" w:hint="default"/>
+      </w:rPr>
+    </w:lvl>
+    <w:lvl w:ilvl="6" w:tplc="44090001" w:tentative="1">
+      <w:start w:val="1"/>
+      <w:numFmt w:val="bullet"/>
+      <w:lvlText w:val=""/>
+      <w:lvlJc w:val="left"/>
+      <w:pPr>
+        <w:ind w:left="5040" w:hanging="360"/>
+      </w:pPr>
+      <w:rPr>
+        <w:rFonts w:ascii="Symbol" w:hAnsi="Symbol" w:hint="default"/>
+      </w:rPr>
+    </w:lvl>
+    <w:lvl w:ilvl="7" w:tplc="44090003" w:tentative="1">
+      <w:start w:val="1"/>
+      <w:numFmt w:val="bullet"/>
+      <w:lvlText w:val="o"/>
+      <w:lvlJc w:val="left"/>
+      <w:pPr>
+        <w:ind w:left="5760" w:hanging="360"/>
+      </w:pPr>
+      <w:rPr>
+        <w:rFonts w:ascii="Courier New" w:hAnsi="Courier New" w:cs="Courier New" w:hint="default"/>
+      </w:rPr>
+    </w:lvl>
+    <w:lvl w:ilvl="8" w:tplc="44090005" w:tentative="1">
+      <w:start w:val="1"/>
+      <w:numFmt w:val="bullet"/>
+      <w:lvlText w:val=""/>
+      <w:lvlJc w:val="left"/>
+      <w:pPr>
+        <w:ind w:left="6480" w:hanging="360"/>
+      </w:pPr>
+      <w:rPr>
+        <w:rFonts w:ascii="Wingdings" w:hAnsi="Wingdings" w:hint="default"/>
+      </w:rPr>
+    </w:lvl>
+  </w:abstractNum>
+  <w:abstractNum w:abstractNumId="20" w15:restartNumberingAfterBreak="0">
+    <w:nsid w:val="523D3858"/>
+    <w:multiLevelType w:val="multilevel"/>
+    <w:tmpl w:val="8A463300"/>
+    <w:lvl w:ilvl="0">
+      <w:start w:val="1"/>
+      <w:numFmt w:val="bullet"/>
+      <w:lvlText w:val="-"/>
+      <w:lvlJc w:val="left"/>
+      <w:pPr>
+        <w:ind w:left="720" w:hanging="360"/>
+      </w:pPr>
+      <w:rPr>
+        <w:u w:val="none"/>
+      </w:rPr>
+    </w:lvl>
+    <w:lvl w:ilvl="1">
+      <w:start w:val="1"/>
+      <w:numFmt w:val="bullet"/>
+      <w:lvlText w:val="-"/>
+      <w:lvlJc w:val="left"/>
+      <w:pPr>
+        <w:ind w:left="1440" w:hanging="360"/>
+      </w:pPr>
+      <w:rPr>
+        <w:u w:val="none"/>
+      </w:rPr>
+    </w:lvl>
+    <w:lvl w:ilvl="2">
+      <w:start w:val="1"/>
+      <w:numFmt w:val="bullet"/>
+      <w:lvlText w:val="-"/>
+      <w:lvlJc w:val="left"/>
+      <w:pPr>
+        <w:ind w:left="2160" w:hanging="360"/>
+      </w:pPr>
+      <w:rPr>
+        <w:u w:val="none"/>
+      </w:rPr>
+    </w:lvl>
+    <w:lvl w:ilvl="3">
+      <w:start w:val="1"/>
+      <w:numFmt w:val="bullet"/>
+      <w:lvlText w:val="-"/>
+      <w:lvlJc w:val="left"/>
+      <w:pPr>
+        <w:ind w:left="2880" w:hanging="360"/>
+      </w:pPr>
+      <w:rPr>
+        <w:u w:val="none"/>
+      </w:rPr>
+    </w:lvl>
+    <w:lvl w:ilvl="4">
+      <w:start w:val="1"/>
+      <w:numFmt w:val="bullet"/>
+      <w:lvlText w:val="-"/>
+      <w:lvlJc w:val="left"/>
+      <w:pPr>
+        <w:ind w:left="3600" w:hanging="360"/>
+      </w:pPr>
+      <w:rPr>
+        <w:u w:val="none"/>
+      </w:rPr>
+    </w:lvl>
+    <w:lvl w:ilvl="5">
+      <w:start w:val="1"/>
+      <w:numFmt w:val="bullet"/>
+      <w:lvlText w:val="-"/>
+      <w:lvlJc w:val="left"/>
+      <w:pPr>
+        <w:ind w:left="4320" w:hanging="360"/>
+      </w:pPr>
+      <w:rPr>
+        <w:u w:val="none"/>
+      </w:rPr>
+    </w:lvl>
+    <w:lvl w:ilvl="6">
+      <w:start w:val="1"/>
+      <w:numFmt w:val="bullet"/>
+      <w:lvlText w:val="-"/>
+      <w:lvlJc w:val="left"/>
+      <w:pPr>
+        <w:ind w:left="5040" w:hanging="360"/>
+      </w:pPr>
+      <w:rPr>
+        <w:u w:val="none"/>
+      </w:rPr>
+    </w:lvl>
+    <w:lvl w:ilvl="7">
+      <w:start w:val="1"/>
+      <w:numFmt w:val="bullet"/>
+      <w:lvlText w:val="-"/>
+      <w:lvlJc w:val="left"/>
+      <w:pPr>
+        <w:ind w:left="5760" w:hanging="360"/>
+      </w:pPr>
+      <w:rPr>
+        <w:u w:val="none"/>
+      </w:rPr>
+    </w:lvl>
+    <w:lvl w:ilvl="8">
+      <w:start w:val="1"/>
+      <w:numFmt w:val="bullet"/>
+      <w:lvlText w:val="-"/>
+      <w:lvlJc w:val="left"/>
+      <w:pPr>
+        <w:ind w:left="6480" w:hanging="360"/>
+      </w:pPr>
+      <w:rPr>
+        <w:u w:val="none"/>
+      </w:rPr>
+    </w:lvl>
+  </w:abstractNum>
+  <w:abstractNum w:abstractNumId="21" w15:restartNumberingAfterBreak="0">
+    <w:nsid w:val="52FC430A"/>
+    <w:multiLevelType w:val="hybridMultilevel"/>
+    <w:tmpl w:val="7AC0BBF8"/>
+    <w:lvl w:ilvl="0" w:tplc="44090001">
+      <w:start w:val="1"/>
+      <w:numFmt w:val="bullet"/>
+      <w:lvlText w:val=""/>
+      <w:lvlJc w:val="left"/>
+      <w:pPr>
+        <w:ind w:left="720" w:hanging="360"/>
+      </w:pPr>
+      <w:rPr>
+        <w:rFonts w:ascii="Symbol" w:hAnsi="Symbol" w:hint="default"/>
+      </w:rPr>
+    </w:lvl>
+    <w:lvl w:ilvl="1" w:tplc="44090003" w:tentative="1">
+      <w:start w:val="1"/>
+      <w:numFmt w:val="bullet"/>
+      <w:lvlText w:val="o"/>
+      <w:lvlJc w:val="left"/>
+      <w:pPr>
+        <w:ind w:left="1440" w:hanging="360"/>
+      </w:pPr>
+      <w:rPr>
+        <w:rFonts w:ascii="Courier New" w:hAnsi="Courier New" w:cs="Courier New" w:hint="default"/>
+      </w:rPr>
+    </w:lvl>
+    <w:lvl w:ilvl="2" w:tplc="44090005" w:tentative="1">
+      <w:start w:val="1"/>
+      <w:numFmt w:val="bullet"/>
+      <w:lvlText w:val=""/>
+      <w:lvlJc w:val="left"/>
+      <w:pPr>
+        <w:ind w:left="2160" w:hanging="360"/>
+      </w:pPr>
+      <w:rPr>
+        <w:rFonts w:ascii="Wingdings" w:hAnsi="Wingdings" w:hint="default"/>
+      </w:rPr>
+    </w:lvl>
+    <w:lvl w:ilvl="3" w:tplc="44090001" w:tentative="1">
+      <w:start w:val="1"/>
+      <w:numFmt w:val="bullet"/>
+      <w:lvlText w:val=""/>
+      <w:lvlJc w:val="left"/>
+      <w:pPr>
+        <w:ind w:left="2880" w:hanging="360"/>
+      </w:pPr>
+      <w:rPr>
+        <w:rFonts w:ascii="Symbol" w:hAnsi="Symbol" w:hint="default"/>
+      </w:rPr>
+    </w:lvl>
+    <w:lvl w:ilvl="4" w:tplc="44090003" w:tentative="1">
+      <w:start w:val="1"/>
+      <w:numFmt w:val="bullet"/>
+      <w:lvlText w:val="o"/>
+      <w:lvlJc w:val="left"/>
+      <w:pPr>
+        <w:ind w:left="3600" w:hanging="360"/>
+      </w:pPr>
+      <w:rPr>
+        <w:rFonts w:ascii="Courier New" w:hAnsi="Courier New" w:cs="Courier New" w:hint="default"/>
+      </w:rPr>
+    </w:lvl>
+    <w:lvl w:ilvl="5" w:tplc="44090005" w:tentative="1">
+      <w:start w:val="1"/>
+      <w:numFmt w:val="bullet"/>
+      <w:lvlText w:val=""/>
+      <w:lvlJc w:val="left"/>
+      <w:pPr>
+        <w:ind w:left="4320" w:hanging="360"/>
+      </w:pPr>
+      <w:rPr>
+        <w:rFonts w:ascii="Wingdings" w:hAnsi="Wingdings" w:hint="default"/>
+      </w:rPr>
+    </w:lvl>
+    <w:lvl w:ilvl="6" w:tplc="44090001" w:tentative="1">
+      <w:start w:val="1"/>
+      <w:numFmt w:val="bullet"/>
+      <w:lvlText w:val=""/>
+      <w:lvlJc w:val="left"/>
+      <w:pPr>
+        <w:ind w:left="5040" w:hanging="360"/>
+      </w:pPr>
+      <w:rPr>
+        <w:rFonts w:ascii="Symbol" w:hAnsi="Symbol" w:hint="default"/>
+      </w:rPr>
+    </w:lvl>
+    <w:lvl w:ilvl="7" w:tplc="44090003" w:tentative="1">
+      <w:start w:val="1"/>
+      <w:numFmt w:val="bullet"/>
+      <w:lvlText w:val="o"/>
+      <w:lvlJc w:val="left"/>
+      <w:pPr>
+        <w:ind w:left="5760" w:hanging="360"/>
+      </w:pPr>
+      <w:rPr>
+        <w:rFonts w:ascii="Courier New" w:hAnsi="Courier New" w:cs="Courier New" w:hint="default"/>
+      </w:rPr>
+    </w:lvl>
+    <w:lvl w:ilvl="8" w:tplc="44090005" w:tentative="1">
+      <w:start w:val="1"/>
+      <w:numFmt w:val="bullet"/>
+      <w:lvlText w:val=""/>
+      <w:lvlJc w:val="left"/>
+      <w:pPr>
+        <w:ind w:left="6480" w:hanging="360"/>
+      </w:pPr>
+      <w:rPr>
+        <w:rFonts w:ascii="Wingdings" w:hAnsi="Wingdings" w:hint="default"/>
+      </w:rPr>
+    </w:lvl>
+  </w:abstractNum>
   <w:abstractNum w:abstractNumId="22" w15:restartNumberingAfterBreak="0">
-    <w:nsid w:val="5A827C6D"/>
+    <w:nsid w:val="587B22F4"/>
     <w:multiLevelType w:val="multilevel"/>
-    <w:tmpl w:val="5DCE4634"/>
+    <w:tmpl w:val="6136E63A"/>
     <w:lvl w:ilvl="0">
       <w:start w:val="1"/>
       <w:numFmt w:val="bullet"/>
@@ -29484,235 +30149,9 @@
     </w:lvl>
   </w:abstractNum>
   <w:abstractNum w:abstractNumId="23" w15:restartNumberingAfterBreak="0">
-    <w:nsid w:val="5EFE0029"/>
-    <w:multiLevelType w:val="hybridMultilevel"/>
-    <w:tmpl w:val="80D620A8"/>
-    <w:lvl w:ilvl="0" w:tplc="44090001">
-      <w:start w:val="1"/>
-      <w:numFmt w:val="bullet"/>
-      <w:lvlText w:val=""/>
-      <w:lvlJc w:val="left"/>
-      <w:pPr>
-        <w:ind w:left="720" w:hanging="360"/>
-      </w:pPr>
-      <w:rPr>
-        <w:rFonts w:ascii="Symbol" w:hAnsi="Symbol" w:hint="default"/>
-      </w:rPr>
-    </w:lvl>
-    <w:lvl w:ilvl="1" w:tplc="44090003" w:tentative="1">
-      <w:start w:val="1"/>
-      <w:numFmt w:val="bullet"/>
-      <w:lvlText w:val="o"/>
-      <w:lvlJc w:val="left"/>
-      <w:pPr>
-        <w:ind w:left="1440" w:hanging="360"/>
-      </w:pPr>
-      <w:rPr>
-        <w:rFonts w:ascii="Courier New" w:hAnsi="Courier New" w:cs="Courier New" w:hint="default"/>
-      </w:rPr>
-    </w:lvl>
-    <w:lvl w:ilvl="2" w:tplc="44090005" w:tentative="1">
-      <w:start w:val="1"/>
-      <w:numFmt w:val="bullet"/>
-      <w:lvlText w:val=""/>
-      <w:lvlJc w:val="left"/>
-      <w:pPr>
-        <w:ind w:left="2160" w:hanging="360"/>
-      </w:pPr>
-      <w:rPr>
-        <w:rFonts w:ascii="Wingdings" w:hAnsi="Wingdings" w:hint="default"/>
-      </w:rPr>
-    </w:lvl>
-    <w:lvl w:ilvl="3" w:tplc="44090001" w:tentative="1">
-      <w:start w:val="1"/>
-      <w:numFmt w:val="bullet"/>
-      <w:lvlText w:val=""/>
-      <w:lvlJc w:val="left"/>
-      <w:pPr>
-        <w:ind w:left="2880" w:hanging="360"/>
-      </w:pPr>
-      <w:rPr>
-        <w:rFonts w:ascii="Symbol" w:hAnsi="Symbol" w:hint="default"/>
-      </w:rPr>
-    </w:lvl>
-    <w:lvl w:ilvl="4" w:tplc="44090003" w:tentative="1">
-      <w:start w:val="1"/>
-      <w:numFmt w:val="bullet"/>
-      <w:lvlText w:val="o"/>
-      <w:lvlJc w:val="left"/>
-      <w:pPr>
-        <w:ind w:left="3600" w:hanging="360"/>
-      </w:pPr>
-      <w:rPr>
-        <w:rFonts w:ascii="Courier New" w:hAnsi="Courier New" w:cs="Courier New" w:hint="default"/>
-      </w:rPr>
-    </w:lvl>
-    <w:lvl w:ilvl="5" w:tplc="44090005" w:tentative="1">
-      <w:start w:val="1"/>
-      <w:numFmt w:val="bullet"/>
-      <w:lvlText w:val=""/>
-      <w:lvlJc w:val="left"/>
-      <w:pPr>
-        <w:ind w:left="4320" w:hanging="360"/>
-      </w:pPr>
-      <w:rPr>
-        <w:rFonts w:ascii="Wingdings" w:hAnsi="Wingdings" w:hint="default"/>
-      </w:rPr>
-    </w:lvl>
-    <w:lvl w:ilvl="6" w:tplc="44090001" w:tentative="1">
-      <w:start w:val="1"/>
-      <w:numFmt w:val="bullet"/>
-      <w:lvlText w:val=""/>
-      <w:lvlJc w:val="left"/>
-      <w:pPr>
-        <w:ind w:left="5040" w:hanging="360"/>
-      </w:pPr>
-      <w:rPr>
-        <w:rFonts w:ascii="Symbol" w:hAnsi="Symbol" w:hint="default"/>
-      </w:rPr>
-    </w:lvl>
-    <w:lvl w:ilvl="7" w:tplc="44090003" w:tentative="1">
-      <w:start w:val="1"/>
-      <w:numFmt w:val="bullet"/>
-      <w:lvlText w:val="o"/>
-      <w:lvlJc w:val="left"/>
-      <w:pPr>
-        <w:ind w:left="5760" w:hanging="360"/>
-      </w:pPr>
-      <w:rPr>
-        <w:rFonts w:ascii="Courier New" w:hAnsi="Courier New" w:cs="Courier New" w:hint="default"/>
-      </w:rPr>
-    </w:lvl>
-    <w:lvl w:ilvl="8" w:tplc="44090005" w:tentative="1">
-      <w:start w:val="1"/>
-      <w:numFmt w:val="bullet"/>
-      <w:lvlText w:val=""/>
-      <w:lvlJc w:val="left"/>
-      <w:pPr>
-        <w:ind w:left="6480" w:hanging="360"/>
-      </w:pPr>
-      <w:rPr>
-        <w:rFonts w:ascii="Wingdings" w:hAnsi="Wingdings" w:hint="default"/>
-      </w:rPr>
-    </w:lvl>
-  </w:abstractNum>
-  <w:abstractNum w:abstractNumId="24" w15:restartNumberingAfterBreak="0">
-    <w:nsid w:val="66E4061E"/>
+    <w:nsid w:val="5A827C6D"/>
     <w:multiLevelType w:val="multilevel"/>
-    <w:tmpl w:val="DC983E9C"/>
-    <w:lvl w:ilvl="0">
-      <w:start w:val="1"/>
-      <w:numFmt w:val="bullet"/>
-      <w:lvlText w:val="-"/>
-      <w:lvlJc w:val="left"/>
-      <w:pPr>
-        <w:ind w:left="720" w:hanging="360"/>
-      </w:pPr>
-      <w:rPr>
-        <w:u w:val="none"/>
-      </w:rPr>
-    </w:lvl>
-    <w:lvl w:ilvl="1">
-      <w:start w:val="1"/>
-      <w:numFmt w:val="bullet"/>
-      <w:lvlText w:val="-"/>
-      <w:lvlJc w:val="left"/>
-      <w:pPr>
-        <w:ind w:left="1440" w:hanging="360"/>
-      </w:pPr>
-      <w:rPr>
-        <w:u w:val="none"/>
-      </w:rPr>
-    </w:lvl>
-    <w:lvl w:ilvl="2">
-      <w:start w:val="1"/>
-      <w:numFmt w:val="bullet"/>
-      <w:lvlText w:val="-"/>
-      <w:lvlJc w:val="left"/>
-      <w:pPr>
-        <w:ind w:left="2160" w:hanging="360"/>
-      </w:pPr>
-      <w:rPr>
-        <w:u w:val="none"/>
-      </w:rPr>
-    </w:lvl>
-    <w:lvl w:ilvl="3">
-      <w:start w:val="1"/>
-      <w:numFmt w:val="bullet"/>
-      <w:lvlText w:val="-"/>
-      <w:lvlJc w:val="left"/>
-      <w:pPr>
-        <w:ind w:left="2880" w:hanging="360"/>
-      </w:pPr>
-      <w:rPr>
-        <w:u w:val="none"/>
-      </w:rPr>
-    </w:lvl>
-    <w:lvl w:ilvl="4">
-      <w:start w:val="1"/>
-      <w:numFmt w:val="bullet"/>
-      <w:lvlText w:val="-"/>
-      <w:lvlJc w:val="left"/>
-      <w:pPr>
-        <w:ind w:left="3600" w:hanging="360"/>
-      </w:pPr>
-      <w:rPr>
-        <w:u w:val="none"/>
-      </w:rPr>
-    </w:lvl>
-    <w:lvl w:ilvl="5">
-      <w:start w:val="1"/>
-      <w:numFmt w:val="bullet"/>
-      <w:lvlText w:val="-"/>
-      <w:lvlJc w:val="left"/>
-      <w:pPr>
-        <w:ind w:left="4320" w:hanging="360"/>
-      </w:pPr>
-      <w:rPr>
-        <w:u w:val="none"/>
-      </w:rPr>
-    </w:lvl>
-    <w:lvl w:ilvl="6">
-      <w:start w:val="1"/>
-      <w:numFmt w:val="bullet"/>
-      <w:lvlText w:val="-"/>
-      <w:lvlJc w:val="left"/>
-      <w:pPr>
-        <w:ind w:left="5040" w:hanging="360"/>
-      </w:pPr>
-      <w:rPr>
-        <w:u w:val="none"/>
-      </w:rPr>
-    </w:lvl>
-    <w:lvl w:ilvl="7">
-      <w:start w:val="1"/>
-      <w:numFmt w:val="bullet"/>
-      <w:lvlText w:val="-"/>
-      <w:lvlJc w:val="left"/>
-      <w:pPr>
-        <w:ind w:left="5760" w:hanging="360"/>
-      </w:pPr>
-      <w:rPr>
-        <w:u w:val="none"/>
-      </w:rPr>
-    </w:lvl>
-    <w:lvl w:ilvl="8">
-      <w:start w:val="1"/>
-      <w:numFmt w:val="bullet"/>
-      <w:lvlText w:val="-"/>
-      <w:lvlJc w:val="left"/>
-      <w:pPr>
-        <w:ind w:left="6480" w:hanging="360"/>
-      </w:pPr>
-      <w:rPr>
-        <w:u w:val="none"/>
-      </w:rPr>
-    </w:lvl>
-  </w:abstractNum>
-  <w:abstractNum w:abstractNumId="25" w15:restartNumberingAfterBreak="0">
-    <w:nsid w:val="68AC6410"/>
-    <w:multiLevelType w:val="multilevel"/>
-    <w:tmpl w:val="11B00AE0"/>
+    <w:tmpl w:val="5DCE4634"/>
     <w:lvl w:ilvl="0">
       <w:start w:val="1"/>
       <w:numFmt w:val="bullet"/>
@@ -29858,10 +30297,236 @@
       </w:rPr>
     </w:lvl>
   </w:abstractNum>
+  <w:abstractNum w:abstractNumId="24" w15:restartNumberingAfterBreak="0">
+    <w:nsid w:val="5EFE0029"/>
+    <w:multiLevelType w:val="hybridMultilevel"/>
+    <w:tmpl w:val="80D620A8"/>
+    <w:lvl w:ilvl="0" w:tplc="44090001">
+      <w:start w:val="1"/>
+      <w:numFmt w:val="bullet"/>
+      <w:lvlText w:val=""/>
+      <w:lvlJc w:val="left"/>
+      <w:pPr>
+        <w:ind w:left="720" w:hanging="360"/>
+      </w:pPr>
+      <w:rPr>
+        <w:rFonts w:ascii="Symbol" w:hAnsi="Symbol" w:hint="default"/>
+      </w:rPr>
+    </w:lvl>
+    <w:lvl w:ilvl="1" w:tplc="44090003" w:tentative="1">
+      <w:start w:val="1"/>
+      <w:numFmt w:val="bullet"/>
+      <w:lvlText w:val="o"/>
+      <w:lvlJc w:val="left"/>
+      <w:pPr>
+        <w:ind w:left="1440" w:hanging="360"/>
+      </w:pPr>
+      <w:rPr>
+        <w:rFonts w:ascii="Courier New" w:hAnsi="Courier New" w:cs="Courier New" w:hint="default"/>
+      </w:rPr>
+    </w:lvl>
+    <w:lvl w:ilvl="2" w:tplc="44090005" w:tentative="1">
+      <w:start w:val="1"/>
+      <w:numFmt w:val="bullet"/>
+      <w:lvlText w:val=""/>
+      <w:lvlJc w:val="left"/>
+      <w:pPr>
+        <w:ind w:left="2160" w:hanging="360"/>
+      </w:pPr>
+      <w:rPr>
+        <w:rFonts w:ascii="Wingdings" w:hAnsi="Wingdings" w:hint="default"/>
+      </w:rPr>
+    </w:lvl>
+    <w:lvl w:ilvl="3" w:tplc="44090001" w:tentative="1">
+      <w:start w:val="1"/>
+      <w:numFmt w:val="bullet"/>
+      <w:lvlText w:val=""/>
+      <w:lvlJc w:val="left"/>
+      <w:pPr>
+        <w:ind w:left="2880" w:hanging="360"/>
+      </w:pPr>
+      <w:rPr>
+        <w:rFonts w:ascii="Symbol" w:hAnsi="Symbol" w:hint="default"/>
+      </w:rPr>
+    </w:lvl>
+    <w:lvl w:ilvl="4" w:tplc="44090003" w:tentative="1">
+      <w:start w:val="1"/>
+      <w:numFmt w:val="bullet"/>
+      <w:lvlText w:val="o"/>
+      <w:lvlJc w:val="left"/>
+      <w:pPr>
+        <w:ind w:left="3600" w:hanging="360"/>
+      </w:pPr>
+      <w:rPr>
+        <w:rFonts w:ascii="Courier New" w:hAnsi="Courier New" w:cs="Courier New" w:hint="default"/>
+      </w:rPr>
+    </w:lvl>
+    <w:lvl w:ilvl="5" w:tplc="44090005" w:tentative="1">
+      <w:start w:val="1"/>
+      <w:numFmt w:val="bullet"/>
+      <w:lvlText w:val=""/>
+      <w:lvlJc w:val="left"/>
+      <w:pPr>
+        <w:ind w:left="4320" w:hanging="360"/>
+      </w:pPr>
+      <w:rPr>
+        <w:rFonts w:ascii="Wingdings" w:hAnsi="Wingdings" w:hint="default"/>
+      </w:rPr>
+    </w:lvl>
+    <w:lvl w:ilvl="6" w:tplc="44090001" w:tentative="1">
+      <w:start w:val="1"/>
+      <w:numFmt w:val="bullet"/>
+      <w:lvlText w:val=""/>
+      <w:lvlJc w:val="left"/>
+      <w:pPr>
+        <w:ind w:left="5040" w:hanging="360"/>
+      </w:pPr>
+      <w:rPr>
+        <w:rFonts w:ascii="Symbol" w:hAnsi="Symbol" w:hint="default"/>
+      </w:rPr>
+    </w:lvl>
+    <w:lvl w:ilvl="7" w:tplc="44090003" w:tentative="1">
+      <w:start w:val="1"/>
+      <w:numFmt w:val="bullet"/>
+      <w:lvlText w:val="o"/>
+      <w:lvlJc w:val="left"/>
+      <w:pPr>
+        <w:ind w:left="5760" w:hanging="360"/>
+      </w:pPr>
+      <w:rPr>
+        <w:rFonts w:ascii="Courier New" w:hAnsi="Courier New" w:cs="Courier New" w:hint="default"/>
+      </w:rPr>
+    </w:lvl>
+    <w:lvl w:ilvl="8" w:tplc="44090005" w:tentative="1">
+      <w:start w:val="1"/>
+      <w:numFmt w:val="bullet"/>
+      <w:lvlText w:val=""/>
+      <w:lvlJc w:val="left"/>
+      <w:pPr>
+        <w:ind w:left="6480" w:hanging="360"/>
+      </w:pPr>
+      <w:rPr>
+        <w:rFonts w:ascii="Wingdings" w:hAnsi="Wingdings" w:hint="default"/>
+      </w:rPr>
+    </w:lvl>
+  </w:abstractNum>
+  <w:abstractNum w:abstractNumId="25" w15:restartNumberingAfterBreak="0">
+    <w:nsid w:val="66E4061E"/>
+    <w:multiLevelType w:val="multilevel"/>
+    <w:tmpl w:val="DC983E9C"/>
+    <w:lvl w:ilvl="0">
+      <w:start w:val="1"/>
+      <w:numFmt w:val="bullet"/>
+      <w:lvlText w:val="-"/>
+      <w:lvlJc w:val="left"/>
+      <w:pPr>
+        <w:ind w:left="720" w:hanging="360"/>
+      </w:pPr>
+      <w:rPr>
+        <w:u w:val="none"/>
+      </w:rPr>
+    </w:lvl>
+    <w:lvl w:ilvl="1">
+      <w:start w:val="1"/>
+      <w:numFmt w:val="bullet"/>
+      <w:lvlText w:val="-"/>
+      <w:lvlJc w:val="left"/>
+      <w:pPr>
+        <w:ind w:left="1440" w:hanging="360"/>
+      </w:pPr>
+      <w:rPr>
+        <w:u w:val="none"/>
+      </w:rPr>
+    </w:lvl>
+    <w:lvl w:ilvl="2">
+      <w:start w:val="1"/>
+      <w:numFmt w:val="bullet"/>
+      <w:lvlText w:val="-"/>
+      <w:lvlJc w:val="left"/>
+      <w:pPr>
+        <w:ind w:left="2160" w:hanging="360"/>
+      </w:pPr>
+      <w:rPr>
+        <w:u w:val="none"/>
+      </w:rPr>
+    </w:lvl>
+    <w:lvl w:ilvl="3">
+      <w:start w:val="1"/>
+      <w:numFmt w:val="bullet"/>
+      <w:lvlText w:val="-"/>
+      <w:lvlJc w:val="left"/>
+      <w:pPr>
+        <w:ind w:left="2880" w:hanging="360"/>
+      </w:pPr>
+      <w:rPr>
+        <w:u w:val="none"/>
+      </w:rPr>
+    </w:lvl>
+    <w:lvl w:ilvl="4">
+      <w:start w:val="1"/>
+      <w:numFmt w:val="bullet"/>
+      <w:lvlText w:val="-"/>
+      <w:lvlJc w:val="left"/>
+      <w:pPr>
+        <w:ind w:left="3600" w:hanging="360"/>
+      </w:pPr>
+      <w:rPr>
+        <w:u w:val="none"/>
+      </w:rPr>
+    </w:lvl>
+    <w:lvl w:ilvl="5">
+      <w:start w:val="1"/>
+      <w:numFmt w:val="bullet"/>
+      <w:lvlText w:val="-"/>
+      <w:lvlJc w:val="left"/>
+      <w:pPr>
+        <w:ind w:left="4320" w:hanging="360"/>
+      </w:pPr>
+      <w:rPr>
+        <w:u w:val="none"/>
+      </w:rPr>
+    </w:lvl>
+    <w:lvl w:ilvl="6">
+      <w:start w:val="1"/>
+      <w:numFmt w:val="bullet"/>
+      <w:lvlText w:val="-"/>
+      <w:lvlJc w:val="left"/>
+      <w:pPr>
+        <w:ind w:left="5040" w:hanging="360"/>
+      </w:pPr>
+      <w:rPr>
+        <w:u w:val="none"/>
+      </w:rPr>
+    </w:lvl>
+    <w:lvl w:ilvl="7">
+      <w:start w:val="1"/>
+      <w:numFmt w:val="bullet"/>
+      <w:lvlText w:val="-"/>
+      <w:lvlJc w:val="left"/>
+      <w:pPr>
+        <w:ind w:left="5760" w:hanging="360"/>
+      </w:pPr>
+      <w:rPr>
+        <w:u w:val="none"/>
+      </w:rPr>
+    </w:lvl>
+    <w:lvl w:ilvl="8">
+      <w:start w:val="1"/>
+      <w:numFmt w:val="bullet"/>
+      <w:lvlText w:val="-"/>
+      <w:lvlJc w:val="left"/>
+      <w:pPr>
+        <w:ind w:left="6480" w:hanging="360"/>
+      </w:pPr>
+      <w:rPr>
+        <w:u w:val="none"/>
+      </w:rPr>
+    </w:lvl>
+  </w:abstractNum>
   <w:abstractNum w:abstractNumId="26" w15:restartNumberingAfterBreak="0">
-    <w:nsid w:val="71BF7F58"/>
+    <w:nsid w:val="68AC6410"/>
     <w:multiLevelType w:val="multilevel"/>
-    <w:tmpl w:val="51DA9C62"/>
+    <w:tmpl w:val="11B00AE0"/>
     <w:lvl w:ilvl="0">
       <w:start w:val="1"/>
       <w:numFmt w:val="bullet"/>
@@ -30008,6 +30673,155 @@
     </w:lvl>
   </w:abstractNum>
   <w:abstractNum w:abstractNumId="27" w15:restartNumberingAfterBreak="0">
+    <w:nsid w:val="71BF7F58"/>
+    <w:multiLevelType w:val="multilevel"/>
+    <w:tmpl w:val="51DA9C62"/>
+    <w:lvl w:ilvl="0">
+      <w:start w:val="1"/>
+      <w:numFmt w:val="bullet"/>
+      <w:lvlText w:val=""/>
+      <w:lvlJc w:val="left"/>
+      <w:pPr>
+        <w:tabs>
+          <w:tab w:val="num" w:pos="720"/>
+        </w:tabs>
+        <w:ind w:left="720" w:hanging="360"/>
+      </w:pPr>
+      <w:rPr>
+        <w:rFonts w:ascii="Symbol" w:hAnsi="Symbol" w:hint="default"/>
+        <w:sz w:val="20"/>
+      </w:rPr>
+    </w:lvl>
+    <w:lvl w:ilvl="1" w:tentative="1">
+      <w:start w:val="1"/>
+      <w:numFmt w:val="bullet"/>
+      <w:lvlText w:val="o"/>
+      <w:lvlJc w:val="left"/>
+      <w:pPr>
+        <w:tabs>
+          <w:tab w:val="num" w:pos="1440"/>
+        </w:tabs>
+        <w:ind w:left="1440" w:hanging="360"/>
+      </w:pPr>
+      <w:rPr>
+        <w:rFonts w:ascii="Courier New" w:hAnsi="Courier New" w:hint="default"/>
+        <w:sz w:val="20"/>
+      </w:rPr>
+    </w:lvl>
+    <w:lvl w:ilvl="2" w:tentative="1">
+      <w:start w:val="1"/>
+      <w:numFmt w:val="bullet"/>
+      <w:lvlText w:val=""/>
+      <w:lvlJc w:val="left"/>
+      <w:pPr>
+        <w:tabs>
+          <w:tab w:val="num" w:pos="2160"/>
+        </w:tabs>
+        <w:ind w:left="2160" w:hanging="360"/>
+      </w:pPr>
+      <w:rPr>
+        <w:rFonts w:ascii="Wingdings" w:hAnsi="Wingdings" w:hint="default"/>
+        <w:sz w:val="20"/>
+      </w:rPr>
+    </w:lvl>
+    <w:lvl w:ilvl="3" w:tentative="1">
+      <w:start w:val="1"/>
+      <w:numFmt w:val="bullet"/>
+      <w:lvlText w:val=""/>
+      <w:lvlJc w:val="left"/>
+      <w:pPr>
+        <w:tabs>
+          <w:tab w:val="num" w:pos="2880"/>
+        </w:tabs>
+        <w:ind w:left="2880" w:hanging="360"/>
+      </w:pPr>
+      <w:rPr>
+        <w:rFonts w:ascii="Wingdings" w:hAnsi="Wingdings" w:hint="default"/>
+        <w:sz w:val="20"/>
+      </w:rPr>
+    </w:lvl>
+    <w:lvl w:ilvl="4" w:tentative="1">
+      <w:start w:val="1"/>
+      <w:numFmt w:val="bullet"/>
+      <w:lvlText w:val=""/>
+      <w:lvlJc w:val="left"/>
+      <w:pPr>
+        <w:tabs>
+          <w:tab w:val="num" w:pos="3600"/>
+        </w:tabs>
+        <w:ind w:left="3600" w:hanging="360"/>
+      </w:pPr>
+      <w:rPr>
+        <w:rFonts w:ascii="Wingdings" w:hAnsi="Wingdings" w:hint="default"/>
+        <w:sz w:val="20"/>
+      </w:rPr>
+    </w:lvl>
+    <w:lvl w:ilvl="5" w:tentative="1">
+      <w:start w:val="1"/>
+      <w:numFmt w:val="bullet"/>
+      <w:lvlText w:val=""/>
+      <w:lvlJc w:val="left"/>
+      <w:pPr>
+        <w:tabs>
+          <w:tab w:val="num" w:pos="4320"/>
+        </w:tabs>
+        <w:ind w:left="4320" w:hanging="360"/>
+      </w:pPr>
+      <w:rPr>
+        <w:rFonts w:ascii="Wingdings" w:hAnsi="Wingdings" w:hint="default"/>
+        <w:sz w:val="20"/>
+      </w:rPr>
+    </w:lvl>
+    <w:lvl w:ilvl="6" w:tentative="1">
+      <w:start w:val="1"/>
+      <w:numFmt w:val="bullet"/>
+      <w:lvlText w:val=""/>
+      <w:lvlJc w:val="left"/>
+      <w:pPr>
+        <w:tabs>
+          <w:tab w:val="num" w:pos="5040"/>
+        </w:tabs>
+        <w:ind w:left="5040" w:hanging="360"/>
+      </w:pPr>
+      <w:rPr>
+        <w:rFonts w:ascii="Wingdings" w:hAnsi="Wingdings" w:hint="default"/>
+        <w:sz w:val="20"/>
+      </w:rPr>
+    </w:lvl>
+    <w:lvl w:ilvl="7" w:tentative="1">
+      <w:start w:val="1"/>
+      <w:numFmt w:val="bullet"/>
+      <w:lvlText w:val=""/>
+      <w:lvlJc w:val="left"/>
+      <w:pPr>
+        <w:tabs>
+          <w:tab w:val="num" w:pos="5760"/>
+        </w:tabs>
+        <w:ind w:left="5760" w:hanging="360"/>
+      </w:pPr>
+      <w:rPr>
+        <w:rFonts w:ascii="Wingdings" w:hAnsi="Wingdings" w:hint="default"/>
+        <w:sz w:val="20"/>
+      </w:rPr>
+    </w:lvl>
+    <w:lvl w:ilvl="8" w:tentative="1">
+      <w:start w:val="1"/>
+      <w:numFmt w:val="bullet"/>
+      <w:lvlText w:val=""/>
+      <w:lvlJc w:val="left"/>
+      <w:pPr>
+        <w:tabs>
+          <w:tab w:val="num" w:pos="6480"/>
+        </w:tabs>
+        <w:ind w:left="6480" w:hanging="360"/>
+      </w:pPr>
+      <w:rPr>
+        <w:rFonts w:ascii="Wingdings" w:hAnsi="Wingdings" w:hint="default"/>
+        <w:sz w:val="20"/>
+      </w:rPr>
+    </w:lvl>
+  </w:abstractNum>
+  <w:abstractNum w:abstractNumId="28" w15:restartNumberingAfterBreak="0">
     <w:nsid w:val="768F0FD1"/>
     <w:multiLevelType w:val="hybridMultilevel"/>
     <w:tmpl w:val="BC3CD2A8"/>
@@ -30120,7 +30934,7 @@
       </w:rPr>
     </w:lvl>
   </w:abstractNum>
-  <w:abstractNum w:abstractNumId="28" w15:restartNumberingAfterBreak="0">
+  <w:abstractNum w:abstractNumId="29" w15:restartNumberingAfterBreak="0">
     <w:nsid w:val="7B682ACB"/>
     <w:multiLevelType w:val="hybridMultilevel"/>
     <w:tmpl w:val="AD46ED9E"/>
@@ -30230,6 +31044,155 @@
       </w:pPr>
       <w:rPr>
         <w:rFonts w:ascii="Wingdings" w:hAnsi="Wingdings" w:hint="default"/>
+      </w:rPr>
+    </w:lvl>
+  </w:abstractNum>
+  <w:abstractNum w:abstractNumId="30" w15:restartNumberingAfterBreak="0">
+    <w:nsid w:val="7FBE6273"/>
+    <w:multiLevelType w:val="multilevel"/>
+    <w:tmpl w:val="1DC2E94A"/>
+    <w:lvl w:ilvl="0">
+      <w:start w:val="1"/>
+      <w:numFmt w:val="bullet"/>
+      <w:lvlText w:val=""/>
+      <w:lvlJc w:val="left"/>
+      <w:pPr>
+        <w:tabs>
+          <w:tab w:val="num" w:pos="720"/>
+        </w:tabs>
+        <w:ind w:left="720" w:hanging="360"/>
+      </w:pPr>
+      <w:rPr>
+        <w:rFonts w:ascii="Symbol" w:hAnsi="Symbol" w:hint="default"/>
+        <w:sz w:val="20"/>
+      </w:rPr>
+    </w:lvl>
+    <w:lvl w:ilvl="1" w:tentative="1">
+      <w:start w:val="1"/>
+      <w:numFmt w:val="bullet"/>
+      <w:lvlText w:val="o"/>
+      <w:lvlJc w:val="left"/>
+      <w:pPr>
+        <w:tabs>
+          <w:tab w:val="num" w:pos="1440"/>
+        </w:tabs>
+        <w:ind w:left="1440" w:hanging="360"/>
+      </w:pPr>
+      <w:rPr>
+        <w:rFonts w:ascii="Courier New" w:hAnsi="Courier New" w:hint="default"/>
+        <w:sz w:val="20"/>
+      </w:rPr>
+    </w:lvl>
+    <w:lvl w:ilvl="2" w:tentative="1">
+      <w:start w:val="1"/>
+      <w:numFmt w:val="bullet"/>
+      <w:lvlText w:val=""/>
+      <w:lvlJc w:val="left"/>
+      <w:pPr>
+        <w:tabs>
+          <w:tab w:val="num" w:pos="2160"/>
+        </w:tabs>
+        <w:ind w:left="2160" w:hanging="360"/>
+      </w:pPr>
+      <w:rPr>
+        <w:rFonts w:ascii="Wingdings" w:hAnsi="Wingdings" w:hint="default"/>
+        <w:sz w:val="20"/>
+      </w:rPr>
+    </w:lvl>
+    <w:lvl w:ilvl="3" w:tentative="1">
+      <w:start w:val="1"/>
+      <w:numFmt w:val="bullet"/>
+      <w:lvlText w:val=""/>
+      <w:lvlJc w:val="left"/>
+      <w:pPr>
+        <w:tabs>
+          <w:tab w:val="num" w:pos="2880"/>
+        </w:tabs>
+        <w:ind w:left="2880" w:hanging="360"/>
+      </w:pPr>
+      <w:rPr>
+        <w:rFonts w:ascii="Wingdings" w:hAnsi="Wingdings" w:hint="default"/>
+        <w:sz w:val="20"/>
+      </w:rPr>
+    </w:lvl>
+    <w:lvl w:ilvl="4" w:tentative="1">
+      <w:start w:val="1"/>
+      <w:numFmt w:val="bullet"/>
+      <w:lvlText w:val=""/>
+      <w:lvlJc w:val="left"/>
+      <w:pPr>
+        <w:tabs>
+          <w:tab w:val="num" w:pos="3600"/>
+        </w:tabs>
+        <w:ind w:left="3600" w:hanging="360"/>
+      </w:pPr>
+      <w:rPr>
+        <w:rFonts w:ascii="Wingdings" w:hAnsi="Wingdings" w:hint="default"/>
+        <w:sz w:val="20"/>
+      </w:rPr>
+    </w:lvl>
+    <w:lvl w:ilvl="5" w:tentative="1">
+      <w:start w:val="1"/>
+      <w:numFmt w:val="bullet"/>
+      <w:lvlText w:val=""/>
+      <w:lvlJc w:val="left"/>
+      <w:pPr>
+        <w:tabs>
+          <w:tab w:val="num" w:pos="4320"/>
+        </w:tabs>
+        <w:ind w:left="4320" w:hanging="360"/>
+      </w:pPr>
+      <w:rPr>
+        <w:rFonts w:ascii="Wingdings" w:hAnsi="Wingdings" w:hint="default"/>
+        <w:sz w:val="20"/>
+      </w:rPr>
+    </w:lvl>
+    <w:lvl w:ilvl="6" w:tentative="1">
+      <w:start w:val="1"/>
+      <w:numFmt w:val="bullet"/>
+      <w:lvlText w:val=""/>
+      <w:lvlJc w:val="left"/>
+      <w:pPr>
+        <w:tabs>
+          <w:tab w:val="num" w:pos="5040"/>
+        </w:tabs>
+        <w:ind w:left="5040" w:hanging="360"/>
+      </w:pPr>
+      <w:rPr>
+        <w:rFonts w:ascii="Wingdings" w:hAnsi="Wingdings" w:hint="default"/>
+        <w:sz w:val="20"/>
+      </w:rPr>
+    </w:lvl>
+    <w:lvl w:ilvl="7" w:tentative="1">
+      <w:start w:val="1"/>
+      <w:numFmt w:val="bullet"/>
+      <w:lvlText w:val=""/>
+      <w:lvlJc w:val="left"/>
+      <w:pPr>
+        <w:tabs>
+          <w:tab w:val="num" w:pos="5760"/>
+        </w:tabs>
+        <w:ind w:left="5760" w:hanging="360"/>
+      </w:pPr>
+      <w:rPr>
+        <w:rFonts w:ascii="Wingdings" w:hAnsi="Wingdings" w:hint="default"/>
+        <w:sz w:val="20"/>
+      </w:rPr>
+    </w:lvl>
+    <w:lvl w:ilvl="8" w:tentative="1">
+      <w:start w:val="1"/>
+      <w:numFmt w:val="bullet"/>
+      <w:lvlText w:val=""/>
+      <w:lvlJc w:val="left"/>
+      <w:pPr>
+        <w:tabs>
+          <w:tab w:val="num" w:pos="6480"/>
+        </w:tabs>
+        <w:ind w:left="6480" w:hanging="360"/>
+      </w:pPr>
+      <w:rPr>
+        <w:rFonts w:ascii="Wingdings" w:hAnsi="Wingdings" w:hint="default"/>
+        <w:sz w:val="20"/>
       </w:rPr>
     </w:lvl>
   </w:abstractNum>
@@ -30249,13 +31212,13 @@
     <w:abstractNumId w:val="8"/>
   </w:num>
   <w:num w:numId="6" w16cid:durableId="1281762338">
-    <w:abstractNumId w:val="19"/>
+    <w:abstractNumId w:val="20"/>
   </w:num>
   <w:num w:numId="7" w16cid:durableId="57679589">
     <w:abstractNumId w:val="15"/>
   </w:num>
   <w:num w:numId="8" w16cid:durableId="1063453262">
-    <w:abstractNumId w:val="24"/>
+    <w:abstractNumId w:val="25"/>
   </w:num>
   <w:num w:numId="9" w16cid:durableId="1505363387">
     <w:abstractNumId w:val="13"/>
@@ -30264,13 +31227,13 @@
     <w:abstractNumId w:val="16"/>
   </w:num>
   <w:num w:numId="11" w16cid:durableId="1800025572">
-    <w:abstractNumId w:val="21"/>
+    <w:abstractNumId w:val="22"/>
   </w:num>
   <w:num w:numId="12" w16cid:durableId="759562571">
     <w:abstractNumId w:val="4"/>
   </w:num>
   <w:num w:numId="13" w16cid:durableId="1470243979">
-    <w:abstractNumId w:val="22"/>
+    <w:abstractNumId w:val="23"/>
   </w:num>
   <w:num w:numId="14" w16cid:durableId="1457412486">
     <w:abstractNumId w:val="6"/>
@@ -30288,37 +31251,43 @@
     <w:abstractNumId w:val="2"/>
   </w:num>
   <w:num w:numId="19" w16cid:durableId="918368745">
-    <w:abstractNumId w:val="25"/>
+    <w:abstractNumId w:val="26"/>
   </w:num>
   <w:num w:numId="20" w16cid:durableId="1767383795">
-    <w:abstractNumId w:val="26"/>
+    <w:abstractNumId w:val="27"/>
   </w:num>
   <w:num w:numId="21" w16cid:durableId="1753046977">
     <w:abstractNumId w:val="10"/>
   </w:num>
   <w:num w:numId="22" w16cid:durableId="1270550243">
-    <w:abstractNumId w:val="23"/>
+    <w:abstractNumId w:val="24"/>
   </w:num>
   <w:num w:numId="23" w16cid:durableId="543517685">
-    <w:abstractNumId w:val="20"/>
+    <w:abstractNumId w:val="21"/>
   </w:num>
   <w:num w:numId="24" w16cid:durableId="1648700438">
-    <w:abstractNumId w:val="27"/>
+    <w:abstractNumId w:val="28"/>
   </w:num>
   <w:num w:numId="25" w16cid:durableId="429353642">
     <w:abstractNumId w:val="17"/>
   </w:num>
   <w:num w:numId="26" w16cid:durableId="1363507576">
-    <w:abstractNumId w:val="18"/>
+    <w:abstractNumId w:val="19"/>
   </w:num>
   <w:num w:numId="27" w16cid:durableId="1597249280">
     <w:abstractNumId w:val="3"/>
   </w:num>
   <w:num w:numId="28" w16cid:durableId="1628388402">
-    <w:abstractNumId w:val="28"/>
+    <w:abstractNumId w:val="29"/>
   </w:num>
   <w:num w:numId="29" w16cid:durableId="1480462050">
     <w:abstractNumId w:val="1"/>
+  </w:num>
+  <w:num w:numId="30" w16cid:durableId="1349943004">
+    <w:abstractNumId w:val="18"/>
+  </w:num>
+  <w:num w:numId="31" w16cid:durableId="524296266">
+    <w:abstractNumId w:val="30"/>
   </w:num>
 </w:numbering>
 </file>

</xml_diff>